<commit_message>
Modification: - ajout d'un bouton "supprimer" sur la page du marathon - ajout d'une pop-up de confirmation de la suppression du marathon - mise à jour du storyboard pour intégrer ces fonctionnalités
git-svn-id: https://forge.clermont-universite.fr/svn/md-binome02@14 a295b7a2-e4ef-4650-9f47-075ab073bfd3
</commit_message>
<xml_diff>
--- a/trunc/doc/doc_ressources/sketch/sketch.docx
+++ b/trunc/doc/doc_ressources/sketch/sketch.docx
@@ -3809,6 +3809,89 @@
         <mc:AlternateContent>
           <mc:Choice Requires="wps">
             <w:drawing>
+              <wp:anchor distT="0" distB="0" distL="114300" distR="114300" simplePos="0" relativeHeight="251885568" behindDoc="0" locked="0" layoutInCell="1" allowOverlap="1" wp14:anchorId="58FF1ED1" wp14:editId="5FB344B1">
+                <wp:simplePos x="0" y="0"/>
+                <wp:positionH relativeFrom="column">
+                  <wp:posOffset>2825762</wp:posOffset>
+                </wp:positionH>
+                <wp:positionV relativeFrom="paragraph">
+                  <wp:posOffset>405764</wp:posOffset>
+                </wp:positionV>
+                <wp:extent cx="1936258" cy="6089469"/>
+                <wp:effectExtent l="38100" t="76200" r="26035" b="26035"/>
+                <wp:wrapNone/>
+                <wp:docPr id="46" name="Connecteur : en angle 46"/>
+                <wp:cNvGraphicFramePr/>
+                <a:graphic xmlns:a="http://schemas.openxmlformats.org/drawingml/2006/main">
+                  <a:graphicData uri="http://schemas.microsoft.com/office/word/2010/wordprocessingShape">
+                    <wps:wsp>
+                      <wps:cNvCnPr/>
+                      <wps:spPr>
+                        <a:xfrm flipH="1" flipV="1">
+                          <a:off x="0" y="0"/>
+                          <a:ext cx="1936258" cy="6089469"/>
+                        </a:xfrm>
+                        <a:prstGeom prst="bentConnector3">
+                          <a:avLst/>
+                        </a:prstGeom>
+                        <a:ln>
+                          <a:tailEnd type="triangle"/>
+                        </a:ln>
+                      </wps:spPr>
+                      <wps:style>
+                        <a:lnRef idx="1">
+                          <a:schemeClr val="dk1"/>
+                        </a:lnRef>
+                        <a:fillRef idx="0">
+                          <a:schemeClr val="dk1"/>
+                        </a:fillRef>
+                        <a:effectRef idx="0">
+                          <a:schemeClr val="dk1"/>
+                        </a:effectRef>
+                        <a:fontRef idx="minor">
+                          <a:schemeClr val="tx1"/>
+                        </a:fontRef>
+                      </wps:style>
+                      <wps:bodyPr/>
+                    </wps:wsp>
+                  </a:graphicData>
+                </a:graphic>
+                <wp14:sizeRelH relativeFrom="margin">
+                  <wp14:pctWidth>0</wp14:pctWidth>
+                </wp14:sizeRelH>
+                <wp14:sizeRelV relativeFrom="margin">
+                  <wp14:pctHeight>0</wp14:pctHeight>
+                </wp14:sizeRelV>
+              </wp:anchor>
+            </w:drawing>
+          </mc:Choice>
+          <mc:Fallback>
+            <w:pict>
+              <v:shapetype w14:anchorId="2A90DA2A" id="_x0000_t34" coordsize="21600,21600" o:spt="34" o:oned="t" adj="10800" path="m,l@0,0@0,21600,21600,21600e" filled="f">
+                <v:stroke joinstyle="miter"/>
+                <v:formulas>
+                  <v:f eqn="val #0"/>
+                </v:formulas>
+                <v:path arrowok="t" fillok="f" o:connecttype="none"/>
+                <v:handles>
+                  <v:h position="#0,center"/>
+                </v:handles>
+                <o:lock v:ext="edit" shapetype="t"/>
+              </v:shapetype>
+              <v:shape id="Connecteur : en angle 46" o:spid="_x0000_s1026" type="#_x0000_t34" style="position:absolute;margin-left:222.5pt;margin-top:31.95pt;width:152.45pt;height:479.5pt;flip:x y;z-index:251885568;visibility:visible;mso-wrap-style:square;mso-width-percent:0;mso-height-percent:0;mso-wrap-distance-left:9pt;mso-wrap-distance-top:0;mso-wrap-distance-right:9pt;mso-wrap-distance-bottom:0;mso-position-horizontal:absolute;mso-position-horizontal-relative:text;mso-position-vertical:absolute;mso-position-vertical-relative:text;mso-width-percent:0;mso-height-percent:0;mso-width-relative:margin;mso-height-relative:margin" o:gfxdata="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" strokecolor="black [3200]" strokeweight=".5pt">
+                <v:stroke endarrow="block"/>
+              </v:shape>
+            </w:pict>
+          </mc:Fallback>
+        </mc:AlternateContent>
+      </w:r>
+      <w:r>
+        <w:rPr>
+          <w:noProof/>
+        </w:rPr>
+        <mc:AlternateContent>
+          <mc:Choice Requires="wps">
+            <w:drawing>
               <wp:anchor distT="0" distB="0" distL="114300" distR="114300" simplePos="0" relativeHeight="251642864" behindDoc="0" locked="0" layoutInCell="1" allowOverlap="1" wp14:anchorId="2ABF2DFF" wp14:editId="2A2FE3F0">
                 <wp:simplePos x="0" y="0"/>
                 <wp:positionH relativeFrom="page">
@@ -5195,6 +5278,75 @@
         <mc:AlternateContent>
           <mc:Choice Requires="wps">
             <w:drawing>
+              <wp:anchor distT="0" distB="0" distL="114300" distR="114300" simplePos="0" relativeHeight="251884544" behindDoc="0" locked="0" layoutInCell="1" allowOverlap="1" wp14:anchorId="17FD069B" wp14:editId="1C16C699">
+                <wp:simplePos x="0" y="0"/>
+                <wp:positionH relativeFrom="column">
+                  <wp:posOffset>3720723</wp:posOffset>
+                </wp:positionH>
+                <wp:positionV relativeFrom="paragraph">
+                  <wp:posOffset>-1224501</wp:posOffset>
+                </wp:positionV>
+                <wp:extent cx="223935" cy="7330129"/>
+                <wp:effectExtent l="0" t="0" r="24130" b="23495"/>
+                <wp:wrapNone/>
+                <wp:docPr id="36" name="Connecteur : en angle 36"/>
+                <wp:cNvGraphicFramePr/>
+                <a:graphic xmlns:a="http://schemas.openxmlformats.org/drawingml/2006/main">
+                  <a:graphicData uri="http://schemas.microsoft.com/office/word/2010/wordprocessingShape">
+                    <wps:wsp>
+                      <wps:cNvCnPr/>
+                      <wps:spPr>
+                        <a:xfrm flipH="1" flipV="1">
+                          <a:off x="0" y="0"/>
+                          <a:ext cx="223935" cy="7330129"/>
+                        </a:xfrm>
+                        <a:prstGeom prst="bentConnector3">
+                          <a:avLst>
+                            <a:gd name="adj1" fmla="val 68240"/>
+                          </a:avLst>
+                        </a:prstGeom>
+                      </wps:spPr>
+                      <wps:style>
+                        <a:lnRef idx="1">
+                          <a:schemeClr val="dk1"/>
+                        </a:lnRef>
+                        <a:fillRef idx="0">
+                          <a:schemeClr val="dk1"/>
+                        </a:fillRef>
+                        <a:effectRef idx="0">
+                          <a:schemeClr val="dk1"/>
+                        </a:effectRef>
+                        <a:fontRef idx="minor">
+                          <a:schemeClr val="tx1"/>
+                        </a:fontRef>
+                      </wps:style>
+                      <wps:bodyPr/>
+                    </wps:wsp>
+                  </a:graphicData>
+                </a:graphic>
+                <wp14:sizeRelH relativeFrom="margin">
+                  <wp14:pctWidth>0</wp14:pctWidth>
+                </wp14:sizeRelH>
+                <wp14:sizeRelV relativeFrom="margin">
+                  <wp14:pctHeight>0</wp14:pctHeight>
+                </wp14:sizeRelV>
+              </wp:anchor>
+            </w:drawing>
+          </mc:Choice>
+          <mc:Fallback>
+            <w:pict>
+              <v:shape w14:anchorId="06DD7B12" id="Connecteur : en angle 36" o:spid="_x0000_s1026" type="#_x0000_t34" style="position:absolute;margin-left:292.95pt;margin-top:-96.4pt;width:17.65pt;height:577.2pt;flip:x y;z-index:251884544;visibility:visible;mso-wrap-style:square;mso-width-percent:0;mso-height-percent:0;mso-wrap-distance-left:9pt;mso-wrap-distance-top:0;mso-wrap-distance-right:9pt;mso-wrap-distance-bottom:0;mso-position-horizontal:absolute;mso-position-horizontal-relative:text;mso-position-vertical:absolute;mso-position-vertical-relative:text;mso-width-percent:0;mso-height-percent:0;mso-width-relative:margin;mso-height-relative:margin" o:gfxdata="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" adj="14740" strokecolor="black [3200]" strokeweight=".5pt"/>
+            </w:pict>
+          </mc:Fallback>
+        </mc:AlternateContent>
+      </w:r>
+      <w:r>
+        <w:rPr>
+          <w:noProof/>
+        </w:rPr>
+        <mc:AlternateContent>
+          <mc:Choice Requires="wps">
+            <w:drawing>
               <wp:anchor distT="0" distB="0" distL="114300" distR="114300" simplePos="0" relativeHeight="251808768" behindDoc="0" locked="0" layoutInCell="1" allowOverlap="1" wp14:anchorId="6D95BB19" wp14:editId="04FA1A5A">
                 <wp:simplePos x="0" y="0"/>
                 <wp:positionH relativeFrom="column">
@@ -5828,7 +5980,96 @@
         <mc:AlternateContent>
           <mc:Choice Requires="wps">
             <w:drawing>
-              <wp:anchor distT="0" distB="0" distL="114300" distR="114300" simplePos="0" relativeHeight="251719680" behindDoc="0" locked="0" layoutInCell="1" allowOverlap="1" wp14:anchorId="5E400B1A" wp14:editId="4358A7D8">
+              <wp:anchor distT="0" distB="0" distL="114300" distR="114300" simplePos="0" relativeHeight="251630564" behindDoc="0" locked="0" layoutInCell="1" allowOverlap="1" wp14:anchorId="7AB1D4F7" wp14:editId="434A0A19">
+                <wp:simplePos x="0" y="0"/>
+                <wp:positionH relativeFrom="column">
+                  <wp:posOffset>3738608</wp:posOffset>
+                </wp:positionH>
+                <wp:positionV relativeFrom="paragraph">
+                  <wp:posOffset>1310640</wp:posOffset>
+                </wp:positionV>
+                <wp:extent cx="1657117" cy="656875"/>
+                <wp:effectExtent l="0" t="0" r="635" b="0"/>
+                <wp:wrapNone/>
+                <wp:docPr id="47" name="Zone de texte 47"/>
+                <wp:cNvGraphicFramePr/>
+                <a:graphic xmlns:a="http://schemas.openxmlformats.org/drawingml/2006/main">
+                  <a:graphicData uri="http://schemas.microsoft.com/office/word/2010/wordprocessingShape">
+                    <wps:wsp>
+                      <wps:cNvSpPr txBox="1"/>
+                      <wps:spPr>
+                        <a:xfrm>
+                          <a:off x="0" y="0"/>
+                          <a:ext cx="1657117" cy="656875"/>
+                        </a:xfrm>
+                        <a:prstGeom prst="rect">
+                          <a:avLst/>
+                        </a:prstGeom>
+                        <a:solidFill>
+                          <a:schemeClr val="lt1"/>
+                        </a:solidFill>
+                        <a:ln w="6350">
+                          <a:noFill/>
+                        </a:ln>
+                      </wps:spPr>
+                      <wps:txbx>
+                        <w:txbxContent>
+                          <w:p>
+                            <w:r>
+                              <w:t xml:space="preserve">Suppression </w:t>
+                            </w:r>
+                            <w:r>
+                              <w:t>du marathon, redirection vers Nouveau Marathon</w:t>
+                            </w:r>
+                          </w:p>
+                        </w:txbxContent>
+                      </wps:txbx>
+                      <wps:bodyPr rot="0" spcFirstLastPara="0" vertOverflow="overflow" horzOverflow="overflow" vert="horz" wrap="square" lIns="91440" tIns="45720" rIns="91440" bIns="45720" numCol="1" spcCol="0" rtlCol="0" fromWordArt="0" anchor="t" anchorCtr="0" forceAA="0" compatLnSpc="1">
+                        <a:prstTxWarp prst="textNoShape">
+                          <a:avLst/>
+                        </a:prstTxWarp>
+                        <a:noAutofit/>
+                      </wps:bodyPr>
+                    </wps:wsp>
+                  </a:graphicData>
+                </a:graphic>
+                <wp14:sizeRelH relativeFrom="margin">
+                  <wp14:pctWidth>0</wp14:pctWidth>
+                </wp14:sizeRelH>
+                <wp14:sizeRelV relativeFrom="margin">
+                  <wp14:pctHeight>0</wp14:pctHeight>
+                </wp14:sizeRelV>
+              </wp:anchor>
+            </w:drawing>
+          </mc:Choice>
+          <mc:Fallback>
+            <w:pict>
+              <v:shape w14:anchorId="7AB1D4F7" id="Zone de texte 47" o:spid="_x0000_s1055" type="#_x0000_t202" style="position:absolute;margin-left:294.4pt;margin-top:103.2pt;width:130.5pt;height:51.7pt;z-index:251630564;visibility:visible;mso-wrap-style:square;mso-width-percent:0;mso-height-percent:0;mso-wrap-distance-left:9pt;mso-wrap-distance-top:0;mso-wrap-distance-right:9pt;mso-wrap-distance-bottom:0;mso-position-horizontal:absolute;mso-position-horizontal-relative:text;mso-position-vertical:absolute;mso-position-vertical-relative:text;mso-width-percent:0;mso-height-percent:0;mso-width-relative:margin;mso-height-relative:margin;v-text-anchor:top" o:gfxdata="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" fillcolor="white [3201]" stroked="f" strokeweight=".5pt">
+                <v:textbox>
+                  <w:txbxContent>
+                    <w:p>
+                      <w:r>
+                        <w:t xml:space="preserve">Suppression </w:t>
+                      </w:r>
+                      <w:r>
+                        <w:t>du marathon, redirection vers Nouveau Marathon</w:t>
+                      </w:r>
+                    </w:p>
+                  </w:txbxContent>
+                </v:textbox>
+              </v:shape>
+            </w:pict>
+          </mc:Fallback>
+        </mc:AlternateContent>
+      </w:r>
+      <w:r>
+        <w:rPr>
+          <w:noProof/>
+        </w:rPr>
+        <mc:AlternateContent>
+          <mc:Choice Requires="wps">
+            <w:drawing>
+              <wp:anchor distT="0" distB="0" distL="114300" distR="114300" simplePos="0" relativeHeight="251719680" behindDoc="0" locked="0" layoutInCell="1" allowOverlap="1" wp14:anchorId="5E400B1A" wp14:editId="2757464A">
                 <wp:simplePos x="0" y="0"/>
                 <wp:positionH relativeFrom="column">
                   <wp:posOffset>-921559</wp:posOffset>
@@ -5888,7 +6129,7 @@
           </mc:Choice>
           <mc:Fallback>
             <w:pict>
-              <v:shape w14:anchorId="6C46EB43" id="Connecteur : en angle 85" o:spid="_x0000_s1026" type="#_x0000_t34" style="position:absolute;margin-left:-72.55pt;margin-top:31.4pt;width:164.95pt;height:41.95pt;rotation:90;flip:x y;z-index:251719680;visibility:visible;mso-wrap-style:square;mso-width-percent:0;mso-height-percent:0;mso-wrap-distance-left:9pt;mso-wrap-distance-top:0;mso-wrap-distance-right:9pt;mso-wrap-distance-bottom:0;mso-position-horizontal:absolute;mso-position-horizontal-relative:text;mso-position-vertical:absolute;mso-position-vertical-relative:text;mso-width-percent:0;mso-height-percent:0;mso-width-relative:margin;mso-height-relative:margin" o:gfxdata="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" adj="19501" strokecolor="black [3200]" strokeweight=".5pt">
+              <v:shape w14:anchorId="6F85E103" id="Connecteur : en angle 85" o:spid="_x0000_s1026" type="#_x0000_t34" style="position:absolute;margin-left:-72.55pt;margin-top:31.4pt;width:164.95pt;height:41.95pt;rotation:90;flip:x y;z-index:251719680;visibility:visible;mso-wrap-style:square;mso-width-percent:0;mso-height-percent:0;mso-wrap-distance-left:9pt;mso-wrap-distance-top:0;mso-wrap-distance-right:9pt;mso-wrap-distance-bottom:0;mso-position-horizontal:absolute;mso-position-horizontal-relative:text;mso-position-vertical:absolute;mso-position-vertical-relative:text;mso-width-percent:0;mso-height-percent:0;mso-width-relative:margin;mso-height-relative:margin" o:gfxdata="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" adj="19501" strokecolor="black [3200]" strokeweight=".5pt">
                 <v:stroke endarrow="block"/>
               </v:shape>
             </w:pict>
@@ -6029,7 +6270,7 @@
           </mc:Choice>
           <mc:Fallback>
             <w:pict>
-              <v:shape w14:anchorId="7E85A7F5" id="Zone de texte 126" o:spid="_x0000_s1055" type="#_x0000_t202" style="position:absolute;margin-left:168.85pt;margin-top:145.55pt;width:85.45pt;height:21.9pt;z-index:251645939;visibility:visible;mso-wrap-style:square;mso-width-percent:0;mso-height-percent:0;mso-wrap-distance-left:9pt;mso-wrap-distance-top:0;mso-wrap-distance-right:9pt;mso-wrap-distance-bottom:0;mso-position-horizontal:absolute;mso-position-horizontal-relative:text;mso-position-vertical:absolute;mso-position-vertical-relative:text;mso-width-percent:0;mso-height-percent:0;mso-width-relative:margin;mso-height-relative:margin;v-text-anchor:top" o:gfxdata="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" fillcolor="white [3201]" stroked="f" strokeweight=".5pt">
+              <v:shape w14:anchorId="7E85A7F5" id="Zone de texte 126" o:spid="_x0000_s1056" type="#_x0000_t202" style="position:absolute;margin-left:168.85pt;margin-top:145.55pt;width:85.45pt;height:21.9pt;z-index:251645939;visibility:visible;mso-wrap-style:square;mso-width-percent:0;mso-height-percent:0;mso-wrap-distance-left:9pt;mso-wrap-distance-top:0;mso-wrap-distance-right:9pt;mso-wrap-distance-bottom:0;mso-position-horizontal:absolute;mso-position-horizontal-relative:text;mso-position-vertical:absolute;mso-position-vertical-relative:text;mso-width-percent:0;mso-height-percent:0;mso-width-relative:margin;mso-height-relative:margin;v-text-anchor:top" o:gfxdata="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" fillcolor="white [3201]" stroked="f" strokeweight=".5pt">
                 <v:textbox>
                   <w:txbxContent>
                     <w:p>
@@ -6112,7 +6353,7 @@
           </mc:Choice>
           <mc:Fallback>
             <w:pict>
-              <v:shape w14:anchorId="46428B5D" id="Zone de texte 81" o:spid="_x0000_s1056" type="#_x0000_t202" style="position:absolute;margin-left:-93.2pt;margin-top:47.25pt;width:143.05pt;height:21.9pt;rotation:-90;z-index:251651064;visibility:visible;mso-wrap-style:square;mso-width-percent:0;mso-height-percent:0;mso-wrap-distance-left:9pt;mso-wrap-distance-top:0;mso-wrap-distance-right:9pt;mso-wrap-distance-bottom:0;mso-position-horizontal:absolute;mso-position-horizontal-relative:margin;mso-position-vertical:absolute;mso-position-vertical-relative:text;mso-width-percent:0;mso-height-percent:0;mso-width-relative:margin;mso-height-relative:margin;v-text-anchor:top" o:gfxdata="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" fillcolor="white [3201]" stroked="f" strokeweight=".5pt">
+              <v:shape w14:anchorId="46428B5D" id="Zone de texte 81" o:spid="_x0000_s1057" type="#_x0000_t202" style="position:absolute;margin-left:-93.2pt;margin-top:47.25pt;width:143.05pt;height:21.9pt;rotation:-90;z-index:251651064;visibility:visible;mso-wrap-style:square;mso-width-percent:0;mso-height-percent:0;mso-wrap-distance-left:9pt;mso-wrap-distance-top:0;mso-wrap-distance-right:9pt;mso-wrap-distance-bottom:0;mso-position-horizontal:absolute;mso-position-horizontal-relative:margin;mso-position-vertical:absolute;mso-position-vertical-relative:text;mso-width-percent:0;mso-height-percent:0;mso-width-relative:margin;mso-height-relative:margin;v-text-anchor:top" o:gfxdata="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" fillcolor="white [3201]" stroked="f" strokeweight=".5pt">
                 <v:textbox>
                   <w:txbxContent>
                     <w:p>
@@ -6257,7 +6498,155 @@
         <mc:AlternateContent>
           <mc:Choice Requires="wps">
             <w:drawing>
-              <wp:anchor distT="0" distB="0" distL="114300" distR="114300" simplePos="0" relativeHeight="251647989" behindDoc="0" locked="0" layoutInCell="1" allowOverlap="1" wp14:anchorId="11872538" wp14:editId="542043B7">
+              <wp:anchor distT="0" distB="0" distL="114300" distR="114300" simplePos="0" relativeHeight="251882496" behindDoc="0" locked="0" layoutInCell="1" allowOverlap="1" wp14:anchorId="3AE205FF" wp14:editId="760923E0">
+                <wp:simplePos x="0" y="0"/>
+                <wp:positionH relativeFrom="column">
+                  <wp:posOffset>4246970</wp:posOffset>
+                </wp:positionH>
+                <wp:positionV relativeFrom="paragraph">
+                  <wp:posOffset>1753598</wp:posOffset>
+                </wp:positionV>
+                <wp:extent cx="1197895" cy="955455"/>
+                <wp:effectExtent l="38100" t="0" r="40640" b="92710"/>
+                <wp:wrapNone/>
+                <wp:docPr id="7" name="Connecteur : en angle 7"/>
+                <wp:cNvGraphicFramePr/>
+                <a:graphic xmlns:a="http://schemas.openxmlformats.org/drawingml/2006/main">
+                  <a:graphicData uri="http://schemas.microsoft.com/office/word/2010/wordprocessingShape">
+                    <wps:wsp>
+                      <wps:cNvCnPr/>
+                      <wps:spPr>
+                        <a:xfrm flipH="1">
+                          <a:off x="0" y="0"/>
+                          <a:ext cx="1197895" cy="955455"/>
+                        </a:xfrm>
+                        <a:prstGeom prst="bentConnector3">
+                          <a:avLst>
+                            <a:gd name="adj1" fmla="val -736"/>
+                          </a:avLst>
+                        </a:prstGeom>
+                        <a:ln>
+                          <a:tailEnd type="triangle"/>
+                        </a:ln>
+                      </wps:spPr>
+                      <wps:style>
+                        <a:lnRef idx="1">
+                          <a:schemeClr val="dk1"/>
+                        </a:lnRef>
+                        <a:fillRef idx="0">
+                          <a:schemeClr val="dk1"/>
+                        </a:fillRef>
+                        <a:effectRef idx="0">
+                          <a:schemeClr val="dk1"/>
+                        </a:effectRef>
+                        <a:fontRef idx="minor">
+                          <a:schemeClr val="tx1"/>
+                        </a:fontRef>
+                      </wps:style>
+                      <wps:bodyPr/>
+                    </wps:wsp>
+                  </a:graphicData>
+                </a:graphic>
+                <wp14:sizeRelH relativeFrom="margin">
+                  <wp14:pctWidth>0</wp14:pctWidth>
+                </wp14:sizeRelH>
+                <wp14:sizeRelV relativeFrom="margin">
+                  <wp14:pctHeight>0</wp14:pctHeight>
+                </wp14:sizeRelV>
+              </wp:anchor>
+            </w:drawing>
+          </mc:Choice>
+          <mc:Fallback>
+            <w:pict>
+              <v:shape w14:anchorId="5E303E4F" id="Connecteur : en angle 7" o:spid="_x0000_s1026" type="#_x0000_t34" style="position:absolute;margin-left:334.4pt;margin-top:138.1pt;width:94.3pt;height:75.25pt;flip:x;z-index:251882496;visibility:visible;mso-wrap-style:square;mso-width-percent:0;mso-height-percent:0;mso-wrap-distance-left:9pt;mso-wrap-distance-top:0;mso-wrap-distance-right:9pt;mso-wrap-distance-bottom:0;mso-position-horizontal:absolute;mso-position-horizontal-relative:text;mso-position-vertical:absolute;mso-position-vertical-relative:text;mso-width-percent:0;mso-height-percent:0;mso-width-relative:margin;mso-height-relative:margin" o:gfxdata="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" adj="-159" strokecolor="black [3200]" strokeweight=".5pt">
+                <v:stroke endarrow="block"/>
+              </v:shape>
+            </w:pict>
+          </mc:Fallback>
+        </mc:AlternateContent>
+      </w:r>
+      <w:r>
+        <w:rPr>
+          <w:noProof/>
+        </w:rPr>
+        <mc:AlternateContent>
+          <mc:Choice Requires="wps">
+            <w:drawing>
+              <wp:anchor distT="0" distB="0" distL="114300" distR="114300" simplePos="0" relativeHeight="251880448" behindDoc="0" locked="0" layoutInCell="1" allowOverlap="1" wp14:anchorId="589C9BC8" wp14:editId="6B01A8C2">
+                <wp:simplePos x="0" y="0"/>
+                <wp:positionH relativeFrom="column">
+                  <wp:posOffset>4124894</wp:posOffset>
+                </wp:positionH>
+                <wp:positionV relativeFrom="paragraph">
+                  <wp:posOffset>1773866</wp:posOffset>
+                </wp:positionV>
+                <wp:extent cx="608875" cy="672841"/>
+                <wp:effectExtent l="6032" t="32068" r="64453" b="26352"/>
+                <wp:wrapNone/>
+                <wp:docPr id="4" name="Connecteur : en angle 4"/>
+                <wp:cNvGraphicFramePr/>
+                <a:graphic xmlns:a="http://schemas.openxmlformats.org/drawingml/2006/main">
+                  <a:graphicData uri="http://schemas.microsoft.com/office/word/2010/wordprocessingShape">
+                    <wps:wsp>
+                      <wps:cNvCnPr/>
+                      <wps:spPr>
+                        <a:xfrm rot="5400000" flipH="1" flipV="1">
+                          <a:off x="0" y="0"/>
+                          <a:ext cx="608875" cy="672841"/>
+                        </a:xfrm>
+                        <a:prstGeom prst="bentConnector3">
+                          <a:avLst>
+                            <a:gd name="adj1" fmla="val 1530"/>
+                          </a:avLst>
+                        </a:prstGeom>
+                        <a:ln>
+                          <a:tailEnd type="triangle"/>
+                        </a:ln>
+                      </wps:spPr>
+                      <wps:style>
+                        <a:lnRef idx="1">
+                          <a:schemeClr val="dk1"/>
+                        </a:lnRef>
+                        <a:fillRef idx="0">
+                          <a:schemeClr val="dk1"/>
+                        </a:fillRef>
+                        <a:effectRef idx="0">
+                          <a:schemeClr val="dk1"/>
+                        </a:effectRef>
+                        <a:fontRef idx="minor">
+                          <a:schemeClr val="tx1"/>
+                        </a:fontRef>
+                      </wps:style>
+                      <wps:bodyPr/>
+                    </wps:wsp>
+                  </a:graphicData>
+                </a:graphic>
+                <wp14:sizeRelH relativeFrom="margin">
+                  <wp14:pctWidth>0</wp14:pctWidth>
+                </wp14:sizeRelH>
+                <wp14:sizeRelV relativeFrom="margin">
+                  <wp14:pctHeight>0</wp14:pctHeight>
+                </wp14:sizeRelV>
+              </wp:anchor>
+            </w:drawing>
+          </mc:Choice>
+          <mc:Fallback>
+            <w:pict>
+              <v:shape w14:anchorId="0D07A785" id="Connecteur : en angle 4" o:spid="_x0000_s1026" type="#_x0000_t34" style="position:absolute;margin-left:324.8pt;margin-top:139.65pt;width:47.95pt;height:53pt;rotation:90;flip:x y;z-index:251880448;visibility:visible;mso-wrap-style:square;mso-width-percent:0;mso-height-percent:0;mso-wrap-distance-left:9pt;mso-wrap-distance-top:0;mso-wrap-distance-right:9pt;mso-wrap-distance-bottom:0;mso-position-horizontal:absolute;mso-position-horizontal-relative:text;mso-position-vertical:absolute;mso-position-vertical-relative:text;mso-width-percent:0;mso-height-percent:0;mso-width-relative:margin;mso-height-relative:margin" o:gfxdata="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" adj="330" strokecolor="black [3200]" strokeweight=".5pt">
+                <v:stroke endarrow="block"/>
+              </v:shape>
+            </w:pict>
+          </mc:Fallback>
+        </mc:AlternateContent>
+      </w:r>
+      <w:r>
+        <w:rPr>
+          <w:noProof/>
+        </w:rPr>
+        <mc:AlternateContent>
+          <mc:Choice Requires="wps">
+            <w:drawing>
+              <wp:anchor distT="0" distB="0" distL="114300" distR="114300" simplePos="0" relativeHeight="251647989" behindDoc="0" locked="0" layoutInCell="1" allowOverlap="1" wp14:anchorId="11872538" wp14:editId="2D66D6D2">
                 <wp:simplePos x="0" y="0"/>
                 <wp:positionH relativeFrom="column">
                   <wp:posOffset>1142953</wp:posOffset>
@@ -6321,7 +6710,7 @@
           </mc:Choice>
           <mc:Fallback>
             <w:pict>
-              <v:shape w14:anchorId="11872538" id="Zone de texte 97" o:spid="_x0000_s1057" type="#_x0000_t202" style="position:absolute;margin-left:90pt;margin-top:146.15pt;width:135.55pt;height:21.9pt;z-index:251647989;visibility:visible;mso-wrap-style:square;mso-width-percent:0;mso-height-percent:0;mso-wrap-distance-left:9pt;mso-wrap-distance-top:0;mso-wrap-distance-right:9pt;mso-wrap-distance-bottom:0;mso-position-horizontal:absolute;mso-position-horizontal-relative:text;mso-position-vertical:absolute;mso-position-vertical-relative:text;mso-width-percent:0;mso-height-percent:0;mso-width-relative:margin;mso-height-relative:margin;v-text-anchor:top" o:gfxdata="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" fillcolor="white [3201]" stroked="f" strokeweight=".5pt">
+              <v:shape w14:anchorId="11872538" id="Zone de texte 97" o:spid="_x0000_s1058" type="#_x0000_t202" style="position:absolute;margin-left:90pt;margin-top:146.15pt;width:135.55pt;height:21.9pt;z-index:251647989;visibility:visible;mso-wrap-style:square;mso-width-percent:0;mso-height-percent:0;mso-wrap-distance-left:9pt;mso-wrap-distance-top:0;mso-wrap-distance-right:9pt;mso-wrap-distance-bottom:0;mso-position-horizontal:absolute;mso-position-horizontal-relative:text;mso-position-vertical:absolute;mso-position-vertical-relative:text;mso-width-percent:0;mso-height-percent:0;mso-width-relative:margin;mso-height-relative:margin;v-text-anchor:top" o:gfxdata="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" fillcolor="white [3201]" stroked="f" strokeweight=".5pt">
                 <v:textbox>
                   <w:txbxContent>
                     <w:p>
@@ -6536,7 +6925,7 @@
           </mc:Choice>
           <mc:Fallback>
             <w:pict>
-              <v:shape w14:anchorId="05330E84" id="Zone de texte 82" o:spid="_x0000_s1058" type="#_x0000_t202" style="position:absolute;margin-left:-95.45pt;margin-top:50.05pt;width:143.05pt;height:21.9pt;rotation:-90;z-index:251716608;visibility:visible;mso-wrap-style:square;mso-width-percent:0;mso-height-percent:0;mso-wrap-distance-left:9pt;mso-wrap-distance-top:0;mso-wrap-distance-right:9pt;mso-wrap-distance-bottom:0;mso-position-horizontal:absolute;mso-position-horizontal-relative:margin;mso-position-vertical:absolute;mso-position-vertical-relative:text;mso-width-percent:0;mso-height-percent:0;mso-width-relative:margin;mso-height-relative:margin;v-text-anchor:top" o:gfxdata="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" fillcolor="white [3201]" stroked="f" strokeweight=".5pt">
+              <v:shape w14:anchorId="05330E84" id="Zone de texte 82" o:spid="_x0000_s1059" type="#_x0000_t202" style="position:absolute;margin-left:-95.45pt;margin-top:50.05pt;width:143.05pt;height:21.9pt;rotation:-90;z-index:251716608;visibility:visible;mso-wrap-style:square;mso-width-percent:0;mso-height-percent:0;mso-wrap-distance-left:9pt;mso-wrap-distance-top:0;mso-wrap-distance-right:9pt;mso-wrap-distance-bottom:0;mso-position-horizontal:absolute;mso-position-horizontal-relative:margin;mso-position-vertical:absolute;mso-position-vertical-relative:text;mso-width-percent:0;mso-height-percent:0;mso-width-relative:margin;mso-height-relative:margin;v-text-anchor:top" o:gfxdata="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" fillcolor="white [3201]" stroked="f" strokeweight=".5pt">
                 <v:textbox>
                   <w:txbxContent>
                     <w:p>
@@ -6679,40 +7068,92 @@
           </wp:inline>
         </w:drawing>
       </w:r>
+      <w:r>
+        <w:t xml:space="preserve">                                  </w:t>
+      </w:r>
+      <w:r>
+        <w:rPr>
+          <w:noProof/>
+        </w:rPr>
+        <w:drawing>
+          <wp:inline distT="0" distB="0" distL="0" distR="0" wp14:anchorId="77F92290" wp14:editId="0D9DB752">
+            <wp:extent cx="1706423" cy="1080000"/>
+            <wp:effectExtent l="0" t="0" r="8255" b="6350"/>
+            <wp:docPr id="3" name="Image 3"/>
+            <wp:cNvGraphicFramePr>
+              <a:graphicFrameLocks xmlns:a="http://schemas.openxmlformats.org/drawingml/2006/main" noChangeAspect="1"/>
+            </wp:cNvGraphicFramePr>
+            <a:graphic xmlns:a="http://schemas.openxmlformats.org/drawingml/2006/main">
+              <a:graphicData uri="http://schemas.openxmlformats.org/drawingml/2006/picture">
+                <pic:pic xmlns:pic="http://schemas.openxmlformats.org/drawingml/2006/picture">
+                  <pic:nvPicPr>
+                    <pic:cNvPr id="0" name="Picture 2"/>
+                    <pic:cNvPicPr>
+                      <a:picLocks noChangeAspect="1" noChangeArrowheads="1"/>
+                    </pic:cNvPicPr>
+                  </pic:nvPicPr>
+                  <pic:blipFill>
+                    <a:blip r:embed="rId15" cstate="print">
+                      <a:extLst>
+                        <a:ext uri="{28A0092B-C50C-407E-A947-70E740481C1C}">
+                          <a14:useLocalDpi xmlns:a14="http://schemas.microsoft.com/office/drawing/2010/main" val="0"/>
+                        </a:ext>
+                      </a:extLst>
+                    </a:blip>
+                    <a:srcRect/>
+                    <a:stretch>
+                      <a:fillRect/>
+                    </a:stretch>
+                  </pic:blipFill>
+                  <pic:spPr bwMode="auto">
+                    <a:xfrm>
+                      <a:off x="0" y="0"/>
+                      <a:ext cx="1706423" cy="1080000"/>
+                    </a:xfrm>
+                    <a:prstGeom prst="rect">
+                      <a:avLst/>
+                    </a:prstGeom>
+                    <a:noFill/>
+                    <a:ln>
+                      <a:noFill/>
+                    </a:ln>
+                  </pic:spPr>
+                </pic:pic>
+              </a:graphicData>
+            </a:graphic>
+          </wp:inline>
+        </w:drawing>
+      </w:r>
     </w:p>
-    <w:p/>
     <w:p>
-      <w:pPr>
-        <w:ind w:left="1416" w:firstLine="708"/>
-      </w:pPr>
-      <w:r>
-        <w:rPr>
-          <w:noProof/>
-        </w:rPr>
-        <mc:AlternateContent>
-          <mc:Choice Requires="wps">
-            <w:drawing>
-              <wp:anchor distT="0" distB="0" distL="114300" distR="114300" simplePos="0" relativeHeight="251731968" behindDoc="0" locked="0" layoutInCell="1" allowOverlap="1" wp14:anchorId="47B815C1" wp14:editId="7DF79BA7">
-                <wp:simplePos x="0" y="0"/>
-                <wp:positionH relativeFrom="margin">
-                  <wp:posOffset>-247875</wp:posOffset>
-                </wp:positionH>
-                <wp:positionV relativeFrom="paragraph">
-                  <wp:posOffset>512763</wp:posOffset>
-                </wp:positionV>
-                <wp:extent cx="1816873" cy="278130"/>
-                <wp:effectExtent l="7303" t="0" r="317" b="318"/>
-                <wp:wrapNone/>
-                <wp:docPr id="98" name="Zone de texte 98"/>
+      <w:r>
+        <w:rPr>
+          <w:noProof/>
+        </w:rPr>
+        <mc:AlternateContent>
+          <mc:Choice Requires="wps">
+            <w:drawing>
+              <wp:anchor distT="0" distB="0" distL="114300" distR="114300" simplePos="0" relativeHeight="251631589" behindDoc="0" locked="0" layoutInCell="1" allowOverlap="1" wp14:anchorId="18E63DE1" wp14:editId="11E5C0E4">
+                <wp:simplePos x="0" y="0"/>
+                <wp:positionH relativeFrom="column">
+                  <wp:posOffset>4220404</wp:posOffset>
+                </wp:positionH>
+                <wp:positionV relativeFrom="paragraph">
+                  <wp:posOffset>25504</wp:posOffset>
+                </wp:positionV>
+                <wp:extent cx="1127138" cy="432941"/>
+                <wp:effectExtent l="0" t="0" r="0" b="5715"/>
+                <wp:wrapNone/>
+                <wp:docPr id="15" name="Zone de texte 15"/>
                 <wp:cNvGraphicFramePr/>
                 <a:graphic xmlns:a="http://schemas.openxmlformats.org/drawingml/2006/main">
                   <a:graphicData uri="http://schemas.microsoft.com/office/word/2010/wordprocessingShape">
                     <wps:wsp>
                       <wps:cNvSpPr txBox="1"/>
                       <wps:spPr>
-                        <a:xfrm rot="16200000">
-                          <a:off x="0" y="0"/>
-                          <a:ext cx="1816873" cy="278130"/>
+                        <a:xfrm>
+                          <a:off x="0" y="0"/>
+                          <a:ext cx="1127138" cy="432941"/>
                         </a:xfrm>
                         <a:prstGeom prst="rect">
                           <a:avLst/>
@@ -6728,7 +7169,7 @@
                         <w:txbxContent>
                           <w:p>
                             <w:r>
-                              <w:t>Retour à la page précédente</w:t>
+                              <w:t>Confirmation de la suppression</w:t>
                             </w:r>
                           </w:p>
                         </w:txbxContent>
@@ -6753,12 +7194,107 @@
           </mc:Choice>
           <mc:Fallback>
             <w:pict>
-              <v:shape w14:anchorId="47B815C1" id="Zone de texte 98" o:spid="_x0000_s1059" type="#_x0000_t202" style="position:absolute;left:0;text-align:left;margin-left:-19.5pt;margin-top:40.4pt;width:143.05pt;height:21.9pt;rotation:-90;z-index:251731968;visibility:visible;mso-wrap-style:square;mso-width-percent:0;mso-height-percent:0;mso-wrap-distance-left:9pt;mso-wrap-distance-top:0;mso-wrap-distance-right:9pt;mso-wrap-distance-bottom:0;mso-position-horizontal:absolute;mso-position-horizontal-relative:margin;mso-position-vertical:absolute;mso-position-vertical-relative:text;mso-width-percent:0;mso-height-percent:0;mso-width-relative:margin;mso-height-relative:margin;v-text-anchor:top" o:gfxdata="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" fillcolor="white [3201]" stroked="f" strokeweight=".5pt">
+              <v:shape w14:anchorId="18E63DE1" id="Zone de texte 15" o:spid="_x0000_s1060" type="#_x0000_t202" style="position:absolute;margin-left:332.3pt;margin-top:2pt;width:88.75pt;height:34.1pt;z-index:251631589;visibility:visible;mso-wrap-style:square;mso-width-percent:0;mso-height-percent:0;mso-wrap-distance-left:9pt;mso-wrap-distance-top:0;mso-wrap-distance-right:9pt;mso-wrap-distance-bottom:0;mso-position-horizontal:absolute;mso-position-horizontal-relative:text;mso-position-vertical:absolute;mso-position-vertical-relative:text;mso-width-percent:0;mso-height-percent:0;mso-width-relative:margin;mso-height-relative:margin;v-text-anchor:top" o:gfxdata="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" fillcolor="white [3201]" stroked="f" strokeweight=".5pt">
                 <v:textbox>
                   <w:txbxContent>
                     <w:p>
                       <w:r>
-                        <w:t>Retour à la page précédente</w:t>
+                        <w:t>Confirmation de la suppression</w:t>
+                      </w:r>
+                    </w:p>
+                  </w:txbxContent>
+                </v:textbox>
+              </v:shape>
+            </w:pict>
+          </mc:Fallback>
+        </mc:AlternateContent>
+      </w:r>
+    </w:p>
+    <w:p>
+      <w:pPr>
+        <w:ind w:left="1416" w:firstLine="708"/>
+        <w:jc w:val="both"/>
+      </w:pPr>
+      <w:r>
+        <w:rPr>
+          <w:noProof/>
+        </w:rPr>
+        <mc:AlternateContent>
+          <mc:Choice Requires="wps">
+            <w:drawing>
+              <wp:anchor distT="0" distB="0" distL="114300" distR="114300" simplePos="0" relativeHeight="251632614" behindDoc="0" locked="0" layoutInCell="1" allowOverlap="1" wp14:anchorId="716FE5DA" wp14:editId="2A5B42AA">
+                <wp:simplePos x="0" y="0"/>
+                <wp:positionH relativeFrom="margin">
+                  <wp:posOffset>4499117</wp:posOffset>
+                </wp:positionH>
+                <wp:positionV relativeFrom="paragraph">
+                  <wp:posOffset>456047</wp:posOffset>
+                </wp:positionV>
+                <wp:extent cx="1414521" cy="488924"/>
+                <wp:effectExtent l="0" t="0" r="0" b="6985"/>
+                <wp:wrapNone/>
+                <wp:docPr id="12" name="Zone de texte 12"/>
+                <wp:cNvGraphicFramePr/>
+                <a:graphic xmlns:a="http://schemas.openxmlformats.org/drawingml/2006/main">
+                  <a:graphicData uri="http://schemas.microsoft.com/office/word/2010/wordprocessingShape">
+                    <wps:wsp>
+                      <wps:cNvSpPr txBox="1"/>
+                      <wps:spPr>
+                        <a:xfrm>
+                          <a:off x="0" y="0"/>
+                          <a:ext cx="1414521" cy="488924"/>
+                        </a:xfrm>
+                        <a:prstGeom prst="rect">
+                          <a:avLst/>
+                        </a:prstGeom>
+                        <a:solidFill>
+                          <a:schemeClr val="lt1"/>
+                        </a:solidFill>
+                        <a:ln w="6350">
+                          <a:noFill/>
+                        </a:ln>
+                      </wps:spPr>
+                      <wps:txbx>
+                        <w:txbxContent>
+                          <w:p>
+                            <w:r>
+                              <w:t xml:space="preserve">Annule </w:t>
+                            </w:r>
+                            <w:r>
+                              <w:t>suppression, retour au marathon</w:t>
+                            </w:r>
+                          </w:p>
+                        </w:txbxContent>
+                      </wps:txbx>
+                      <wps:bodyPr rot="0" spcFirstLastPara="0" vertOverflow="overflow" horzOverflow="overflow" vert="horz" wrap="square" lIns="91440" tIns="45720" rIns="91440" bIns="45720" numCol="1" spcCol="0" rtlCol="0" fromWordArt="0" anchor="t" anchorCtr="0" forceAA="0" compatLnSpc="1">
+                        <a:prstTxWarp prst="textNoShape">
+                          <a:avLst/>
+                        </a:prstTxWarp>
+                        <a:noAutofit/>
+                      </wps:bodyPr>
+                    </wps:wsp>
+                  </a:graphicData>
+                </a:graphic>
+                <wp14:sizeRelH relativeFrom="margin">
+                  <wp14:pctWidth>0</wp14:pctWidth>
+                </wp14:sizeRelH>
+                <wp14:sizeRelV relativeFrom="margin">
+                  <wp14:pctHeight>0</wp14:pctHeight>
+                </wp14:sizeRelV>
+              </wp:anchor>
+            </w:drawing>
+          </mc:Choice>
+          <mc:Fallback>
+            <w:pict>
+              <v:shape w14:anchorId="716FE5DA" id="Zone de texte 12" o:spid="_x0000_s1061" type="#_x0000_t202" style="position:absolute;left:0;text-align:left;margin-left:354.25pt;margin-top:35.9pt;width:111.4pt;height:38.5pt;z-index:251632614;visibility:visible;mso-wrap-style:square;mso-width-percent:0;mso-height-percent:0;mso-wrap-distance-left:9pt;mso-wrap-distance-top:0;mso-wrap-distance-right:9pt;mso-wrap-distance-bottom:0;mso-position-horizontal:absolute;mso-position-horizontal-relative:margin;mso-position-vertical:absolute;mso-position-vertical-relative:text;mso-width-percent:0;mso-height-percent:0;mso-width-relative:margin;mso-height-relative:margin;v-text-anchor:top" o:gfxdata="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" fillcolor="white [3201]" stroked="f" strokeweight=".5pt">
+                <v:textbox>
+                  <w:txbxContent>
+                    <w:p>
+                      <w:r>
+                        <w:t xml:space="preserve">Annule </w:t>
+                      </w:r>
+                      <w:r>
+                        <w:t>suppression, retour au marathon</w:t>
                       </w:r>
                     </w:p>
                   </w:txbxContent>
@@ -6776,36 +7312,33 @@
         <mc:AlternateContent>
           <mc:Choice Requires="wps">
             <w:drawing>
-              <wp:anchor distT="0" distB="0" distL="114300" distR="114300" simplePos="0" relativeHeight="251870208" behindDoc="0" locked="0" layoutInCell="1" allowOverlap="1" wp14:anchorId="0E08E83D" wp14:editId="6A297640">
+              <wp:anchor distT="0" distB="0" distL="114300" distR="114300" simplePos="0" relativeHeight="251883520" behindDoc="0" locked="0" layoutInCell="1" allowOverlap="1" wp14:anchorId="7D7429AD" wp14:editId="2D483EE8">
                 <wp:simplePos x="0" y="0"/>
                 <wp:positionH relativeFrom="column">
-                  <wp:posOffset>289543</wp:posOffset>
-                </wp:positionH>
-                <wp:positionV relativeFrom="paragraph">
-                  <wp:posOffset>99299</wp:posOffset>
-                </wp:positionV>
-                <wp:extent cx="1984211" cy="1015932"/>
-                <wp:effectExtent l="46037" t="30163" r="24448" b="43497"/>
-                <wp:wrapNone/>
-                <wp:docPr id="217" name="Connecteur : en angle 217"/>
+                  <wp:posOffset>3422144</wp:posOffset>
+                </wp:positionH>
+                <wp:positionV relativeFrom="paragraph">
+                  <wp:posOffset>893199</wp:posOffset>
+                </wp:positionV>
+                <wp:extent cx="1216711" cy="828558"/>
+                <wp:effectExtent l="0" t="0" r="21590" b="29210"/>
+                <wp:wrapNone/>
+                <wp:docPr id="10" name="Connecteur : en angle 10"/>
                 <wp:cNvGraphicFramePr/>
                 <a:graphic xmlns:a="http://schemas.openxmlformats.org/drawingml/2006/main">
                   <a:graphicData uri="http://schemas.microsoft.com/office/word/2010/wordprocessingShape">
                     <wps:wsp>
                       <wps:cNvCnPr/>
                       <wps:spPr>
-                        <a:xfrm rot="16200000" flipV="1">
-                          <a:off x="0" y="0"/>
-                          <a:ext cx="1984211" cy="1015932"/>
+                        <a:xfrm>
+                          <a:off x="0" y="0"/>
+                          <a:ext cx="1216711" cy="828558"/>
                         </a:xfrm>
                         <a:prstGeom prst="bentConnector3">
                           <a:avLst>
-                            <a:gd name="adj1" fmla="val -285"/>
+                            <a:gd name="adj1" fmla="val 78387"/>
                           </a:avLst>
                         </a:prstGeom>
-                        <a:ln>
-                          <a:tailEnd type="triangle"/>
-                        </a:ln>
                       </wps:spPr>
                       <wps:style>
                         <a:lnRef idx="1">
@@ -6836,90 +7369,25 @@
           </mc:Choice>
           <mc:Fallback>
             <w:pict>
-              <v:shape w14:anchorId="483F363C" id="Connecteur : en angle 217" o:spid="_x0000_s1026" type="#_x0000_t34" style="position:absolute;margin-left:22.8pt;margin-top:7.8pt;width:156.25pt;height:80pt;rotation:90;flip:y;z-index:251870208;visibility:visible;mso-wrap-style:square;mso-width-percent:0;mso-height-percent:0;mso-wrap-distance-left:9pt;mso-wrap-distance-top:0;mso-wrap-distance-right:9pt;mso-wrap-distance-bottom:0;mso-position-horizontal:absolute;mso-position-horizontal-relative:text;mso-position-vertical:absolute;mso-position-vertical-relative:text;mso-width-percent:0;mso-height-percent:0;mso-width-relative:margin;mso-height-relative:margin" o:gfxdata="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" adj="-62" strokecolor="black [3200]" strokeweight=".5pt">
-                <v:stroke endarrow="block"/>
-              </v:shape>
-            </w:pict>
-          </mc:Fallback>
-        </mc:AlternateContent>
-      </w:r>
-      <w:r>
-        <w:rPr>
-          <w:noProof/>
-        </w:rPr>
-        <mc:AlternateContent>
-          <mc:Choice Requires="wps">
-            <w:drawing>
-              <wp:anchor distT="0" distB="0" distL="114300" distR="114300" simplePos="0" relativeHeight="251796480" behindDoc="0" locked="0" layoutInCell="1" allowOverlap="1" wp14:anchorId="41C0738C" wp14:editId="677FC519">
-                <wp:simplePos x="0" y="0"/>
-                <wp:positionH relativeFrom="column">
-                  <wp:posOffset>2694759</wp:posOffset>
-                </wp:positionH>
-                <wp:positionV relativeFrom="paragraph">
-                  <wp:posOffset>1192853</wp:posOffset>
-                </wp:positionV>
-                <wp:extent cx="0" cy="1998999"/>
-                <wp:effectExtent l="0" t="0" r="38100" b="20320"/>
-                <wp:wrapNone/>
-                <wp:docPr id="151" name="Connecteur droit 151"/>
-                <wp:cNvGraphicFramePr/>
-                <a:graphic xmlns:a="http://schemas.openxmlformats.org/drawingml/2006/main">
-                  <a:graphicData uri="http://schemas.microsoft.com/office/word/2010/wordprocessingShape">
-                    <wps:wsp>
-                      <wps:cNvCnPr/>
-                      <wps:spPr>
-                        <a:xfrm>
-                          <a:off x="0" y="0"/>
-                          <a:ext cx="0" cy="1998999"/>
-                        </a:xfrm>
-                        <a:prstGeom prst="line">
-                          <a:avLst/>
-                        </a:prstGeom>
-                      </wps:spPr>
-                      <wps:style>
-                        <a:lnRef idx="1">
-                          <a:schemeClr val="dk1"/>
-                        </a:lnRef>
-                        <a:fillRef idx="0">
-                          <a:schemeClr val="dk1"/>
-                        </a:fillRef>
-                        <a:effectRef idx="0">
-                          <a:schemeClr val="dk1"/>
-                        </a:effectRef>
-                        <a:fontRef idx="minor">
-                          <a:schemeClr val="tx1"/>
-                        </a:fontRef>
-                      </wps:style>
-                      <wps:bodyPr/>
-                    </wps:wsp>
-                  </a:graphicData>
-                </a:graphic>
-              </wp:anchor>
-            </w:drawing>
-          </mc:Choice>
-          <mc:Fallback>
-            <w:pict>
-              <v:line w14:anchorId="05AB9B30" id="Connecteur droit 151" o:spid="_x0000_s1026" style="position:absolute;z-index:251796480;visibility:visible;mso-wrap-style:square;mso-wrap-distance-left:9pt;mso-wrap-distance-top:0;mso-wrap-distance-right:9pt;mso-wrap-distance-bottom:0;mso-position-horizontal:absolute;mso-position-horizontal-relative:text;mso-position-vertical:absolute;mso-position-vertical-relative:text" from="212.2pt,93.95pt" to="212.2pt,251.35pt" o:gfxdata="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" strokecolor="black [3200]" strokeweight=".5pt">
-                <v:stroke joinstyle="miter"/>
-              </v:line>
-            </w:pict>
-          </mc:Fallback>
-        </mc:AlternateContent>
-      </w:r>
-      <w:r>
-        <w:rPr>
-          <w:noProof/>
-        </w:rPr>
-        <mc:AlternateContent>
-          <mc:Choice Requires="wps">
-            <w:drawing>
-              <wp:anchor distT="0" distB="0" distL="114300" distR="114300" simplePos="0" relativeHeight="251767808" behindDoc="0" locked="0" layoutInCell="1" allowOverlap="1" wp14:anchorId="686010A2" wp14:editId="381A299E">
+              <v:shape w14:anchorId="3AC4FF16" id="Connecteur : en angle 10" o:spid="_x0000_s1026" type="#_x0000_t34" style="position:absolute;margin-left:269.45pt;margin-top:70.35pt;width:95.8pt;height:65.25pt;z-index:251883520;visibility:visible;mso-wrap-style:square;mso-width-percent:0;mso-height-percent:0;mso-wrap-distance-left:9pt;mso-wrap-distance-top:0;mso-wrap-distance-right:9pt;mso-wrap-distance-bottom:0;mso-position-horizontal:absolute;mso-position-horizontal-relative:text;mso-position-vertical:absolute;mso-position-vertical-relative:text;mso-width-percent:0;mso-height-percent:0;mso-width-relative:margin;mso-height-relative:margin" o:gfxdata="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" adj="16932" strokecolor="black [3200]" strokeweight=".5pt"/>
+            </w:pict>
+          </mc:Fallback>
+        </mc:AlternateContent>
+      </w:r>
+      <w:r>
+        <w:rPr>
+          <w:noProof/>
+        </w:rPr>
+        <mc:AlternateContent>
+          <mc:Choice Requires="wps">
+            <w:drawing>
+              <wp:anchor distT="0" distB="0" distL="114300" distR="114300" simplePos="0" relativeHeight="251767808" behindDoc="0" locked="0" layoutInCell="1" allowOverlap="1" wp14:anchorId="686010A2" wp14:editId="5BEAFB7F">
                 <wp:simplePos x="0" y="0"/>
                 <wp:positionH relativeFrom="margin">
-                  <wp:posOffset>4741655</wp:posOffset>
-                </wp:positionH>
-                <wp:positionV relativeFrom="paragraph">
-                  <wp:posOffset>609710</wp:posOffset>
+                  <wp:posOffset>4651453</wp:posOffset>
+                </wp:positionH>
+                <wp:positionV relativeFrom="paragraph">
+                  <wp:posOffset>1418383</wp:posOffset>
                 </wp:positionV>
                 <wp:extent cx="1649895" cy="679837"/>
                 <wp:effectExtent l="0" t="0" r="7620" b="6350"/>
@@ -6980,7 +7448,7 @@
           </mc:Choice>
           <mc:Fallback>
             <w:pict>
-              <v:shape w14:anchorId="686010A2" id="Zone de texte 129" o:spid="_x0000_s1060" type="#_x0000_t202" style="position:absolute;left:0;text-align:left;margin-left:373.35pt;margin-top:48pt;width:129.9pt;height:53.55pt;z-index:251767808;visibility:visible;mso-wrap-style:square;mso-width-percent:0;mso-height-percent:0;mso-wrap-distance-left:9pt;mso-wrap-distance-top:0;mso-wrap-distance-right:9pt;mso-wrap-distance-bottom:0;mso-position-horizontal:absolute;mso-position-horizontal-relative:margin;mso-position-vertical:absolute;mso-position-vertical-relative:text;mso-width-percent:0;mso-height-percent:0;mso-width-relative:margin;mso-height-relative:margin;v-text-anchor:top" o:gfxdata="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" fillcolor="white [3201]" stroked="f" strokeweight=".5pt">
+              <v:shape w14:anchorId="686010A2" id="Zone de texte 129" o:spid="_x0000_s1062" type="#_x0000_t202" style="position:absolute;left:0;text-align:left;margin-left:366.25pt;margin-top:111.7pt;width:129.9pt;height:53.55pt;z-index:251767808;visibility:visible;mso-wrap-style:square;mso-width-percent:0;mso-height-percent:0;mso-wrap-distance-left:9pt;mso-wrap-distance-top:0;mso-wrap-distance-right:9pt;mso-wrap-distance-bottom:0;mso-position-horizontal:absolute;mso-position-horizontal-relative:margin;mso-position-vertical:absolute;mso-position-vertical-relative:text;mso-width-percent:0;mso-height-percent:0;mso-width-relative:margin;mso-height-relative:margin;v-text-anchor:top" o:gfxdata="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" fillcolor="white [3201]" stroked="f" strokeweight=".5pt">
                 <v:textbox>
                   <w:txbxContent>
                     <w:p>
@@ -7009,31 +7477,120 @@
         <mc:AlternateContent>
           <mc:Choice Requires="wps">
             <w:drawing>
-              <wp:anchor distT="0" distB="0" distL="114300" distR="114300" simplePos="0" relativeHeight="251765760" behindDoc="0" locked="0" layoutInCell="1" allowOverlap="1" wp14:anchorId="62C3803F" wp14:editId="1A8E1756">
+              <wp:anchor distT="0" distB="0" distL="114300" distR="114300" simplePos="0" relativeHeight="251731968" behindDoc="0" locked="0" layoutInCell="1" allowOverlap="1" wp14:anchorId="47B815C1" wp14:editId="7DF79BA7">
+                <wp:simplePos x="0" y="0"/>
+                <wp:positionH relativeFrom="margin">
+                  <wp:posOffset>-247875</wp:posOffset>
+                </wp:positionH>
+                <wp:positionV relativeFrom="paragraph">
+                  <wp:posOffset>512763</wp:posOffset>
+                </wp:positionV>
+                <wp:extent cx="1816873" cy="278130"/>
+                <wp:effectExtent l="7303" t="0" r="317" b="318"/>
+                <wp:wrapNone/>
+                <wp:docPr id="98" name="Zone de texte 98"/>
+                <wp:cNvGraphicFramePr/>
+                <a:graphic xmlns:a="http://schemas.openxmlformats.org/drawingml/2006/main">
+                  <a:graphicData uri="http://schemas.microsoft.com/office/word/2010/wordprocessingShape">
+                    <wps:wsp>
+                      <wps:cNvSpPr txBox="1"/>
+                      <wps:spPr>
+                        <a:xfrm rot="16200000">
+                          <a:off x="0" y="0"/>
+                          <a:ext cx="1816873" cy="278130"/>
+                        </a:xfrm>
+                        <a:prstGeom prst="rect">
+                          <a:avLst/>
+                        </a:prstGeom>
+                        <a:solidFill>
+                          <a:schemeClr val="lt1"/>
+                        </a:solidFill>
+                        <a:ln w="6350">
+                          <a:noFill/>
+                        </a:ln>
+                      </wps:spPr>
+                      <wps:txbx>
+                        <w:txbxContent>
+                          <w:p>
+                            <w:r>
+                              <w:t>Retour à la page précédente</w:t>
+                            </w:r>
+                          </w:p>
+                        </w:txbxContent>
+                      </wps:txbx>
+                      <wps:bodyPr rot="0" spcFirstLastPara="0" vertOverflow="overflow" horzOverflow="overflow" vert="horz" wrap="square" lIns="91440" tIns="45720" rIns="91440" bIns="45720" numCol="1" spcCol="0" rtlCol="0" fromWordArt="0" anchor="t" anchorCtr="0" forceAA="0" compatLnSpc="1">
+                        <a:prstTxWarp prst="textNoShape">
+                          <a:avLst/>
+                        </a:prstTxWarp>
+                        <a:noAutofit/>
+                      </wps:bodyPr>
+                    </wps:wsp>
+                  </a:graphicData>
+                </a:graphic>
+                <wp14:sizeRelH relativeFrom="margin">
+                  <wp14:pctWidth>0</wp14:pctWidth>
+                </wp14:sizeRelH>
+                <wp14:sizeRelV relativeFrom="margin">
+                  <wp14:pctHeight>0</wp14:pctHeight>
+                </wp14:sizeRelV>
+              </wp:anchor>
+            </w:drawing>
+          </mc:Choice>
+          <mc:Fallback>
+            <w:pict>
+              <v:shape w14:anchorId="47B815C1" id="Zone de texte 98" o:spid="_x0000_s1063" type="#_x0000_t202" style="position:absolute;left:0;text-align:left;margin-left:-19.5pt;margin-top:40.4pt;width:143.05pt;height:21.9pt;rotation:-90;z-index:251731968;visibility:visible;mso-wrap-style:square;mso-width-percent:0;mso-height-percent:0;mso-wrap-distance-left:9pt;mso-wrap-distance-top:0;mso-wrap-distance-right:9pt;mso-wrap-distance-bottom:0;mso-position-horizontal:absolute;mso-position-horizontal-relative:margin;mso-position-vertical:absolute;mso-position-vertical-relative:text;mso-width-percent:0;mso-height-percent:0;mso-width-relative:margin;mso-height-relative:margin;v-text-anchor:top" o:gfxdata="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" fillcolor="white [3201]" stroked="f" strokeweight=".5pt">
+                <v:textbox>
+                  <w:txbxContent>
+                    <w:p>
+                      <w:r>
+                        <w:t>Retour à la page précédente</w:t>
+                      </w:r>
+                    </w:p>
+                  </w:txbxContent>
+                </v:textbox>
+                <w10:wrap anchorx="margin"/>
+              </v:shape>
+            </w:pict>
+          </mc:Fallback>
+        </mc:AlternateContent>
+      </w:r>
+      <w:r>
+        <w:rPr>
+          <w:noProof/>
+        </w:rPr>
+        <mc:AlternateContent>
+          <mc:Choice Requires="wps">
+            <w:drawing>
+              <wp:anchor distT="0" distB="0" distL="114300" distR="114300" simplePos="0" relativeHeight="251870208" behindDoc="0" locked="0" layoutInCell="1" allowOverlap="1" wp14:anchorId="0E08E83D" wp14:editId="6A297640">
                 <wp:simplePos x="0" y="0"/>
                 <wp:positionH relativeFrom="column">
-                  <wp:posOffset>3417763</wp:posOffset>
-                </wp:positionH>
-                <wp:positionV relativeFrom="paragraph">
-                  <wp:posOffset>895957</wp:posOffset>
-                </wp:positionV>
-                <wp:extent cx="1240404" cy="0"/>
-                <wp:effectExtent l="0" t="0" r="0" b="0"/>
-                <wp:wrapNone/>
-                <wp:docPr id="128" name="Connecteur droit 128"/>
+                  <wp:posOffset>289543</wp:posOffset>
+                </wp:positionH>
+                <wp:positionV relativeFrom="paragraph">
+                  <wp:posOffset>99299</wp:posOffset>
+                </wp:positionV>
+                <wp:extent cx="1984211" cy="1015932"/>
+                <wp:effectExtent l="46037" t="30163" r="24448" b="43497"/>
+                <wp:wrapNone/>
+                <wp:docPr id="217" name="Connecteur : en angle 217"/>
                 <wp:cNvGraphicFramePr/>
                 <a:graphic xmlns:a="http://schemas.openxmlformats.org/drawingml/2006/main">
                   <a:graphicData uri="http://schemas.microsoft.com/office/word/2010/wordprocessingShape">
                     <wps:wsp>
                       <wps:cNvCnPr/>
                       <wps:spPr>
-                        <a:xfrm>
-                          <a:off x="0" y="0"/>
-                          <a:ext cx="1240404" cy="0"/>
-                        </a:xfrm>
-                        <a:prstGeom prst="line">
-                          <a:avLst/>
-                        </a:prstGeom>
+                        <a:xfrm rot="16200000" flipV="1">
+                          <a:off x="0" y="0"/>
+                          <a:ext cx="1984211" cy="1015932"/>
+                        </a:xfrm>
+                        <a:prstGeom prst="bentConnector3">
+                          <a:avLst>
+                            <a:gd name="adj1" fmla="val -285"/>
+                          </a:avLst>
+                        </a:prstGeom>
+                        <a:ln>
+                          <a:tailEnd type="triangle"/>
+                        </a:ln>
                       </wps:spPr>
                       <wps:style>
                         <a:lnRef idx="1">
@@ -7053,53 +7610,56 @@
                     </wps:wsp>
                   </a:graphicData>
                 </a:graphic>
-              </wp:anchor>
-            </w:drawing>
-          </mc:Choice>
-          <mc:Fallback>
-            <w:pict>
-              <v:line w14:anchorId="67854A64" id="Connecteur droit 128" o:spid="_x0000_s1026" style="position:absolute;z-index:251765760;visibility:visible;mso-wrap-style:square;mso-wrap-distance-left:9pt;mso-wrap-distance-top:0;mso-wrap-distance-right:9pt;mso-wrap-distance-bottom:0;mso-position-horizontal:absolute;mso-position-horizontal-relative:text;mso-position-vertical:absolute;mso-position-vertical-relative:text" from="269.1pt,70.55pt" to="366.75pt,70.55pt" o:gfxdata="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" strokecolor="black [3200]" strokeweight=".5pt">
-                <v:stroke joinstyle="miter"/>
-              </v:line>
-            </w:pict>
-          </mc:Fallback>
-        </mc:AlternateContent>
-      </w:r>
-      <w:r>
-        <w:rPr>
-          <w:noProof/>
-        </w:rPr>
-        <mc:AlternateContent>
-          <mc:Choice Requires="wps">
-            <w:drawing>
-              <wp:anchor distT="0" distB="0" distL="114300" distR="114300" simplePos="0" relativeHeight="251737088" behindDoc="0" locked="0" layoutInCell="1" allowOverlap="1" wp14:anchorId="11A2C729" wp14:editId="6DDC6DB1">
+                <wp14:sizeRelH relativeFrom="margin">
+                  <wp14:pctWidth>0</wp14:pctWidth>
+                </wp14:sizeRelH>
+                <wp14:sizeRelV relativeFrom="margin">
+                  <wp14:pctHeight>0</wp14:pctHeight>
+                </wp14:sizeRelV>
+              </wp:anchor>
+            </w:drawing>
+          </mc:Choice>
+          <mc:Fallback>
+            <w:pict>
+              <v:shape w14:anchorId="483F363C" id="Connecteur : en angle 217" o:spid="_x0000_s1026" type="#_x0000_t34" style="position:absolute;margin-left:22.8pt;margin-top:7.8pt;width:156.25pt;height:80pt;rotation:90;flip:y;z-index:251870208;visibility:visible;mso-wrap-style:square;mso-width-percent:0;mso-height-percent:0;mso-wrap-distance-left:9pt;mso-wrap-distance-top:0;mso-wrap-distance-right:9pt;mso-wrap-distance-bottom:0;mso-position-horizontal:absolute;mso-position-horizontal-relative:text;mso-position-vertical:absolute;mso-position-vertical-relative:text;mso-width-percent:0;mso-height-percent:0;mso-width-relative:margin;mso-height-relative:margin" o:gfxdata="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" adj="-62" strokecolor="black [3200]" strokeweight=".5pt">
+                <v:stroke endarrow="block"/>
+              </v:shape>
+            </w:pict>
+          </mc:Fallback>
+        </mc:AlternateContent>
+      </w:r>
+      <w:r>
+        <w:rPr>
+          <w:noProof/>
+        </w:rPr>
+        <mc:AlternateContent>
+          <mc:Choice Requires="wps">
+            <w:drawing>
+              <wp:anchor distT="0" distB="0" distL="114300" distR="114300" simplePos="0" relativeHeight="251796480" behindDoc="0" locked="0" layoutInCell="1" allowOverlap="1" wp14:anchorId="41C0738C" wp14:editId="1878AFC1">
                 <wp:simplePos x="0" y="0"/>
                 <wp:positionH relativeFrom="column">
-                  <wp:posOffset>2066042</wp:posOffset>
-                </wp:positionH>
-                <wp:positionV relativeFrom="paragraph">
-                  <wp:posOffset>1806382</wp:posOffset>
-                </wp:positionV>
-                <wp:extent cx="0" cy="1367624"/>
-                <wp:effectExtent l="76200" t="38100" r="57150" b="23495"/>
-                <wp:wrapNone/>
-                <wp:docPr id="103" name="Connecteur droit avec flèche 103"/>
+                  <wp:posOffset>2694759</wp:posOffset>
+                </wp:positionH>
+                <wp:positionV relativeFrom="paragraph">
+                  <wp:posOffset>1192853</wp:posOffset>
+                </wp:positionV>
+                <wp:extent cx="0" cy="1998999"/>
+                <wp:effectExtent l="0" t="0" r="38100" b="20320"/>
+                <wp:wrapNone/>
+                <wp:docPr id="151" name="Connecteur droit 151"/>
                 <wp:cNvGraphicFramePr/>
                 <a:graphic xmlns:a="http://schemas.openxmlformats.org/drawingml/2006/main">
                   <a:graphicData uri="http://schemas.microsoft.com/office/word/2010/wordprocessingShape">
                     <wps:wsp>
                       <wps:cNvCnPr/>
                       <wps:spPr>
-                        <a:xfrm flipV="1">
-                          <a:off x="0" y="0"/>
-                          <a:ext cx="0" cy="1367624"/>
-                        </a:xfrm>
-                        <a:prstGeom prst="straightConnector1">
-                          <a:avLst/>
-                        </a:prstGeom>
-                        <a:ln>
-                          <a:tailEnd type="triangle"/>
-                        </a:ln>
+                        <a:xfrm>
+                          <a:off x="0" y="0"/>
+                          <a:ext cx="0" cy="1998999"/>
+                        </a:xfrm>
+                        <a:prstGeom prst="line">
+                          <a:avLst/>
+                        </a:prstGeom>
                       </wps:spPr>
                       <wps:style>
                         <a:lnRef idx="1">
@@ -7124,45 +7684,48 @@
           </mc:Choice>
           <mc:Fallback>
             <w:pict>
-              <v:shape w14:anchorId="6B008EDB" id="Connecteur droit avec flèche 103" o:spid="_x0000_s1026" type="#_x0000_t32" style="position:absolute;margin-left:162.7pt;margin-top:142.25pt;width:0;height:107.7pt;flip:y;z-index:251737088;visibility:visible;mso-wrap-style:square;mso-wrap-distance-left:9pt;mso-wrap-distance-top:0;mso-wrap-distance-right:9pt;mso-wrap-distance-bottom:0;mso-position-horizontal:absolute;mso-position-horizontal-relative:text;mso-position-vertical:absolute;mso-position-vertical-relative:text" o:gfxdata="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" strokecolor="black [3200]" strokeweight=".5pt">
-                <v:stroke endarrow="block" joinstyle="miter"/>
-              </v:shape>
-            </w:pict>
-          </mc:Fallback>
-        </mc:AlternateContent>
-      </w:r>
-      <w:r>
-        <w:rPr>
-          <w:noProof/>
-        </w:rPr>
-        <mc:AlternateContent>
-          <mc:Choice Requires="wps">
-            <w:drawing>
-              <wp:anchor distT="0" distB="0" distL="114300" distR="114300" simplePos="0" relativeHeight="251683840" behindDoc="0" locked="0" layoutInCell="1" allowOverlap="1" wp14:anchorId="6A2DDEE7" wp14:editId="416A8137">
+              <v:line w14:anchorId="464272D5" id="Connecteur droit 151" o:spid="_x0000_s1026" style="position:absolute;z-index:251796480;visibility:visible;mso-wrap-style:square;mso-wrap-distance-left:9pt;mso-wrap-distance-top:0;mso-wrap-distance-right:9pt;mso-wrap-distance-bottom:0;mso-position-horizontal:absolute;mso-position-horizontal-relative:text;mso-position-vertical:absolute;mso-position-vertical-relative:text" from="212.2pt,93.95pt" to="212.2pt,251.35pt" o:gfxdata="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" strokecolor="black [3200]" strokeweight=".5pt">
+                <v:stroke joinstyle="miter"/>
+              </v:line>
+            </w:pict>
+          </mc:Fallback>
+        </mc:AlternateContent>
+      </w:r>
+      <w:r>
+        <w:rPr>
+          <w:noProof/>
+        </w:rPr>
+        <mc:AlternateContent>
+          <mc:Choice Requires="wps">
+            <w:drawing>
+              <wp:anchor distT="0" distB="0" distL="114300" distR="114300" simplePos="0" relativeHeight="251737088" behindDoc="0" locked="0" layoutInCell="1" allowOverlap="1" wp14:anchorId="11A2C729" wp14:editId="203220DD">
                 <wp:simplePos x="0" y="0"/>
                 <wp:positionH relativeFrom="column">
-                  <wp:posOffset>2583382</wp:posOffset>
-                </wp:positionH>
-                <wp:positionV relativeFrom="paragraph">
-                  <wp:posOffset>702552</wp:posOffset>
-                </wp:positionV>
-                <wp:extent cx="110574" cy="501915"/>
-                <wp:effectExtent l="0" t="0" r="22860" b="31750"/>
-                <wp:wrapNone/>
-                <wp:docPr id="42" name="Connecteur droit 42"/>
+                  <wp:posOffset>2066042</wp:posOffset>
+                </wp:positionH>
+                <wp:positionV relativeFrom="paragraph">
+                  <wp:posOffset>1806382</wp:posOffset>
+                </wp:positionV>
+                <wp:extent cx="0" cy="1367624"/>
+                <wp:effectExtent l="76200" t="38100" r="57150" b="23495"/>
+                <wp:wrapNone/>
+                <wp:docPr id="103" name="Connecteur droit avec flèche 103"/>
                 <wp:cNvGraphicFramePr/>
                 <a:graphic xmlns:a="http://schemas.openxmlformats.org/drawingml/2006/main">
                   <a:graphicData uri="http://schemas.microsoft.com/office/word/2010/wordprocessingShape">
                     <wps:wsp>
                       <wps:cNvCnPr/>
                       <wps:spPr>
-                        <a:xfrm>
-                          <a:off x="0" y="0"/>
-                          <a:ext cx="110574" cy="501915"/>
-                        </a:xfrm>
-                        <a:prstGeom prst="line">
-                          <a:avLst/>
-                        </a:prstGeom>
+                        <a:xfrm flipV="1">
+                          <a:off x="0" y="0"/>
+                          <a:ext cx="0" cy="1367624"/>
+                        </a:xfrm>
+                        <a:prstGeom prst="straightConnector1">
+                          <a:avLst/>
+                        </a:prstGeom>
+                        <a:ln>
+                          <a:tailEnd type="triangle"/>
+                        </a:ln>
                       </wps:spPr>
                       <wps:style>
                         <a:lnRef idx="1">
@@ -7187,32 +7750,36 @@
           </mc:Choice>
           <mc:Fallback>
             <w:pict>
-              <v:line w14:anchorId="38E6420F" id="Connecteur droit 42" o:spid="_x0000_s1026" style="position:absolute;z-index:251683840;visibility:visible;mso-wrap-style:square;mso-wrap-distance-left:9pt;mso-wrap-distance-top:0;mso-wrap-distance-right:9pt;mso-wrap-distance-bottom:0;mso-position-horizontal:absolute;mso-position-horizontal-relative:text;mso-position-vertical:absolute;mso-position-vertical-relative:text" from="203.4pt,55.3pt" to="212.1pt,94.8pt" o:gfxdata="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" strokecolor="black [3200]" strokeweight=".5pt">
-                <v:stroke joinstyle="miter"/>
-              </v:line>
-            </w:pict>
-          </mc:Fallback>
-        </mc:AlternateContent>
-      </w:r>
-      <w:r>
-        <w:rPr>
-          <w:noProof/>
-        </w:rPr>
-        <mc:AlternateContent>
-          <mc:Choice Requires="wps">
-            <w:drawing>
-              <wp:anchor distT="0" distB="0" distL="114300" distR="114300" simplePos="0" relativeHeight="251682816" behindDoc="0" locked="0" layoutInCell="1" allowOverlap="1" wp14:anchorId="2129E7DB" wp14:editId="6DBD8573">
+              <v:shapetype w14:anchorId="3B182013" id="_x0000_t32" coordsize="21600,21600" o:spt="32" o:oned="t" path="m,l21600,21600e" filled="f">
+                <v:path arrowok="t" fillok="f" o:connecttype="none"/>
+                <o:lock v:ext="edit" shapetype="t"/>
+              </v:shapetype>
+              <v:shape id="Connecteur droit avec flèche 103" o:spid="_x0000_s1026" type="#_x0000_t32" style="position:absolute;margin-left:162.7pt;margin-top:142.25pt;width:0;height:107.7pt;flip:y;z-index:251737088;visibility:visible;mso-wrap-style:square;mso-wrap-distance-left:9pt;mso-wrap-distance-top:0;mso-wrap-distance-right:9pt;mso-wrap-distance-bottom:0;mso-position-horizontal:absolute;mso-position-horizontal-relative:text;mso-position-vertical:absolute;mso-position-vertical-relative:text" o:gfxdata="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" strokecolor="black [3200]" strokeweight=".5pt">
+                <v:stroke endarrow="block" joinstyle="miter"/>
+              </v:shape>
+            </w:pict>
+          </mc:Fallback>
+        </mc:AlternateContent>
+      </w:r>
+      <w:r>
+        <w:rPr>
+          <w:noProof/>
+        </w:rPr>
+        <mc:AlternateContent>
+          <mc:Choice Requires="wps">
+            <w:drawing>
+              <wp:anchor distT="0" distB="0" distL="114300" distR="114300" simplePos="0" relativeHeight="251683840" behindDoc="0" locked="0" layoutInCell="1" allowOverlap="1" wp14:anchorId="6A2DDEE7" wp14:editId="416A8137">
                 <wp:simplePos x="0" y="0"/>
                 <wp:positionH relativeFrom="column">
-                  <wp:posOffset>2144681</wp:posOffset>
-                </wp:positionH>
-                <wp:positionV relativeFrom="paragraph">
-                  <wp:posOffset>839977</wp:posOffset>
-                </wp:positionV>
-                <wp:extent cx="549697" cy="364702"/>
-                <wp:effectExtent l="0" t="0" r="22225" b="35560"/>
-                <wp:wrapNone/>
-                <wp:docPr id="41" name="Connecteur droit 41"/>
+                  <wp:posOffset>2583382</wp:posOffset>
+                </wp:positionH>
+                <wp:positionV relativeFrom="paragraph">
+                  <wp:posOffset>702552</wp:posOffset>
+                </wp:positionV>
+                <wp:extent cx="110574" cy="501915"/>
+                <wp:effectExtent l="0" t="0" r="22860" b="31750"/>
+                <wp:wrapNone/>
+                <wp:docPr id="42" name="Connecteur droit 42"/>
                 <wp:cNvGraphicFramePr/>
                 <a:graphic xmlns:a="http://schemas.openxmlformats.org/drawingml/2006/main">
                   <a:graphicData uri="http://schemas.microsoft.com/office/word/2010/wordprocessingShape">
@@ -7221,7 +7788,7 @@
                       <wps:spPr>
                         <a:xfrm>
                           <a:off x="0" y="0"/>
-                          <a:ext cx="549697" cy="364702"/>
+                          <a:ext cx="110574" cy="501915"/>
                         </a:xfrm>
                         <a:prstGeom prst="line">
                           <a:avLst/>
@@ -7250,6 +7817,69 @@
           </mc:Choice>
           <mc:Fallback>
             <w:pict>
+              <v:line w14:anchorId="38E6420F" id="Connecteur droit 42" o:spid="_x0000_s1026" style="position:absolute;z-index:251683840;visibility:visible;mso-wrap-style:square;mso-wrap-distance-left:9pt;mso-wrap-distance-top:0;mso-wrap-distance-right:9pt;mso-wrap-distance-bottom:0;mso-position-horizontal:absolute;mso-position-horizontal-relative:text;mso-position-vertical:absolute;mso-position-vertical-relative:text" from="203.4pt,55.3pt" to="212.1pt,94.8pt" o:gfxdata="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" strokecolor="black [3200]" strokeweight=".5pt">
+                <v:stroke joinstyle="miter"/>
+              </v:line>
+            </w:pict>
+          </mc:Fallback>
+        </mc:AlternateContent>
+      </w:r>
+      <w:r>
+        <w:rPr>
+          <w:noProof/>
+        </w:rPr>
+        <mc:AlternateContent>
+          <mc:Choice Requires="wps">
+            <w:drawing>
+              <wp:anchor distT="0" distB="0" distL="114300" distR="114300" simplePos="0" relativeHeight="251682816" behindDoc="0" locked="0" layoutInCell="1" allowOverlap="1" wp14:anchorId="2129E7DB" wp14:editId="6DBD8573">
+                <wp:simplePos x="0" y="0"/>
+                <wp:positionH relativeFrom="column">
+                  <wp:posOffset>2144681</wp:posOffset>
+                </wp:positionH>
+                <wp:positionV relativeFrom="paragraph">
+                  <wp:posOffset>839977</wp:posOffset>
+                </wp:positionV>
+                <wp:extent cx="549697" cy="364702"/>
+                <wp:effectExtent l="0" t="0" r="22225" b="35560"/>
+                <wp:wrapNone/>
+                <wp:docPr id="41" name="Connecteur droit 41"/>
+                <wp:cNvGraphicFramePr/>
+                <a:graphic xmlns:a="http://schemas.openxmlformats.org/drawingml/2006/main">
+                  <a:graphicData uri="http://schemas.microsoft.com/office/word/2010/wordprocessingShape">
+                    <wps:wsp>
+                      <wps:cNvCnPr/>
+                      <wps:spPr>
+                        <a:xfrm>
+                          <a:off x="0" y="0"/>
+                          <a:ext cx="549697" cy="364702"/>
+                        </a:xfrm>
+                        <a:prstGeom prst="line">
+                          <a:avLst/>
+                        </a:prstGeom>
+                      </wps:spPr>
+                      <wps:style>
+                        <a:lnRef idx="1">
+                          <a:schemeClr val="dk1"/>
+                        </a:lnRef>
+                        <a:fillRef idx="0">
+                          <a:schemeClr val="dk1"/>
+                        </a:fillRef>
+                        <a:effectRef idx="0">
+                          <a:schemeClr val="dk1"/>
+                        </a:effectRef>
+                        <a:fontRef idx="minor">
+                          <a:schemeClr val="tx1"/>
+                        </a:fontRef>
+                      </wps:style>
+                      <wps:bodyPr/>
+                    </wps:wsp>
+                  </a:graphicData>
+                </a:graphic>
+              </wp:anchor>
+            </w:drawing>
+          </mc:Choice>
+          <mc:Fallback>
+            <w:pict>
               <v:line w14:anchorId="58F2B875" id="Connecteur droit 41" o:spid="_x0000_s1026" style="position:absolute;z-index:251682816;visibility:visible;mso-wrap-style:square;mso-wrap-distance-left:9pt;mso-wrap-distance-top:0;mso-wrap-distance-right:9pt;mso-wrap-distance-bottom:0;mso-position-horizontal:absolute;mso-position-horizontal-relative:text;mso-position-vertical:absolute;mso-position-vertical-relative:text" from="168.85pt,66.15pt" to="212.15pt,94.85pt" o:gfxdata="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" strokecolor="black [3200]" strokeweight=".5pt">
                 <v:stroke joinstyle="miter"/>
               </v:line>
@@ -7262,10 +7892,10 @@
           <w:noProof/>
         </w:rPr>
         <w:drawing>
-          <wp:inline distT="0" distB="0" distL="0" distR="0" wp14:anchorId="3B39A56A" wp14:editId="13333E60">
-            <wp:extent cx="2841115" cy="1800000"/>
+          <wp:inline distT="0" distB="0" distL="0" distR="0" wp14:anchorId="17BC9074" wp14:editId="519F1A02">
+            <wp:extent cx="2844038" cy="1800000"/>
             <wp:effectExtent l="0" t="0" r="0" b="0"/>
-            <wp:docPr id="6" name="Image 6"/>
+            <wp:docPr id="2" name="Image 2"/>
             <wp:cNvGraphicFramePr>
               <a:graphicFrameLocks xmlns:a="http://schemas.openxmlformats.org/drawingml/2006/main" noChangeAspect="1"/>
             </wp:cNvGraphicFramePr>
@@ -7273,13 +7903,13 @@
               <a:graphicData uri="http://schemas.openxmlformats.org/drawingml/2006/picture">
                 <pic:pic xmlns:pic="http://schemas.openxmlformats.org/drawingml/2006/picture">
                   <pic:nvPicPr>
-                    <pic:cNvPr id="0" name="Picture 3"/>
+                    <pic:cNvPr id="0" name="Picture 1"/>
                     <pic:cNvPicPr>
                       <a:picLocks noChangeAspect="1" noChangeArrowheads="1"/>
                     </pic:cNvPicPr>
                   </pic:nvPicPr>
                   <pic:blipFill>
-                    <a:blip r:embed="rId15">
+                    <a:blip r:embed="rId16">
                       <a:extLst>
                         <a:ext uri="{28A0092B-C50C-407E-A947-70E740481C1C}">
                           <a14:useLocalDpi xmlns:a14="http://schemas.microsoft.com/office/drawing/2010/main" val="0"/>
@@ -7294,7 +7924,7 @@
                   <pic:spPr bwMode="auto">
                     <a:xfrm>
                       <a:off x="0" y="0"/>
-                      <a:ext cx="2841115" cy="1800000"/>
+                      <a:ext cx="2844038" cy="1800000"/>
                     </a:xfrm>
                     <a:prstGeom prst="rect">
                       <a:avLst/>
@@ -7416,7 +8046,7 @@
           </mc:Choice>
           <mc:Fallback>
             <w:pict>
-              <v:shape w14:anchorId="625B6663" id="Zone de texte 109" o:spid="_x0000_s1061" type="#_x0000_t202" style="position:absolute;left:0;text-align:left;margin-left:209pt;margin-top:2.85pt;width:135.6pt;height:90.6pt;z-index:251646964;visibility:visible;mso-wrap-style:square;mso-width-percent:0;mso-height-percent:0;mso-wrap-distance-left:9pt;mso-wrap-distance-top:0;mso-wrap-distance-right:9pt;mso-wrap-distance-bottom:0;mso-position-horizontal:absolute;mso-position-horizontal-relative:margin;mso-position-vertical:absolute;mso-position-vertical-relative:text;mso-width-percent:0;mso-height-percent:0;mso-width-relative:margin;mso-height-relative:margin;v-text-anchor:top" o:gfxdata="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" fillcolor="white [3201]" stroked="f" strokeweight=".5pt">
+              <v:shape w14:anchorId="625B6663" id="Zone de texte 109" o:spid="_x0000_s1064" type="#_x0000_t202" style="position:absolute;left:0;text-align:left;margin-left:209pt;margin-top:2.85pt;width:135.6pt;height:90.6pt;z-index:251646964;visibility:visible;mso-wrap-style:square;mso-width-percent:0;mso-height-percent:0;mso-wrap-distance-left:9pt;mso-wrap-distance-top:0;mso-wrap-distance-right:9pt;mso-wrap-distance-bottom:0;mso-position-horizontal:absolute;mso-position-horizontal-relative:margin;mso-position-vertical:absolute;mso-position-vertical-relative:text;mso-width-percent:0;mso-height-percent:0;mso-width-relative:margin;mso-height-relative:margin;v-text-anchor:top" o:gfxdata="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" fillcolor="white [3201]" stroked="f" strokeweight=".5pt">
                 <v:textbox>
                   <w:txbxContent>
                     <w:p>
@@ -7536,7 +8166,7 @@
           </mc:Choice>
           <mc:Fallback>
             <w:pict>
-              <v:shape w14:anchorId="431D6C3E" id="Zone de texte 50" o:spid="_x0000_s1062" type="#_x0000_t202" style="position:absolute;left:0;text-align:left;margin-left:295.75pt;margin-top:-14.45pt;width:175.2pt;height:36.6pt;z-index:251692032;visibility:visible;mso-wrap-style:square;mso-height-percent:0;mso-wrap-distance-left:9pt;mso-wrap-distance-top:0;mso-wrap-distance-right:9pt;mso-wrap-distance-bottom:0;mso-position-horizontal:absolute;mso-position-horizontal-relative:margin;mso-position-vertical:absolute;mso-position-vertical-relative:text;mso-height-percent:0;mso-height-relative:margin;v-text-anchor:top" o:gfxdata="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" fillcolor="white [3201]" stroked="f" strokeweight=".5pt">
+              <v:shape w14:anchorId="431D6C3E" id="Zone de texte 50" o:spid="_x0000_s1065" type="#_x0000_t202" style="position:absolute;left:0;text-align:left;margin-left:295.75pt;margin-top:-14.45pt;width:175.2pt;height:36.6pt;z-index:251692032;visibility:visible;mso-wrap-style:square;mso-height-percent:0;mso-wrap-distance-left:9pt;mso-wrap-distance-top:0;mso-wrap-distance-right:9pt;mso-wrap-distance-bottom:0;mso-position-horizontal:absolute;mso-position-horizontal-relative:margin;mso-position-vertical:absolute;mso-position-vertical-relative:text;mso-height-percent:0;mso-height-relative:margin;v-text-anchor:top" o:gfxdata="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" fillcolor="white [3201]" stroked="f" strokeweight=".5pt">
                 <v:textbox>
                   <w:txbxContent>
                     <w:p>
@@ -7918,7 +8548,7 @@
           </mc:Choice>
           <mc:Fallback>
             <w:pict>
-              <v:shape w14:anchorId="38016976" id="Zone de texte 51" o:spid="_x0000_s1063" type="#_x0000_t202" style="position:absolute;margin-left:297.85pt;margin-top:102.8pt;width:196.75pt;height:52.85pt;z-index:251634664;visibility:visible;mso-wrap-style:square;mso-width-percent:0;mso-height-percent:0;mso-wrap-distance-left:9pt;mso-wrap-distance-top:0;mso-wrap-distance-right:9pt;mso-wrap-distance-bottom:0;mso-position-horizontal:absolute;mso-position-horizontal-relative:margin;mso-position-vertical:absolute;mso-position-vertical-relative:text;mso-width-percent:0;mso-height-percent:0;mso-width-relative:margin;mso-height-relative:margin;v-text-anchor:top" o:gfxdata="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" fillcolor="white [3201]" stroked="f" strokeweight=".5pt">
+              <v:shape w14:anchorId="38016976" id="Zone de texte 51" o:spid="_x0000_s1066" type="#_x0000_t202" style="position:absolute;margin-left:297.85pt;margin-top:102.8pt;width:196.75pt;height:52.85pt;z-index:251634664;visibility:visible;mso-wrap-style:square;mso-width-percent:0;mso-height-percent:0;mso-wrap-distance-left:9pt;mso-wrap-distance-top:0;mso-wrap-distance-right:9pt;mso-wrap-distance-bottom:0;mso-position-horizontal:absolute;mso-position-horizontal-relative:margin;mso-position-vertical:absolute;mso-position-vertical-relative:text;mso-width-percent:0;mso-height-percent:0;mso-width-relative:margin;mso-height-relative:margin;v-text-anchor:top" o:gfxdata="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" fillcolor="white [3201]" stroked="f" strokeweight=".5pt">
                 <v:textbox>
                   <w:txbxContent>
                     <w:p>
@@ -8064,10 +8694,7 @@
                         <w:txbxContent>
                           <w:p>
                             <w:r>
-                              <w:t xml:space="preserve">Quand </w:t>
-                            </w:r>
-                            <w:r>
-                              <w:t xml:space="preserve">on coche cette case, l’épisode est considéré comme vue, quand on la décoche l’épisode est enlevé des animes vue. Il peut tout fois être </w:t>
+                              <w:t xml:space="preserve">Quand on coche cette case, l’épisode est considéré comme vue, quand on la décoche l’épisode est enlevé des animes vue. Il peut tout fois être </w:t>
                             </w:r>
                             <w:r>
                               <w:t>cocher/décocher</w:t>
@@ -8098,15 +8725,12 @@
           </mc:Choice>
           <mc:Fallback>
             <w:pict>
-              <v:shape w14:anchorId="3489C4FA" id="Zone de texte 39" o:spid="_x0000_s1064" type="#_x0000_t202" style="position:absolute;margin-left:295pt;margin-top:14.75pt;width:241.3pt;height:78.15pt;z-index:251633639;visibility:visible;mso-wrap-style:square;mso-width-percent:0;mso-height-percent:0;mso-wrap-distance-left:9pt;mso-wrap-distance-top:0;mso-wrap-distance-right:9pt;mso-wrap-distance-bottom:0;mso-position-horizontal:absolute;mso-position-horizontal-relative:margin;mso-position-vertical:absolute;mso-position-vertical-relative:text;mso-width-percent:0;mso-height-percent:0;mso-width-relative:margin;mso-height-relative:margin;v-text-anchor:top" o:gfxdata="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" fillcolor="white [3201]" stroked="f" strokeweight=".5pt">
+              <v:shape w14:anchorId="3489C4FA" id="Zone de texte 39" o:spid="_x0000_s1067" type="#_x0000_t202" style="position:absolute;margin-left:295pt;margin-top:14.75pt;width:241.3pt;height:78.15pt;z-index:251633639;visibility:visible;mso-wrap-style:square;mso-width-percent:0;mso-height-percent:0;mso-wrap-distance-left:9pt;mso-wrap-distance-top:0;mso-wrap-distance-right:9pt;mso-wrap-distance-bottom:0;mso-position-horizontal:absolute;mso-position-horizontal-relative:margin;mso-position-vertical:absolute;mso-position-vertical-relative:text;mso-width-percent:0;mso-height-percent:0;mso-width-relative:margin;mso-height-relative:margin;v-text-anchor:top" o:gfxdata="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" fillcolor="white [3201]" stroked="f" strokeweight=".5pt">
                 <v:textbox>
                   <w:txbxContent>
                     <w:p>
                       <w:r>
-                        <w:t xml:space="preserve">Quand </w:t>
-                      </w:r>
-                      <w:r>
-                        <w:t xml:space="preserve">on coche cette case, l’épisode est considéré comme vue, quand on la décoche l’épisode est enlevé des animes vue. Il peut tout fois être </w:t>
+                        <w:t xml:space="preserve">Quand on coche cette case, l’épisode est considéré comme vue, quand on la décoche l’épisode est enlevé des animes vue. Il peut tout fois être </w:t>
                       </w:r>
                       <w:r>
                         <w:t>cocher/décocher</w:t>
@@ -8191,7 +8815,7 @@
           </mc:Choice>
           <mc:Fallback>
             <w:pict>
-              <v:shape w14:anchorId="7388FE96" id="Zone de texte 114" o:spid="_x0000_s1065" type="#_x0000_t202" style="position:absolute;margin-left:195.9pt;margin-top:146.5pt;width:175.2pt;height:52.85pt;z-index:251745280;visibility:visible;mso-wrap-style:square;mso-height-percent:0;mso-wrap-distance-left:9pt;mso-wrap-distance-top:0;mso-wrap-distance-right:9pt;mso-wrap-distance-bottom:0;mso-position-horizontal:absolute;mso-position-horizontal-relative:margin;mso-position-vertical:absolute;mso-position-vertical-relative:text;mso-height-percent:0;mso-height-relative:margin;v-text-anchor:top" o:gfxdata="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" fillcolor="white [3201]" stroked="f" strokeweight=".5pt">
+              <v:shape w14:anchorId="7388FE96" id="Zone de texte 114" o:spid="_x0000_s1068" type="#_x0000_t202" style="position:absolute;margin-left:195.9pt;margin-top:146.5pt;width:175.2pt;height:52.85pt;z-index:251745280;visibility:visible;mso-wrap-style:square;mso-height-percent:0;mso-wrap-distance-left:9pt;mso-wrap-distance-top:0;mso-wrap-distance-right:9pt;mso-wrap-distance-bottom:0;mso-position-horizontal:absolute;mso-position-horizontal-relative:margin;mso-position-vertical:absolute;mso-position-vertical-relative:text;mso-height-percent:0;mso-height-relative:margin;v-text-anchor:top" o:gfxdata="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" fillcolor="white [3201]" stroked="f" strokeweight=".5pt">
                 <v:textbox>
                   <w:txbxContent>
                     <w:p>
@@ -8344,7 +8968,7 @@
           </mc:Choice>
           <mc:Fallback>
             <w:pict>
-              <v:shape w14:anchorId="09DCE33E" id="Zone de texte 107" o:spid="_x0000_s1066" type="#_x0000_t202" style="position:absolute;margin-left:-92.05pt;margin-top:52.9pt;width:143.05pt;height:21.9pt;rotation:-90;z-index:251742208;visibility:visible;mso-wrap-style:square;mso-width-percent:0;mso-height-percent:0;mso-wrap-distance-left:9pt;mso-wrap-distance-top:0;mso-wrap-distance-right:9pt;mso-wrap-distance-bottom:0;mso-position-horizontal:absolute;mso-position-horizontal-relative:margin;mso-position-vertical:absolute;mso-position-vertical-relative:text;mso-width-percent:0;mso-height-percent:0;mso-width-relative:margin;mso-height-relative:margin;v-text-anchor:top" o:gfxdata="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" fillcolor="white [3201]" stroked="f" strokeweight=".5pt">
+              <v:shape w14:anchorId="09DCE33E" id="Zone de texte 107" o:spid="_x0000_s1069" type="#_x0000_t202" style="position:absolute;margin-left:-92.05pt;margin-top:52.9pt;width:143.05pt;height:21.9pt;rotation:-90;z-index:251742208;visibility:visible;mso-wrap-style:square;mso-width-percent:0;mso-height-percent:0;mso-wrap-distance-left:9pt;mso-wrap-distance-top:0;mso-wrap-distance-right:9pt;mso-wrap-distance-bottom:0;mso-position-horizontal:absolute;mso-position-horizontal-relative:margin;mso-position-vertical:absolute;mso-position-vertical-relative:text;mso-width-percent:0;mso-height-percent:0;mso-width-relative:margin;mso-height-relative:margin;v-text-anchor:top" o:gfxdata="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" fillcolor="white [3201]" stroked="f" strokeweight=".5pt">
                 <v:textbox>
                   <w:txbxContent>
                     <w:p>
@@ -8445,7 +9069,7 @@
                     </pic:cNvPicPr>
                   </pic:nvPicPr>
                   <pic:blipFill>
-                    <a:blip r:embed="rId16">
+                    <a:blip r:embed="rId17">
                       <a:extLst>
                         <a:ext uri="{28A0092B-C50C-407E-A947-70E740481C1C}">
                           <a14:useLocalDpi xmlns:a14="http://schemas.microsoft.com/office/drawing/2010/main" val="0"/>
@@ -8654,7 +9278,7 @@
           </mc:Choice>
           <mc:Fallback>
             <w:pict>
-              <v:shape w14:anchorId="2165C033" id="Zone de texte 125" o:spid="_x0000_s1067" type="#_x0000_t202" style="position:absolute;margin-left:254.9pt;margin-top:145.45pt;width:182.9pt;height:67.5pt;z-index:251762688;visibility:visible;mso-wrap-style:square;mso-width-percent:0;mso-height-percent:0;mso-wrap-distance-left:9pt;mso-wrap-distance-top:0;mso-wrap-distance-right:9pt;mso-wrap-distance-bottom:0;mso-position-horizontal:absolute;mso-position-horizontal-relative:margin;mso-position-vertical:absolute;mso-position-vertical-relative:text;mso-width-percent:0;mso-height-percent:0;mso-width-relative:margin;mso-height-relative:margin;v-text-anchor:top" o:gfxdata="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" fillcolor="white [3201]" stroked="f" strokeweight=".5pt">
+              <v:shape w14:anchorId="2165C033" id="Zone de texte 125" o:spid="_x0000_s1070" type="#_x0000_t202" style="position:absolute;margin-left:254.9pt;margin-top:145.45pt;width:182.9pt;height:67.5pt;z-index:251762688;visibility:visible;mso-wrap-style:square;mso-width-percent:0;mso-height-percent:0;mso-wrap-distance-left:9pt;mso-wrap-distance-top:0;mso-wrap-distance-right:9pt;mso-wrap-distance-bottom:0;mso-position-horizontal:absolute;mso-position-horizontal-relative:margin;mso-position-vertical:absolute;mso-position-vertical-relative:text;mso-width-percent:0;mso-height-percent:0;mso-width-relative:margin;mso-height-relative:margin;v-text-anchor:top" o:gfxdata="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" fillcolor="white [3201]" stroked="f" strokeweight=".5pt">
                 <v:textbox>
                   <w:txbxContent>
                     <w:p>
@@ -9227,7 +9851,7 @@
           </mc:Choice>
           <mc:Fallback>
             <w:pict>
-              <v:shape w14:anchorId="5A387D73" id="Zone de texte 116" o:spid="_x0000_s1068" type="#_x0000_t202" style="position:absolute;margin-left:-104.7pt;margin-top:38.25pt;width:143.05pt;height:21.9pt;rotation:-90;z-index:251749376;visibility:visible;mso-wrap-style:square;mso-width-percent:0;mso-height-percent:0;mso-wrap-distance-left:9pt;mso-wrap-distance-top:0;mso-wrap-distance-right:9pt;mso-wrap-distance-bottom:0;mso-position-horizontal:absolute;mso-position-horizontal-relative:margin;mso-position-vertical:absolute;mso-position-vertical-relative:text;mso-width-percent:0;mso-height-percent:0;mso-width-relative:margin;mso-height-relative:margin;v-text-anchor:top" o:gfxdata="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" fillcolor="white [3201]" stroked="f" strokeweight=".5pt">
+              <v:shape w14:anchorId="5A387D73" id="Zone de texte 116" o:spid="_x0000_s1071" type="#_x0000_t202" style="position:absolute;margin-left:-104.7pt;margin-top:38.25pt;width:143.05pt;height:21.9pt;rotation:-90;z-index:251749376;visibility:visible;mso-wrap-style:square;mso-width-percent:0;mso-height-percent:0;mso-wrap-distance-left:9pt;mso-wrap-distance-top:0;mso-wrap-distance-right:9pt;mso-wrap-distance-bottom:0;mso-position-horizontal:absolute;mso-position-horizontal-relative:margin;mso-position-vertical:absolute;mso-position-vertical-relative:text;mso-width-percent:0;mso-height-percent:0;mso-width-relative:margin;mso-height-relative:margin;v-text-anchor:top" o:gfxdata="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" fillcolor="white [3201]" stroked="f" strokeweight=".5pt">
                 <v:textbox>
                   <w:txbxContent>
                     <w:p>
@@ -9265,7 +9889,7 @@
                     </pic:cNvPicPr>
                   </pic:nvPicPr>
                   <pic:blipFill>
-                    <a:blip r:embed="rId17">
+                    <a:blip r:embed="rId18">
                       <a:extLst>
                         <a:ext uri="{28A0092B-C50C-407E-A947-70E740481C1C}">
                           <a14:useLocalDpi xmlns:a14="http://schemas.microsoft.com/office/drawing/2010/main" val="0"/>
@@ -9442,7 +10066,7 @@
           </mc:Choice>
           <mc:Fallback>
             <w:pict>
-              <v:shape w14:anchorId="7D80857C" id="Zone de texte 133" o:spid="_x0000_s1069" type="#_x0000_t202" style="position:absolute;margin-left:13.7pt;margin-top:144.5pt;width:88.65pt;height:54.4pt;z-index:251774976;visibility:visible;mso-wrap-style:square;mso-width-percent:0;mso-height-percent:0;mso-wrap-distance-left:9pt;mso-wrap-distance-top:0;mso-wrap-distance-right:9pt;mso-wrap-distance-bottom:0;mso-position-horizontal:absolute;mso-position-horizontal-relative:margin;mso-position-vertical:absolute;mso-position-vertical-relative:text;mso-width-percent:0;mso-height-percent:0;mso-width-relative:margin;mso-height-relative:margin;v-text-anchor:top" o:gfxdata="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" fillcolor="white [3201]" stroked="f" strokeweight=".5pt">
+              <v:shape w14:anchorId="7D80857C" id="Zone de texte 133" o:spid="_x0000_s1072" type="#_x0000_t202" style="position:absolute;margin-left:13.7pt;margin-top:144.5pt;width:88.65pt;height:54.4pt;z-index:251774976;visibility:visible;mso-wrap-style:square;mso-width-percent:0;mso-height-percent:0;mso-wrap-distance-left:9pt;mso-wrap-distance-top:0;mso-wrap-distance-right:9pt;mso-wrap-distance-bottom:0;mso-position-horizontal:absolute;mso-position-horizontal-relative:margin;mso-position-vertical:absolute;mso-position-vertical-relative:text;mso-width-percent:0;mso-height-percent:0;mso-width-relative:margin;mso-height-relative:margin;v-text-anchor:top" o:gfxdata="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" fillcolor="white [3201]" stroked="f" strokeweight=".5pt">
                 <v:textbox>
                   <w:txbxContent>
                     <w:p>
@@ -9661,7 +10285,7 @@
           </mc:Choice>
           <mc:Fallback>
             <w:pict>
-              <v:shape w14:anchorId="0F2CF4CD" id="Zone de texte 216" o:spid="_x0000_s1070" type="#_x0000_t202" style="position:absolute;left:0;text-align:left;margin-left:269.15pt;margin-top:18.85pt;width:233.7pt;height:80.75pt;z-index:251869184;visibility:visible;mso-wrap-style:square;mso-width-percent:0;mso-height-percent:0;mso-wrap-distance-left:9pt;mso-wrap-distance-top:0;mso-wrap-distance-right:9pt;mso-wrap-distance-bottom:0;mso-position-horizontal:absolute;mso-position-horizontal-relative:margin;mso-position-vertical:absolute;mso-position-vertical-relative:text;mso-width-percent:0;mso-height-percent:0;mso-width-relative:margin;mso-height-relative:margin;v-text-anchor:top" o:gfxdata="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" fillcolor="white [3201]" stroked="f" strokeweight=".5pt">
+              <v:shape w14:anchorId="0F2CF4CD" id="Zone de texte 216" o:spid="_x0000_s1073" type="#_x0000_t202" style="position:absolute;left:0;text-align:left;margin-left:269.15pt;margin-top:18.85pt;width:233.7pt;height:80.75pt;z-index:251869184;visibility:visible;mso-wrap-style:square;mso-width-percent:0;mso-height-percent:0;mso-wrap-distance-left:9pt;mso-wrap-distance-top:0;mso-wrap-distance-right:9pt;mso-wrap-distance-bottom:0;mso-position-horizontal:absolute;mso-position-horizontal-relative:margin;mso-position-vertical:absolute;mso-position-vertical-relative:text;mso-width-percent:0;mso-height-percent:0;mso-width-relative:margin;mso-height-relative:margin;v-text-anchor:top" o:gfxdata="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" fillcolor="white [3201]" stroked="f" strokeweight=".5pt">
                 <v:textbox>
                   <w:txbxContent>
                     <w:p>
@@ -10037,7 +10661,7 @@
           </mc:Choice>
           <mc:Fallback>
             <w:pict>
-              <v:shape w14:anchorId="24416695" id="Zone de texte 135" o:spid="_x0000_s1071" type="#_x0000_t202" style="position:absolute;margin-left:320.6pt;margin-top:68.65pt;width:98.5pt;height:80.75pt;z-index:251778048;visibility:visible;mso-wrap-style:square;mso-width-percent:0;mso-height-percent:0;mso-wrap-distance-left:9pt;mso-wrap-distance-top:0;mso-wrap-distance-right:9pt;mso-wrap-distance-bottom:0;mso-position-horizontal:absolute;mso-position-horizontal-relative:margin;mso-position-vertical:absolute;mso-position-vertical-relative:text;mso-width-percent:0;mso-height-percent:0;mso-width-relative:margin;mso-height-relative:margin;v-text-anchor:top" o:gfxdata="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" fillcolor="white [3201]" stroked="f" strokeweight=".5pt">
+              <v:shape w14:anchorId="24416695" id="Zone de texte 135" o:spid="_x0000_s1074" type="#_x0000_t202" style="position:absolute;margin-left:320.6pt;margin-top:68.65pt;width:98.5pt;height:80.75pt;z-index:251778048;visibility:visible;mso-wrap-style:square;mso-width-percent:0;mso-height-percent:0;mso-wrap-distance-left:9pt;mso-wrap-distance-top:0;mso-wrap-distance-right:9pt;mso-wrap-distance-bottom:0;mso-position-horizontal:absolute;mso-position-horizontal-relative:margin;mso-position-vertical:absolute;mso-position-vertical-relative:text;mso-width-percent:0;mso-height-percent:0;mso-width-relative:margin;mso-height-relative:margin;v-text-anchor:top" o:gfxdata="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" fillcolor="white [3201]" stroked="f" strokeweight=".5pt">
                 <v:textbox>
                   <w:txbxContent>
                     <w:p>
@@ -10205,1019 +10829,6 @@
                 <pic:pic xmlns:pic="http://schemas.openxmlformats.org/drawingml/2006/picture">
                   <pic:nvPicPr>
                     <pic:cNvPr id="0" name="Picture 14"/>
-                    <pic:cNvPicPr>
-                      <a:picLocks noChangeAspect="1" noChangeArrowheads="1"/>
-                    </pic:cNvPicPr>
-                  </pic:nvPicPr>
-                  <pic:blipFill>
-                    <a:blip r:embed="rId18">
-                      <a:extLst>
-                        <a:ext uri="{28A0092B-C50C-407E-A947-70E740481C1C}">
-                          <a14:useLocalDpi xmlns:a14="http://schemas.microsoft.com/office/drawing/2010/main" val="0"/>
-                        </a:ext>
-                      </a:extLst>
-                    </a:blip>
-                    <a:srcRect/>
-                    <a:stretch>
-                      <a:fillRect/>
-                    </a:stretch>
-                  </pic:blipFill>
-                  <pic:spPr bwMode="auto">
-                    <a:xfrm>
-                      <a:off x="0" y="0"/>
-                      <a:ext cx="2845475" cy="1800000"/>
-                    </a:xfrm>
-                    <a:prstGeom prst="rect">
-                      <a:avLst/>
-                    </a:prstGeom>
-                    <a:noFill/>
-                    <a:ln>
-                      <a:noFill/>
-                    </a:ln>
-                  </pic:spPr>
-                </pic:pic>
-              </a:graphicData>
-            </a:graphic>
-          </wp:inline>
-        </w:drawing>
-      </w:r>
-      <w:r>
-        <w:t xml:space="preserve"> </w:t>
-      </w:r>
-    </w:p>
-    <w:p>
-      <w:r>
-        <w:rPr>
-          <w:noProof/>
-        </w:rPr>
-        <mc:AlternateContent>
-          <mc:Choice Requires="wps">
-            <w:drawing>
-              <wp:anchor distT="0" distB="0" distL="114300" distR="114300" simplePos="0" relativeHeight="251772928" behindDoc="0" locked="0" layoutInCell="1" allowOverlap="1" wp14:anchorId="0348429C" wp14:editId="25A9E76F">
-                <wp:simplePos x="0" y="0"/>
-                <wp:positionH relativeFrom="margin">
-                  <wp:posOffset>-625530</wp:posOffset>
-                </wp:positionH>
-                <wp:positionV relativeFrom="paragraph">
-                  <wp:posOffset>126365</wp:posOffset>
-                </wp:positionV>
-                <wp:extent cx="1932167" cy="473102"/>
-                <wp:effectExtent l="0" t="0" r="0" b="3175"/>
-                <wp:wrapNone/>
-                <wp:docPr id="132" name="Zone de texte 132"/>
-                <wp:cNvGraphicFramePr/>
-                <a:graphic xmlns:a="http://schemas.openxmlformats.org/drawingml/2006/main">
-                  <a:graphicData uri="http://schemas.microsoft.com/office/word/2010/wordprocessingShape">
-                    <wps:wsp>
-                      <wps:cNvSpPr txBox="1"/>
-                      <wps:spPr>
-                        <a:xfrm>
-                          <a:off x="0" y="0"/>
-                          <a:ext cx="1932167" cy="473102"/>
-                        </a:xfrm>
-                        <a:prstGeom prst="rect">
-                          <a:avLst/>
-                        </a:prstGeom>
-                        <a:solidFill>
-                          <a:schemeClr val="lt1"/>
-                        </a:solidFill>
-                        <a:ln w="6350">
-                          <a:noFill/>
-                        </a:ln>
-                      </wps:spPr>
-                      <wps:txbx>
-                        <w:txbxContent>
-                          <w:p>
-                            <w:r>
-                              <w:t>Permet accéder à la page Vue</w:t>
-                            </w:r>
-                          </w:p>
-                        </w:txbxContent>
-                      </wps:txbx>
-                      <wps:bodyPr rot="0" spcFirstLastPara="0" vertOverflow="overflow" horzOverflow="overflow" vert="horz" wrap="square" lIns="91440" tIns="45720" rIns="91440" bIns="45720" numCol="1" spcCol="0" rtlCol="0" fromWordArt="0" anchor="t" anchorCtr="0" forceAA="0" compatLnSpc="1">
-                        <a:prstTxWarp prst="textNoShape">
-                          <a:avLst/>
-                        </a:prstTxWarp>
-                        <a:noAutofit/>
-                      </wps:bodyPr>
-                    </wps:wsp>
-                  </a:graphicData>
-                </a:graphic>
-                <wp14:sizeRelH relativeFrom="margin">
-                  <wp14:pctWidth>0</wp14:pctWidth>
-                </wp14:sizeRelH>
-                <wp14:sizeRelV relativeFrom="margin">
-                  <wp14:pctHeight>0</wp14:pctHeight>
-                </wp14:sizeRelV>
-              </wp:anchor>
-            </w:drawing>
-          </mc:Choice>
-          <mc:Fallback>
-            <w:pict>
-              <v:shape w14:anchorId="0348429C" id="Zone de texte 132" o:spid="_x0000_s1072" type="#_x0000_t202" style="position:absolute;margin-left:-49.25pt;margin-top:9.95pt;width:152.15pt;height:37.25pt;z-index:251772928;visibility:visible;mso-wrap-style:square;mso-width-percent:0;mso-height-percent:0;mso-wrap-distance-left:9pt;mso-wrap-distance-top:0;mso-wrap-distance-right:9pt;mso-wrap-distance-bottom:0;mso-position-horizontal:absolute;mso-position-horizontal-relative:margin;mso-position-vertical:absolute;mso-position-vertical-relative:text;mso-width-percent:0;mso-height-percent:0;mso-width-relative:margin;mso-height-relative:margin;v-text-anchor:top" o:gfxdata="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" fillcolor="white [3201]" stroked="f" strokeweight=".5pt">
-                <v:textbox>
-                  <w:txbxContent>
-                    <w:p>
-                      <w:r>
-                        <w:t>Permet accéder à la page Vue</w:t>
-                      </w:r>
-                    </w:p>
-                  </w:txbxContent>
-                </v:textbox>
-                <w10:wrap anchorx="margin"/>
-              </v:shape>
-            </w:pict>
-          </mc:Fallback>
-        </mc:AlternateContent>
-      </w:r>
-      <w:r>
-        <w:rPr>
-          <w:noProof/>
-        </w:rPr>
-        <mc:AlternateContent>
-          <mc:Choice Requires="wps">
-            <w:drawing>
-              <wp:anchor distT="0" distB="0" distL="114300" distR="114300" simplePos="0" relativeHeight="251770880" behindDoc="0" locked="0" layoutInCell="1" allowOverlap="1" wp14:anchorId="754179B4" wp14:editId="22057A86">
-                <wp:simplePos x="0" y="0"/>
-                <wp:positionH relativeFrom="margin">
-                  <wp:posOffset>1906960</wp:posOffset>
-                </wp:positionH>
-                <wp:positionV relativeFrom="paragraph">
-                  <wp:posOffset>82964</wp:posOffset>
-                </wp:positionV>
-                <wp:extent cx="2225217" cy="473102"/>
-                <wp:effectExtent l="0" t="0" r="3810" b="3175"/>
-                <wp:wrapNone/>
-                <wp:docPr id="131" name="Zone de texte 131"/>
-                <wp:cNvGraphicFramePr/>
-                <a:graphic xmlns:a="http://schemas.openxmlformats.org/drawingml/2006/main">
-                  <a:graphicData uri="http://schemas.microsoft.com/office/word/2010/wordprocessingShape">
-                    <wps:wsp>
-                      <wps:cNvSpPr txBox="1"/>
-                      <wps:spPr>
-                        <a:xfrm>
-                          <a:off x="0" y="0"/>
-                          <a:ext cx="2225217" cy="473102"/>
-                        </a:xfrm>
-                        <a:prstGeom prst="rect">
-                          <a:avLst/>
-                        </a:prstGeom>
-                        <a:solidFill>
-                          <a:schemeClr val="lt1"/>
-                        </a:solidFill>
-                        <a:ln w="6350">
-                          <a:noFill/>
-                        </a:ln>
-                      </wps:spPr>
-                      <wps:txbx>
-                        <w:txbxContent>
-                          <w:p>
-                            <w:r>
-                              <w:t xml:space="preserve">Permet accéder </w:t>
-                            </w:r>
-                            <w:r>
-                              <w:t>à la page Statistiques</w:t>
-                            </w:r>
-                          </w:p>
-                        </w:txbxContent>
-                      </wps:txbx>
-                      <wps:bodyPr rot="0" spcFirstLastPara="0" vertOverflow="overflow" horzOverflow="overflow" vert="horz" wrap="square" lIns="91440" tIns="45720" rIns="91440" bIns="45720" numCol="1" spcCol="0" rtlCol="0" fromWordArt="0" anchor="t" anchorCtr="0" forceAA="0" compatLnSpc="1">
-                        <a:prstTxWarp prst="textNoShape">
-                          <a:avLst/>
-                        </a:prstTxWarp>
-                        <a:noAutofit/>
-                      </wps:bodyPr>
-                    </wps:wsp>
-                  </a:graphicData>
-                </a:graphic>
-                <wp14:sizeRelV relativeFrom="margin">
-                  <wp14:pctHeight>0</wp14:pctHeight>
-                </wp14:sizeRelV>
-              </wp:anchor>
-            </w:drawing>
-          </mc:Choice>
-          <mc:Fallback>
-            <w:pict>
-              <v:shape w14:anchorId="754179B4" id="Zone de texte 131" o:spid="_x0000_s1073" type="#_x0000_t202" style="position:absolute;margin-left:150.15pt;margin-top:6.55pt;width:175.2pt;height:37.25pt;z-index:251770880;visibility:visible;mso-wrap-style:square;mso-height-percent:0;mso-wrap-distance-left:9pt;mso-wrap-distance-top:0;mso-wrap-distance-right:9pt;mso-wrap-distance-bottom:0;mso-position-horizontal:absolute;mso-position-horizontal-relative:margin;mso-position-vertical:absolute;mso-position-vertical-relative:text;mso-height-percent:0;mso-height-relative:margin;v-text-anchor:top" o:gfxdata="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" fillcolor="white [3201]" stroked="f" strokeweight=".5pt">
-                <v:textbox>
-                  <w:txbxContent>
-                    <w:p>
-                      <w:r>
-                        <w:t xml:space="preserve">Permet accéder </w:t>
-                      </w:r>
-                      <w:r>
-                        <w:t>à la page Statistiques</w:t>
-                      </w:r>
-                    </w:p>
-                  </w:txbxContent>
-                </v:textbox>
-                <w10:wrap anchorx="margin"/>
-              </v:shape>
-            </w:pict>
-          </mc:Fallback>
-        </mc:AlternateContent>
-      </w:r>
-    </w:p>
-    <w:p/>
-    <w:p>
-      <w:r>
-        <w:rPr>
-          <w:noProof/>
-        </w:rPr>
-        <mc:AlternateContent>
-          <mc:Choice Requires="wps">
-            <w:drawing>
-              <wp:anchor distT="0" distB="0" distL="114300" distR="114300" simplePos="0" relativeHeight="251787264" behindDoc="0" locked="0" layoutInCell="1" allowOverlap="1" wp14:anchorId="42036987" wp14:editId="02CDB399">
-                <wp:simplePos x="0" y="0"/>
-                <wp:positionH relativeFrom="column">
-                  <wp:posOffset>1948043</wp:posOffset>
-                </wp:positionH>
-                <wp:positionV relativeFrom="paragraph">
-                  <wp:posOffset>234062</wp:posOffset>
-                </wp:positionV>
-                <wp:extent cx="1348883" cy="3991585"/>
-                <wp:effectExtent l="0" t="6668" r="35243" b="16192"/>
-                <wp:wrapNone/>
-                <wp:docPr id="144" name="Connecteur : en angle 144"/>
-                <wp:cNvGraphicFramePr/>
-                <a:graphic xmlns:a="http://schemas.openxmlformats.org/drawingml/2006/main">
-                  <a:graphicData uri="http://schemas.microsoft.com/office/word/2010/wordprocessingShape">
-                    <wps:wsp>
-                      <wps:cNvCnPr/>
-                      <wps:spPr>
-                        <a:xfrm rot="16200000" flipH="1" flipV="1">
-                          <a:off x="0" y="0"/>
-                          <a:ext cx="1348883" cy="3991585"/>
-                        </a:xfrm>
-                        <a:prstGeom prst="bentConnector3">
-                          <a:avLst>
-                            <a:gd name="adj1" fmla="val 42638"/>
-                          </a:avLst>
-                        </a:prstGeom>
-                        <a:ln>
-                          <a:tailEnd type="none"/>
-                        </a:ln>
-                      </wps:spPr>
-                      <wps:style>
-                        <a:lnRef idx="1">
-                          <a:schemeClr val="dk1"/>
-                        </a:lnRef>
-                        <a:fillRef idx="0">
-                          <a:schemeClr val="dk1"/>
-                        </a:fillRef>
-                        <a:effectRef idx="0">
-                          <a:schemeClr val="dk1"/>
-                        </a:effectRef>
-                        <a:fontRef idx="minor">
-                          <a:schemeClr val="tx1"/>
-                        </a:fontRef>
-                      </wps:style>
-                      <wps:bodyPr/>
-                    </wps:wsp>
-                  </a:graphicData>
-                </a:graphic>
-                <wp14:sizeRelH relativeFrom="margin">
-                  <wp14:pctWidth>0</wp14:pctWidth>
-                </wp14:sizeRelH>
-                <wp14:sizeRelV relativeFrom="margin">
-                  <wp14:pctHeight>0</wp14:pctHeight>
-                </wp14:sizeRelV>
-              </wp:anchor>
-            </w:drawing>
-          </mc:Choice>
-          <mc:Fallback>
-            <w:pict>
-              <v:shape w14:anchorId="4E6E6923" id="Connecteur : en angle 144" o:spid="_x0000_s1026" type="#_x0000_t34" style="position:absolute;margin-left:153.4pt;margin-top:18.45pt;width:106.2pt;height:314.3pt;rotation:-90;flip:x y;z-index:251787264;visibility:visible;mso-wrap-style:square;mso-width-percent:0;mso-height-percent:0;mso-wrap-distance-left:9pt;mso-wrap-distance-top:0;mso-wrap-distance-right:9pt;mso-wrap-distance-bottom:0;mso-position-horizontal:absolute;mso-position-horizontal-relative:text;mso-position-vertical:absolute;mso-position-vertical-relative:text;mso-width-percent:0;mso-height-percent:0;mso-width-relative:margin;mso-height-relative:margin" o:gfxdata="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" adj="9210" strokecolor="black [3200]" strokeweight=".5pt"/>
-            </w:pict>
-          </mc:Fallback>
-        </mc:AlternateContent>
-      </w:r>
-      <w:r>
-        <w:rPr>
-          <w:noProof/>
-        </w:rPr>
-        <mc:AlternateContent>
-          <mc:Choice Requires="wps">
-            <w:drawing>
-              <wp:anchor distT="0" distB="0" distL="114300" distR="114300" simplePos="0" relativeHeight="251782144" behindDoc="0" locked="0" layoutInCell="1" allowOverlap="1" wp14:anchorId="71FAE872" wp14:editId="5CD69B0F">
-                <wp:simplePos x="0" y="0"/>
-                <wp:positionH relativeFrom="column">
-                  <wp:posOffset>5873636</wp:posOffset>
-                </wp:positionH>
-                <wp:positionV relativeFrom="paragraph">
-                  <wp:posOffset>121636</wp:posOffset>
-                </wp:positionV>
-                <wp:extent cx="7866" cy="2177647"/>
-                <wp:effectExtent l="0" t="0" r="30480" b="32385"/>
-                <wp:wrapNone/>
-                <wp:docPr id="140" name="Connecteur droit 140"/>
-                <wp:cNvGraphicFramePr/>
-                <a:graphic xmlns:a="http://schemas.openxmlformats.org/drawingml/2006/main">
-                  <a:graphicData uri="http://schemas.microsoft.com/office/word/2010/wordprocessingShape">
-                    <wps:wsp>
-                      <wps:cNvCnPr/>
-                      <wps:spPr>
-                        <a:xfrm>
-                          <a:off x="0" y="0"/>
-                          <a:ext cx="7866" cy="2177647"/>
-                        </a:xfrm>
-                        <a:prstGeom prst="line">
-                          <a:avLst/>
-                        </a:prstGeom>
-                      </wps:spPr>
-                      <wps:style>
-                        <a:lnRef idx="1">
-                          <a:schemeClr val="dk1"/>
-                        </a:lnRef>
-                        <a:fillRef idx="0">
-                          <a:schemeClr val="dk1"/>
-                        </a:fillRef>
-                        <a:effectRef idx="0">
-                          <a:schemeClr val="dk1"/>
-                        </a:effectRef>
-                        <a:fontRef idx="minor">
-                          <a:schemeClr val="tx1"/>
-                        </a:fontRef>
-                      </wps:style>
-                      <wps:bodyPr/>
-                    </wps:wsp>
-                  </a:graphicData>
-                </a:graphic>
-              </wp:anchor>
-            </w:drawing>
-          </mc:Choice>
-          <mc:Fallback>
-            <w:pict>
-              <v:line w14:anchorId="2DC10626" id="Connecteur droit 140" o:spid="_x0000_s1026" style="position:absolute;z-index:251782144;visibility:visible;mso-wrap-style:square;mso-wrap-distance-left:9pt;mso-wrap-distance-top:0;mso-wrap-distance-right:9pt;mso-wrap-distance-bottom:0;mso-position-horizontal:absolute;mso-position-horizontal-relative:text;mso-position-vertical:absolute;mso-position-vertical-relative:text" from="462.5pt,9.6pt" to="463.1pt,181.05pt" o:gfxdata="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" strokecolor="black [3200]" strokeweight=".5pt">
-                <v:stroke joinstyle="miter"/>
-              </v:line>
-            </w:pict>
-          </mc:Fallback>
-        </mc:AlternateContent>
-      </w:r>
-    </w:p>
-    <w:p>
-      <w:r>
-        <w:rPr>
-          <w:noProof/>
-        </w:rPr>
-        <mc:AlternateContent>
-          <mc:Choice Requires="wps">
-            <w:drawing>
-              <wp:anchor distT="0" distB="0" distL="114300" distR="114300" simplePos="0" relativeHeight="251877376" behindDoc="0" locked="0" layoutInCell="1" allowOverlap="1" wp14:anchorId="4A7DFD81" wp14:editId="537BBA6D">
-                <wp:simplePos x="0" y="0"/>
-                <wp:positionH relativeFrom="margin">
-                  <wp:posOffset>3754314</wp:posOffset>
-                </wp:positionH>
-                <wp:positionV relativeFrom="paragraph">
-                  <wp:posOffset>2671432</wp:posOffset>
-                </wp:positionV>
-                <wp:extent cx="2225217" cy="1216712"/>
-                <wp:effectExtent l="0" t="0" r="3810" b="2540"/>
-                <wp:wrapNone/>
-                <wp:docPr id="44" name="Zone de texte 44"/>
-                <wp:cNvGraphicFramePr/>
-                <a:graphic xmlns:a="http://schemas.openxmlformats.org/drawingml/2006/main">
-                  <a:graphicData uri="http://schemas.microsoft.com/office/word/2010/wordprocessingShape">
-                    <wps:wsp>
-                      <wps:cNvSpPr txBox="1"/>
-                      <wps:spPr>
-                        <a:xfrm>
-                          <a:off x="0" y="0"/>
-                          <a:ext cx="2225217" cy="1216712"/>
-                        </a:xfrm>
-                        <a:prstGeom prst="rect">
-                          <a:avLst/>
-                        </a:prstGeom>
-                        <a:solidFill>
-                          <a:schemeClr val="lt1"/>
-                        </a:solidFill>
-                        <a:ln w="6350">
-                          <a:noFill/>
-                        </a:ln>
-                      </wps:spPr>
-                      <wps:txbx>
-                        <w:txbxContent>
-                          <w:p>
-                            <w:r>
-                              <w:t xml:space="preserve">Quand on coche cette case, </w:t>
-                            </w:r>
-                            <w:r>
-                              <w:t>le film</w:t>
-                            </w:r>
-                            <w:r>
-                              <w:t xml:space="preserve"> est considéré comme vue, quand on la décoche l</w:t>
-                            </w:r>
-                            <w:r>
-                              <w:t>e film</w:t>
-                            </w:r>
-                            <w:r>
-                              <w:t xml:space="preserve"> est enlevé </w:t>
-                            </w:r>
-                            <w:r>
-                              <w:t>des films vus</w:t>
-                            </w:r>
-                            <w:r>
-                              <w:t xml:space="preserve">. Il peut tout fois être </w:t>
-                            </w:r>
-                            <w:r>
-                              <w:t>cocher/décocher</w:t>
-                            </w:r>
-                            <w:r>
-                              <w:t xml:space="preserve"> ici ou dans la page du marathon.</w:t>
-                            </w:r>
-                          </w:p>
-                          <w:p/>
-                        </w:txbxContent>
-                      </wps:txbx>
-                      <wps:bodyPr rot="0" spcFirstLastPara="0" vertOverflow="overflow" horzOverflow="overflow" vert="horz" wrap="square" lIns="91440" tIns="45720" rIns="91440" bIns="45720" numCol="1" spcCol="0" rtlCol="0" fromWordArt="0" anchor="t" anchorCtr="0" forceAA="0" compatLnSpc="1">
-                        <a:prstTxWarp prst="textNoShape">
-                          <a:avLst/>
-                        </a:prstTxWarp>
-                        <a:noAutofit/>
-                      </wps:bodyPr>
-                    </wps:wsp>
-                  </a:graphicData>
-                </a:graphic>
-                <wp14:sizeRelV relativeFrom="margin">
-                  <wp14:pctHeight>0</wp14:pctHeight>
-                </wp14:sizeRelV>
-              </wp:anchor>
-            </w:drawing>
-          </mc:Choice>
-          <mc:Fallback>
-            <w:pict>
-              <v:shape w14:anchorId="4A7DFD81" id="Zone de texte 44" o:spid="_x0000_s1074" type="#_x0000_t202" style="position:absolute;margin-left:295.6pt;margin-top:210.35pt;width:175.2pt;height:95.8pt;z-index:251877376;visibility:visible;mso-wrap-style:square;mso-height-percent:0;mso-wrap-distance-left:9pt;mso-wrap-distance-top:0;mso-wrap-distance-right:9pt;mso-wrap-distance-bottom:0;mso-position-horizontal:absolute;mso-position-horizontal-relative:margin;mso-position-vertical:absolute;mso-position-vertical-relative:text;mso-height-percent:0;mso-height-relative:margin;v-text-anchor:top" o:gfxdata="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" fillcolor="white [3201]" stroked="f" strokeweight=".5pt">
-                <v:textbox>
-                  <w:txbxContent>
-                    <w:p>
-                      <w:r>
-                        <w:t xml:space="preserve">Quand on coche cette case, </w:t>
-                      </w:r>
-                      <w:r>
-                        <w:t>le film</w:t>
-                      </w:r>
-                      <w:r>
-                        <w:t xml:space="preserve"> est considéré comme vue, quand on la décoche l</w:t>
-                      </w:r>
-                      <w:r>
-                        <w:t>e film</w:t>
-                      </w:r>
-                      <w:r>
-                        <w:t xml:space="preserve"> est enlevé </w:t>
-                      </w:r>
-                      <w:r>
-                        <w:t>des films vus</w:t>
-                      </w:r>
-                      <w:r>
-                        <w:t xml:space="preserve">. Il peut tout fois être </w:t>
-                      </w:r>
-                      <w:r>
-                        <w:t>cocher/décocher</w:t>
-                      </w:r>
-                      <w:r>
-                        <w:t xml:space="preserve"> ici ou dans la page du marathon.</w:t>
-                      </w:r>
-                    </w:p>
-                    <w:p/>
-                  </w:txbxContent>
-                </v:textbox>
-                <w10:wrap anchorx="margin"/>
-              </v:shape>
-            </w:pict>
-          </mc:Fallback>
-        </mc:AlternateContent>
-      </w:r>
-      <w:r>
-        <w:rPr>
-          <w:noProof/>
-        </w:rPr>
-        <mc:AlternateContent>
-          <mc:Choice Requires="wps">
-            <w:drawing>
-              <wp:anchor distT="0" distB="0" distL="114300" distR="114300" simplePos="0" relativeHeight="251875328" behindDoc="0" locked="0" layoutInCell="1" allowOverlap="1" wp14:anchorId="42773F98" wp14:editId="566EB521">
-                <wp:simplePos x="0" y="0"/>
-                <wp:positionH relativeFrom="column">
-                  <wp:posOffset>4629468</wp:posOffset>
-                </wp:positionH>
-                <wp:positionV relativeFrom="paragraph">
-                  <wp:posOffset>1655094</wp:posOffset>
-                </wp:positionV>
-                <wp:extent cx="1283446" cy="458800"/>
-                <wp:effectExtent l="0" t="6667" r="43497" b="5398"/>
-                <wp:wrapNone/>
-                <wp:docPr id="43" name="Connecteur : en angle 43"/>
-                <wp:cNvGraphicFramePr/>
-                <a:graphic xmlns:a="http://schemas.openxmlformats.org/drawingml/2006/main">
-                  <a:graphicData uri="http://schemas.microsoft.com/office/word/2010/wordprocessingShape">
-                    <wps:wsp>
-                      <wps:cNvCnPr/>
-                      <wps:spPr>
-                        <a:xfrm rot="16200000">
-                          <a:off x="0" y="0"/>
-                          <a:ext cx="1283446" cy="458800"/>
-                        </a:xfrm>
-                        <a:prstGeom prst="bentConnector3">
-                          <a:avLst>
-                            <a:gd name="adj1" fmla="val 18297"/>
-                          </a:avLst>
-                        </a:prstGeom>
-                      </wps:spPr>
-                      <wps:style>
-                        <a:lnRef idx="1">
-                          <a:schemeClr val="dk1"/>
-                        </a:lnRef>
-                        <a:fillRef idx="0">
-                          <a:schemeClr val="dk1"/>
-                        </a:fillRef>
-                        <a:effectRef idx="0">
-                          <a:schemeClr val="dk1"/>
-                        </a:effectRef>
-                        <a:fontRef idx="minor">
-                          <a:schemeClr val="tx1"/>
-                        </a:fontRef>
-                      </wps:style>
-                      <wps:bodyPr/>
-                    </wps:wsp>
-                  </a:graphicData>
-                </a:graphic>
-                <wp14:sizeRelH relativeFrom="margin">
-                  <wp14:pctWidth>0</wp14:pctWidth>
-                </wp14:sizeRelH>
-                <wp14:sizeRelV relativeFrom="margin">
-                  <wp14:pctHeight>0</wp14:pctHeight>
-                </wp14:sizeRelV>
-              </wp:anchor>
-            </w:drawing>
-          </mc:Choice>
-          <mc:Fallback>
-            <w:pict>
-              <v:shape w14:anchorId="25B45D11" id="Connecteur : en angle 43" o:spid="_x0000_s1026" type="#_x0000_t34" style="position:absolute;margin-left:364.55pt;margin-top:130.3pt;width:101.05pt;height:36.15pt;rotation:-90;z-index:251875328;visibility:visible;mso-wrap-style:square;mso-width-percent:0;mso-height-percent:0;mso-wrap-distance-left:9pt;mso-wrap-distance-top:0;mso-wrap-distance-right:9pt;mso-wrap-distance-bottom:0;mso-position-horizontal:absolute;mso-position-horizontal-relative:text;mso-position-vertical:absolute;mso-position-vertical-relative:text;mso-width-percent:0;mso-height-percent:0;mso-width-relative:margin;mso-height-relative:margin" o:gfxdata="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" adj="3952" strokecolor="black [3200]" strokeweight=".5pt"/>
-            </w:pict>
-          </mc:Fallback>
-        </mc:AlternateContent>
-      </w:r>
-      <w:r>
-        <w:rPr>
-          <w:noProof/>
-        </w:rPr>
-        <mc:AlternateContent>
-          <mc:Choice Requires="wps">
-            <w:drawing>
-              <wp:anchor distT="0" distB="0" distL="114300" distR="114300" simplePos="0" relativeHeight="251635689" behindDoc="0" locked="0" layoutInCell="1" allowOverlap="1" wp14:anchorId="2E441712" wp14:editId="0E5F97D8">
-                <wp:simplePos x="0" y="0"/>
-                <wp:positionH relativeFrom="margin">
-                  <wp:posOffset>3633949</wp:posOffset>
-                </wp:positionH>
-                <wp:positionV relativeFrom="paragraph">
-                  <wp:posOffset>1996337</wp:posOffset>
-                </wp:positionV>
-                <wp:extent cx="1816873" cy="278130"/>
-                <wp:effectExtent l="0" t="0" r="0" b="7620"/>
-                <wp:wrapNone/>
-                <wp:docPr id="143" name="Zone de texte 143"/>
-                <wp:cNvGraphicFramePr/>
-                <a:graphic xmlns:a="http://schemas.openxmlformats.org/drawingml/2006/main">
-                  <a:graphicData uri="http://schemas.microsoft.com/office/word/2010/wordprocessingShape">
-                    <wps:wsp>
-                      <wps:cNvSpPr txBox="1"/>
-                      <wps:spPr>
-                        <a:xfrm>
-                          <a:off x="0" y="0"/>
-                          <a:ext cx="1816873" cy="278130"/>
-                        </a:xfrm>
-                        <a:prstGeom prst="rect">
-                          <a:avLst/>
-                        </a:prstGeom>
-                        <a:solidFill>
-                          <a:schemeClr val="lt1"/>
-                        </a:solidFill>
-                        <a:ln w="6350">
-                          <a:noFill/>
-                        </a:ln>
-                      </wps:spPr>
-                      <wps:txbx>
-                        <w:txbxContent>
-                          <w:p>
-                            <w:r>
-                              <w:t>Retour à la page précédente</w:t>
-                            </w:r>
-                          </w:p>
-                        </w:txbxContent>
-                      </wps:txbx>
-                      <wps:bodyPr rot="0" spcFirstLastPara="0" vertOverflow="overflow" horzOverflow="overflow" vert="horz" wrap="square" lIns="91440" tIns="45720" rIns="91440" bIns="45720" numCol="1" spcCol="0" rtlCol="0" fromWordArt="0" anchor="t" anchorCtr="0" forceAA="0" compatLnSpc="1">
-                        <a:prstTxWarp prst="textNoShape">
-                          <a:avLst/>
-                        </a:prstTxWarp>
-                        <a:noAutofit/>
-                      </wps:bodyPr>
-                    </wps:wsp>
-                  </a:graphicData>
-                </a:graphic>
-                <wp14:sizeRelH relativeFrom="margin">
-                  <wp14:pctWidth>0</wp14:pctWidth>
-                </wp14:sizeRelH>
-                <wp14:sizeRelV relativeFrom="margin">
-                  <wp14:pctHeight>0</wp14:pctHeight>
-                </wp14:sizeRelV>
-              </wp:anchor>
-            </w:drawing>
-          </mc:Choice>
-          <mc:Fallback>
-            <w:pict>
-              <v:shape w14:anchorId="2E441712" id="Zone de texte 143" o:spid="_x0000_s1075" type="#_x0000_t202" style="position:absolute;margin-left:286.15pt;margin-top:157.2pt;width:143.05pt;height:21.9pt;z-index:251635689;visibility:visible;mso-wrap-style:square;mso-width-percent:0;mso-height-percent:0;mso-wrap-distance-left:9pt;mso-wrap-distance-top:0;mso-wrap-distance-right:9pt;mso-wrap-distance-bottom:0;mso-position-horizontal:absolute;mso-position-horizontal-relative:margin;mso-position-vertical:absolute;mso-position-vertical-relative:text;mso-width-percent:0;mso-height-percent:0;mso-width-relative:margin;mso-height-relative:margin;v-text-anchor:top" o:gfxdata="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" fillcolor="white [3201]" stroked="f" strokeweight=".5pt">
-                <v:textbox>
-                  <w:txbxContent>
-                    <w:p>
-                      <w:r>
-                        <w:t>Retour à la page précédente</w:t>
-                      </w:r>
-                    </w:p>
-                  </w:txbxContent>
-                </v:textbox>
-                <w10:wrap anchorx="margin"/>
-              </v:shape>
-            </w:pict>
-          </mc:Fallback>
-        </mc:AlternateContent>
-      </w:r>
-      <w:r>
-        <w:rPr>
-          <w:noProof/>
-        </w:rPr>
-        <mc:AlternateContent>
-          <mc:Choice Requires="wps">
-            <w:drawing>
-              <wp:anchor distT="0" distB="0" distL="114300" distR="114300" simplePos="0" relativeHeight="251791360" behindDoc="0" locked="0" layoutInCell="1" allowOverlap="1" wp14:anchorId="0D98BD65" wp14:editId="28497ED3">
-                <wp:simplePos x="0" y="0"/>
-                <wp:positionH relativeFrom="margin">
-                  <wp:posOffset>1587228</wp:posOffset>
-                </wp:positionH>
-                <wp:positionV relativeFrom="paragraph">
-                  <wp:posOffset>2675877</wp:posOffset>
-                </wp:positionV>
-                <wp:extent cx="2225217" cy="671265"/>
-                <wp:effectExtent l="0" t="0" r="3810" b="0"/>
-                <wp:wrapNone/>
-                <wp:docPr id="146" name="Zone de texte 146"/>
-                <wp:cNvGraphicFramePr/>
-                <a:graphic xmlns:a="http://schemas.openxmlformats.org/drawingml/2006/main">
-                  <a:graphicData uri="http://schemas.microsoft.com/office/word/2010/wordprocessingShape">
-                    <wps:wsp>
-                      <wps:cNvSpPr txBox="1"/>
-                      <wps:spPr>
-                        <a:xfrm>
-                          <a:off x="0" y="0"/>
-                          <a:ext cx="2225217" cy="671265"/>
-                        </a:xfrm>
-                        <a:prstGeom prst="rect">
-                          <a:avLst/>
-                        </a:prstGeom>
-                        <a:solidFill>
-                          <a:schemeClr val="lt1"/>
-                        </a:solidFill>
-                        <a:ln w="6350">
-                          <a:noFill/>
-                        </a:ln>
-                      </wps:spPr>
-                      <wps:txbx>
-                        <w:txbxContent>
-                          <w:p>
-                            <w:r>
-                              <w:t>Quand on clique sur le bouton, il nous renvoie au film sur Prime Vidéo.</w:t>
-                            </w:r>
-                          </w:p>
-                        </w:txbxContent>
-                      </wps:txbx>
-                      <wps:bodyPr rot="0" spcFirstLastPara="0" vertOverflow="overflow" horzOverflow="overflow" vert="horz" wrap="square" lIns="91440" tIns="45720" rIns="91440" bIns="45720" numCol="1" spcCol="0" rtlCol="0" fromWordArt="0" anchor="t" anchorCtr="0" forceAA="0" compatLnSpc="1">
-                        <a:prstTxWarp prst="textNoShape">
-                          <a:avLst/>
-                        </a:prstTxWarp>
-                        <a:noAutofit/>
-                      </wps:bodyPr>
-                    </wps:wsp>
-                  </a:graphicData>
-                </a:graphic>
-                <wp14:sizeRelV relativeFrom="margin">
-                  <wp14:pctHeight>0</wp14:pctHeight>
-                </wp14:sizeRelV>
-              </wp:anchor>
-            </w:drawing>
-          </mc:Choice>
-          <mc:Fallback>
-            <w:pict>
-              <v:shape w14:anchorId="0D98BD65" id="Zone de texte 146" o:spid="_x0000_s1076" type="#_x0000_t202" style="position:absolute;margin-left:125pt;margin-top:210.7pt;width:175.2pt;height:52.85pt;z-index:251791360;visibility:visible;mso-wrap-style:square;mso-height-percent:0;mso-wrap-distance-left:9pt;mso-wrap-distance-top:0;mso-wrap-distance-right:9pt;mso-wrap-distance-bottom:0;mso-position-horizontal:absolute;mso-position-horizontal-relative:margin;mso-position-vertical:absolute;mso-position-vertical-relative:text;mso-height-percent:0;mso-height-relative:margin;v-text-anchor:top" o:gfxdata="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" fillcolor="white [3201]" stroked="f" strokeweight=".5pt">
-                <v:textbox>
-                  <w:txbxContent>
-                    <w:p>
-                      <w:r>
-                        <w:t>Quand on clique sur le bouton, il nous renvoie au film sur Prime Vidéo.</w:t>
-                      </w:r>
-                    </w:p>
-                  </w:txbxContent>
-                </v:textbox>
-                <w10:wrap anchorx="margin"/>
-              </v:shape>
-            </w:pict>
-          </mc:Fallback>
-        </mc:AlternateContent>
-      </w:r>
-      <w:r>
-        <w:rPr>
-          <w:noProof/>
-        </w:rPr>
-        <mc:AlternateContent>
-          <mc:Choice Requires="wps">
-            <w:drawing>
-              <wp:anchor distT="0" distB="0" distL="114300" distR="114300" simplePos="0" relativeHeight="251789312" behindDoc="0" locked="0" layoutInCell="1" allowOverlap="1" wp14:anchorId="51FE3838" wp14:editId="574F0C7D">
-                <wp:simplePos x="0" y="0"/>
-                <wp:positionH relativeFrom="column">
-                  <wp:posOffset>2948279</wp:posOffset>
-                </wp:positionH>
-                <wp:positionV relativeFrom="paragraph">
-                  <wp:posOffset>565798</wp:posOffset>
-                </wp:positionV>
-                <wp:extent cx="1403843" cy="2760086"/>
-                <wp:effectExtent l="7620" t="0" r="13970" b="33020"/>
-                <wp:wrapNone/>
-                <wp:docPr id="145" name="Connecteur : en angle 145"/>
-                <wp:cNvGraphicFramePr/>
-                <a:graphic xmlns:a="http://schemas.openxmlformats.org/drawingml/2006/main">
-                  <a:graphicData uri="http://schemas.microsoft.com/office/word/2010/wordprocessingShape">
-                    <wps:wsp>
-                      <wps:cNvCnPr/>
-                      <wps:spPr>
-                        <a:xfrm rot="16200000" flipH="1" flipV="1">
-                          <a:off x="0" y="0"/>
-                          <a:ext cx="1403843" cy="2760086"/>
-                        </a:xfrm>
-                        <a:prstGeom prst="bentConnector3">
-                          <a:avLst>
-                            <a:gd name="adj1" fmla="val 47110"/>
-                          </a:avLst>
-                        </a:prstGeom>
-                        <a:ln>
-                          <a:tailEnd type="none"/>
-                        </a:ln>
-                      </wps:spPr>
-                      <wps:style>
-                        <a:lnRef idx="1">
-                          <a:schemeClr val="dk1"/>
-                        </a:lnRef>
-                        <a:fillRef idx="0">
-                          <a:schemeClr val="dk1"/>
-                        </a:fillRef>
-                        <a:effectRef idx="0">
-                          <a:schemeClr val="dk1"/>
-                        </a:effectRef>
-                        <a:fontRef idx="minor">
-                          <a:schemeClr val="tx1"/>
-                        </a:fontRef>
-                      </wps:style>
-                      <wps:bodyPr/>
-                    </wps:wsp>
-                  </a:graphicData>
-                </a:graphic>
-                <wp14:sizeRelH relativeFrom="margin">
-                  <wp14:pctWidth>0</wp14:pctWidth>
-                </wp14:sizeRelH>
-                <wp14:sizeRelV relativeFrom="margin">
-                  <wp14:pctHeight>0</wp14:pctHeight>
-                </wp14:sizeRelV>
-              </wp:anchor>
-            </w:drawing>
-          </mc:Choice>
-          <mc:Fallback>
-            <w:pict>
-              <v:shape w14:anchorId="0E7C7FBA" id="Connecteur : en angle 145" o:spid="_x0000_s1026" type="#_x0000_t34" style="position:absolute;margin-left:232.15pt;margin-top:44.55pt;width:110.55pt;height:217.35pt;rotation:-90;flip:x y;z-index:251789312;visibility:visible;mso-wrap-style:square;mso-width-percent:0;mso-height-percent:0;mso-wrap-distance-left:9pt;mso-wrap-distance-top:0;mso-wrap-distance-right:9pt;mso-wrap-distance-bottom:0;mso-position-horizontal:absolute;mso-position-horizontal-relative:text;mso-position-vertical:absolute;mso-position-vertical-relative:text;mso-width-percent:0;mso-height-percent:0;mso-width-relative:margin;mso-height-relative:margin" o:gfxdata="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" adj="10176" strokecolor="black [3200]" strokeweight=".5pt"/>
-            </w:pict>
-          </mc:Fallback>
-        </mc:AlternateContent>
-      </w:r>
-      <w:r>
-        <w:rPr>
-          <w:noProof/>
-        </w:rPr>
-        <mc:AlternateContent>
-          <mc:Choice Requires="wps">
-            <w:drawing>
-              <wp:anchor distT="0" distB="0" distL="114300" distR="114300" simplePos="0" relativeHeight="251793408" behindDoc="0" locked="0" layoutInCell="1" allowOverlap="1" wp14:anchorId="3A1F4413" wp14:editId="52212A18">
-                <wp:simplePos x="0" y="0"/>
-                <wp:positionH relativeFrom="margin">
-                  <wp:posOffset>-598545</wp:posOffset>
-                </wp:positionH>
-                <wp:positionV relativeFrom="paragraph">
-                  <wp:posOffset>2670785</wp:posOffset>
-                </wp:positionV>
-                <wp:extent cx="2225217" cy="671265"/>
-                <wp:effectExtent l="0" t="0" r="3810" b="0"/>
-                <wp:wrapNone/>
-                <wp:docPr id="147" name="Zone de texte 147"/>
-                <wp:cNvGraphicFramePr/>
-                <a:graphic xmlns:a="http://schemas.openxmlformats.org/drawingml/2006/main">
-                  <a:graphicData uri="http://schemas.microsoft.com/office/word/2010/wordprocessingShape">
-                    <wps:wsp>
-                      <wps:cNvSpPr txBox="1"/>
-                      <wps:spPr>
-                        <a:xfrm>
-                          <a:off x="0" y="0"/>
-                          <a:ext cx="2225217" cy="671265"/>
-                        </a:xfrm>
-                        <a:prstGeom prst="rect">
-                          <a:avLst/>
-                        </a:prstGeom>
-                        <a:solidFill>
-                          <a:schemeClr val="lt1"/>
-                        </a:solidFill>
-                        <a:ln w="6350">
-                          <a:noFill/>
-                        </a:ln>
-                      </wps:spPr>
-                      <wps:txbx>
-                        <w:txbxContent>
-                          <w:p>
-                            <w:r>
-                              <w:t>Quand on clique sur le bouton, il nous renvoie au film sur Netflix</w:t>
-                            </w:r>
-                          </w:p>
-                        </w:txbxContent>
-                      </wps:txbx>
-                      <wps:bodyPr rot="0" spcFirstLastPara="0" vertOverflow="overflow" horzOverflow="overflow" vert="horz" wrap="square" lIns="91440" tIns="45720" rIns="91440" bIns="45720" numCol="1" spcCol="0" rtlCol="0" fromWordArt="0" anchor="t" anchorCtr="0" forceAA="0" compatLnSpc="1">
-                        <a:prstTxWarp prst="textNoShape">
-                          <a:avLst/>
-                        </a:prstTxWarp>
-                        <a:noAutofit/>
-                      </wps:bodyPr>
-                    </wps:wsp>
-                  </a:graphicData>
-                </a:graphic>
-                <wp14:sizeRelV relativeFrom="margin">
-                  <wp14:pctHeight>0</wp14:pctHeight>
-                </wp14:sizeRelV>
-              </wp:anchor>
-            </w:drawing>
-          </mc:Choice>
-          <mc:Fallback>
-            <w:pict>
-              <v:shape w14:anchorId="3A1F4413" id="Zone de texte 147" o:spid="_x0000_s1077" type="#_x0000_t202" style="position:absolute;margin-left:-47.15pt;margin-top:210.3pt;width:175.2pt;height:52.85pt;z-index:251793408;visibility:visible;mso-wrap-style:square;mso-height-percent:0;mso-wrap-distance-left:9pt;mso-wrap-distance-top:0;mso-wrap-distance-right:9pt;mso-wrap-distance-bottom:0;mso-position-horizontal:absolute;mso-position-horizontal-relative:margin;mso-position-vertical:absolute;mso-position-vertical-relative:text;mso-height-percent:0;mso-height-relative:margin;v-text-anchor:top" o:gfxdata="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" fillcolor="white [3201]" stroked="f" strokeweight=".5pt">
-                <v:textbox>
-                  <w:txbxContent>
-                    <w:p>
-                      <w:r>
-                        <w:t>Quand on clique sur le bouton, il nous renvoie au film sur Netflix</w:t>
-                      </w:r>
-                    </w:p>
-                  </w:txbxContent>
-                </v:textbox>
-                <w10:wrap anchorx="margin"/>
-              </v:shape>
-            </w:pict>
-          </mc:Fallback>
-        </mc:AlternateContent>
-      </w:r>
-      <w:r>
-        <w:rPr>
-          <w:noProof/>
-        </w:rPr>
-        <mc:AlternateContent>
-          <mc:Choice Requires="wps">
-            <w:drawing>
-              <wp:anchor distT="0" distB="0" distL="114300" distR="114300" simplePos="0" relativeHeight="251784192" behindDoc="0" locked="0" layoutInCell="1" allowOverlap="1" wp14:anchorId="5BC7A4E9" wp14:editId="5685872B">
-                <wp:simplePos x="0" y="0"/>
-                <wp:positionH relativeFrom="column">
-                  <wp:posOffset>3521567</wp:posOffset>
-                </wp:positionH>
-                <wp:positionV relativeFrom="paragraph">
-                  <wp:posOffset>1686465</wp:posOffset>
-                </wp:positionV>
-                <wp:extent cx="5285" cy="319775"/>
-                <wp:effectExtent l="0" t="0" r="33020" b="23495"/>
-                <wp:wrapNone/>
-                <wp:docPr id="142" name="Connecteur droit 142"/>
-                <wp:cNvGraphicFramePr/>
-                <a:graphic xmlns:a="http://schemas.openxmlformats.org/drawingml/2006/main">
-                  <a:graphicData uri="http://schemas.microsoft.com/office/word/2010/wordprocessingShape">
-                    <wps:wsp>
-                      <wps:cNvCnPr/>
-                      <wps:spPr>
-                        <a:xfrm flipH="1" flipV="1">
-                          <a:off x="0" y="0"/>
-                          <a:ext cx="5285" cy="319775"/>
-                        </a:xfrm>
-                        <a:prstGeom prst="line">
-                          <a:avLst/>
-                        </a:prstGeom>
-                      </wps:spPr>
-                      <wps:style>
-                        <a:lnRef idx="1">
-                          <a:schemeClr val="dk1"/>
-                        </a:lnRef>
-                        <a:fillRef idx="0">
-                          <a:schemeClr val="dk1"/>
-                        </a:fillRef>
-                        <a:effectRef idx="0">
-                          <a:schemeClr val="dk1"/>
-                        </a:effectRef>
-                        <a:fontRef idx="minor">
-                          <a:schemeClr val="tx1"/>
-                        </a:fontRef>
-                      </wps:style>
-                      <wps:bodyPr/>
-                    </wps:wsp>
-                  </a:graphicData>
-                </a:graphic>
-              </wp:anchor>
-            </w:drawing>
-          </mc:Choice>
-          <mc:Fallback>
-            <w:pict>
-              <v:line w14:anchorId="6DFF90ED" id="Connecteur droit 142" o:spid="_x0000_s1026" style="position:absolute;flip:x y;z-index:251784192;visibility:visible;mso-wrap-style:square;mso-wrap-distance-left:9pt;mso-wrap-distance-top:0;mso-wrap-distance-right:9pt;mso-wrap-distance-bottom:0;mso-position-horizontal:absolute;mso-position-horizontal-relative:text;mso-position-vertical:absolute;mso-position-vertical-relative:text" from="277.3pt,132.8pt" to="277.7pt,158pt" o:gfxdata="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" strokecolor="black [3200]" strokeweight=".5pt">
-                <v:stroke joinstyle="miter"/>
-              </v:line>
-            </w:pict>
-          </mc:Fallback>
-        </mc:AlternateContent>
-      </w:r>
-      <w:r>
-        <w:rPr>
-          <w:noProof/>
-        </w:rPr>
-        <mc:AlternateContent>
-          <mc:Choice Requires="wps">
-            <w:drawing>
-              <wp:anchor distT="0" distB="0" distL="114300" distR="114300" simplePos="0" relativeHeight="251783168" behindDoc="0" locked="0" layoutInCell="1" allowOverlap="1" wp14:anchorId="3CEDC1FC" wp14:editId="1BB956B0">
-                <wp:simplePos x="0" y="0"/>
-                <wp:positionH relativeFrom="column">
-                  <wp:posOffset>3529495</wp:posOffset>
-                </wp:positionH>
-                <wp:positionV relativeFrom="paragraph">
-                  <wp:posOffset>2006240</wp:posOffset>
-                </wp:positionV>
-                <wp:extent cx="2351761" cy="7697"/>
-                <wp:effectExtent l="0" t="0" r="10795" b="30480"/>
-                <wp:wrapNone/>
-                <wp:docPr id="141" name="Connecteur droit 141"/>
-                <wp:cNvGraphicFramePr/>
-                <a:graphic xmlns:a="http://schemas.openxmlformats.org/drawingml/2006/main">
-                  <a:graphicData uri="http://schemas.microsoft.com/office/word/2010/wordprocessingShape">
-                    <wps:wsp>
-                      <wps:cNvCnPr/>
-                      <wps:spPr>
-                        <a:xfrm flipH="1" flipV="1">
-                          <a:off x="0" y="0"/>
-                          <a:ext cx="2351761" cy="7697"/>
-                        </a:xfrm>
-                        <a:prstGeom prst="line">
-                          <a:avLst/>
-                        </a:prstGeom>
-                      </wps:spPr>
-                      <wps:style>
-                        <a:lnRef idx="1">
-                          <a:schemeClr val="dk1"/>
-                        </a:lnRef>
-                        <a:fillRef idx="0">
-                          <a:schemeClr val="dk1"/>
-                        </a:fillRef>
-                        <a:effectRef idx="0">
-                          <a:schemeClr val="dk1"/>
-                        </a:effectRef>
-                        <a:fontRef idx="minor">
-                          <a:schemeClr val="tx1"/>
-                        </a:fontRef>
-                      </wps:style>
-                      <wps:bodyPr/>
-                    </wps:wsp>
-                  </a:graphicData>
-                </a:graphic>
-              </wp:anchor>
-            </w:drawing>
-          </mc:Choice>
-          <mc:Fallback>
-            <w:pict>
-              <v:line w14:anchorId="482A1692" id="Connecteur droit 141" o:spid="_x0000_s1026" style="position:absolute;flip:x y;z-index:251783168;visibility:visible;mso-wrap-style:square;mso-wrap-distance-left:9pt;mso-wrap-distance-top:0;mso-wrap-distance-right:9pt;mso-wrap-distance-bottom:0;mso-position-horizontal:absolute;mso-position-horizontal-relative:text;mso-position-vertical:absolute;mso-position-vertical-relative:text" from="277.9pt,157.95pt" to="463.1pt,158.55pt" o:gfxdata="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" strokecolor="black [3200]" strokeweight=".5pt">
-                <v:stroke joinstyle="miter"/>
-              </v:line>
-            </w:pict>
-          </mc:Fallback>
-        </mc:AlternateContent>
-      </w:r>
-      <w:r>
-        <w:rPr>
-          <w:noProof/>
-        </w:rPr>
-        <w:drawing>
-          <wp:inline distT="0" distB="0" distL="0" distR="0" wp14:anchorId="74043612" wp14:editId="0DD53668">
-            <wp:extent cx="2845475" cy="1800000"/>
-            <wp:effectExtent l="0" t="0" r="0" b="0"/>
-            <wp:docPr id="21" name="Image 21"/>
-            <wp:cNvGraphicFramePr>
-              <a:graphicFrameLocks xmlns:a="http://schemas.openxmlformats.org/drawingml/2006/main" noChangeAspect="1"/>
-            </wp:cNvGraphicFramePr>
-            <a:graphic xmlns:a="http://schemas.openxmlformats.org/drawingml/2006/main">
-              <a:graphicData uri="http://schemas.openxmlformats.org/drawingml/2006/picture">
-                <pic:pic xmlns:pic="http://schemas.openxmlformats.org/drawingml/2006/picture">
-                  <pic:nvPicPr>
-                    <pic:cNvPr id="0" name="Picture 15"/>
                     <pic:cNvPicPr>
                       <a:picLocks noChangeAspect="1" noChangeArrowheads="1"/>
                     </pic:cNvPicPr>
@@ -11255,6 +10866,971 @@
         </w:drawing>
       </w:r>
       <w:r>
+        <w:t xml:space="preserve"> </w:t>
+      </w:r>
+    </w:p>
+    <w:p>
+      <w:r>
+        <w:rPr>
+          <w:noProof/>
+        </w:rPr>
+        <mc:AlternateContent>
+          <mc:Choice Requires="wps">
+            <w:drawing>
+              <wp:anchor distT="0" distB="0" distL="114300" distR="114300" simplePos="0" relativeHeight="251772928" behindDoc="0" locked="0" layoutInCell="1" allowOverlap="1" wp14:anchorId="0348429C" wp14:editId="25A9E76F">
+                <wp:simplePos x="0" y="0"/>
+                <wp:positionH relativeFrom="margin">
+                  <wp:posOffset>-625530</wp:posOffset>
+                </wp:positionH>
+                <wp:positionV relativeFrom="paragraph">
+                  <wp:posOffset>126365</wp:posOffset>
+                </wp:positionV>
+                <wp:extent cx="1932167" cy="473102"/>
+                <wp:effectExtent l="0" t="0" r="0" b="3175"/>
+                <wp:wrapNone/>
+                <wp:docPr id="132" name="Zone de texte 132"/>
+                <wp:cNvGraphicFramePr/>
+                <a:graphic xmlns:a="http://schemas.openxmlformats.org/drawingml/2006/main">
+                  <a:graphicData uri="http://schemas.microsoft.com/office/word/2010/wordprocessingShape">
+                    <wps:wsp>
+                      <wps:cNvSpPr txBox="1"/>
+                      <wps:spPr>
+                        <a:xfrm>
+                          <a:off x="0" y="0"/>
+                          <a:ext cx="1932167" cy="473102"/>
+                        </a:xfrm>
+                        <a:prstGeom prst="rect">
+                          <a:avLst/>
+                        </a:prstGeom>
+                        <a:solidFill>
+                          <a:schemeClr val="lt1"/>
+                        </a:solidFill>
+                        <a:ln w="6350">
+                          <a:noFill/>
+                        </a:ln>
+                      </wps:spPr>
+                      <wps:txbx>
+                        <w:txbxContent>
+                          <w:p>
+                            <w:r>
+                              <w:t>Permet accéder à la page Vue</w:t>
+                            </w:r>
+                          </w:p>
+                        </w:txbxContent>
+                      </wps:txbx>
+                      <wps:bodyPr rot="0" spcFirstLastPara="0" vertOverflow="overflow" horzOverflow="overflow" vert="horz" wrap="square" lIns="91440" tIns="45720" rIns="91440" bIns="45720" numCol="1" spcCol="0" rtlCol="0" fromWordArt="0" anchor="t" anchorCtr="0" forceAA="0" compatLnSpc="1">
+                        <a:prstTxWarp prst="textNoShape">
+                          <a:avLst/>
+                        </a:prstTxWarp>
+                        <a:noAutofit/>
+                      </wps:bodyPr>
+                    </wps:wsp>
+                  </a:graphicData>
+                </a:graphic>
+                <wp14:sizeRelH relativeFrom="margin">
+                  <wp14:pctWidth>0</wp14:pctWidth>
+                </wp14:sizeRelH>
+                <wp14:sizeRelV relativeFrom="margin">
+                  <wp14:pctHeight>0</wp14:pctHeight>
+                </wp14:sizeRelV>
+              </wp:anchor>
+            </w:drawing>
+          </mc:Choice>
+          <mc:Fallback>
+            <w:pict>
+              <v:shape w14:anchorId="0348429C" id="Zone de texte 132" o:spid="_x0000_s1075" type="#_x0000_t202" style="position:absolute;margin-left:-49.25pt;margin-top:9.95pt;width:152.15pt;height:37.25pt;z-index:251772928;visibility:visible;mso-wrap-style:square;mso-width-percent:0;mso-height-percent:0;mso-wrap-distance-left:9pt;mso-wrap-distance-top:0;mso-wrap-distance-right:9pt;mso-wrap-distance-bottom:0;mso-position-horizontal:absolute;mso-position-horizontal-relative:margin;mso-position-vertical:absolute;mso-position-vertical-relative:text;mso-width-percent:0;mso-height-percent:0;mso-width-relative:margin;mso-height-relative:margin;v-text-anchor:top" o:gfxdata="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" fillcolor="white [3201]" stroked="f" strokeweight=".5pt">
+                <v:textbox>
+                  <w:txbxContent>
+                    <w:p>
+                      <w:r>
+                        <w:t>Permet accéder à la page Vue</w:t>
+                      </w:r>
+                    </w:p>
+                  </w:txbxContent>
+                </v:textbox>
+                <w10:wrap anchorx="margin"/>
+              </v:shape>
+            </w:pict>
+          </mc:Fallback>
+        </mc:AlternateContent>
+      </w:r>
+      <w:r>
+        <w:rPr>
+          <w:noProof/>
+        </w:rPr>
+        <mc:AlternateContent>
+          <mc:Choice Requires="wps">
+            <w:drawing>
+              <wp:anchor distT="0" distB="0" distL="114300" distR="114300" simplePos="0" relativeHeight="251770880" behindDoc="0" locked="0" layoutInCell="1" allowOverlap="1" wp14:anchorId="754179B4" wp14:editId="22057A86">
+                <wp:simplePos x="0" y="0"/>
+                <wp:positionH relativeFrom="margin">
+                  <wp:posOffset>1906960</wp:posOffset>
+                </wp:positionH>
+                <wp:positionV relativeFrom="paragraph">
+                  <wp:posOffset>82964</wp:posOffset>
+                </wp:positionV>
+                <wp:extent cx="2225217" cy="473102"/>
+                <wp:effectExtent l="0" t="0" r="3810" b="3175"/>
+                <wp:wrapNone/>
+                <wp:docPr id="131" name="Zone de texte 131"/>
+                <wp:cNvGraphicFramePr/>
+                <a:graphic xmlns:a="http://schemas.openxmlformats.org/drawingml/2006/main">
+                  <a:graphicData uri="http://schemas.microsoft.com/office/word/2010/wordprocessingShape">
+                    <wps:wsp>
+                      <wps:cNvSpPr txBox="1"/>
+                      <wps:spPr>
+                        <a:xfrm>
+                          <a:off x="0" y="0"/>
+                          <a:ext cx="2225217" cy="473102"/>
+                        </a:xfrm>
+                        <a:prstGeom prst="rect">
+                          <a:avLst/>
+                        </a:prstGeom>
+                        <a:solidFill>
+                          <a:schemeClr val="lt1"/>
+                        </a:solidFill>
+                        <a:ln w="6350">
+                          <a:noFill/>
+                        </a:ln>
+                      </wps:spPr>
+                      <wps:txbx>
+                        <w:txbxContent>
+                          <w:p>
+                            <w:r>
+                              <w:t xml:space="preserve">Permet accéder </w:t>
+                            </w:r>
+                            <w:r>
+                              <w:t>à la page Statistiques</w:t>
+                            </w:r>
+                          </w:p>
+                        </w:txbxContent>
+                      </wps:txbx>
+                      <wps:bodyPr rot="0" spcFirstLastPara="0" vertOverflow="overflow" horzOverflow="overflow" vert="horz" wrap="square" lIns="91440" tIns="45720" rIns="91440" bIns="45720" numCol="1" spcCol="0" rtlCol="0" fromWordArt="0" anchor="t" anchorCtr="0" forceAA="0" compatLnSpc="1">
+                        <a:prstTxWarp prst="textNoShape">
+                          <a:avLst/>
+                        </a:prstTxWarp>
+                        <a:noAutofit/>
+                      </wps:bodyPr>
+                    </wps:wsp>
+                  </a:graphicData>
+                </a:graphic>
+                <wp14:sizeRelV relativeFrom="margin">
+                  <wp14:pctHeight>0</wp14:pctHeight>
+                </wp14:sizeRelV>
+              </wp:anchor>
+            </w:drawing>
+          </mc:Choice>
+          <mc:Fallback>
+            <w:pict>
+              <v:shape w14:anchorId="754179B4" id="Zone de texte 131" o:spid="_x0000_s1076" type="#_x0000_t202" style="position:absolute;margin-left:150.15pt;margin-top:6.55pt;width:175.2pt;height:37.25pt;z-index:251770880;visibility:visible;mso-wrap-style:square;mso-height-percent:0;mso-wrap-distance-left:9pt;mso-wrap-distance-top:0;mso-wrap-distance-right:9pt;mso-wrap-distance-bottom:0;mso-position-horizontal:absolute;mso-position-horizontal-relative:margin;mso-position-vertical:absolute;mso-position-vertical-relative:text;mso-height-percent:0;mso-height-relative:margin;v-text-anchor:top" o:gfxdata="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" fillcolor="white [3201]" stroked="f" strokeweight=".5pt">
+                <v:textbox>
+                  <w:txbxContent>
+                    <w:p>
+                      <w:r>
+                        <w:t xml:space="preserve">Permet accéder </w:t>
+                      </w:r>
+                      <w:r>
+                        <w:t>à la page Statistiques</w:t>
+                      </w:r>
+                    </w:p>
+                  </w:txbxContent>
+                </v:textbox>
+                <w10:wrap anchorx="margin"/>
+              </v:shape>
+            </w:pict>
+          </mc:Fallback>
+        </mc:AlternateContent>
+      </w:r>
+    </w:p>
+    <w:p/>
+    <w:p>
+      <w:r>
+        <w:rPr>
+          <w:noProof/>
+        </w:rPr>
+        <mc:AlternateContent>
+          <mc:Choice Requires="wps">
+            <w:drawing>
+              <wp:anchor distT="0" distB="0" distL="114300" distR="114300" simplePos="0" relativeHeight="251787264" behindDoc="0" locked="0" layoutInCell="1" allowOverlap="1" wp14:anchorId="42036987" wp14:editId="02CDB399">
+                <wp:simplePos x="0" y="0"/>
+                <wp:positionH relativeFrom="column">
+                  <wp:posOffset>1948043</wp:posOffset>
+                </wp:positionH>
+                <wp:positionV relativeFrom="paragraph">
+                  <wp:posOffset>234062</wp:posOffset>
+                </wp:positionV>
+                <wp:extent cx="1348883" cy="3991585"/>
+                <wp:effectExtent l="0" t="6668" r="35243" b="16192"/>
+                <wp:wrapNone/>
+                <wp:docPr id="144" name="Connecteur : en angle 144"/>
+                <wp:cNvGraphicFramePr/>
+                <a:graphic xmlns:a="http://schemas.openxmlformats.org/drawingml/2006/main">
+                  <a:graphicData uri="http://schemas.microsoft.com/office/word/2010/wordprocessingShape">
+                    <wps:wsp>
+                      <wps:cNvCnPr/>
+                      <wps:spPr>
+                        <a:xfrm rot="16200000" flipH="1" flipV="1">
+                          <a:off x="0" y="0"/>
+                          <a:ext cx="1348883" cy="3991585"/>
+                        </a:xfrm>
+                        <a:prstGeom prst="bentConnector3">
+                          <a:avLst>
+                            <a:gd name="adj1" fmla="val 42638"/>
+                          </a:avLst>
+                        </a:prstGeom>
+                        <a:ln>
+                          <a:tailEnd type="none"/>
+                        </a:ln>
+                      </wps:spPr>
+                      <wps:style>
+                        <a:lnRef idx="1">
+                          <a:schemeClr val="dk1"/>
+                        </a:lnRef>
+                        <a:fillRef idx="0">
+                          <a:schemeClr val="dk1"/>
+                        </a:fillRef>
+                        <a:effectRef idx="0">
+                          <a:schemeClr val="dk1"/>
+                        </a:effectRef>
+                        <a:fontRef idx="minor">
+                          <a:schemeClr val="tx1"/>
+                        </a:fontRef>
+                      </wps:style>
+                      <wps:bodyPr/>
+                    </wps:wsp>
+                  </a:graphicData>
+                </a:graphic>
+                <wp14:sizeRelH relativeFrom="margin">
+                  <wp14:pctWidth>0</wp14:pctWidth>
+                </wp14:sizeRelH>
+                <wp14:sizeRelV relativeFrom="margin">
+                  <wp14:pctHeight>0</wp14:pctHeight>
+                </wp14:sizeRelV>
+              </wp:anchor>
+            </w:drawing>
+          </mc:Choice>
+          <mc:Fallback>
+            <w:pict>
+              <v:shape w14:anchorId="4E6E6923" id="Connecteur : en angle 144" o:spid="_x0000_s1026" type="#_x0000_t34" style="position:absolute;margin-left:153.4pt;margin-top:18.45pt;width:106.2pt;height:314.3pt;rotation:-90;flip:x y;z-index:251787264;visibility:visible;mso-wrap-style:square;mso-width-percent:0;mso-height-percent:0;mso-wrap-distance-left:9pt;mso-wrap-distance-top:0;mso-wrap-distance-right:9pt;mso-wrap-distance-bottom:0;mso-position-horizontal:absolute;mso-position-horizontal-relative:text;mso-position-vertical:absolute;mso-position-vertical-relative:text;mso-width-percent:0;mso-height-percent:0;mso-width-relative:margin;mso-height-relative:margin" o:gfxdata="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" adj="9210" strokecolor="black [3200]" strokeweight=".5pt"/>
+            </w:pict>
+          </mc:Fallback>
+        </mc:AlternateContent>
+      </w:r>
+      <w:r>
+        <w:rPr>
+          <w:noProof/>
+        </w:rPr>
+        <mc:AlternateContent>
+          <mc:Choice Requires="wps">
+            <w:drawing>
+              <wp:anchor distT="0" distB="0" distL="114300" distR="114300" simplePos="0" relativeHeight="251782144" behindDoc="0" locked="0" layoutInCell="1" allowOverlap="1" wp14:anchorId="71FAE872" wp14:editId="5CD69B0F">
+                <wp:simplePos x="0" y="0"/>
+                <wp:positionH relativeFrom="column">
+                  <wp:posOffset>5873636</wp:posOffset>
+                </wp:positionH>
+                <wp:positionV relativeFrom="paragraph">
+                  <wp:posOffset>121636</wp:posOffset>
+                </wp:positionV>
+                <wp:extent cx="7866" cy="2177647"/>
+                <wp:effectExtent l="0" t="0" r="30480" b="32385"/>
+                <wp:wrapNone/>
+                <wp:docPr id="140" name="Connecteur droit 140"/>
+                <wp:cNvGraphicFramePr/>
+                <a:graphic xmlns:a="http://schemas.openxmlformats.org/drawingml/2006/main">
+                  <a:graphicData uri="http://schemas.microsoft.com/office/word/2010/wordprocessingShape">
+                    <wps:wsp>
+                      <wps:cNvCnPr/>
+                      <wps:spPr>
+                        <a:xfrm>
+                          <a:off x="0" y="0"/>
+                          <a:ext cx="7866" cy="2177647"/>
+                        </a:xfrm>
+                        <a:prstGeom prst="line">
+                          <a:avLst/>
+                        </a:prstGeom>
+                      </wps:spPr>
+                      <wps:style>
+                        <a:lnRef idx="1">
+                          <a:schemeClr val="dk1"/>
+                        </a:lnRef>
+                        <a:fillRef idx="0">
+                          <a:schemeClr val="dk1"/>
+                        </a:fillRef>
+                        <a:effectRef idx="0">
+                          <a:schemeClr val="dk1"/>
+                        </a:effectRef>
+                        <a:fontRef idx="minor">
+                          <a:schemeClr val="tx1"/>
+                        </a:fontRef>
+                      </wps:style>
+                      <wps:bodyPr/>
+                    </wps:wsp>
+                  </a:graphicData>
+                </a:graphic>
+              </wp:anchor>
+            </w:drawing>
+          </mc:Choice>
+          <mc:Fallback>
+            <w:pict>
+              <v:line w14:anchorId="2DC10626" id="Connecteur droit 140" o:spid="_x0000_s1026" style="position:absolute;z-index:251782144;visibility:visible;mso-wrap-style:square;mso-wrap-distance-left:9pt;mso-wrap-distance-top:0;mso-wrap-distance-right:9pt;mso-wrap-distance-bottom:0;mso-position-horizontal:absolute;mso-position-horizontal-relative:text;mso-position-vertical:absolute;mso-position-vertical-relative:text" from="462.5pt,9.6pt" to="463.1pt,181.05pt" o:gfxdata="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" strokecolor="black [3200]" strokeweight=".5pt">
+                <v:stroke joinstyle="miter"/>
+              </v:line>
+            </w:pict>
+          </mc:Fallback>
+        </mc:AlternateContent>
+      </w:r>
+    </w:p>
+    <w:p>
+      <w:r>
+        <w:rPr>
+          <w:noProof/>
+        </w:rPr>
+        <mc:AlternateContent>
+          <mc:Choice Requires="wps">
+            <w:drawing>
+              <wp:anchor distT="0" distB="0" distL="114300" distR="114300" simplePos="0" relativeHeight="251877376" behindDoc="0" locked="0" layoutInCell="1" allowOverlap="1" wp14:anchorId="4A7DFD81" wp14:editId="537BBA6D">
+                <wp:simplePos x="0" y="0"/>
+                <wp:positionH relativeFrom="margin">
+                  <wp:posOffset>3754314</wp:posOffset>
+                </wp:positionH>
+                <wp:positionV relativeFrom="paragraph">
+                  <wp:posOffset>2671432</wp:posOffset>
+                </wp:positionV>
+                <wp:extent cx="2225217" cy="1216712"/>
+                <wp:effectExtent l="0" t="0" r="3810" b="2540"/>
+                <wp:wrapNone/>
+                <wp:docPr id="44" name="Zone de texte 44"/>
+                <wp:cNvGraphicFramePr/>
+                <a:graphic xmlns:a="http://schemas.openxmlformats.org/drawingml/2006/main">
+                  <a:graphicData uri="http://schemas.microsoft.com/office/word/2010/wordprocessingShape">
+                    <wps:wsp>
+                      <wps:cNvSpPr txBox="1"/>
+                      <wps:spPr>
+                        <a:xfrm>
+                          <a:off x="0" y="0"/>
+                          <a:ext cx="2225217" cy="1216712"/>
+                        </a:xfrm>
+                        <a:prstGeom prst="rect">
+                          <a:avLst/>
+                        </a:prstGeom>
+                        <a:solidFill>
+                          <a:schemeClr val="lt1"/>
+                        </a:solidFill>
+                        <a:ln w="6350">
+                          <a:noFill/>
+                        </a:ln>
+                      </wps:spPr>
+                      <wps:txbx>
+                        <w:txbxContent>
+                          <w:p>
+                            <w:r>
+                              <w:t>Quand on coche cette case, le film est considéré comme vue, quand on la décoche le film est enlevé des films vus. Il peut tout fois être cocher/décocher ici ou dans la page du marathon.</w:t>
+                            </w:r>
+                          </w:p>
+                          <w:p/>
+                        </w:txbxContent>
+                      </wps:txbx>
+                      <wps:bodyPr rot="0" spcFirstLastPara="0" vertOverflow="overflow" horzOverflow="overflow" vert="horz" wrap="square" lIns="91440" tIns="45720" rIns="91440" bIns="45720" numCol="1" spcCol="0" rtlCol="0" fromWordArt="0" anchor="t" anchorCtr="0" forceAA="0" compatLnSpc="1">
+                        <a:prstTxWarp prst="textNoShape">
+                          <a:avLst/>
+                        </a:prstTxWarp>
+                        <a:noAutofit/>
+                      </wps:bodyPr>
+                    </wps:wsp>
+                  </a:graphicData>
+                </a:graphic>
+                <wp14:sizeRelV relativeFrom="margin">
+                  <wp14:pctHeight>0</wp14:pctHeight>
+                </wp14:sizeRelV>
+              </wp:anchor>
+            </w:drawing>
+          </mc:Choice>
+          <mc:Fallback>
+            <w:pict>
+              <v:shape w14:anchorId="4A7DFD81" id="Zone de texte 44" o:spid="_x0000_s1077" type="#_x0000_t202" style="position:absolute;margin-left:295.6pt;margin-top:210.35pt;width:175.2pt;height:95.8pt;z-index:251877376;visibility:visible;mso-wrap-style:square;mso-height-percent:0;mso-wrap-distance-left:9pt;mso-wrap-distance-top:0;mso-wrap-distance-right:9pt;mso-wrap-distance-bottom:0;mso-position-horizontal:absolute;mso-position-horizontal-relative:margin;mso-position-vertical:absolute;mso-position-vertical-relative:text;mso-height-percent:0;mso-height-relative:margin;v-text-anchor:top" o:gfxdata="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" fillcolor="white [3201]" stroked="f" strokeweight=".5pt">
+                <v:textbox>
+                  <w:txbxContent>
+                    <w:p>
+                      <w:r>
+                        <w:t>Quand on coche cette case, le film est considéré comme vue, quand on la décoche le film est enlevé des films vus. Il peut tout fois être cocher/décocher ici ou dans la page du marathon.</w:t>
+                      </w:r>
+                    </w:p>
+                    <w:p/>
+                  </w:txbxContent>
+                </v:textbox>
+                <w10:wrap anchorx="margin"/>
+              </v:shape>
+            </w:pict>
+          </mc:Fallback>
+        </mc:AlternateContent>
+      </w:r>
+      <w:r>
+        <w:rPr>
+          <w:noProof/>
+        </w:rPr>
+        <mc:AlternateContent>
+          <mc:Choice Requires="wps">
+            <w:drawing>
+              <wp:anchor distT="0" distB="0" distL="114300" distR="114300" simplePos="0" relativeHeight="251875328" behindDoc="0" locked="0" layoutInCell="1" allowOverlap="1" wp14:anchorId="42773F98" wp14:editId="566EB521">
+                <wp:simplePos x="0" y="0"/>
+                <wp:positionH relativeFrom="column">
+                  <wp:posOffset>4629468</wp:posOffset>
+                </wp:positionH>
+                <wp:positionV relativeFrom="paragraph">
+                  <wp:posOffset>1655094</wp:posOffset>
+                </wp:positionV>
+                <wp:extent cx="1283446" cy="458800"/>
+                <wp:effectExtent l="0" t="6667" r="43497" b="5398"/>
+                <wp:wrapNone/>
+                <wp:docPr id="43" name="Connecteur : en angle 43"/>
+                <wp:cNvGraphicFramePr/>
+                <a:graphic xmlns:a="http://schemas.openxmlformats.org/drawingml/2006/main">
+                  <a:graphicData uri="http://schemas.microsoft.com/office/word/2010/wordprocessingShape">
+                    <wps:wsp>
+                      <wps:cNvCnPr/>
+                      <wps:spPr>
+                        <a:xfrm rot="16200000">
+                          <a:off x="0" y="0"/>
+                          <a:ext cx="1283446" cy="458800"/>
+                        </a:xfrm>
+                        <a:prstGeom prst="bentConnector3">
+                          <a:avLst>
+                            <a:gd name="adj1" fmla="val 18297"/>
+                          </a:avLst>
+                        </a:prstGeom>
+                      </wps:spPr>
+                      <wps:style>
+                        <a:lnRef idx="1">
+                          <a:schemeClr val="dk1"/>
+                        </a:lnRef>
+                        <a:fillRef idx="0">
+                          <a:schemeClr val="dk1"/>
+                        </a:fillRef>
+                        <a:effectRef idx="0">
+                          <a:schemeClr val="dk1"/>
+                        </a:effectRef>
+                        <a:fontRef idx="minor">
+                          <a:schemeClr val="tx1"/>
+                        </a:fontRef>
+                      </wps:style>
+                      <wps:bodyPr/>
+                    </wps:wsp>
+                  </a:graphicData>
+                </a:graphic>
+                <wp14:sizeRelH relativeFrom="margin">
+                  <wp14:pctWidth>0</wp14:pctWidth>
+                </wp14:sizeRelH>
+                <wp14:sizeRelV relativeFrom="margin">
+                  <wp14:pctHeight>0</wp14:pctHeight>
+                </wp14:sizeRelV>
+              </wp:anchor>
+            </w:drawing>
+          </mc:Choice>
+          <mc:Fallback>
+            <w:pict>
+              <v:shape w14:anchorId="25B45D11" id="Connecteur : en angle 43" o:spid="_x0000_s1026" type="#_x0000_t34" style="position:absolute;margin-left:364.55pt;margin-top:130.3pt;width:101.05pt;height:36.15pt;rotation:-90;z-index:251875328;visibility:visible;mso-wrap-style:square;mso-width-percent:0;mso-height-percent:0;mso-wrap-distance-left:9pt;mso-wrap-distance-top:0;mso-wrap-distance-right:9pt;mso-wrap-distance-bottom:0;mso-position-horizontal:absolute;mso-position-horizontal-relative:text;mso-position-vertical:absolute;mso-position-vertical-relative:text;mso-width-percent:0;mso-height-percent:0;mso-width-relative:margin;mso-height-relative:margin" o:gfxdata="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" adj="3952" strokecolor="black [3200]" strokeweight=".5pt"/>
+            </w:pict>
+          </mc:Fallback>
+        </mc:AlternateContent>
+      </w:r>
+      <w:r>
+        <w:rPr>
+          <w:noProof/>
+        </w:rPr>
+        <mc:AlternateContent>
+          <mc:Choice Requires="wps">
+            <w:drawing>
+              <wp:anchor distT="0" distB="0" distL="114300" distR="114300" simplePos="0" relativeHeight="251635689" behindDoc="0" locked="0" layoutInCell="1" allowOverlap="1" wp14:anchorId="2E441712" wp14:editId="0E5F97D8">
+                <wp:simplePos x="0" y="0"/>
+                <wp:positionH relativeFrom="margin">
+                  <wp:posOffset>3633949</wp:posOffset>
+                </wp:positionH>
+                <wp:positionV relativeFrom="paragraph">
+                  <wp:posOffset>1996337</wp:posOffset>
+                </wp:positionV>
+                <wp:extent cx="1816873" cy="278130"/>
+                <wp:effectExtent l="0" t="0" r="0" b="7620"/>
+                <wp:wrapNone/>
+                <wp:docPr id="143" name="Zone de texte 143"/>
+                <wp:cNvGraphicFramePr/>
+                <a:graphic xmlns:a="http://schemas.openxmlformats.org/drawingml/2006/main">
+                  <a:graphicData uri="http://schemas.microsoft.com/office/word/2010/wordprocessingShape">
+                    <wps:wsp>
+                      <wps:cNvSpPr txBox="1"/>
+                      <wps:spPr>
+                        <a:xfrm>
+                          <a:off x="0" y="0"/>
+                          <a:ext cx="1816873" cy="278130"/>
+                        </a:xfrm>
+                        <a:prstGeom prst="rect">
+                          <a:avLst/>
+                        </a:prstGeom>
+                        <a:solidFill>
+                          <a:schemeClr val="lt1"/>
+                        </a:solidFill>
+                        <a:ln w="6350">
+                          <a:noFill/>
+                        </a:ln>
+                      </wps:spPr>
+                      <wps:txbx>
+                        <w:txbxContent>
+                          <w:p>
+                            <w:r>
+                              <w:t>Retour à la page précédente</w:t>
+                            </w:r>
+                          </w:p>
+                        </w:txbxContent>
+                      </wps:txbx>
+                      <wps:bodyPr rot="0" spcFirstLastPara="0" vertOverflow="overflow" horzOverflow="overflow" vert="horz" wrap="square" lIns="91440" tIns="45720" rIns="91440" bIns="45720" numCol="1" spcCol="0" rtlCol="0" fromWordArt="0" anchor="t" anchorCtr="0" forceAA="0" compatLnSpc="1">
+                        <a:prstTxWarp prst="textNoShape">
+                          <a:avLst/>
+                        </a:prstTxWarp>
+                        <a:noAutofit/>
+                      </wps:bodyPr>
+                    </wps:wsp>
+                  </a:graphicData>
+                </a:graphic>
+                <wp14:sizeRelH relativeFrom="margin">
+                  <wp14:pctWidth>0</wp14:pctWidth>
+                </wp14:sizeRelH>
+                <wp14:sizeRelV relativeFrom="margin">
+                  <wp14:pctHeight>0</wp14:pctHeight>
+                </wp14:sizeRelV>
+              </wp:anchor>
+            </w:drawing>
+          </mc:Choice>
+          <mc:Fallback>
+            <w:pict>
+              <v:shape w14:anchorId="2E441712" id="Zone de texte 143" o:spid="_x0000_s1078" type="#_x0000_t202" style="position:absolute;margin-left:286.15pt;margin-top:157.2pt;width:143.05pt;height:21.9pt;z-index:251635689;visibility:visible;mso-wrap-style:square;mso-width-percent:0;mso-height-percent:0;mso-wrap-distance-left:9pt;mso-wrap-distance-top:0;mso-wrap-distance-right:9pt;mso-wrap-distance-bottom:0;mso-position-horizontal:absolute;mso-position-horizontal-relative:margin;mso-position-vertical:absolute;mso-position-vertical-relative:text;mso-width-percent:0;mso-height-percent:0;mso-width-relative:margin;mso-height-relative:margin;v-text-anchor:top" o:gfxdata="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" fillcolor="white [3201]" stroked="f" strokeweight=".5pt">
+                <v:textbox>
+                  <w:txbxContent>
+                    <w:p>
+                      <w:r>
+                        <w:t>Retour à la page précédente</w:t>
+                      </w:r>
+                    </w:p>
+                  </w:txbxContent>
+                </v:textbox>
+                <w10:wrap anchorx="margin"/>
+              </v:shape>
+            </w:pict>
+          </mc:Fallback>
+        </mc:AlternateContent>
+      </w:r>
+      <w:r>
+        <w:rPr>
+          <w:noProof/>
+        </w:rPr>
+        <mc:AlternateContent>
+          <mc:Choice Requires="wps">
+            <w:drawing>
+              <wp:anchor distT="0" distB="0" distL="114300" distR="114300" simplePos="0" relativeHeight="251791360" behindDoc="0" locked="0" layoutInCell="1" allowOverlap="1" wp14:anchorId="0D98BD65" wp14:editId="28497ED3">
+                <wp:simplePos x="0" y="0"/>
+                <wp:positionH relativeFrom="margin">
+                  <wp:posOffset>1587228</wp:posOffset>
+                </wp:positionH>
+                <wp:positionV relativeFrom="paragraph">
+                  <wp:posOffset>2675877</wp:posOffset>
+                </wp:positionV>
+                <wp:extent cx="2225217" cy="671265"/>
+                <wp:effectExtent l="0" t="0" r="3810" b="0"/>
+                <wp:wrapNone/>
+                <wp:docPr id="146" name="Zone de texte 146"/>
+                <wp:cNvGraphicFramePr/>
+                <a:graphic xmlns:a="http://schemas.openxmlformats.org/drawingml/2006/main">
+                  <a:graphicData uri="http://schemas.microsoft.com/office/word/2010/wordprocessingShape">
+                    <wps:wsp>
+                      <wps:cNvSpPr txBox="1"/>
+                      <wps:spPr>
+                        <a:xfrm>
+                          <a:off x="0" y="0"/>
+                          <a:ext cx="2225217" cy="671265"/>
+                        </a:xfrm>
+                        <a:prstGeom prst="rect">
+                          <a:avLst/>
+                        </a:prstGeom>
+                        <a:solidFill>
+                          <a:schemeClr val="lt1"/>
+                        </a:solidFill>
+                        <a:ln w="6350">
+                          <a:noFill/>
+                        </a:ln>
+                      </wps:spPr>
+                      <wps:txbx>
+                        <w:txbxContent>
+                          <w:p>
+                            <w:r>
+                              <w:t>Quand on clique sur le bouton, il nous renvoie au film sur Prime Vidéo.</w:t>
+                            </w:r>
+                          </w:p>
+                        </w:txbxContent>
+                      </wps:txbx>
+                      <wps:bodyPr rot="0" spcFirstLastPara="0" vertOverflow="overflow" horzOverflow="overflow" vert="horz" wrap="square" lIns="91440" tIns="45720" rIns="91440" bIns="45720" numCol="1" spcCol="0" rtlCol="0" fromWordArt="0" anchor="t" anchorCtr="0" forceAA="0" compatLnSpc="1">
+                        <a:prstTxWarp prst="textNoShape">
+                          <a:avLst/>
+                        </a:prstTxWarp>
+                        <a:noAutofit/>
+                      </wps:bodyPr>
+                    </wps:wsp>
+                  </a:graphicData>
+                </a:graphic>
+                <wp14:sizeRelV relativeFrom="margin">
+                  <wp14:pctHeight>0</wp14:pctHeight>
+                </wp14:sizeRelV>
+              </wp:anchor>
+            </w:drawing>
+          </mc:Choice>
+          <mc:Fallback>
+            <w:pict>
+              <v:shape w14:anchorId="0D98BD65" id="Zone de texte 146" o:spid="_x0000_s1079" type="#_x0000_t202" style="position:absolute;margin-left:125pt;margin-top:210.7pt;width:175.2pt;height:52.85pt;z-index:251791360;visibility:visible;mso-wrap-style:square;mso-height-percent:0;mso-wrap-distance-left:9pt;mso-wrap-distance-top:0;mso-wrap-distance-right:9pt;mso-wrap-distance-bottom:0;mso-position-horizontal:absolute;mso-position-horizontal-relative:margin;mso-position-vertical:absolute;mso-position-vertical-relative:text;mso-height-percent:0;mso-height-relative:margin;v-text-anchor:top" o:gfxdata="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" fillcolor="white [3201]" stroked="f" strokeweight=".5pt">
+                <v:textbox>
+                  <w:txbxContent>
+                    <w:p>
+                      <w:r>
+                        <w:t>Quand on clique sur le bouton, il nous renvoie au film sur Prime Vidéo.</w:t>
+                      </w:r>
+                    </w:p>
+                  </w:txbxContent>
+                </v:textbox>
+                <w10:wrap anchorx="margin"/>
+              </v:shape>
+            </w:pict>
+          </mc:Fallback>
+        </mc:AlternateContent>
+      </w:r>
+      <w:r>
+        <w:rPr>
+          <w:noProof/>
+        </w:rPr>
+        <mc:AlternateContent>
+          <mc:Choice Requires="wps">
+            <w:drawing>
+              <wp:anchor distT="0" distB="0" distL="114300" distR="114300" simplePos="0" relativeHeight="251789312" behindDoc="0" locked="0" layoutInCell="1" allowOverlap="1" wp14:anchorId="51FE3838" wp14:editId="574F0C7D">
+                <wp:simplePos x="0" y="0"/>
+                <wp:positionH relativeFrom="column">
+                  <wp:posOffset>2948279</wp:posOffset>
+                </wp:positionH>
+                <wp:positionV relativeFrom="paragraph">
+                  <wp:posOffset>565798</wp:posOffset>
+                </wp:positionV>
+                <wp:extent cx="1403843" cy="2760086"/>
+                <wp:effectExtent l="7620" t="0" r="13970" b="33020"/>
+                <wp:wrapNone/>
+                <wp:docPr id="145" name="Connecteur : en angle 145"/>
+                <wp:cNvGraphicFramePr/>
+                <a:graphic xmlns:a="http://schemas.openxmlformats.org/drawingml/2006/main">
+                  <a:graphicData uri="http://schemas.microsoft.com/office/word/2010/wordprocessingShape">
+                    <wps:wsp>
+                      <wps:cNvCnPr/>
+                      <wps:spPr>
+                        <a:xfrm rot="16200000" flipH="1" flipV="1">
+                          <a:off x="0" y="0"/>
+                          <a:ext cx="1403843" cy="2760086"/>
+                        </a:xfrm>
+                        <a:prstGeom prst="bentConnector3">
+                          <a:avLst>
+                            <a:gd name="adj1" fmla="val 47110"/>
+                          </a:avLst>
+                        </a:prstGeom>
+                        <a:ln>
+                          <a:tailEnd type="none"/>
+                        </a:ln>
+                      </wps:spPr>
+                      <wps:style>
+                        <a:lnRef idx="1">
+                          <a:schemeClr val="dk1"/>
+                        </a:lnRef>
+                        <a:fillRef idx="0">
+                          <a:schemeClr val="dk1"/>
+                        </a:fillRef>
+                        <a:effectRef idx="0">
+                          <a:schemeClr val="dk1"/>
+                        </a:effectRef>
+                        <a:fontRef idx="minor">
+                          <a:schemeClr val="tx1"/>
+                        </a:fontRef>
+                      </wps:style>
+                      <wps:bodyPr/>
+                    </wps:wsp>
+                  </a:graphicData>
+                </a:graphic>
+                <wp14:sizeRelH relativeFrom="margin">
+                  <wp14:pctWidth>0</wp14:pctWidth>
+                </wp14:sizeRelH>
+                <wp14:sizeRelV relativeFrom="margin">
+                  <wp14:pctHeight>0</wp14:pctHeight>
+                </wp14:sizeRelV>
+              </wp:anchor>
+            </w:drawing>
+          </mc:Choice>
+          <mc:Fallback>
+            <w:pict>
+              <v:shape w14:anchorId="0E7C7FBA" id="Connecteur : en angle 145" o:spid="_x0000_s1026" type="#_x0000_t34" style="position:absolute;margin-left:232.15pt;margin-top:44.55pt;width:110.55pt;height:217.35pt;rotation:-90;flip:x y;z-index:251789312;visibility:visible;mso-wrap-style:square;mso-width-percent:0;mso-height-percent:0;mso-wrap-distance-left:9pt;mso-wrap-distance-top:0;mso-wrap-distance-right:9pt;mso-wrap-distance-bottom:0;mso-position-horizontal:absolute;mso-position-horizontal-relative:text;mso-position-vertical:absolute;mso-position-vertical-relative:text;mso-width-percent:0;mso-height-percent:0;mso-width-relative:margin;mso-height-relative:margin" o:gfxdata="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" adj="10176" strokecolor="black [3200]" strokeweight=".5pt"/>
+            </w:pict>
+          </mc:Fallback>
+        </mc:AlternateContent>
+      </w:r>
+      <w:r>
+        <w:rPr>
+          <w:noProof/>
+        </w:rPr>
+        <mc:AlternateContent>
+          <mc:Choice Requires="wps">
+            <w:drawing>
+              <wp:anchor distT="0" distB="0" distL="114300" distR="114300" simplePos="0" relativeHeight="251793408" behindDoc="0" locked="0" layoutInCell="1" allowOverlap="1" wp14:anchorId="3A1F4413" wp14:editId="52212A18">
+                <wp:simplePos x="0" y="0"/>
+                <wp:positionH relativeFrom="margin">
+                  <wp:posOffset>-598545</wp:posOffset>
+                </wp:positionH>
+                <wp:positionV relativeFrom="paragraph">
+                  <wp:posOffset>2670785</wp:posOffset>
+                </wp:positionV>
+                <wp:extent cx="2225217" cy="671265"/>
+                <wp:effectExtent l="0" t="0" r="3810" b="0"/>
+                <wp:wrapNone/>
+                <wp:docPr id="147" name="Zone de texte 147"/>
+                <wp:cNvGraphicFramePr/>
+                <a:graphic xmlns:a="http://schemas.openxmlformats.org/drawingml/2006/main">
+                  <a:graphicData uri="http://schemas.microsoft.com/office/word/2010/wordprocessingShape">
+                    <wps:wsp>
+                      <wps:cNvSpPr txBox="1"/>
+                      <wps:spPr>
+                        <a:xfrm>
+                          <a:off x="0" y="0"/>
+                          <a:ext cx="2225217" cy="671265"/>
+                        </a:xfrm>
+                        <a:prstGeom prst="rect">
+                          <a:avLst/>
+                        </a:prstGeom>
+                        <a:solidFill>
+                          <a:schemeClr val="lt1"/>
+                        </a:solidFill>
+                        <a:ln w="6350">
+                          <a:noFill/>
+                        </a:ln>
+                      </wps:spPr>
+                      <wps:txbx>
+                        <w:txbxContent>
+                          <w:p>
+                            <w:r>
+                              <w:t>Quand on clique sur le bouton, il nous renvoie au film sur Netflix</w:t>
+                            </w:r>
+                          </w:p>
+                        </w:txbxContent>
+                      </wps:txbx>
+                      <wps:bodyPr rot="0" spcFirstLastPara="0" vertOverflow="overflow" horzOverflow="overflow" vert="horz" wrap="square" lIns="91440" tIns="45720" rIns="91440" bIns="45720" numCol="1" spcCol="0" rtlCol="0" fromWordArt="0" anchor="t" anchorCtr="0" forceAA="0" compatLnSpc="1">
+                        <a:prstTxWarp prst="textNoShape">
+                          <a:avLst/>
+                        </a:prstTxWarp>
+                        <a:noAutofit/>
+                      </wps:bodyPr>
+                    </wps:wsp>
+                  </a:graphicData>
+                </a:graphic>
+                <wp14:sizeRelV relativeFrom="margin">
+                  <wp14:pctHeight>0</wp14:pctHeight>
+                </wp14:sizeRelV>
+              </wp:anchor>
+            </w:drawing>
+          </mc:Choice>
+          <mc:Fallback>
+            <w:pict>
+              <v:shape w14:anchorId="3A1F4413" id="Zone de texte 147" o:spid="_x0000_s1080" type="#_x0000_t202" style="position:absolute;margin-left:-47.15pt;margin-top:210.3pt;width:175.2pt;height:52.85pt;z-index:251793408;visibility:visible;mso-wrap-style:square;mso-height-percent:0;mso-wrap-distance-left:9pt;mso-wrap-distance-top:0;mso-wrap-distance-right:9pt;mso-wrap-distance-bottom:0;mso-position-horizontal:absolute;mso-position-horizontal-relative:margin;mso-position-vertical:absolute;mso-position-vertical-relative:text;mso-height-percent:0;mso-height-relative:margin;v-text-anchor:top" o:gfxdata="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" fillcolor="white [3201]" stroked="f" strokeweight=".5pt">
+                <v:textbox>
+                  <w:txbxContent>
+                    <w:p>
+                      <w:r>
+                        <w:t>Quand on clique sur le bouton, il nous renvoie au film sur Netflix</w:t>
+                      </w:r>
+                    </w:p>
+                  </w:txbxContent>
+                </v:textbox>
+                <w10:wrap anchorx="margin"/>
+              </v:shape>
+            </w:pict>
+          </mc:Fallback>
+        </mc:AlternateContent>
+      </w:r>
+      <w:r>
+        <w:rPr>
+          <w:noProof/>
+        </w:rPr>
+        <mc:AlternateContent>
+          <mc:Choice Requires="wps">
+            <w:drawing>
+              <wp:anchor distT="0" distB="0" distL="114300" distR="114300" simplePos="0" relativeHeight="251784192" behindDoc="0" locked="0" layoutInCell="1" allowOverlap="1" wp14:anchorId="5BC7A4E9" wp14:editId="5685872B">
+                <wp:simplePos x="0" y="0"/>
+                <wp:positionH relativeFrom="column">
+                  <wp:posOffset>3521567</wp:posOffset>
+                </wp:positionH>
+                <wp:positionV relativeFrom="paragraph">
+                  <wp:posOffset>1686465</wp:posOffset>
+                </wp:positionV>
+                <wp:extent cx="5285" cy="319775"/>
+                <wp:effectExtent l="0" t="0" r="33020" b="23495"/>
+                <wp:wrapNone/>
+                <wp:docPr id="142" name="Connecteur droit 142"/>
+                <wp:cNvGraphicFramePr/>
+                <a:graphic xmlns:a="http://schemas.openxmlformats.org/drawingml/2006/main">
+                  <a:graphicData uri="http://schemas.microsoft.com/office/word/2010/wordprocessingShape">
+                    <wps:wsp>
+                      <wps:cNvCnPr/>
+                      <wps:spPr>
+                        <a:xfrm flipH="1" flipV="1">
+                          <a:off x="0" y="0"/>
+                          <a:ext cx="5285" cy="319775"/>
+                        </a:xfrm>
+                        <a:prstGeom prst="line">
+                          <a:avLst/>
+                        </a:prstGeom>
+                      </wps:spPr>
+                      <wps:style>
+                        <a:lnRef idx="1">
+                          <a:schemeClr val="dk1"/>
+                        </a:lnRef>
+                        <a:fillRef idx="0">
+                          <a:schemeClr val="dk1"/>
+                        </a:fillRef>
+                        <a:effectRef idx="0">
+                          <a:schemeClr val="dk1"/>
+                        </a:effectRef>
+                        <a:fontRef idx="minor">
+                          <a:schemeClr val="tx1"/>
+                        </a:fontRef>
+                      </wps:style>
+                      <wps:bodyPr/>
+                    </wps:wsp>
+                  </a:graphicData>
+                </a:graphic>
+              </wp:anchor>
+            </w:drawing>
+          </mc:Choice>
+          <mc:Fallback>
+            <w:pict>
+              <v:line w14:anchorId="6DFF90ED" id="Connecteur droit 142" o:spid="_x0000_s1026" style="position:absolute;flip:x y;z-index:251784192;visibility:visible;mso-wrap-style:square;mso-wrap-distance-left:9pt;mso-wrap-distance-top:0;mso-wrap-distance-right:9pt;mso-wrap-distance-bottom:0;mso-position-horizontal:absolute;mso-position-horizontal-relative:text;mso-position-vertical:absolute;mso-position-vertical-relative:text" from="277.3pt,132.8pt" to="277.7pt,158pt" o:gfxdata="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" strokecolor="black [3200]" strokeweight=".5pt">
+                <v:stroke joinstyle="miter"/>
+              </v:line>
+            </w:pict>
+          </mc:Fallback>
+        </mc:AlternateContent>
+      </w:r>
+      <w:r>
+        <w:rPr>
+          <w:noProof/>
+        </w:rPr>
+        <mc:AlternateContent>
+          <mc:Choice Requires="wps">
+            <w:drawing>
+              <wp:anchor distT="0" distB="0" distL="114300" distR="114300" simplePos="0" relativeHeight="251783168" behindDoc="0" locked="0" layoutInCell="1" allowOverlap="1" wp14:anchorId="3CEDC1FC" wp14:editId="1BB956B0">
+                <wp:simplePos x="0" y="0"/>
+                <wp:positionH relativeFrom="column">
+                  <wp:posOffset>3529495</wp:posOffset>
+                </wp:positionH>
+                <wp:positionV relativeFrom="paragraph">
+                  <wp:posOffset>2006240</wp:posOffset>
+                </wp:positionV>
+                <wp:extent cx="2351761" cy="7697"/>
+                <wp:effectExtent l="0" t="0" r="10795" b="30480"/>
+                <wp:wrapNone/>
+                <wp:docPr id="141" name="Connecteur droit 141"/>
+                <wp:cNvGraphicFramePr/>
+                <a:graphic xmlns:a="http://schemas.openxmlformats.org/drawingml/2006/main">
+                  <a:graphicData uri="http://schemas.microsoft.com/office/word/2010/wordprocessingShape">
+                    <wps:wsp>
+                      <wps:cNvCnPr/>
+                      <wps:spPr>
+                        <a:xfrm flipH="1" flipV="1">
+                          <a:off x="0" y="0"/>
+                          <a:ext cx="2351761" cy="7697"/>
+                        </a:xfrm>
+                        <a:prstGeom prst="line">
+                          <a:avLst/>
+                        </a:prstGeom>
+                      </wps:spPr>
+                      <wps:style>
+                        <a:lnRef idx="1">
+                          <a:schemeClr val="dk1"/>
+                        </a:lnRef>
+                        <a:fillRef idx="0">
+                          <a:schemeClr val="dk1"/>
+                        </a:fillRef>
+                        <a:effectRef idx="0">
+                          <a:schemeClr val="dk1"/>
+                        </a:effectRef>
+                        <a:fontRef idx="minor">
+                          <a:schemeClr val="tx1"/>
+                        </a:fontRef>
+                      </wps:style>
+                      <wps:bodyPr/>
+                    </wps:wsp>
+                  </a:graphicData>
+                </a:graphic>
+              </wp:anchor>
+            </w:drawing>
+          </mc:Choice>
+          <mc:Fallback>
+            <w:pict>
+              <v:line w14:anchorId="482A1692" id="Connecteur droit 141" o:spid="_x0000_s1026" style="position:absolute;flip:x y;z-index:251783168;visibility:visible;mso-wrap-style:square;mso-wrap-distance-left:9pt;mso-wrap-distance-top:0;mso-wrap-distance-right:9pt;mso-wrap-distance-bottom:0;mso-position-horizontal:absolute;mso-position-horizontal-relative:text;mso-position-vertical:absolute;mso-position-vertical-relative:text" from="277.9pt,157.95pt" to="463.1pt,158.55pt" o:gfxdata="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" strokecolor="black [3200]" strokeweight=".5pt">
+                <v:stroke joinstyle="miter"/>
+              </v:line>
+            </w:pict>
+          </mc:Fallback>
+        </mc:AlternateContent>
+      </w:r>
+      <w:r>
+        <w:rPr>
+          <w:noProof/>
+        </w:rPr>
+        <w:drawing>
+          <wp:inline distT="0" distB="0" distL="0" distR="0" wp14:anchorId="74043612" wp14:editId="0DD53668">
+            <wp:extent cx="2845475" cy="1800000"/>
+            <wp:effectExtent l="0" t="0" r="0" b="0"/>
+            <wp:docPr id="21" name="Image 21"/>
+            <wp:cNvGraphicFramePr>
+              <a:graphicFrameLocks xmlns:a="http://schemas.openxmlformats.org/drawingml/2006/main" noChangeAspect="1"/>
+            </wp:cNvGraphicFramePr>
+            <a:graphic xmlns:a="http://schemas.openxmlformats.org/drawingml/2006/main">
+              <a:graphicData uri="http://schemas.openxmlformats.org/drawingml/2006/picture">
+                <pic:pic xmlns:pic="http://schemas.openxmlformats.org/drawingml/2006/picture">
+                  <pic:nvPicPr>
+                    <pic:cNvPr id="0" name="Picture 15"/>
+                    <pic:cNvPicPr>
+                      <a:picLocks noChangeAspect="1" noChangeArrowheads="1"/>
+                    </pic:cNvPicPr>
+                  </pic:nvPicPr>
+                  <pic:blipFill>
+                    <a:blip r:embed="rId20">
+                      <a:extLst>
+                        <a:ext uri="{28A0092B-C50C-407E-A947-70E740481C1C}">
+                          <a14:useLocalDpi xmlns:a14="http://schemas.microsoft.com/office/drawing/2010/main" val="0"/>
+                        </a:ext>
+                      </a:extLst>
+                    </a:blip>
+                    <a:srcRect/>
+                    <a:stretch>
+                      <a:fillRect/>
+                    </a:stretch>
+                  </pic:blipFill>
+                  <pic:spPr bwMode="auto">
+                    <a:xfrm>
+                      <a:off x="0" y="0"/>
+                      <a:ext cx="2845475" cy="1800000"/>
+                    </a:xfrm>
+                    <a:prstGeom prst="rect">
+                      <a:avLst/>
+                    </a:prstGeom>
+                    <a:noFill/>
+                    <a:ln>
+                      <a:noFill/>
+                    </a:ln>
+                  </pic:spPr>
+                </pic:pic>
+              </a:graphicData>
+            </a:graphic>
+          </wp:inline>
+        </w:drawing>
+      </w:r>
+      <w:r>
         <w:t xml:space="preserve">  </w:t>
       </w:r>
       <w:r>
@@ -11279,7 +11855,7 @@
                     </pic:cNvPicPr>
                   </pic:nvPicPr>
                   <pic:blipFill>
-                    <a:blip r:embed="rId20">
+                    <a:blip r:embed="rId21">
                       <a:extLst>
                         <a:ext uri="{28A0092B-C50C-407E-A947-70E740481C1C}">
                           <a14:useLocalDpi xmlns:a14="http://schemas.microsoft.com/office/drawing/2010/main" val="0"/>

</xml_diff>

<commit_message>
Modification: - Renommer les sketch - Renommer certains titre de page de sketch - Mise à jour du storyboard
git-svn-id: https://forge.clermont-universite.fr/svn/md-binome02@15 a295b7a2-e4ef-4650-9f47-075ab073bfd3
</commit_message>
<xml_diff>
--- a/trunc/doc/doc_ressources/sketch/sketch.docx
+++ b/trunc/doc/doc_ressources/sketch/sketch.docx
@@ -3867,7 +3867,7 @@
           </mc:Choice>
           <mc:Fallback>
             <w:pict>
-              <v:shapetype w14:anchorId="2A90DA2A" id="_x0000_t34" coordsize="21600,21600" o:spt="34" o:oned="t" adj="10800" path="m,l@0,0@0,21600,21600,21600e" filled="f">
+              <v:shapetype w14:anchorId="54026A5B" id="_x0000_t34" coordsize="21600,21600" o:spt="34" o:oned="t" adj="10800" path="m,l@0,0@0,21600,21600,21600e" filled="f">
                 <v:stroke joinstyle="miter"/>
                 <v:formulas>
                   <v:f eqn="val #0"/>
@@ -5335,7 +5335,7 @@
           </mc:Choice>
           <mc:Fallback>
             <w:pict>
-              <v:shape w14:anchorId="06DD7B12" id="Connecteur : en angle 36" o:spid="_x0000_s1026" type="#_x0000_t34" style="position:absolute;margin-left:292.95pt;margin-top:-96.4pt;width:17.65pt;height:577.2pt;flip:x y;z-index:251884544;visibility:visible;mso-wrap-style:square;mso-width-percent:0;mso-height-percent:0;mso-wrap-distance-left:9pt;mso-wrap-distance-top:0;mso-wrap-distance-right:9pt;mso-wrap-distance-bottom:0;mso-position-horizontal:absolute;mso-position-horizontal-relative:text;mso-position-vertical:absolute;mso-position-vertical-relative:text;mso-width-percent:0;mso-height-percent:0;mso-width-relative:margin;mso-height-relative:margin" o:gfxdata="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" adj="14740" strokecolor="black [3200]" strokeweight=".5pt"/>
+              <v:shape w14:anchorId="068C8D95" id="Connecteur : en angle 36" o:spid="_x0000_s1026" type="#_x0000_t34" style="position:absolute;margin-left:292.95pt;margin-top:-96.4pt;width:17.65pt;height:577.2pt;flip:x y;z-index:251884544;visibility:visible;mso-wrap-style:square;mso-width-percent:0;mso-height-percent:0;mso-wrap-distance-left:9pt;mso-wrap-distance-top:0;mso-wrap-distance-right:9pt;mso-wrap-distance-bottom:0;mso-position-horizontal:absolute;mso-position-horizontal-relative:text;mso-position-vertical:absolute;mso-position-vertical-relative:text;mso-width-percent:0;mso-height-percent:0;mso-width-relative:margin;mso-height-relative:margin" o:gfxdata="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" adj="14740" strokecolor="black [3200]" strokeweight=".5pt"/>
             </w:pict>
           </mc:Fallback>
         </mc:AlternateContent>
@@ -6044,7 +6044,7 @@
           </mc:Choice>
           <mc:Fallback>
             <w:pict>
-              <v:shape w14:anchorId="7AB1D4F7" id="Zone de texte 47" o:spid="_x0000_s1055" type="#_x0000_t202" style="position:absolute;margin-left:294.4pt;margin-top:103.2pt;width:130.5pt;height:51.7pt;z-index:251630564;visibility:visible;mso-wrap-style:square;mso-width-percent:0;mso-height-percent:0;mso-wrap-distance-left:9pt;mso-wrap-distance-top:0;mso-wrap-distance-right:9pt;mso-wrap-distance-bottom:0;mso-position-horizontal:absolute;mso-position-horizontal-relative:text;mso-position-vertical:absolute;mso-position-vertical-relative:text;mso-width-percent:0;mso-height-percent:0;mso-width-relative:margin;mso-height-relative:margin;v-text-anchor:top" o:gfxdata="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" fillcolor="white [3201]" stroked="f" strokeweight=".5pt">
+              <v:shape w14:anchorId="7AB1D4F7" id="Zone de texte 47" o:spid="_x0000_s1055" type="#_x0000_t202" style="position:absolute;margin-left:294.4pt;margin-top:103.2pt;width:130.5pt;height:51.7pt;z-index:251630564;visibility:visible;mso-wrap-style:square;mso-width-percent:0;mso-height-percent:0;mso-wrap-distance-left:9pt;mso-wrap-distance-top:0;mso-wrap-distance-right:9pt;mso-wrap-distance-bottom:0;mso-position-horizontal:absolute;mso-position-horizontal-relative:text;mso-position-vertical:absolute;mso-position-vertical-relative:text;mso-width-percent:0;mso-height-percent:0;mso-width-relative:margin;mso-height-relative:margin;v-text-anchor:top" o:gfxdata="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" fillcolor="white [3201]" stroked="f" strokeweight=".5pt">
                 <v:textbox>
                   <w:txbxContent>
                     <w:p>
@@ -6129,7 +6129,7 @@
           </mc:Choice>
           <mc:Fallback>
             <w:pict>
-              <v:shape w14:anchorId="6F85E103" id="Connecteur : en angle 85" o:spid="_x0000_s1026" type="#_x0000_t34" style="position:absolute;margin-left:-72.55pt;margin-top:31.4pt;width:164.95pt;height:41.95pt;rotation:90;flip:x y;z-index:251719680;visibility:visible;mso-wrap-style:square;mso-width-percent:0;mso-height-percent:0;mso-wrap-distance-left:9pt;mso-wrap-distance-top:0;mso-wrap-distance-right:9pt;mso-wrap-distance-bottom:0;mso-position-horizontal:absolute;mso-position-horizontal-relative:text;mso-position-vertical:absolute;mso-position-vertical-relative:text;mso-width-percent:0;mso-height-percent:0;mso-width-relative:margin;mso-height-relative:margin" o:gfxdata="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" adj="19501" strokecolor="black [3200]" strokeweight=".5pt">
+              <v:shape w14:anchorId="7635EDB2" id="Connecteur : en angle 85" o:spid="_x0000_s1026" type="#_x0000_t34" style="position:absolute;margin-left:-72.55pt;margin-top:31.4pt;width:164.95pt;height:41.95pt;rotation:90;flip:x y;z-index:251719680;visibility:visible;mso-wrap-style:square;mso-width-percent:0;mso-height-percent:0;mso-wrap-distance-left:9pt;mso-wrap-distance-top:0;mso-wrap-distance-right:9pt;mso-wrap-distance-bottom:0;mso-position-horizontal:absolute;mso-position-horizontal-relative:text;mso-position-vertical:absolute;mso-position-vertical-relative:text;mso-width-percent:0;mso-height-percent:0;mso-width-relative:margin;mso-height-relative:margin" o:gfxdata="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" adj="19501" strokecolor="black [3200]" strokeweight=".5pt">
                 <v:stroke endarrow="block"/>
               </v:shape>
             </w:pict>
@@ -6270,7 +6270,7 @@
           </mc:Choice>
           <mc:Fallback>
             <w:pict>
-              <v:shape w14:anchorId="7E85A7F5" id="Zone de texte 126" o:spid="_x0000_s1056" type="#_x0000_t202" style="position:absolute;margin-left:168.85pt;margin-top:145.55pt;width:85.45pt;height:21.9pt;z-index:251645939;visibility:visible;mso-wrap-style:square;mso-width-percent:0;mso-height-percent:0;mso-wrap-distance-left:9pt;mso-wrap-distance-top:0;mso-wrap-distance-right:9pt;mso-wrap-distance-bottom:0;mso-position-horizontal:absolute;mso-position-horizontal-relative:text;mso-position-vertical:absolute;mso-position-vertical-relative:text;mso-width-percent:0;mso-height-percent:0;mso-width-relative:margin;mso-height-relative:margin;v-text-anchor:top" o:gfxdata="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" fillcolor="white [3201]" stroked="f" strokeweight=".5pt">
+              <v:shape w14:anchorId="7E85A7F5" id="Zone de texte 126" o:spid="_x0000_s1056" type="#_x0000_t202" style="position:absolute;margin-left:168.85pt;margin-top:145.55pt;width:85.45pt;height:21.9pt;z-index:251645939;visibility:visible;mso-wrap-style:square;mso-width-percent:0;mso-height-percent:0;mso-wrap-distance-left:9pt;mso-wrap-distance-top:0;mso-wrap-distance-right:9pt;mso-wrap-distance-bottom:0;mso-position-horizontal:absolute;mso-position-horizontal-relative:text;mso-position-vertical:absolute;mso-position-vertical-relative:text;mso-width-percent:0;mso-height-percent:0;mso-width-relative:margin;mso-height-relative:margin;v-text-anchor:top" o:gfxdata="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" fillcolor="white [3201]" stroked="f" strokeweight=".5pt">
                 <v:textbox>
                   <w:txbxContent>
                     <w:p>
@@ -6353,7 +6353,7 @@
           </mc:Choice>
           <mc:Fallback>
             <w:pict>
-              <v:shape w14:anchorId="46428B5D" id="Zone de texte 81" o:spid="_x0000_s1057" type="#_x0000_t202" style="position:absolute;margin-left:-93.2pt;margin-top:47.25pt;width:143.05pt;height:21.9pt;rotation:-90;z-index:251651064;visibility:visible;mso-wrap-style:square;mso-width-percent:0;mso-height-percent:0;mso-wrap-distance-left:9pt;mso-wrap-distance-top:0;mso-wrap-distance-right:9pt;mso-wrap-distance-bottom:0;mso-position-horizontal:absolute;mso-position-horizontal-relative:margin;mso-position-vertical:absolute;mso-position-vertical-relative:text;mso-width-percent:0;mso-height-percent:0;mso-width-relative:margin;mso-height-relative:margin;v-text-anchor:top" o:gfxdata="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" fillcolor="white [3201]" stroked="f" strokeweight=".5pt">
+              <v:shape w14:anchorId="46428B5D" id="Zone de texte 81" o:spid="_x0000_s1057" type="#_x0000_t202" style="position:absolute;margin-left:-93.2pt;margin-top:47.25pt;width:143.05pt;height:21.9pt;rotation:-90;z-index:251651064;visibility:visible;mso-wrap-style:square;mso-width-percent:0;mso-height-percent:0;mso-wrap-distance-left:9pt;mso-wrap-distance-top:0;mso-wrap-distance-right:9pt;mso-wrap-distance-bottom:0;mso-position-horizontal:absolute;mso-position-horizontal-relative:margin;mso-position-vertical:absolute;mso-position-vertical-relative:text;mso-width-percent:0;mso-height-percent:0;mso-width-relative:margin;mso-height-relative:margin;v-text-anchor:top" o:gfxdata="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" fillcolor="white [3201]" stroked="f" strokeweight=".5pt">
                 <v:textbox>
                   <w:txbxContent>
                     <w:p>
@@ -6558,7 +6558,7 @@
           </mc:Choice>
           <mc:Fallback>
             <w:pict>
-              <v:shape w14:anchorId="5E303E4F" id="Connecteur : en angle 7" o:spid="_x0000_s1026" type="#_x0000_t34" style="position:absolute;margin-left:334.4pt;margin-top:138.1pt;width:94.3pt;height:75.25pt;flip:x;z-index:251882496;visibility:visible;mso-wrap-style:square;mso-width-percent:0;mso-height-percent:0;mso-wrap-distance-left:9pt;mso-wrap-distance-top:0;mso-wrap-distance-right:9pt;mso-wrap-distance-bottom:0;mso-position-horizontal:absolute;mso-position-horizontal-relative:text;mso-position-vertical:absolute;mso-position-vertical-relative:text;mso-width-percent:0;mso-height-percent:0;mso-width-relative:margin;mso-height-relative:margin" o:gfxdata="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" adj="-159" strokecolor="black [3200]" strokeweight=".5pt">
+              <v:shape w14:anchorId="1BF77953" id="Connecteur : en angle 7" o:spid="_x0000_s1026" type="#_x0000_t34" style="position:absolute;margin-left:334.4pt;margin-top:138.1pt;width:94.3pt;height:75.25pt;flip:x;z-index:251882496;visibility:visible;mso-wrap-style:square;mso-width-percent:0;mso-height-percent:0;mso-wrap-distance-left:9pt;mso-wrap-distance-top:0;mso-wrap-distance-right:9pt;mso-wrap-distance-bottom:0;mso-position-horizontal:absolute;mso-position-horizontal-relative:text;mso-position-vertical:absolute;mso-position-vertical-relative:text;mso-width-percent:0;mso-height-percent:0;mso-width-relative:margin;mso-height-relative:margin" o:gfxdata="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" adj="-159" strokecolor="black [3200]" strokeweight=".5pt">
                 <v:stroke endarrow="block"/>
               </v:shape>
             </w:pict>
@@ -6632,7 +6632,7 @@
           </mc:Choice>
           <mc:Fallback>
             <w:pict>
-              <v:shape w14:anchorId="0D07A785" id="Connecteur : en angle 4" o:spid="_x0000_s1026" type="#_x0000_t34" style="position:absolute;margin-left:324.8pt;margin-top:139.65pt;width:47.95pt;height:53pt;rotation:90;flip:x y;z-index:251880448;visibility:visible;mso-wrap-style:square;mso-width-percent:0;mso-height-percent:0;mso-wrap-distance-left:9pt;mso-wrap-distance-top:0;mso-wrap-distance-right:9pt;mso-wrap-distance-bottom:0;mso-position-horizontal:absolute;mso-position-horizontal-relative:text;mso-position-vertical:absolute;mso-position-vertical-relative:text;mso-width-percent:0;mso-height-percent:0;mso-width-relative:margin;mso-height-relative:margin" o:gfxdata="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" adj="330" strokecolor="black [3200]" strokeweight=".5pt">
+              <v:shape w14:anchorId="779BE2F4" id="Connecteur : en angle 4" o:spid="_x0000_s1026" type="#_x0000_t34" style="position:absolute;margin-left:324.8pt;margin-top:139.65pt;width:47.95pt;height:53pt;rotation:90;flip:x y;z-index:251880448;visibility:visible;mso-wrap-style:square;mso-width-percent:0;mso-height-percent:0;mso-wrap-distance-left:9pt;mso-wrap-distance-top:0;mso-wrap-distance-right:9pt;mso-wrap-distance-bottom:0;mso-position-horizontal:absolute;mso-position-horizontal-relative:text;mso-position-vertical:absolute;mso-position-vertical-relative:text;mso-width-percent:0;mso-height-percent:0;mso-width-relative:margin;mso-height-relative:margin" o:gfxdata="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" adj="330" strokecolor="black [3200]" strokeweight=".5pt">
                 <v:stroke endarrow="block"/>
               </v:shape>
             </w:pict>
@@ -6710,7 +6710,7 @@
           </mc:Choice>
           <mc:Fallback>
             <w:pict>
-              <v:shape w14:anchorId="11872538" id="Zone de texte 97" o:spid="_x0000_s1058" type="#_x0000_t202" style="position:absolute;margin-left:90pt;margin-top:146.15pt;width:135.55pt;height:21.9pt;z-index:251647989;visibility:visible;mso-wrap-style:square;mso-width-percent:0;mso-height-percent:0;mso-wrap-distance-left:9pt;mso-wrap-distance-top:0;mso-wrap-distance-right:9pt;mso-wrap-distance-bottom:0;mso-position-horizontal:absolute;mso-position-horizontal-relative:text;mso-position-vertical:absolute;mso-position-vertical-relative:text;mso-width-percent:0;mso-height-percent:0;mso-width-relative:margin;mso-height-relative:margin;v-text-anchor:top" o:gfxdata="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" fillcolor="white [3201]" stroked="f" strokeweight=".5pt">
+              <v:shape w14:anchorId="11872538" id="Zone de texte 97" o:spid="_x0000_s1058" type="#_x0000_t202" style="position:absolute;margin-left:90pt;margin-top:146.15pt;width:135.55pt;height:21.9pt;z-index:251647989;visibility:visible;mso-wrap-style:square;mso-width-percent:0;mso-height-percent:0;mso-wrap-distance-left:9pt;mso-wrap-distance-top:0;mso-wrap-distance-right:9pt;mso-wrap-distance-bottom:0;mso-position-horizontal:absolute;mso-position-horizontal-relative:text;mso-position-vertical:absolute;mso-position-vertical-relative:text;mso-width-percent:0;mso-height-percent:0;mso-width-relative:margin;mso-height-relative:margin;v-text-anchor:top" o:gfxdata="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" fillcolor="white [3201]" stroked="f" strokeweight=".5pt">
                 <v:textbox>
                   <w:txbxContent>
                     <w:p>
@@ -6925,7 +6925,7 @@
           </mc:Choice>
           <mc:Fallback>
             <w:pict>
-              <v:shape w14:anchorId="05330E84" id="Zone de texte 82" o:spid="_x0000_s1059" type="#_x0000_t202" style="position:absolute;margin-left:-95.45pt;margin-top:50.05pt;width:143.05pt;height:21.9pt;rotation:-90;z-index:251716608;visibility:visible;mso-wrap-style:square;mso-width-percent:0;mso-height-percent:0;mso-wrap-distance-left:9pt;mso-wrap-distance-top:0;mso-wrap-distance-right:9pt;mso-wrap-distance-bottom:0;mso-position-horizontal:absolute;mso-position-horizontal-relative:margin;mso-position-vertical:absolute;mso-position-vertical-relative:text;mso-width-percent:0;mso-height-percent:0;mso-width-relative:margin;mso-height-relative:margin;v-text-anchor:top" o:gfxdata="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" fillcolor="white [3201]" stroked="f" strokeweight=".5pt">
+              <v:shape w14:anchorId="05330E84" id="Zone de texte 82" o:spid="_x0000_s1059" type="#_x0000_t202" style="position:absolute;margin-left:-95.45pt;margin-top:50.05pt;width:143.05pt;height:21.9pt;rotation:-90;z-index:251716608;visibility:visible;mso-wrap-style:square;mso-width-percent:0;mso-height-percent:0;mso-wrap-distance-left:9pt;mso-wrap-distance-top:0;mso-wrap-distance-right:9pt;mso-wrap-distance-bottom:0;mso-position-horizontal:absolute;mso-position-horizontal-relative:margin;mso-position-vertical:absolute;mso-position-vertical-relative:text;mso-width-percent:0;mso-height-percent:0;mso-width-relative:margin;mso-height-relative:margin;v-text-anchor:top" o:gfxdata="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" fillcolor="white [3201]" stroked="f" strokeweight=".5pt">
                 <v:textbox>
                   <w:txbxContent>
                     <w:p>
@@ -7194,7 +7194,7 @@
           </mc:Choice>
           <mc:Fallback>
             <w:pict>
-              <v:shape w14:anchorId="18E63DE1" id="Zone de texte 15" o:spid="_x0000_s1060" type="#_x0000_t202" style="position:absolute;margin-left:332.3pt;margin-top:2pt;width:88.75pt;height:34.1pt;z-index:251631589;visibility:visible;mso-wrap-style:square;mso-width-percent:0;mso-height-percent:0;mso-wrap-distance-left:9pt;mso-wrap-distance-top:0;mso-wrap-distance-right:9pt;mso-wrap-distance-bottom:0;mso-position-horizontal:absolute;mso-position-horizontal-relative:text;mso-position-vertical:absolute;mso-position-vertical-relative:text;mso-width-percent:0;mso-height-percent:0;mso-width-relative:margin;mso-height-relative:margin;v-text-anchor:top" o:gfxdata="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" fillcolor="white [3201]" stroked="f" strokeweight=".5pt">
+              <v:shape w14:anchorId="18E63DE1" id="Zone de texte 15" o:spid="_x0000_s1060" type="#_x0000_t202" style="position:absolute;margin-left:332.3pt;margin-top:2pt;width:88.75pt;height:34.1pt;z-index:251631589;visibility:visible;mso-wrap-style:square;mso-width-percent:0;mso-height-percent:0;mso-wrap-distance-left:9pt;mso-wrap-distance-top:0;mso-wrap-distance-right:9pt;mso-wrap-distance-bottom:0;mso-position-horizontal:absolute;mso-position-horizontal-relative:text;mso-position-vertical:absolute;mso-position-vertical-relative:text;mso-width-percent:0;mso-height-percent:0;mso-width-relative:margin;mso-height-relative:margin;v-text-anchor:top" o:gfxdata="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" fillcolor="white [3201]" stroked="f" strokeweight=".5pt">
                 <v:textbox>
                   <w:txbxContent>
                     <w:p>
@@ -7286,7 +7286,7 @@
           </mc:Choice>
           <mc:Fallback>
             <w:pict>
-              <v:shape w14:anchorId="716FE5DA" id="Zone de texte 12" o:spid="_x0000_s1061" type="#_x0000_t202" style="position:absolute;left:0;text-align:left;margin-left:354.25pt;margin-top:35.9pt;width:111.4pt;height:38.5pt;z-index:251632614;visibility:visible;mso-wrap-style:square;mso-width-percent:0;mso-height-percent:0;mso-wrap-distance-left:9pt;mso-wrap-distance-top:0;mso-wrap-distance-right:9pt;mso-wrap-distance-bottom:0;mso-position-horizontal:absolute;mso-position-horizontal-relative:margin;mso-position-vertical:absolute;mso-position-vertical-relative:text;mso-width-percent:0;mso-height-percent:0;mso-width-relative:margin;mso-height-relative:margin;v-text-anchor:top" o:gfxdata="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" fillcolor="white [3201]" stroked="f" strokeweight=".5pt">
+              <v:shape w14:anchorId="716FE5DA" id="Zone de texte 12" o:spid="_x0000_s1061" type="#_x0000_t202" style="position:absolute;left:0;text-align:left;margin-left:354.25pt;margin-top:35.9pt;width:111.4pt;height:38.5pt;z-index:251632614;visibility:visible;mso-wrap-style:square;mso-width-percent:0;mso-height-percent:0;mso-wrap-distance-left:9pt;mso-wrap-distance-top:0;mso-wrap-distance-right:9pt;mso-wrap-distance-bottom:0;mso-position-horizontal:absolute;mso-position-horizontal-relative:margin;mso-position-vertical:absolute;mso-position-vertical-relative:text;mso-width-percent:0;mso-height-percent:0;mso-width-relative:margin;mso-height-relative:margin;v-text-anchor:top" o:gfxdata="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" fillcolor="white [3201]" stroked="f" strokeweight=".5pt">
                 <v:textbox>
                   <w:txbxContent>
                     <w:p>
@@ -7369,7 +7369,7 @@
           </mc:Choice>
           <mc:Fallback>
             <w:pict>
-              <v:shape w14:anchorId="3AC4FF16" id="Connecteur : en angle 10" o:spid="_x0000_s1026" type="#_x0000_t34" style="position:absolute;margin-left:269.45pt;margin-top:70.35pt;width:95.8pt;height:65.25pt;z-index:251883520;visibility:visible;mso-wrap-style:square;mso-width-percent:0;mso-height-percent:0;mso-wrap-distance-left:9pt;mso-wrap-distance-top:0;mso-wrap-distance-right:9pt;mso-wrap-distance-bottom:0;mso-position-horizontal:absolute;mso-position-horizontal-relative:text;mso-position-vertical:absolute;mso-position-vertical-relative:text;mso-width-percent:0;mso-height-percent:0;mso-width-relative:margin;mso-height-relative:margin" o:gfxdata="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" adj="16932" strokecolor="black [3200]" strokeweight=".5pt"/>
+              <v:shape w14:anchorId="15AB20BD" id="Connecteur : en angle 10" o:spid="_x0000_s1026" type="#_x0000_t34" style="position:absolute;margin-left:269.45pt;margin-top:70.35pt;width:95.8pt;height:65.25pt;z-index:251883520;visibility:visible;mso-wrap-style:square;mso-width-percent:0;mso-height-percent:0;mso-wrap-distance-left:9pt;mso-wrap-distance-top:0;mso-wrap-distance-right:9pt;mso-wrap-distance-bottom:0;mso-position-horizontal:absolute;mso-position-horizontal-relative:text;mso-position-vertical:absolute;mso-position-vertical-relative:text;mso-width-percent:0;mso-height-percent:0;mso-width-relative:margin;mso-height-relative:margin" o:gfxdata="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" adj="16932" strokecolor="black [3200]" strokeweight=".5pt"/>
             </w:pict>
           </mc:Fallback>
         </mc:AlternateContent>
@@ -7448,7 +7448,7 @@
           </mc:Choice>
           <mc:Fallback>
             <w:pict>
-              <v:shape w14:anchorId="686010A2" id="Zone de texte 129" o:spid="_x0000_s1062" type="#_x0000_t202" style="position:absolute;left:0;text-align:left;margin-left:366.25pt;margin-top:111.7pt;width:129.9pt;height:53.55pt;z-index:251767808;visibility:visible;mso-wrap-style:square;mso-width-percent:0;mso-height-percent:0;mso-wrap-distance-left:9pt;mso-wrap-distance-top:0;mso-wrap-distance-right:9pt;mso-wrap-distance-bottom:0;mso-position-horizontal:absolute;mso-position-horizontal-relative:margin;mso-position-vertical:absolute;mso-position-vertical-relative:text;mso-width-percent:0;mso-height-percent:0;mso-width-relative:margin;mso-height-relative:margin;v-text-anchor:top" o:gfxdata="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" fillcolor="white [3201]" stroked="f" strokeweight=".5pt">
+              <v:shape w14:anchorId="686010A2" id="Zone de texte 129" o:spid="_x0000_s1062" type="#_x0000_t202" style="position:absolute;left:0;text-align:left;margin-left:366.25pt;margin-top:111.7pt;width:129.9pt;height:53.55pt;z-index:251767808;visibility:visible;mso-wrap-style:square;mso-width-percent:0;mso-height-percent:0;mso-wrap-distance-left:9pt;mso-wrap-distance-top:0;mso-wrap-distance-right:9pt;mso-wrap-distance-bottom:0;mso-position-horizontal:absolute;mso-position-horizontal-relative:margin;mso-position-vertical:absolute;mso-position-vertical-relative:text;mso-width-percent:0;mso-height-percent:0;mso-width-relative:margin;mso-height-relative:margin;v-text-anchor:top" o:gfxdata="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" fillcolor="white [3201]" stroked="f" strokeweight=".5pt">
                 <v:textbox>
                   <w:txbxContent>
                     <w:p>
@@ -7538,7 +7538,7 @@
           </mc:Choice>
           <mc:Fallback>
             <w:pict>
-              <v:shape w14:anchorId="47B815C1" id="Zone de texte 98" o:spid="_x0000_s1063" type="#_x0000_t202" style="position:absolute;left:0;text-align:left;margin-left:-19.5pt;margin-top:40.4pt;width:143.05pt;height:21.9pt;rotation:-90;z-index:251731968;visibility:visible;mso-wrap-style:square;mso-width-percent:0;mso-height-percent:0;mso-wrap-distance-left:9pt;mso-wrap-distance-top:0;mso-wrap-distance-right:9pt;mso-wrap-distance-bottom:0;mso-position-horizontal:absolute;mso-position-horizontal-relative:margin;mso-position-vertical:absolute;mso-position-vertical-relative:text;mso-width-percent:0;mso-height-percent:0;mso-width-relative:margin;mso-height-relative:margin;v-text-anchor:top" o:gfxdata="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" fillcolor="white [3201]" stroked="f" strokeweight=".5pt">
+              <v:shape w14:anchorId="47B815C1" id="Zone de texte 98" o:spid="_x0000_s1063" type="#_x0000_t202" style="position:absolute;left:0;text-align:left;margin-left:-19.5pt;margin-top:40.4pt;width:143.05pt;height:21.9pt;rotation:-90;z-index:251731968;visibility:visible;mso-wrap-style:square;mso-width-percent:0;mso-height-percent:0;mso-wrap-distance-left:9pt;mso-wrap-distance-top:0;mso-wrap-distance-right:9pt;mso-wrap-distance-bottom:0;mso-position-horizontal:absolute;mso-position-horizontal-relative:margin;mso-position-vertical:absolute;mso-position-vertical-relative:text;mso-width-percent:0;mso-height-percent:0;mso-width-relative:margin;mso-height-relative:margin;v-text-anchor:top" o:gfxdata="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" fillcolor="white [3201]" stroked="f" strokeweight=".5pt">
                 <v:textbox>
                   <w:txbxContent>
                     <w:p>
@@ -7684,7 +7684,7 @@
           </mc:Choice>
           <mc:Fallback>
             <w:pict>
-              <v:line w14:anchorId="464272D5" id="Connecteur droit 151" o:spid="_x0000_s1026" style="position:absolute;z-index:251796480;visibility:visible;mso-wrap-style:square;mso-wrap-distance-left:9pt;mso-wrap-distance-top:0;mso-wrap-distance-right:9pt;mso-wrap-distance-bottom:0;mso-position-horizontal:absolute;mso-position-horizontal-relative:text;mso-position-vertical:absolute;mso-position-vertical-relative:text" from="212.2pt,93.95pt" to="212.2pt,251.35pt" o:gfxdata="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" strokecolor="black [3200]" strokeweight=".5pt">
+              <v:line w14:anchorId="7F4F6717" id="Connecteur droit 151" o:spid="_x0000_s1026" style="position:absolute;z-index:251796480;visibility:visible;mso-wrap-style:square;mso-wrap-distance-left:9pt;mso-wrap-distance-top:0;mso-wrap-distance-right:9pt;mso-wrap-distance-bottom:0;mso-position-horizontal:absolute;mso-position-horizontal-relative:text;mso-position-vertical:absolute;mso-position-vertical-relative:text" from="212.2pt,93.95pt" to="212.2pt,251.35pt" o:gfxdata="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" strokecolor="black [3200]" strokeweight=".5pt">
                 <v:stroke joinstyle="miter"/>
               </v:line>
             </w:pict>
@@ -7750,7 +7750,7 @@
           </mc:Choice>
           <mc:Fallback>
             <w:pict>
-              <v:shapetype w14:anchorId="3B182013" id="_x0000_t32" coordsize="21600,21600" o:spt="32" o:oned="t" path="m,l21600,21600e" filled="f">
+              <v:shapetype w14:anchorId="21991D42" id="_x0000_t32" coordsize="21600,21600" o:spt="32" o:oned="t" path="m,l21600,21600e" filled="f">
                 <v:path arrowok="t" fillok="f" o:connecttype="none"/>
                 <o:lock v:ext="edit" shapetype="t"/>
               </v:shapetype>
@@ -8046,7 +8046,7 @@
           </mc:Choice>
           <mc:Fallback>
             <w:pict>
-              <v:shape w14:anchorId="625B6663" id="Zone de texte 109" o:spid="_x0000_s1064" type="#_x0000_t202" style="position:absolute;left:0;text-align:left;margin-left:209pt;margin-top:2.85pt;width:135.6pt;height:90.6pt;z-index:251646964;visibility:visible;mso-wrap-style:square;mso-width-percent:0;mso-height-percent:0;mso-wrap-distance-left:9pt;mso-wrap-distance-top:0;mso-wrap-distance-right:9pt;mso-wrap-distance-bottom:0;mso-position-horizontal:absolute;mso-position-horizontal-relative:margin;mso-position-vertical:absolute;mso-position-vertical-relative:text;mso-width-percent:0;mso-height-percent:0;mso-width-relative:margin;mso-height-relative:margin;v-text-anchor:top" o:gfxdata="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" fillcolor="white [3201]" stroked="f" strokeweight=".5pt">
+              <v:shape w14:anchorId="625B6663" id="Zone de texte 109" o:spid="_x0000_s1064" type="#_x0000_t202" style="position:absolute;left:0;text-align:left;margin-left:209pt;margin-top:2.85pt;width:135.6pt;height:90.6pt;z-index:251646964;visibility:visible;mso-wrap-style:square;mso-width-percent:0;mso-height-percent:0;mso-wrap-distance-left:9pt;mso-wrap-distance-top:0;mso-wrap-distance-right:9pt;mso-wrap-distance-bottom:0;mso-position-horizontal:absolute;mso-position-horizontal-relative:margin;mso-position-vertical:absolute;mso-position-vertical-relative:text;mso-width-percent:0;mso-height-percent:0;mso-width-relative:margin;mso-height-relative:margin;v-text-anchor:top" o:gfxdata="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" fillcolor="white [3201]" stroked="f" strokeweight=".5pt">
                 <v:textbox>
                   <w:txbxContent>
                     <w:p>
@@ -8166,7 +8166,7 @@
           </mc:Choice>
           <mc:Fallback>
             <w:pict>
-              <v:shape w14:anchorId="431D6C3E" id="Zone de texte 50" o:spid="_x0000_s1065" type="#_x0000_t202" style="position:absolute;left:0;text-align:left;margin-left:295.75pt;margin-top:-14.45pt;width:175.2pt;height:36.6pt;z-index:251692032;visibility:visible;mso-wrap-style:square;mso-height-percent:0;mso-wrap-distance-left:9pt;mso-wrap-distance-top:0;mso-wrap-distance-right:9pt;mso-wrap-distance-bottom:0;mso-position-horizontal:absolute;mso-position-horizontal-relative:margin;mso-position-vertical:absolute;mso-position-vertical-relative:text;mso-height-percent:0;mso-height-relative:margin;v-text-anchor:top" o:gfxdata="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" fillcolor="white [3201]" stroked="f" strokeweight=".5pt">
+              <v:shape w14:anchorId="431D6C3E" id="Zone de texte 50" o:spid="_x0000_s1065" type="#_x0000_t202" style="position:absolute;left:0;text-align:left;margin-left:295.75pt;margin-top:-14.45pt;width:175.2pt;height:36.6pt;z-index:251692032;visibility:visible;mso-wrap-style:square;mso-height-percent:0;mso-wrap-distance-left:9pt;mso-wrap-distance-top:0;mso-wrap-distance-right:9pt;mso-wrap-distance-bottom:0;mso-position-horizontal:absolute;mso-position-horizontal-relative:margin;mso-position-vertical:absolute;mso-position-vertical-relative:text;mso-height-percent:0;mso-height-relative:margin;v-text-anchor:top" o:gfxdata="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" fillcolor="white [3201]" stroked="f" strokeweight=".5pt">
                 <v:textbox>
                   <w:txbxContent>
                     <w:p>
@@ -8548,7 +8548,7 @@
           </mc:Choice>
           <mc:Fallback>
             <w:pict>
-              <v:shape w14:anchorId="38016976" id="Zone de texte 51" o:spid="_x0000_s1066" type="#_x0000_t202" style="position:absolute;margin-left:297.85pt;margin-top:102.8pt;width:196.75pt;height:52.85pt;z-index:251634664;visibility:visible;mso-wrap-style:square;mso-width-percent:0;mso-height-percent:0;mso-wrap-distance-left:9pt;mso-wrap-distance-top:0;mso-wrap-distance-right:9pt;mso-wrap-distance-bottom:0;mso-position-horizontal:absolute;mso-position-horizontal-relative:margin;mso-position-vertical:absolute;mso-position-vertical-relative:text;mso-width-percent:0;mso-height-percent:0;mso-width-relative:margin;mso-height-relative:margin;v-text-anchor:top" o:gfxdata="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" fillcolor="white [3201]" stroked="f" strokeweight=".5pt">
+              <v:shape w14:anchorId="38016976" id="Zone de texte 51" o:spid="_x0000_s1066" type="#_x0000_t202" style="position:absolute;margin-left:297.85pt;margin-top:102.8pt;width:196.75pt;height:52.85pt;z-index:251634664;visibility:visible;mso-wrap-style:square;mso-width-percent:0;mso-height-percent:0;mso-wrap-distance-left:9pt;mso-wrap-distance-top:0;mso-wrap-distance-right:9pt;mso-wrap-distance-bottom:0;mso-position-horizontal:absolute;mso-position-horizontal-relative:margin;mso-position-vertical:absolute;mso-position-vertical-relative:text;mso-width-percent:0;mso-height-percent:0;mso-width-relative:margin;mso-height-relative:margin;v-text-anchor:top" o:gfxdata="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" fillcolor="white [3201]" stroked="f" strokeweight=".5pt">
                 <v:textbox>
                   <w:txbxContent>
                     <w:p>
@@ -8725,7 +8725,7 @@
           </mc:Choice>
           <mc:Fallback>
             <w:pict>
-              <v:shape w14:anchorId="3489C4FA" id="Zone de texte 39" o:spid="_x0000_s1067" type="#_x0000_t202" style="position:absolute;margin-left:295pt;margin-top:14.75pt;width:241.3pt;height:78.15pt;z-index:251633639;visibility:visible;mso-wrap-style:square;mso-width-percent:0;mso-height-percent:0;mso-wrap-distance-left:9pt;mso-wrap-distance-top:0;mso-wrap-distance-right:9pt;mso-wrap-distance-bottom:0;mso-position-horizontal:absolute;mso-position-horizontal-relative:margin;mso-position-vertical:absolute;mso-position-vertical-relative:text;mso-width-percent:0;mso-height-percent:0;mso-width-relative:margin;mso-height-relative:margin;v-text-anchor:top" o:gfxdata="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" fillcolor="white [3201]" stroked="f" strokeweight=".5pt">
+              <v:shape w14:anchorId="3489C4FA" id="Zone de texte 39" o:spid="_x0000_s1067" type="#_x0000_t202" style="position:absolute;margin-left:295pt;margin-top:14.75pt;width:241.3pt;height:78.15pt;z-index:251633639;visibility:visible;mso-wrap-style:square;mso-width-percent:0;mso-height-percent:0;mso-wrap-distance-left:9pt;mso-wrap-distance-top:0;mso-wrap-distance-right:9pt;mso-wrap-distance-bottom:0;mso-position-horizontal:absolute;mso-position-horizontal-relative:margin;mso-position-vertical:absolute;mso-position-vertical-relative:text;mso-width-percent:0;mso-height-percent:0;mso-width-relative:margin;mso-height-relative:margin;v-text-anchor:top" o:gfxdata="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" fillcolor="white [3201]" stroked="f" strokeweight=".5pt">
                 <v:textbox>
                   <w:txbxContent>
                     <w:p>
@@ -8815,7 +8815,7 @@
           </mc:Choice>
           <mc:Fallback>
             <w:pict>
-              <v:shape w14:anchorId="7388FE96" id="Zone de texte 114" o:spid="_x0000_s1068" type="#_x0000_t202" style="position:absolute;margin-left:195.9pt;margin-top:146.5pt;width:175.2pt;height:52.85pt;z-index:251745280;visibility:visible;mso-wrap-style:square;mso-height-percent:0;mso-wrap-distance-left:9pt;mso-wrap-distance-top:0;mso-wrap-distance-right:9pt;mso-wrap-distance-bottom:0;mso-position-horizontal:absolute;mso-position-horizontal-relative:margin;mso-position-vertical:absolute;mso-position-vertical-relative:text;mso-height-percent:0;mso-height-relative:margin;v-text-anchor:top" o:gfxdata="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" fillcolor="white [3201]" stroked="f" strokeweight=".5pt">
+              <v:shape w14:anchorId="7388FE96" id="Zone de texte 114" o:spid="_x0000_s1068" type="#_x0000_t202" style="position:absolute;margin-left:195.9pt;margin-top:146.5pt;width:175.2pt;height:52.85pt;z-index:251745280;visibility:visible;mso-wrap-style:square;mso-height-percent:0;mso-wrap-distance-left:9pt;mso-wrap-distance-top:0;mso-wrap-distance-right:9pt;mso-wrap-distance-bottom:0;mso-position-horizontal:absolute;mso-position-horizontal-relative:margin;mso-position-vertical:absolute;mso-position-vertical-relative:text;mso-height-percent:0;mso-height-relative:margin;v-text-anchor:top" o:gfxdata="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" fillcolor="white [3201]" stroked="f" strokeweight=".5pt">
                 <v:textbox>
                   <w:txbxContent>
                     <w:p>
@@ -8968,7 +8968,7 @@
           </mc:Choice>
           <mc:Fallback>
             <w:pict>
-              <v:shape w14:anchorId="09DCE33E" id="Zone de texte 107" o:spid="_x0000_s1069" type="#_x0000_t202" style="position:absolute;margin-left:-92.05pt;margin-top:52.9pt;width:143.05pt;height:21.9pt;rotation:-90;z-index:251742208;visibility:visible;mso-wrap-style:square;mso-width-percent:0;mso-height-percent:0;mso-wrap-distance-left:9pt;mso-wrap-distance-top:0;mso-wrap-distance-right:9pt;mso-wrap-distance-bottom:0;mso-position-horizontal:absolute;mso-position-horizontal-relative:margin;mso-position-vertical:absolute;mso-position-vertical-relative:text;mso-width-percent:0;mso-height-percent:0;mso-width-relative:margin;mso-height-relative:margin;v-text-anchor:top" o:gfxdata="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" fillcolor="white [3201]" stroked="f" strokeweight=".5pt">
+              <v:shape w14:anchorId="09DCE33E" id="Zone de texte 107" o:spid="_x0000_s1069" type="#_x0000_t202" style="position:absolute;margin-left:-92.05pt;margin-top:52.9pt;width:143.05pt;height:21.9pt;rotation:-90;z-index:251742208;visibility:visible;mso-wrap-style:square;mso-width-percent:0;mso-height-percent:0;mso-wrap-distance-left:9pt;mso-wrap-distance-top:0;mso-wrap-distance-right:9pt;mso-wrap-distance-bottom:0;mso-position-horizontal:absolute;mso-position-horizontal-relative:margin;mso-position-vertical:absolute;mso-position-vertical-relative:text;mso-width-percent:0;mso-height-percent:0;mso-width-relative:margin;mso-height-relative:margin;v-text-anchor:top" o:gfxdata="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" fillcolor="white [3201]" stroked="f" strokeweight=".5pt">
                 <v:textbox>
                   <w:txbxContent>
                     <w:p>
@@ -9052,10 +9052,10 @@
           <w:noProof/>
         </w:rPr>
         <w:drawing>
-          <wp:inline distT="0" distB="0" distL="0" distR="0" wp14:anchorId="0C45D1F0" wp14:editId="0AF1EA33">
-            <wp:extent cx="2841115" cy="1800000"/>
+          <wp:inline distT="0" distB="0" distL="0" distR="0" wp14:anchorId="780AD569" wp14:editId="3A79713A">
+            <wp:extent cx="2844038" cy="1800000"/>
             <wp:effectExtent l="0" t="0" r="0" b="0"/>
-            <wp:docPr id="32" name="Image 32"/>
+            <wp:docPr id="49" name="Image 49"/>
             <wp:cNvGraphicFramePr>
               <a:graphicFrameLocks xmlns:a="http://schemas.openxmlformats.org/drawingml/2006/main" noChangeAspect="1"/>
             </wp:cNvGraphicFramePr>
@@ -9063,7 +9063,7 @@
               <a:graphicData uri="http://schemas.openxmlformats.org/drawingml/2006/picture">
                 <pic:pic xmlns:pic="http://schemas.openxmlformats.org/drawingml/2006/picture">
                   <pic:nvPicPr>
-                    <pic:cNvPr id="0" name="Picture 7"/>
+                    <pic:cNvPr id="0" name="Picture 4"/>
                     <pic:cNvPicPr>
                       <a:picLocks noChangeAspect="1" noChangeArrowheads="1"/>
                     </pic:cNvPicPr>
@@ -9084,7 +9084,7 @@
                   <pic:spPr bwMode="auto">
                     <a:xfrm>
                       <a:off x="0" y="0"/>
-                      <a:ext cx="2841115" cy="1800000"/>
+                      <a:ext cx="2844038" cy="1800000"/>
                     </a:xfrm>
                     <a:prstGeom prst="rect">
                       <a:avLst/>
@@ -9278,7 +9278,7 @@
           </mc:Choice>
           <mc:Fallback>
             <w:pict>
-              <v:shape w14:anchorId="2165C033" id="Zone de texte 125" o:spid="_x0000_s1070" type="#_x0000_t202" style="position:absolute;margin-left:254.9pt;margin-top:145.45pt;width:182.9pt;height:67.5pt;z-index:251762688;visibility:visible;mso-wrap-style:square;mso-width-percent:0;mso-height-percent:0;mso-wrap-distance-left:9pt;mso-wrap-distance-top:0;mso-wrap-distance-right:9pt;mso-wrap-distance-bottom:0;mso-position-horizontal:absolute;mso-position-horizontal-relative:margin;mso-position-vertical:absolute;mso-position-vertical-relative:text;mso-width-percent:0;mso-height-percent:0;mso-width-relative:margin;mso-height-relative:margin;v-text-anchor:top" o:gfxdata="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" fillcolor="white [3201]" stroked="f" strokeweight=".5pt">
+              <v:shape w14:anchorId="2165C033" id="Zone de texte 125" o:spid="_x0000_s1070" type="#_x0000_t202" style="position:absolute;margin-left:254.9pt;margin-top:145.45pt;width:182.9pt;height:67.5pt;z-index:251762688;visibility:visible;mso-wrap-style:square;mso-width-percent:0;mso-height-percent:0;mso-wrap-distance-left:9pt;mso-wrap-distance-top:0;mso-wrap-distance-right:9pt;mso-wrap-distance-bottom:0;mso-position-horizontal:absolute;mso-position-horizontal-relative:margin;mso-position-vertical:absolute;mso-position-vertical-relative:text;mso-width-percent:0;mso-height-percent:0;mso-width-relative:margin;mso-height-relative:margin;v-text-anchor:top" o:gfxdata="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" fillcolor="white [3201]" stroked="f" strokeweight=".5pt">
                 <v:textbox>
                   <w:txbxContent>
                     <w:p>
@@ -9851,7 +9851,7 @@
           </mc:Choice>
           <mc:Fallback>
             <w:pict>
-              <v:shape w14:anchorId="5A387D73" id="Zone de texte 116" o:spid="_x0000_s1071" type="#_x0000_t202" style="position:absolute;margin-left:-104.7pt;margin-top:38.25pt;width:143.05pt;height:21.9pt;rotation:-90;z-index:251749376;visibility:visible;mso-wrap-style:square;mso-width-percent:0;mso-height-percent:0;mso-wrap-distance-left:9pt;mso-wrap-distance-top:0;mso-wrap-distance-right:9pt;mso-wrap-distance-bottom:0;mso-position-horizontal:absolute;mso-position-horizontal-relative:margin;mso-position-vertical:absolute;mso-position-vertical-relative:text;mso-width-percent:0;mso-height-percent:0;mso-width-relative:margin;mso-height-relative:margin;v-text-anchor:top" o:gfxdata="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" fillcolor="white [3201]" stroked="f" strokeweight=".5pt">
+              <v:shape w14:anchorId="5A387D73" id="Zone de texte 116" o:spid="_x0000_s1071" type="#_x0000_t202" style="position:absolute;margin-left:-104.7pt;margin-top:38.25pt;width:143.05pt;height:21.9pt;rotation:-90;z-index:251749376;visibility:visible;mso-wrap-style:square;mso-width-percent:0;mso-height-percent:0;mso-wrap-distance-left:9pt;mso-wrap-distance-top:0;mso-wrap-distance-right:9pt;mso-wrap-distance-bottom:0;mso-position-horizontal:absolute;mso-position-horizontal-relative:margin;mso-position-vertical:absolute;mso-position-vertical-relative:text;mso-width-percent:0;mso-height-percent:0;mso-width-relative:margin;mso-height-relative:margin;v-text-anchor:top" o:gfxdata="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" fillcolor="white [3201]" stroked="f" strokeweight=".5pt">
                 <v:textbox>
                   <w:txbxContent>
                     <w:p>
@@ -9872,10 +9872,10 @@
           <w:noProof/>
         </w:rPr>
         <w:drawing>
-          <wp:inline distT="0" distB="0" distL="0" distR="0" wp14:anchorId="6798DB53" wp14:editId="2995AA6A">
-            <wp:extent cx="2845475" cy="1800000"/>
+          <wp:inline distT="0" distB="0" distL="0" distR="0" wp14:anchorId="2E3D5C12" wp14:editId="377F7C96">
+            <wp:extent cx="2844038" cy="1800000"/>
             <wp:effectExtent l="0" t="0" r="0" b="0"/>
-            <wp:docPr id="111" name="Image 111"/>
+            <wp:docPr id="48" name="Image 48"/>
             <wp:cNvGraphicFramePr>
               <a:graphicFrameLocks xmlns:a="http://schemas.openxmlformats.org/drawingml/2006/main" noChangeAspect="1"/>
             </wp:cNvGraphicFramePr>
@@ -9883,7 +9883,7 @@
               <a:graphicData uri="http://schemas.openxmlformats.org/drawingml/2006/picture">
                 <pic:pic xmlns:pic="http://schemas.openxmlformats.org/drawingml/2006/picture">
                   <pic:nvPicPr>
-                    <pic:cNvPr id="0" name="Picture 5"/>
+                    <pic:cNvPr id="0" name="Picture 3"/>
                     <pic:cNvPicPr>
                       <a:picLocks noChangeAspect="1" noChangeArrowheads="1"/>
                     </pic:cNvPicPr>
@@ -9904,7 +9904,7 @@
                   <pic:spPr bwMode="auto">
                     <a:xfrm>
                       <a:off x="0" y="0"/>
-                      <a:ext cx="2845475" cy="1800000"/>
+                      <a:ext cx="2844038" cy="1800000"/>
                     </a:xfrm>
                     <a:prstGeom prst="rect">
                       <a:avLst/>
@@ -10066,7 +10066,7 @@
           </mc:Choice>
           <mc:Fallback>
             <w:pict>
-              <v:shape w14:anchorId="7D80857C" id="Zone de texte 133" o:spid="_x0000_s1072" type="#_x0000_t202" style="position:absolute;margin-left:13.7pt;margin-top:144.5pt;width:88.65pt;height:54.4pt;z-index:251774976;visibility:visible;mso-wrap-style:square;mso-width-percent:0;mso-height-percent:0;mso-wrap-distance-left:9pt;mso-wrap-distance-top:0;mso-wrap-distance-right:9pt;mso-wrap-distance-bottom:0;mso-position-horizontal:absolute;mso-position-horizontal-relative:margin;mso-position-vertical:absolute;mso-position-vertical-relative:text;mso-width-percent:0;mso-height-percent:0;mso-width-relative:margin;mso-height-relative:margin;v-text-anchor:top" o:gfxdata="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" fillcolor="white [3201]" stroked="f" strokeweight=".5pt">
+              <v:shape w14:anchorId="7D80857C" id="Zone de texte 133" o:spid="_x0000_s1072" type="#_x0000_t202" style="position:absolute;margin-left:13.7pt;margin-top:144.5pt;width:88.65pt;height:54.4pt;z-index:251774976;visibility:visible;mso-wrap-style:square;mso-width-percent:0;mso-height-percent:0;mso-wrap-distance-left:9pt;mso-wrap-distance-top:0;mso-wrap-distance-right:9pt;mso-wrap-distance-bottom:0;mso-position-horizontal:absolute;mso-position-horizontal-relative:margin;mso-position-vertical:absolute;mso-position-vertical-relative:text;mso-width-percent:0;mso-height-percent:0;mso-width-relative:margin;mso-height-relative:margin;v-text-anchor:top" o:gfxdata="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" fillcolor="white [3201]" stroked="f" strokeweight=".5pt">
                 <v:textbox>
                   <w:txbxContent>
                     <w:p>
@@ -10285,7 +10285,7 @@
           </mc:Choice>
           <mc:Fallback>
             <w:pict>
-              <v:shape w14:anchorId="0F2CF4CD" id="Zone de texte 216" o:spid="_x0000_s1073" type="#_x0000_t202" style="position:absolute;left:0;text-align:left;margin-left:269.15pt;margin-top:18.85pt;width:233.7pt;height:80.75pt;z-index:251869184;visibility:visible;mso-wrap-style:square;mso-width-percent:0;mso-height-percent:0;mso-wrap-distance-left:9pt;mso-wrap-distance-top:0;mso-wrap-distance-right:9pt;mso-wrap-distance-bottom:0;mso-position-horizontal:absolute;mso-position-horizontal-relative:margin;mso-position-vertical:absolute;mso-position-vertical-relative:text;mso-width-percent:0;mso-height-percent:0;mso-width-relative:margin;mso-height-relative:margin;v-text-anchor:top" o:gfxdata="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" fillcolor="white [3201]" stroked="f" strokeweight=".5pt">
+              <v:shape w14:anchorId="0F2CF4CD" id="Zone de texte 216" o:spid="_x0000_s1073" type="#_x0000_t202" style="position:absolute;left:0;text-align:left;margin-left:269.15pt;margin-top:18.85pt;width:233.7pt;height:80.75pt;z-index:251869184;visibility:visible;mso-wrap-style:square;mso-width-percent:0;mso-height-percent:0;mso-wrap-distance-left:9pt;mso-wrap-distance-top:0;mso-wrap-distance-right:9pt;mso-wrap-distance-bottom:0;mso-position-horizontal:absolute;mso-position-horizontal-relative:margin;mso-position-vertical:absolute;mso-position-vertical-relative:text;mso-width-percent:0;mso-height-percent:0;mso-width-relative:margin;mso-height-relative:margin;v-text-anchor:top" o:gfxdata="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" fillcolor="white [3201]" stroked="f" strokeweight=".5pt">
                 <v:textbox>
                   <w:txbxContent>
                     <w:p>
@@ -10661,7 +10661,7 @@
           </mc:Choice>
           <mc:Fallback>
             <w:pict>
-              <v:shape w14:anchorId="24416695" id="Zone de texte 135" o:spid="_x0000_s1074" type="#_x0000_t202" style="position:absolute;margin-left:320.6pt;margin-top:68.65pt;width:98.5pt;height:80.75pt;z-index:251778048;visibility:visible;mso-wrap-style:square;mso-width-percent:0;mso-height-percent:0;mso-wrap-distance-left:9pt;mso-wrap-distance-top:0;mso-wrap-distance-right:9pt;mso-wrap-distance-bottom:0;mso-position-horizontal:absolute;mso-position-horizontal-relative:margin;mso-position-vertical:absolute;mso-position-vertical-relative:text;mso-width-percent:0;mso-height-percent:0;mso-width-relative:margin;mso-height-relative:margin;v-text-anchor:top" o:gfxdata="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" fillcolor="white [3201]" stroked="f" strokeweight=".5pt">
+              <v:shape w14:anchorId="24416695" id="Zone de texte 135" o:spid="_x0000_s1074" type="#_x0000_t202" style="position:absolute;margin-left:320.6pt;margin-top:68.65pt;width:98.5pt;height:80.75pt;z-index:251778048;visibility:visible;mso-wrap-style:square;mso-width-percent:0;mso-height-percent:0;mso-wrap-distance-left:9pt;mso-wrap-distance-top:0;mso-wrap-distance-right:9pt;mso-wrap-distance-bottom:0;mso-position-horizontal:absolute;mso-position-horizontal-relative:margin;mso-position-vertical:absolute;mso-position-vertical-relative:text;mso-width-percent:0;mso-height-percent:0;mso-width-relative:margin;mso-height-relative:margin;v-text-anchor:top" o:gfxdata="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" fillcolor="white [3201]" stroked="f" strokeweight=".5pt">
                 <v:textbox>
                   <w:txbxContent>
                     <w:p>
@@ -10938,7 +10938,7 @@
           </mc:Choice>
           <mc:Fallback>
             <w:pict>
-              <v:shape w14:anchorId="0348429C" id="Zone de texte 132" o:spid="_x0000_s1075" type="#_x0000_t202" style="position:absolute;margin-left:-49.25pt;margin-top:9.95pt;width:152.15pt;height:37.25pt;z-index:251772928;visibility:visible;mso-wrap-style:square;mso-width-percent:0;mso-height-percent:0;mso-wrap-distance-left:9pt;mso-wrap-distance-top:0;mso-wrap-distance-right:9pt;mso-wrap-distance-bottom:0;mso-position-horizontal:absolute;mso-position-horizontal-relative:margin;mso-position-vertical:absolute;mso-position-vertical-relative:text;mso-width-percent:0;mso-height-percent:0;mso-width-relative:margin;mso-height-relative:margin;v-text-anchor:top" o:gfxdata="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" fillcolor="white [3201]" stroked="f" strokeweight=".5pt">
+              <v:shape w14:anchorId="0348429C" id="Zone de texte 132" o:spid="_x0000_s1075" type="#_x0000_t202" style="position:absolute;margin-left:-49.25pt;margin-top:9.95pt;width:152.15pt;height:37.25pt;z-index:251772928;visibility:visible;mso-wrap-style:square;mso-width-percent:0;mso-height-percent:0;mso-wrap-distance-left:9pt;mso-wrap-distance-top:0;mso-wrap-distance-right:9pt;mso-wrap-distance-bottom:0;mso-position-horizontal:absolute;mso-position-horizontal-relative:margin;mso-position-vertical:absolute;mso-position-vertical-relative:text;mso-width-percent:0;mso-height-percent:0;mso-width-relative:margin;mso-height-relative:margin;v-text-anchor:top" o:gfxdata="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" fillcolor="white [3201]" stroked="f" strokeweight=".5pt">
                 <v:textbox>
                   <w:txbxContent>
                     <w:p>
@@ -11022,7 +11022,7 @@
           </mc:Choice>
           <mc:Fallback>
             <w:pict>
-              <v:shape w14:anchorId="754179B4" id="Zone de texte 131" o:spid="_x0000_s1076" type="#_x0000_t202" style="position:absolute;margin-left:150.15pt;margin-top:6.55pt;width:175.2pt;height:37.25pt;z-index:251770880;visibility:visible;mso-wrap-style:square;mso-height-percent:0;mso-wrap-distance-left:9pt;mso-wrap-distance-top:0;mso-wrap-distance-right:9pt;mso-wrap-distance-bottom:0;mso-position-horizontal:absolute;mso-position-horizontal-relative:margin;mso-position-vertical:absolute;mso-position-vertical-relative:text;mso-height-percent:0;mso-height-relative:margin;v-text-anchor:top" o:gfxdata="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" fillcolor="white [3201]" stroked="f" strokeweight=".5pt">
+              <v:shape w14:anchorId="754179B4" id="Zone de texte 131" o:spid="_x0000_s1076" type="#_x0000_t202" style="position:absolute;margin-left:150.15pt;margin-top:6.55pt;width:175.2pt;height:37.25pt;z-index:251770880;visibility:visible;mso-wrap-style:square;mso-height-percent:0;mso-wrap-distance-left:9pt;mso-wrap-distance-top:0;mso-wrap-distance-right:9pt;mso-wrap-distance-bottom:0;mso-position-horizontal:absolute;mso-position-horizontal-relative:margin;mso-position-vertical:absolute;mso-position-vertical-relative:text;mso-height-percent:0;mso-height-relative:margin;v-text-anchor:top" o:gfxdata="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" fillcolor="white [3201]" stroked="f" strokeweight=".5pt">
                 <v:textbox>
                   <w:txbxContent>
                     <w:p>
@@ -11247,7 +11247,7 @@
           </mc:Choice>
           <mc:Fallback>
             <w:pict>
-              <v:shape w14:anchorId="4A7DFD81" id="Zone de texte 44" o:spid="_x0000_s1077" type="#_x0000_t202" style="position:absolute;margin-left:295.6pt;margin-top:210.35pt;width:175.2pt;height:95.8pt;z-index:251877376;visibility:visible;mso-wrap-style:square;mso-height-percent:0;mso-wrap-distance-left:9pt;mso-wrap-distance-top:0;mso-wrap-distance-right:9pt;mso-wrap-distance-bottom:0;mso-position-horizontal:absolute;mso-position-horizontal-relative:margin;mso-position-vertical:absolute;mso-position-vertical-relative:text;mso-height-percent:0;mso-height-relative:margin;v-text-anchor:top" o:gfxdata="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" fillcolor="white [3201]" stroked="f" strokeweight=".5pt">
+              <v:shape w14:anchorId="4A7DFD81" id="Zone de texte 44" o:spid="_x0000_s1077" type="#_x0000_t202" style="position:absolute;margin-left:295.6pt;margin-top:210.35pt;width:175.2pt;height:95.8pt;z-index:251877376;visibility:visible;mso-wrap-style:square;mso-height-percent:0;mso-wrap-distance-left:9pt;mso-wrap-distance-top:0;mso-wrap-distance-right:9pt;mso-wrap-distance-bottom:0;mso-position-horizontal:absolute;mso-position-horizontal-relative:margin;mso-position-vertical:absolute;mso-position-vertical-relative:text;mso-height-percent:0;mso-height-relative:margin;v-text-anchor:top" o:gfxdata="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" fillcolor="white [3201]" stroked="f" strokeweight=".5pt">
                 <v:textbox>
                   <w:txbxContent>
                     <w:p>
@@ -11401,7 +11401,7 @@
           </mc:Choice>
           <mc:Fallback>
             <w:pict>
-              <v:shape w14:anchorId="2E441712" id="Zone de texte 143" o:spid="_x0000_s1078" type="#_x0000_t202" style="position:absolute;margin-left:286.15pt;margin-top:157.2pt;width:143.05pt;height:21.9pt;z-index:251635689;visibility:visible;mso-wrap-style:square;mso-width-percent:0;mso-height-percent:0;mso-wrap-distance-left:9pt;mso-wrap-distance-top:0;mso-wrap-distance-right:9pt;mso-wrap-distance-bottom:0;mso-position-horizontal:absolute;mso-position-horizontal-relative:margin;mso-position-vertical:absolute;mso-position-vertical-relative:text;mso-width-percent:0;mso-height-percent:0;mso-width-relative:margin;mso-height-relative:margin;v-text-anchor:top" o:gfxdata="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" fillcolor="white [3201]" stroked="f" strokeweight=".5pt">
+              <v:shape w14:anchorId="2E441712" id="Zone de texte 143" o:spid="_x0000_s1078" type="#_x0000_t202" style="position:absolute;margin-left:286.15pt;margin-top:157.2pt;width:143.05pt;height:21.9pt;z-index:251635689;visibility:visible;mso-wrap-style:square;mso-width-percent:0;mso-height-percent:0;mso-wrap-distance-left:9pt;mso-wrap-distance-top:0;mso-wrap-distance-right:9pt;mso-wrap-distance-bottom:0;mso-position-horizontal:absolute;mso-position-horizontal-relative:margin;mso-position-vertical:absolute;mso-position-vertical-relative:text;mso-width-percent:0;mso-height-percent:0;mso-width-relative:margin;mso-height-relative:margin;v-text-anchor:top" o:gfxdata="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" fillcolor="white [3201]" stroked="f" strokeweight=".5pt">
                 <v:textbox>
                   <w:txbxContent>
                     <w:p>
@@ -11482,7 +11482,7 @@
           </mc:Choice>
           <mc:Fallback>
             <w:pict>
-              <v:shape w14:anchorId="0D98BD65" id="Zone de texte 146" o:spid="_x0000_s1079" type="#_x0000_t202" style="position:absolute;margin-left:125pt;margin-top:210.7pt;width:175.2pt;height:52.85pt;z-index:251791360;visibility:visible;mso-wrap-style:square;mso-height-percent:0;mso-wrap-distance-left:9pt;mso-wrap-distance-top:0;mso-wrap-distance-right:9pt;mso-wrap-distance-bottom:0;mso-position-horizontal:absolute;mso-position-horizontal-relative:margin;mso-position-vertical:absolute;mso-position-vertical-relative:text;mso-height-percent:0;mso-height-relative:margin;v-text-anchor:top" o:gfxdata="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" fillcolor="white [3201]" stroked="f" strokeweight=".5pt">
+              <v:shape w14:anchorId="0D98BD65" id="Zone de texte 146" o:spid="_x0000_s1079" type="#_x0000_t202" style="position:absolute;margin-left:125pt;margin-top:210.7pt;width:175.2pt;height:52.85pt;z-index:251791360;visibility:visible;mso-wrap-style:square;mso-height-percent:0;mso-wrap-distance-left:9pt;mso-wrap-distance-top:0;mso-wrap-distance-right:9pt;mso-wrap-distance-bottom:0;mso-position-horizontal:absolute;mso-position-horizontal-relative:margin;mso-position-vertical:absolute;mso-position-vertical-relative:text;mso-height-percent:0;mso-height-relative:margin;v-text-anchor:top" o:gfxdata="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" fillcolor="white [3201]" stroked="f" strokeweight=".5pt">
                 <v:textbox>
                   <w:txbxContent>
                     <w:p>
@@ -11635,7 +11635,7 @@
           </mc:Choice>
           <mc:Fallback>
             <w:pict>
-              <v:shape w14:anchorId="3A1F4413" id="Zone de texte 147" o:spid="_x0000_s1080" type="#_x0000_t202" style="position:absolute;margin-left:-47.15pt;margin-top:210.3pt;width:175.2pt;height:52.85pt;z-index:251793408;visibility:visible;mso-wrap-style:square;mso-height-percent:0;mso-wrap-distance-left:9pt;mso-wrap-distance-top:0;mso-wrap-distance-right:9pt;mso-wrap-distance-bottom:0;mso-position-horizontal:absolute;mso-position-horizontal-relative:margin;mso-position-vertical:absolute;mso-position-vertical-relative:text;mso-height-percent:0;mso-height-relative:margin;v-text-anchor:top" o:gfxdata="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" fillcolor="white [3201]" stroked="f" strokeweight=".5pt">
+              <v:shape w14:anchorId="3A1F4413" id="Zone de texte 147" o:spid="_x0000_s1080" type="#_x0000_t202" style="position:absolute;margin-left:-47.15pt;margin-top:210.3pt;width:175.2pt;height:52.85pt;z-index:251793408;visibility:visible;mso-wrap-style:square;mso-height-percent:0;mso-wrap-distance-left:9pt;mso-wrap-distance-top:0;mso-wrap-distance-right:9pt;mso-wrap-distance-bottom:0;mso-position-horizontal:absolute;mso-position-horizontal-relative:margin;mso-position-vertical:absolute;mso-position-vertical-relative:text;mso-height-percent:0;mso-height-relative:margin;v-text-anchor:top" o:gfxdata="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" fillcolor="white [3201]" stroked="f" strokeweight=".5pt">
                 <v:textbox>
                   <w:txbxContent>
                     <w:p>

</xml_diff>

<commit_message>
Modification: - ajout pdf final du contexte - update du StoryBoard - ajout du png du diagramme de cas
git-svn-id: https://forge.clermont-universite.fr/svn/md-binome02@18 a295b7a2-e4ef-4650-9f47-075ab073bfd3
</commit_message>
<xml_diff>
--- a/trunc/doc/doc_ressources/sketch/sketch.docx
+++ b/trunc/doc/doc_ressources/sketch/sketch.docx
@@ -9,6 +9,136 @@
           <w:noProof/>
         </w:rPr>
       </w:pPr>
+      <w:r>
+        <w:rPr>
+          <w:noProof/>
+        </w:rPr>
+        <mc:AlternateContent>
+          <mc:Choice Requires="wps">
+            <w:drawing>
+              <wp:anchor distT="0" distB="0" distL="114300" distR="114300" simplePos="0" relativeHeight="251887616" behindDoc="0" locked="0" layoutInCell="1" allowOverlap="1" wp14:anchorId="18A3CBD8" wp14:editId="3F89F40F">
+                <wp:simplePos x="0" y="0"/>
+                <wp:positionH relativeFrom="margin">
+                  <wp:posOffset>-887095</wp:posOffset>
+                </wp:positionH>
+                <wp:positionV relativeFrom="paragraph">
+                  <wp:posOffset>-569595</wp:posOffset>
+                </wp:positionV>
+                <wp:extent cx="7518400" cy="349519"/>
+                <wp:effectExtent l="0" t="0" r="6350" b="0"/>
+                <wp:wrapNone/>
+                <wp:docPr id="52" name="Zone de texte 52"/>
+                <wp:cNvGraphicFramePr/>
+                <a:graphic xmlns:a="http://schemas.openxmlformats.org/drawingml/2006/main">
+                  <a:graphicData uri="http://schemas.microsoft.com/office/word/2010/wordprocessingShape">
+                    <wps:wsp>
+                      <wps:cNvSpPr txBox="1"/>
+                      <wps:spPr>
+                        <a:xfrm>
+                          <a:off x="0" y="0"/>
+                          <a:ext cx="7518400" cy="349519"/>
+                        </a:xfrm>
+                        <a:prstGeom prst="rect">
+                          <a:avLst/>
+                        </a:prstGeom>
+                        <a:solidFill>
+                          <a:schemeClr val="lt1"/>
+                        </a:solidFill>
+                        <a:ln w="6350">
+                          <a:noFill/>
+                        </a:ln>
+                      </wps:spPr>
+                      <wps:txbx>
+                        <w:txbxContent>
+                          <w:p>
+                            <w:pPr>
+                              <w:pStyle w:val="Paragraphedeliste"/>
+                              <w:ind w:left="1080"/>
+                              <w:jc w:val="center"/>
+                              <w:rPr>
+                                <w:rFonts w:asciiTheme="majorHAnsi" w:hAnsiTheme="majorHAnsi" w:cstheme="majorHAnsi"/>
+                                <w:b/>
+                                <w:bCs/>
+                                <w:sz w:val="32"/>
+                                <w:szCs w:val="32"/>
+                              </w:rPr>
+                            </w:pPr>
+                            <w:r>
+                              <w:rPr>
+                                <w:rFonts w:asciiTheme="majorHAnsi" w:hAnsiTheme="majorHAnsi" w:cstheme="majorHAnsi"/>
+                                <w:b/>
+                                <w:bCs/>
+                                <w:sz w:val="32"/>
+                                <w:szCs w:val="32"/>
+                              </w:rPr>
+                              <w:t>V- Storyboard</w:t>
+                            </w:r>
+                          </w:p>
+                          <w:p/>
+                          <w:p/>
+                        </w:txbxContent>
+                      </wps:txbx>
+                      <wps:bodyPr rot="0" spcFirstLastPara="0" vertOverflow="overflow" horzOverflow="overflow" vert="horz" wrap="square" lIns="91440" tIns="45720" rIns="91440" bIns="45720" numCol="1" spcCol="0" rtlCol="0" fromWordArt="0" anchor="t" anchorCtr="0" forceAA="0" compatLnSpc="1">
+                        <a:prstTxWarp prst="textNoShape">
+                          <a:avLst/>
+                        </a:prstTxWarp>
+                        <a:noAutofit/>
+                      </wps:bodyPr>
+                    </wps:wsp>
+                  </a:graphicData>
+                </a:graphic>
+                <wp14:sizeRelH relativeFrom="margin">
+                  <wp14:pctWidth>0</wp14:pctWidth>
+                </wp14:sizeRelH>
+                <wp14:sizeRelV relativeFrom="margin">
+                  <wp14:pctHeight>0</wp14:pctHeight>
+                </wp14:sizeRelV>
+              </wp:anchor>
+            </w:drawing>
+          </mc:Choice>
+          <mc:Fallback>
+            <w:pict>
+              <v:shapetype w14:anchorId="18A3CBD8" id="_x0000_t202" coordsize="21600,21600" o:spt="202" path="m,l,21600r21600,l21600,xe">
+                <v:stroke joinstyle="miter"/>
+                <v:path gradientshapeok="t" o:connecttype="rect"/>
+              </v:shapetype>
+              <v:shape id="Zone de texte 52" o:spid="_x0000_s1026" type="#_x0000_t202" style="position:absolute;left:0;text-align:left;margin-left:-69.85pt;margin-top:-44.85pt;width:592pt;height:27.5pt;z-index:251887616;visibility:visible;mso-wrap-style:square;mso-width-percent:0;mso-height-percent:0;mso-wrap-distance-left:9pt;mso-wrap-distance-top:0;mso-wrap-distance-right:9pt;mso-wrap-distance-bottom:0;mso-position-horizontal:absolute;mso-position-horizontal-relative:margin;mso-position-vertical:absolute;mso-position-vertical-relative:text;mso-width-percent:0;mso-height-percent:0;mso-width-relative:margin;mso-height-relative:margin;v-text-anchor:top" o:gfxdata="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" fillcolor="white [3201]" stroked="f" strokeweight=".5pt">
+                <v:textbox>
+                  <w:txbxContent>
+                    <w:p>
+                      <w:pPr>
+                        <w:pStyle w:val="Paragraphedeliste"/>
+                        <w:ind w:left="1080"/>
+                        <w:jc w:val="center"/>
+                        <w:rPr>
+                          <w:rFonts w:asciiTheme="majorHAnsi" w:hAnsiTheme="majorHAnsi" w:cstheme="majorHAnsi"/>
+                          <w:b/>
+                          <w:bCs/>
+                          <w:sz w:val="32"/>
+                          <w:szCs w:val="32"/>
+                        </w:rPr>
+                      </w:pPr>
+                      <w:r>
+                        <w:rPr>
+                          <w:rFonts w:asciiTheme="majorHAnsi" w:hAnsiTheme="majorHAnsi" w:cstheme="majorHAnsi"/>
+                          <w:b/>
+                          <w:bCs/>
+                          <w:sz w:val="32"/>
+                          <w:szCs w:val="32"/>
+                        </w:rPr>
+                        <w:t>V- Storyboard</w:t>
+                      </w:r>
+                    </w:p>
+                    <w:p/>
+                    <w:p/>
+                  </w:txbxContent>
+                </v:textbox>
+                <w10:wrap anchorx="margin"/>
+              </v:shape>
+            </w:pict>
+          </mc:Fallback>
+        </mc:AlternateContent>
+      </w:r>
       <w:r>
         <w:rPr>
           <w:noProof/>
@@ -186,7 +316,7 @@
                     </pic:cNvPicPr>
                   </pic:nvPicPr>
                   <pic:blipFill>
-                    <a:blip r:embed="rId5">
+                    <a:blip r:embed="rId6">
                       <a:extLst>
                         <a:ext uri="{28A0092B-C50C-407E-A947-70E740481C1C}">
                           <a14:useLocalDpi xmlns:a14="http://schemas.microsoft.com/office/drawing/2010/main" val="0"/>
@@ -304,11 +434,7 @@
           </mc:Choice>
           <mc:Fallback>
             <w:pict>
-              <v:shapetype w14:anchorId="4CF63F78" id="_x0000_t202" coordsize="21600,21600" o:spt="202" path="m,l,21600r21600,l21600,xe">
-                <v:stroke joinstyle="miter"/>
-                <v:path gradientshapeok="t" o:connecttype="rect"/>
-              </v:shapetype>
-              <v:shape id="Zone de texte 62" o:spid="_x0000_s1026" type="#_x0000_t202" style="position:absolute;margin-left:184.9pt;margin-top:9.15pt;width:121.45pt;height:34.45pt;z-index:251656189;visibility:visible;mso-wrap-style:square;mso-width-percent:0;mso-height-percent:0;mso-wrap-distance-left:9pt;mso-wrap-distance-top:0;mso-wrap-distance-right:9pt;mso-wrap-distance-bottom:0;mso-position-horizontal:absolute;mso-position-horizontal-relative:margin;mso-position-vertical:absolute;mso-position-vertical-relative:text;mso-width-percent:0;mso-height-percent:0;mso-width-relative:margin;mso-height-relative:margin;v-text-anchor:top" o:gfxdata="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" fillcolor="white [3201]" stroked="f" strokeweight=".5pt">
+              <v:shape w14:anchorId="4CF63F78" id="Zone de texte 62" o:spid="_x0000_s1027" type="#_x0000_t202" style="position:absolute;margin-left:184.9pt;margin-top:9.15pt;width:121.45pt;height:34.45pt;z-index:251656189;visibility:visible;mso-wrap-style:square;mso-width-percent:0;mso-height-percent:0;mso-wrap-distance-left:9pt;mso-wrap-distance-top:0;mso-wrap-distance-right:9pt;mso-wrap-distance-bottom:0;mso-position-horizontal:absolute;mso-position-horizontal-relative:margin;mso-position-vertical:absolute;mso-position-vertical-relative:text;mso-width-percent:0;mso-height-percent:0;mso-width-relative:margin;mso-height-relative:margin;v-text-anchor:top" o:gfxdata="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" fillcolor="white [3201]" stroked="f" strokeweight=".5pt">
                 <v:textbox>
                   <w:txbxContent>
                     <w:p>
@@ -401,7 +527,7 @@
           </mc:Choice>
           <mc:Fallback>
             <w:pict>
-              <v:shape w14:anchorId="3DB7D9E6" id="Zone de texte 18" o:spid="_x0000_s1027" type="#_x0000_t202" style="position:absolute;margin-left:318.05pt;margin-top:10.8pt;width:110.7pt;height:27.5pt;z-index:251658239;visibility:visible;mso-wrap-style:square;mso-height-percent:0;mso-wrap-distance-left:9pt;mso-wrap-distance-top:0;mso-wrap-distance-right:9pt;mso-wrap-distance-bottom:0;mso-position-horizontal:absolute;mso-position-horizontal-relative:text;mso-position-vertical:absolute;mso-position-vertical-relative:text;mso-height-percent:0;mso-height-relative:margin;v-text-anchor:top" o:gfxdata="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" fillcolor="white [3201]" stroked="f" strokeweight=".5pt">
+              <v:shape w14:anchorId="3DB7D9E6" id="Zone de texte 18" o:spid="_x0000_s1028" type="#_x0000_t202" style="position:absolute;margin-left:318.05pt;margin-top:10.8pt;width:110.7pt;height:27.5pt;z-index:251658239;visibility:visible;mso-wrap-style:square;mso-height-percent:0;mso-wrap-distance-left:9pt;mso-wrap-distance-top:0;mso-wrap-distance-right:9pt;mso-wrap-distance-bottom:0;mso-position-horizontal:absolute;mso-position-horizontal-relative:text;mso-position-vertical:absolute;mso-position-vertical-relative:text;mso-height-percent:0;mso-height-relative:margin;v-text-anchor:top" o:gfxdata="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" fillcolor="white [3201]" stroked="f" strokeweight=".5pt">
                 <v:textbox>
                   <w:txbxContent>
                     <w:p>
@@ -497,7 +623,7 @@
           </mc:Choice>
           <mc:Fallback>
             <w:pict>
-              <v:shape w14:anchorId="734A4EAE" id="Zone de texte 16" o:spid="_x0000_s1028" type="#_x0000_t202" style="position:absolute;margin-left:93.15pt;margin-top:7pt;width:79.5pt;height:19.1pt;z-index:251641839;visibility:visible;mso-wrap-style:square;mso-width-percent:0;mso-height-percent:0;mso-wrap-distance-left:9pt;mso-wrap-distance-top:0;mso-wrap-distance-right:9pt;mso-wrap-distance-bottom:0;mso-position-horizontal:absolute;mso-position-horizontal-relative:text;mso-position-vertical:absolute;mso-position-vertical-relative:text;mso-width-percent:0;mso-height-percent:0;mso-width-relative:margin;mso-height-relative:margin;v-text-anchor:top" o:gfxdata="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" fillcolor="white [3201]" stroked="f" strokeweight=".5pt">
+              <v:shape w14:anchorId="734A4EAE" id="Zone de texte 16" o:spid="_x0000_s1029" type="#_x0000_t202" style="position:absolute;margin-left:93.15pt;margin-top:7pt;width:79.5pt;height:19.1pt;z-index:251641839;visibility:visible;mso-wrap-style:square;mso-width-percent:0;mso-height-percent:0;mso-wrap-distance-left:9pt;mso-wrap-distance-top:0;mso-wrap-distance-right:9pt;mso-wrap-distance-bottom:0;mso-position-horizontal:absolute;mso-position-horizontal-relative:text;mso-position-vertical:absolute;mso-position-vertical-relative:text;mso-width-percent:0;mso-height-percent:0;mso-width-relative:margin;mso-height-relative:margin;v-text-anchor:top" o:gfxdata="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" fillcolor="white [3201]" stroked="f" strokeweight=".5pt">
                 <v:textbox>
                   <w:txbxContent>
                     <w:p>
@@ -1596,7 +1722,7 @@
           </mc:Choice>
           <mc:Fallback>
             <w:pict>
-              <v:shape w14:anchorId="5532F202" id="Zone de texte 72" o:spid="_x0000_s1029" type="#_x0000_t202" style="position:absolute;margin-left:3pt;margin-top:6.1pt;width:1in;height:114.25pt;z-index:251655164;visibility:visible;mso-wrap-style:square;mso-width-percent:0;mso-height-percent:0;mso-wrap-distance-left:9pt;mso-wrap-distance-top:0;mso-wrap-distance-right:9pt;mso-wrap-distance-bottom:0;mso-position-horizontal:absolute;mso-position-horizontal-relative:right-margin-area;mso-position-vertical:absolute;mso-position-vertical-relative:text;mso-width-percent:0;mso-height-percent:0;mso-width-relative:margin;mso-height-relative:margin;v-text-anchor:top" o:gfxdata="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" fillcolor="white [3201]" stroked="f" strokeweight=".5pt">
+              <v:shape w14:anchorId="5532F202" id="Zone de texte 72" o:spid="_x0000_s1030" type="#_x0000_t202" style="position:absolute;margin-left:3pt;margin-top:6.1pt;width:1in;height:114.25pt;z-index:251655164;visibility:visible;mso-wrap-style:square;mso-width-percent:0;mso-height-percent:0;mso-wrap-distance-left:9pt;mso-wrap-distance-top:0;mso-wrap-distance-right:9pt;mso-wrap-distance-bottom:0;mso-position-horizontal:absolute;mso-position-horizontal-relative:right-margin-area;mso-position-vertical:absolute;mso-position-vertical-relative:text;mso-width-percent:0;mso-height-percent:0;mso-width-relative:margin;mso-height-relative:margin;v-text-anchor:top" o:gfxdata="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" fillcolor="white [3201]" stroked="f" strokeweight=".5pt">
                 <v:textbox>
                   <w:txbxContent>
                     <w:p>
@@ -1635,62 +1761,6 @@
                 <pic:pic xmlns:pic="http://schemas.openxmlformats.org/drawingml/2006/picture">
                   <pic:nvPicPr>
                     <pic:cNvPr id="0" name="Picture 1"/>
-                    <pic:cNvPicPr>
-                      <a:picLocks noChangeAspect="1" noChangeArrowheads="1"/>
-                    </pic:cNvPicPr>
-                  </pic:nvPicPr>
-                  <pic:blipFill>
-                    <a:blip r:embed="rId6">
-                      <a:extLst>
-                        <a:ext uri="{28A0092B-C50C-407E-A947-70E740481C1C}">
-                          <a14:useLocalDpi xmlns:a14="http://schemas.microsoft.com/office/drawing/2010/main" val="0"/>
-                        </a:ext>
-                      </a:extLst>
-                    </a:blip>
-                    <a:srcRect/>
-                    <a:stretch>
-                      <a:fillRect/>
-                    </a:stretch>
-                  </pic:blipFill>
-                  <pic:spPr bwMode="auto">
-                    <a:xfrm>
-                      <a:off x="0" y="0"/>
-                      <a:ext cx="2841115" cy="1800000"/>
-                    </a:xfrm>
-                    <a:prstGeom prst="rect">
-                      <a:avLst/>
-                    </a:prstGeom>
-                    <a:noFill/>
-                    <a:ln>
-                      <a:noFill/>
-                    </a:ln>
-                  </pic:spPr>
-                </pic:pic>
-              </a:graphicData>
-            </a:graphic>
-          </wp:inline>
-        </w:drawing>
-      </w:r>
-      <w:r>
-        <w:t xml:space="preserve">  </w:t>
-      </w:r>
-      <w:r>
-        <w:rPr>
-          <w:noProof/>
-        </w:rPr>
-        <w:drawing>
-          <wp:inline distT="0" distB="0" distL="0" distR="0" wp14:anchorId="285C0656" wp14:editId="45F000D1">
-            <wp:extent cx="2841115" cy="1800000"/>
-            <wp:effectExtent l="0" t="0" r="0" b="0"/>
-            <wp:docPr id="5" name="Image 5"/>
-            <wp:cNvGraphicFramePr>
-              <a:graphicFrameLocks xmlns:a="http://schemas.openxmlformats.org/drawingml/2006/main" noChangeAspect="1"/>
-            </wp:cNvGraphicFramePr>
-            <a:graphic xmlns:a="http://schemas.openxmlformats.org/drawingml/2006/main">
-              <a:graphicData uri="http://schemas.openxmlformats.org/drawingml/2006/picture">
-                <pic:pic xmlns:pic="http://schemas.openxmlformats.org/drawingml/2006/picture">
-                  <pic:nvPicPr>
-                    <pic:cNvPr id="0" name="Picture 2"/>
                     <pic:cNvPicPr>
                       <a:picLocks noChangeAspect="1" noChangeArrowheads="1"/>
                     </pic:cNvPicPr>
@@ -1727,6 +1797,62 @@
           </wp:inline>
         </w:drawing>
       </w:r>
+      <w:r>
+        <w:t xml:space="preserve">  </w:t>
+      </w:r>
+      <w:r>
+        <w:rPr>
+          <w:noProof/>
+        </w:rPr>
+        <w:drawing>
+          <wp:inline distT="0" distB="0" distL="0" distR="0" wp14:anchorId="285C0656" wp14:editId="45F000D1">
+            <wp:extent cx="2841115" cy="1800000"/>
+            <wp:effectExtent l="0" t="0" r="0" b="0"/>
+            <wp:docPr id="5" name="Image 5"/>
+            <wp:cNvGraphicFramePr>
+              <a:graphicFrameLocks xmlns:a="http://schemas.openxmlformats.org/drawingml/2006/main" noChangeAspect="1"/>
+            </wp:cNvGraphicFramePr>
+            <a:graphic xmlns:a="http://schemas.openxmlformats.org/drawingml/2006/main">
+              <a:graphicData uri="http://schemas.openxmlformats.org/drawingml/2006/picture">
+                <pic:pic xmlns:pic="http://schemas.openxmlformats.org/drawingml/2006/picture">
+                  <pic:nvPicPr>
+                    <pic:cNvPr id="0" name="Picture 2"/>
+                    <pic:cNvPicPr>
+                      <a:picLocks noChangeAspect="1" noChangeArrowheads="1"/>
+                    </pic:cNvPicPr>
+                  </pic:nvPicPr>
+                  <pic:blipFill>
+                    <a:blip r:embed="rId8">
+                      <a:extLst>
+                        <a:ext uri="{28A0092B-C50C-407E-A947-70E740481C1C}">
+                          <a14:useLocalDpi xmlns:a14="http://schemas.microsoft.com/office/drawing/2010/main" val="0"/>
+                        </a:ext>
+                      </a:extLst>
+                    </a:blip>
+                    <a:srcRect/>
+                    <a:stretch>
+                      <a:fillRect/>
+                    </a:stretch>
+                  </pic:blipFill>
+                  <pic:spPr bwMode="auto">
+                    <a:xfrm>
+                      <a:off x="0" y="0"/>
+                      <a:ext cx="2841115" cy="1800000"/>
+                    </a:xfrm>
+                    <a:prstGeom prst="rect">
+                      <a:avLst/>
+                    </a:prstGeom>
+                    <a:noFill/>
+                    <a:ln>
+                      <a:noFill/>
+                    </a:ln>
+                  </pic:spPr>
+                </pic:pic>
+              </a:graphicData>
+            </a:graphic>
+          </wp:inline>
+        </w:drawing>
+      </w:r>
     </w:p>
     <w:p>
       <w:r>
@@ -1797,7 +1923,7 @@
           </mc:Choice>
           <mc:Fallback>
             <w:pict>
-              <v:shape w14:anchorId="0FE54612" id="Zone de texte 209" o:spid="_x0000_s1030" type="#_x0000_t202" style="position:absolute;margin-left:254.15pt;margin-top:.25pt;width:118pt;height:23.4pt;z-index:251860992;visibility:visible;mso-wrap-style:square;mso-width-percent:0;mso-height-percent:0;mso-wrap-distance-left:9pt;mso-wrap-distance-top:0;mso-wrap-distance-right:9pt;mso-wrap-distance-bottom:0;mso-position-horizontal:absolute;mso-position-horizontal-relative:text;mso-position-vertical:absolute;mso-position-vertical-relative:text;mso-width-percent:0;mso-height-percent:0;mso-width-relative:margin;mso-height-relative:margin;v-text-anchor:top" o:gfxdata="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" fillcolor="white [3201]" stroked="f" strokeweight=".5pt">
+              <v:shape w14:anchorId="0FE54612" id="Zone de texte 209" o:spid="_x0000_s1031" type="#_x0000_t202" style="position:absolute;margin-left:254.15pt;margin-top:.25pt;width:118pt;height:23.4pt;z-index:251860992;visibility:visible;mso-wrap-style:square;mso-width-percent:0;mso-height-percent:0;mso-wrap-distance-left:9pt;mso-wrap-distance-top:0;mso-wrap-distance-right:9pt;mso-wrap-distance-bottom:0;mso-position-horizontal:absolute;mso-position-horizontal-relative:text;mso-position-vertical:absolute;mso-position-vertical-relative:text;mso-width-percent:0;mso-height-percent:0;mso-width-relative:margin;mso-height-relative:margin;v-text-anchor:top" o:gfxdata="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" fillcolor="white [3201]" stroked="f" strokeweight=".5pt">
                 <v:textbox>
                   <w:txbxContent>
                     <w:p>
@@ -1877,7 +2003,7 @@
           </mc:Choice>
           <mc:Fallback>
             <w:pict>
-              <v:shape w14:anchorId="30AFB227" id="Zone de texte 74" o:spid="_x0000_s1031" type="#_x0000_t202" style="position:absolute;margin-left:418.15pt;margin-top:14.65pt;width:110.7pt;height:35.4pt;rotation:90;z-index:251640814;visibility:visible;mso-wrap-style:square;mso-height-percent:0;mso-wrap-distance-left:9pt;mso-wrap-distance-top:0;mso-wrap-distance-right:9pt;mso-wrap-distance-bottom:0;mso-position-horizontal:absolute;mso-position-horizontal-relative:text;mso-position-vertical:absolute;mso-position-vertical-relative:text;mso-height-percent:0;mso-height-relative:margin;v-text-anchor:top" o:gfxdata="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" fillcolor="white [3201]" stroked="f" strokeweight=".5pt">
+              <v:shape w14:anchorId="30AFB227" id="Zone de texte 74" o:spid="_x0000_s1032" type="#_x0000_t202" style="position:absolute;margin-left:418.15pt;margin-top:14.65pt;width:110.7pt;height:35.4pt;rotation:90;z-index:251640814;visibility:visible;mso-wrap-style:square;mso-height-percent:0;mso-wrap-distance-left:9pt;mso-wrap-distance-top:0;mso-wrap-distance-right:9pt;mso-wrap-distance-bottom:0;mso-position-horizontal:absolute;mso-position-horizontal-relative:text;mso-position-vertical:absolute;mso-position-vertical-relative:text;mso-height-percent:0;mso-height-relative:margin;v-text-anchor:top" o:gfxdata="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" fillcolor="white [3201]" stroked="f" strokeweight=".5pt">
                 <v:textbox>
                   <w:txbxContent>
                     <w:p>
@@ -1959,7 +2085,7 @@
           </mc:Choice>
           <mc:Fallback>
             <w:pict>
-              <v:shape w14:anchorId="3D6A4402" id="Zone de texte 188" o:spid="_x0000_s1032" type="#_x0000_t202" style="position:absolute;margin-left:22.4pt;margin-top:18.25pt;width:110.7pt;height:22.85pt;z-index:251831296;visibility:visible;mso-wrap-style:square;mso-height-percent:0;mso-wrap-distance-left:9pt;mso-wrap-distance-top:0;mso-wrap-distance-right:9pt;mso-wrap-distance-bottom:0;mso-position-horizontal:absolute;mso-position-horizontal-relative:text;mso-position-vertical:absolute;mso-position-vertical-relative:text;mso-height-percent:0;mso-height-relative:margin;v-text-anchor:top" o:gfxdata="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" fillcolor="white [3201]" stroked="f" strokeweight=".5pt">
+              <v:shape w14:anchorId="3D6A4402" id="Zone de texte 188" o:spid="_x0000_s1033" type="#_x0000_t202" style="position:absolute;margin-left:22.4pt;margin-top:18.25pt;width:110.7pt;height:22.85pt;z-index:251831296;visibility:visible;mso-wrap-style:square;mso-height-percent:0;mso-wrap-distance-left:9pt;mso-wrap-distance-top:0;mso-wrap-distance-right:9pt;mso-wrap-distance-bottom:0;mso-position-horizontal:absolute;mso-position-horizontal-relative:text;mso-position-vertical:absolute;mso-position-vertical-relative:text;mso-height-percent:0;mso-height-relative:margin;v-text-anchor:top" o:gfxdata="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" fillcolor="white [3201]" stroked="f" strokeweight=".5pt">
                 <v:textbox>
                   <w:txbxContent>
                     <w:p>
@@ -2042,7 +2168,7 @@
           </mc:Choice>
           <mc:Fallback>
             <w:pict>
-              <v:shape w14:anchorId="43A2B442" id="Zone de texte 31" o:spid="_x0000_s1033" type="#_x0000_t202" style="position:absolute;margin-left:383.15pt;margin-top:6.65pt;width:91.5pt;height:39.5pt;rotation:-90;z-index:251637739;visibility:visible;mso-wrap-style:square;mso-width-percent:0;mso-height-percent:0;mso-wrap-distance-left:9pt;mso-wrap-distance-top:0;mso-wrap-distance-right:9pt;mso-wrap-distance-bottom:0;mso-position-horizontal:absolute;mso-position-horizontal-relative:text;mso-position-vertical:absolute;mso-position-vertical-relative:text;mso-width-percent:0;mso-height-percent:0;mso-width-relative:margin;mso-height-relative:margin;v-text-anchor:top" o:gfxdata="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" fillcolor="white [3201]" stroked="f" strokeweight=".5pt">
+              <v:shape w14:anchorId="43A2B442" id="Zone de texte 31" o:spid="_x0000_s1034" type="#_x0000_t202" style="position:absolute;margin-left:383.15pt;margin-top:6.65pt;width:91.5pt;height:39.5pt;rotation:-90;z-index:251637739;visibility:visible;mso-wrap-style:square;mso-width-percent:0;mso-height-percent:0;mso-wrap-distance-left:9pt;mso-wrap-distance-top:0;mso-wrap-distance-right:9pt;mso-wrap-distance-bottom:0;mso-position-horizontal:absolute;mso-position-horizontal-relative:text;mso-position-vertical:absolute;mso-position-vertical-relative:text;mso-width-percent:0;mso-height-percent:0;mso-width-relative:margin;mso-height-relative:margin;v-text-anchor:top" o:gfxdata="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" fillcolor="white [3201]" stroked="f" strokeweight=".5pt">
                 <v:textbox>
                   <w:txbxContent>
                     <w:p>
@@ -2133,7 +2259,7 @@
           </mc:Choice>
           <mc:Fallback>
             <w:pict>
-              <v:shape w14:anchorId="3EB66EC1" id="Zone de texte 208" o:spid="_x0000_s1034" type="#_x0000_t202" style="position:absolute;margin-left:231pt;margin-top:9.65pt;width:137.8pt;height:22.7pt;z-index:251858944;visibility:visible;mso-wrap-style:square;mso-width-percent:0;mso-height-percent:0;mso-wrap-distance-left:9pt;mso-wrap-distance-top:0;mso-wrap-distance-right:9pt;mso-wrap-distance-bottom:0;mso-position-horizontal:absolute;mso-position-horizontal-relative:text;mso-position-vertical:absolute;mso-position-vertical-relative:text;mso-width-percent:0;mso-height-percent:0;mso-width-relative:margin;mso-height-relative:margin;v-text-anchor:top" o:gfxdata="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" fillcolor="white [3201]" stroked="f" strokeweight=".5pt">
+              <v:shape w14:anchorId="3EB66EC1" id="Zone de texte 208" o:spid="_x0000_s1035" type="#_x0000_t202" style="position:absolute;margin-left:231pt;margin-top:9.65pt;width:137.8pt;height:22.7pt;z-index:251858944;visibility:visible;mso-wrap-style:square;mso-width-percent:0;mso-height-percent:0;mso-wrap-distance-left:9pt;mso-wrap-distance-top:0;mso-wrap-distance-right:9pt;mso-wrap-distance-bottom:0;mso-position-horizontal:absolute;mso-position-horizontal-relative:text;mso-position-vertical:absolute;mso-position-vertical-relative:text;mso-width-percent:0;mso-height-percent:0;mso-width-relative:margin;mso-height-relative:margin;v-text-anchor:top" o:gfxdata="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" fillcolor="white [3201]" stroked="f" strokeweight=".5pt">
                 <v:textbox>
                   <w:txbxContent>
                     <w:p>
@@ -2305,7 +2431,7 @@
           </mc:Choice>
           <mc:Fallback>
             <w:pict>
-              <v:shape w14:anchorId="1132CA6E" id="Zone de texte 189" o:spid="_x0000_s1035" type="#_x0000_t202" style="position:absolute;margin-left:28.7pt;margin-top:7.25pt;width:110.7pt;height:23.4pt;z-index:251833344;visibility:visible;mso-wrap-style:square;mso-height-percent:0;mso-wrap-distance-left:9pt;mso-wrap-distance-top:0;mso-wrap-distance-right:9pt;mso-wrap-distance-bottom:0;mso-position-horizontal:absolute;mso-position-horizontal-relative:text;mso-position-vertical:absolute;mso-position-vertical-relative:text;mso-height-percent:0;mso-height-relative:margin;v-text-anchor:top" o:gfxdata="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" fillcolor="white [3201]" stroked="f" strokeweight=".5pt">
+              <v:shape w14:anchorId="1132CA6E" id="Zone de texte 189" o:spid="_x0000_s1036" type="#_x0000_t202" style="position:absolute;margin-left:28.7pt;margin-top:7.25pt;width:110.7pt;height:23.4pt;z-index:251833344;visibility:visible;mso-wrap-style:square;mso-height-percent:0;mso-wrap-distance-left:9pt;mso-wrap-distance-top:0;mso-wrap-distance-right:9pt;mso-wrap-distance-bottom:0;mso-position-horizontal:absolute;mso-position-horizontal-relative:text;mso-position-vertical:absolute;mso-position-vertical-relative:text;mso-height-percent:0;mso-height-relative:margin;v-text-anchor:top" o:gfxdata="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" fillcolor="white [3201]" stroked="f" strokeweight=".5pt">
                 <v:textbox>
                   <w:txbxContent>
                     <w:p>
@@ -2394,7 +2520,7 @@
           </mc:Choice>
           <mc:Fallback>
             <w:pict>
-              <v:shape w14:anchorId="0EE1AE5D" id="Zone de texte 73" o:spid="_x0000_s1036" type="#_x0000_t202" style="position:absolute;margin-left:159.8pt;margin-top:10.75pt;width:102pt;height:20.45pt;rotation:90;z-index:251712512;visibility:visible;mso-wrap-style:square;mso-width-percent:0;mso-height-percent:0;mso-wrap-distance-left:9pt;mso-wrap-distance-top:0;mso-wrap-distance-right:9pt;mso-wrap-distance-bottom:0;mso-position-horizontal:absolute;mso-position-horizontal-relative:text;mso-position-vertical:absolute;mso-position-vertical-relative:text;mso-width-percent:0;mso-height-percent:0;mso-width-relative:margin;mso-height-relative:margin;v-text-anchor:top" o:gfxdata="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" fillcolor="white [3201]" stroked="f" strokeweight=".5pt">
+              <v:shape w14:anchorId="0EE1AE5D" id="Zone de texte 73" o:spid="_x0000_s1037" type="#_x0000_t202" style="position:absolute;margin-left:159.8pt;margin-top:10.75pt;width:102pt;height:20.45pt;rotation:90;z-index:251712512;visibility:visible;mso-wrap-style:square;mso-width-percent:0;mso-height-percent:0;mso-wrap-distance-left:9pt;mso-wrap-distance-top:0;mso-wrap-distance-right:9pt;mso-wrap-distance-bottom:0;mso-position-horizontal:absolute;mso-position-horizontal-relative:text;mso-position-vertical:absolute;mso-position-vertical-relative:text;mso-width-percent:0;mso-height-percent:0;mso-width-relative:margin;mso-height-relative:margin;v-text-anchor:top" o:gfxdata="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" fillcolor="white [3201]" stroked="f" strokeweight=".5pt">
                 <v:textbox>
                   <w:txbxContent>
                     <w:p>
@@ -2484,7 +2610,7 @@
           </mc:Choice>
           <mc:Fallback>
             <w:pict>
-              <v:shape w14:anchorId="3A262117" id="Zone de texte 191" o:spid="_x0000_s1037" type="#_x0000_t202" style="position:absolute;margin-left:35.35pt;margin-top:17.05pt;width:76.75pt;height:23.4pt;z-index:251837440;visibility:visible;mso-wrap-style:square;mso-width-percent:0;mso-height-percent:0;mso-wrap-distance-left:9pt;mso-wrap-distance-top:0;mso-wrap-distance-right:9pt;mso-wrap-distance-bottom:0;mso-position-horizontal:absolute;mso-position-horizontal-relative:text;mso-position-vertical:absolute;mso-position-vertical-relative:text;mso-width-percent:0;mso-height-percent:0;mso-width-relative:margin;mso-height-relative:margin;v-text-anchor:top" o:gfxdata="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" fillcolor="white [3201]" stroked="f" strokeweight=".5pt">
+              <v:shape w14:anchorId="3A262117" id="Zone de texte 191" o:spid="_x0000_s1038" type="#_x0000_t202" style="position:absolute;margin-left:35.35pt;margin-top:17.05pt;width:76.75pt;height:23.4pt;z-index:251837440;visibility:visible;mso-wrap-style:square;mso-width-percent:0;mso-height-percent:0;mso-wrap-distance-left:9pt;mso-wrap-distance-top:0;mso-wrap-distance-right:9pt;mso-wrap-distance-bottom:0;mso-position-horizontal:absolute;mso-position-horizontal-relative:text;mso-position-vertical:absolute;mso-position-vertical-relative:text;mso-width-percent:0;mso-height-percent:0;mso-width-relative:margin;mso-height-relative:margin;v-text-anchor:top" o:gfxdata="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" fillcolor="white [3201]" stroked="f" strokeweight=".5pt">
                 <v:textbox>
                   <w:txbxContent>
                     <w:p>
@@ -2577,7 +2703,7 @@
           </mc:Choice>
           <mc:Fallback>
             <w:pict>
-              <v:shape w14:anchorId="4F55EA38" id="Zone de texte 194" o:spid="_x0000_s1038" type="#_x0000_t202" style="position:absolute;margin-left:11.6pt;margin-top:46.1pt;width:129.3pt;height:23.4pt;z-index:251843584;visibility:visible;mso-wrap-style:square;mso-width-percent:0;mso-height-percent:0;mso-wrap-distance-left:9pt;mso-wrap-distance-top:0;mso-wrap-distance-right:9pt;mso-wrap-distance-bottom:0;mso-position-horizontal:absolute;mso-position-horizontal-relative:text;mso-position-vertical:absolute;mso-position-vertical-relative:text;mso-width-percent:0;mso-height-percent:0;mso-width-relative:margin;mso-height-relative:margin;v-text-anchor:top" o:gfxdata="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" fillcolor="white [3201]" stroked="f" strokeweight=".5pt">
+              <v:shape w14:anchorId="4F55EA38" id="Zone de texte 194" o:spid="_x0000_s1039" type="#_x0000_t202" style="position:absolute;margin-left:11.6pt;margin-top:46.1pt;width:129.3pt;height:23.4pt;z-index:251843584;visibility:visible;mso-wrap-style:square;mso-width-percent:0;mso-height-percent:0;mso-wrap-distance-left:9pt;mso-wrap-distance-top:0;mso-wrap-distance-right:9pt;mso-wrap-distance-bottom:0;mso-position-horizontal:absolute;mso-position-horizontal-relative:text;mso-position-vertical:absolute;mso-position-vertical-relative:text;mso-width-percent:0;mso-height-percent:0;mso-width-relative:margin;mso-height-relative:margin;v-text-anchor:top" o:gfxdata="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" fillcolor="white [3201]" stroked="f" strokeweight=".5pt">
                 <v:textbox>
                   <w:txbxContent>
                     <w:p>
@@ -2665,7 +2791,7 @@
           </mc:Choice>
           <mc:Fallback>
             <w:pict>
-              <v:shape w14:anchorId="26846510" id="Zone de texte 193" o:spid="_x0000_s1039" type="#_x0000_t202" style="position:absolute;margin-left:15.3pt;margin-top:79.5pt;width:118pt;height:23.4pt;z-index:251841536;visibility:visible;mso-wrap-style:square;mso-width-percent:0;mso-height-percent:0;mso-wrap-distance-left:9pt;mso-wrap-distance-top:0;mso-wrap-distance-right:9pt;mso-wrap-distance-bottom:0;mso-position-horizontal:absolute;mso-position-horizontal-relative:text;mso-position-vertical:absolute;mso-position-vertical-relative:text;mso-width-percent:0;mso-height-percent:0;mso-width-relative:margin;mso-height-relative:margin;v-text-anchor:top" o:gfxdata="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" fillcolor="white [3201]" stroked="f" strokeweight=".5pt">
+              <v:shape w14:anchorId="26846510" id="Zone de texte 193" o:spid="_x0000_s1040" type="#_x0000_t202" style="position:absolute;margin-left:15.3pt;margin-top:79.5pt;width:118pt;height:23.4pt;z-index:251841536;visibility:visible;mso-wrap-style:square;mso-width-percent:0;mso-height-percent:0;mso-wrap-distance-left:9pt;mso-wrap-distance-top:0;mso-wrap-distance-right:9pt;mso-wrap-distance-bottom:0;mso-position-horizontal:absolute;mso-position-horizontal-relative:text;mso-position-vertical:absolute;mso-position-vertical-relative:text;mso-width-percent:0;mso-height-percent:0;mso-width-relative:margin;mso-height-relative:margin;v-text-anchor:top" o:gfxdata="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" fillcolor="white [3201]" stroked="f" strokeweight=".5pt">
                 <v:textbox>
                   <w:txbxContent>
                     <w:p>
@@ -2748,7 +2874,7 @@
           </mc:Choice>
           <mc:Fallback>
             <w:pict>
-              <v:shape w14:anchorId="68FBD414" id="Zone de texte 28" o:spid="_x0000_s1040" type="#_x0000_t202" style="position:absolute;margin-left:417.15pt;margin-top:88.15pt;width:123pt;height:23.4pt;rotation:90;z-index:251638764;visibility:visible;mso-wrap-style:square;mso-width-percent:0;mso-height-percent:0;mso-wrap-distance-left:9pt;mso-wrap-distance-top:0;mso-wrap-distance-right:9pt;mso-wrap-distance-bottom:0;mso-position-horizontal:absolute;mso-position-horizontal-relative:text;mso-position-vertical:absolute;mso-position-vertical-relative:text;mso-width-percent:0;mso-height-percent:0;mso-width-relative:margin;mso-height-relative:margin;v-text-anchor:top" o:gfxdata="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" fillcolor="white [3201]" stroked="f" strokeweight=".5pt">
+              <v:shape w14:anchorId="68FBD414" id="Zone de texte 28" o:spid="_x0000_s1041" type="#_x0000_t202" style="position:absolute;margin-left:417.15pt;margin-top:88.15pt;width:123pt;height:23.4pt;rotation:90;z-index:251638764;visibility:visible;mso-wrap-style:square;mso-width-percent:0;mso-height-percent:0;mso-wrap-distance-left:9pt;mso-wrap-distance-top:0;mso-wrap-distance-right:9pt;mso-wrap-distance-bottom:0;mso-position-horizontal:absolute;mso-position-horizontal-relative:text;mso-position-vertical:absolute;mso-position-vertical-relative:text;mso-width-percent:0;mso-height-percent:0;mso-width-relative:margin;mso-height-relative:margin;v-text-anchor:top" o:gfxdata="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" fillcolor="white [3201]" stroked="f" strokeweight=".5pt">
                 <v:textbox>
                   <w:txbxContent>
                     <w:p>
@@ -2831,7 +2957,7 @@
           </mc:Choice>
           <mc:Fallback>
             <w:pict>
-              <v:shape w14:anchorId="364B5337" id="Zone de texte 29" o:spid="_x0000_s1041" type="#_x0000_t202" style="position:absolute;margin-left:374.65pt;margin-top:5.7pt;width:104.5pt;height:23.4pt;z-index:251639789;visibility:visible;mso-wrap-style:square;mso-width-percent:0;mso-height-percent:0;mso-wrap-distance-left:9pt;mso-wrap-distance-top:0;mso-wrap-distance-right:9pt;mso-wrap-distance-bottom:0;mso-position-horizontal:absolute;mso-position-horizontal-relative:text;mso-position-vertical:absolute;mso-position-vertical-relative:text;mso-width-percent:0;mso-height-percent:0;mso-width-relative:margin;mso-height-relative:margin;v-text-anchor:top" o:gfxdata="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" fillcolor="white [3201]" stroked="f" strokeweight=".5pt">
+              <v:shape w14:anchorId="364B5337" id="Zone de texte 29" o:spid="_x0000_s1042" type="#_x0000_t202" style="position:absolute;margin-left:374.65pt;margin-top:5.7pt;width:104.5pt;height:23.4pt;z-index:251639789;visibility:visible;mso-wrap-style:square;mso-width-percent:0;mso-height-percent:0;mso-wrap-distance-left:9pt;mso-wrap-distance-top:0;mso-wrap-distance-right:9pt;mso-wrap-distance-bottom:0;mso-position-horizontal:absolute;mso-position-horizontal-relative:text;mso-position-vertical:absolute;mso-position-vertical-relative:text;mso-width-percent:0;mso-height-percent:0;mso-width-relative:margin;mso-height-relative:margin;v-text-anchor:top" o:gfxdata="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" fillcolor="white [3201]" stroked="f" strokeweight=".5pt">
                 <v:textbox>
                   <w:txbxContent>
                     <w:p>
@@ -3012,7 +3138,7 @@
                     </pic:cNvPicPr>
                   </pic:nvPicPr>
                   <pic:blipFill>
-                    <a:blip r:embed="rId8" cstate="print">
+                    <a:blip r:embed="rId9" cstate="print">
                       <a:extLst>
                         <a:ext uri="{28A0092B-C50C-407E-A947-70E740481C1C}">
                           <a14:useLocalDpi xmlns:a14="http://schemas.microsoft.com/office/drawing/2010/main" val="0"/>
@@ -3116,7 +3242,7 @@
           </mc:Choice>
           <mc:Fallback>
             <w:pict>
-              <v:shape w14:anchorId="5665A58E" id="Zone de texte 192" o:spid="_x0000_s1042" type="#_x0000_t202" style="position:absolute;left:0;text-align:left;margin-left:20.6pt;margin-top:14.7pt;width:89.6pt;height:23.4pt;z-index:251839488;visibility:visible;mso-wrap-style:square;mso-width-percent:0;mso-height-percent:0;mso-wrap-distance-left:9pt;mso-wrap-distance-top:0;mso-wrap-distance-right:9pt;mso-wrap-distance-bottom:0;mso-position-horizontal:absolute;mso-position-horizontal-relative:text;mso-position-vertical:absolute;mso-position-vertical-relative:text;mso-width-percent:0;mso-height-percent:0;mso-width-relative:margin;mso-height-relative:margin;v-text-anchor:top" o:gfxdata="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" fillcolor="white [3201]" stroked="f" strokeweight=".5pt">
+              <v:shape w14:anchorId="5665A58E" id="Zone de texte 192" o:spid="_x0000_s1043" type="#_x0000_t202" style="position:absolute;left:0;text-align:left;margin-left:20.6pt;margin-top:14.7pt;width:89.6pt;height:23.4pt;z-index:251839488;visibility:visible;mso-wrap-style:square;mso-width-percent:0;mso-height-percent:0;mso-wrap-distance-left:9pt;mso-wrap-distance-top:0;mso-wrap-distance-right:9pt;mso-wrap-distance-bottom:0;mso-position-horizontal:absolute;mso-position-horizontal-relative:text;mso-position-vertical:absolute;mso-position-vertical-relative:text;mso-width-percent:0;mso-height-percent:0;mso-width-relative:margin;mso-height-relative:margin;v-text-anchor:top" o:gfxdata="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" fillcolor="white [3201]" stroked="f" strokeweight=".5pt">
                 <v:textbox>
                   <w:txbxContent>
                     <w:p>
@@ -3153,7 +3279,7 @@
                     </pic:cNvPicPr>
                   </pic:nvPicPr>
                   <pic:blipFill>
-                    <a:blip r:embed="rId9">
+                    <a:blip r:embed="rId10">
                       <a:extLst>
                         <a:ext uri="{28A0092B-C50C-407E-A947-70E740481C1C}">
                           <a14:useLocalDpi xmlns:a14="http://schemas.microsoft.com/office/drawing/2010/main" val="0"/>
@@ -3353,7 +3479,7 @@
                     </pic:cNvPicPr>
                   </pic:nvPicPr>
                   <pic:blipFill>
-                    <a:blip r:embed="rId9">
+                    <a:blip r:embed="rId10">
                       <a:extLst>
                         <a:ext uri="{28A0092B-C50C-407E-A947-70E740481C1C}">
                           <a14:useLocalDpi xmlns:a14="http://schemas.microsoft.com/office/drawing/2010/main" val="0"/>
@@ -3457,7 +3583,7 @@
           </mc:Choice>
           <mc:Fallback>
             <w:pict>
-              <v:shape w14:anchorId="3290C0DB" id="Zone de texte 176" o:spid="_x0000_s1043" type="#_x0000_t202" style="position:absolute;left:0;text-align:left;margin-left:-114pt;margin-top:24.35pt;width:166.8pt;height:22.45pt;rotation:-90;z-index:251821056;visibility:visible;mso-wrap-style:square;mso-width-percent:0;mso-height-percent:0;mso-wrap-distance-left:9pt;mso-wrap-distance-top:0;mso-wrap-distance-right:9pt;mso-wrap-distance-bottom:0;mso-position-horizontal:absolute;mso-position-horizontal-relative:margin;mso-position-vertical:absolute;mso-position-vertical-relative:text;mso-width-percent:0;mso-height-percent:0;mso-width-relative:margin;mso-height-relative:margin;v-text-anchor:top" o:gfxdata="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" fillcolor="white [3201]" stroked="f" strokeweight=".5pt">
+              <v:shape w14:anchorId="3290C0DB" id="Zone de texte 176" o:spid="_x0000_s1044" type="#_x0000_t202" style="position:absolute;left:0;text-align:left;margin-left:-114pt;margin-top:24.35pt;width:166.8pt;height:22.45pt;rotation:-90;z-index:251821056;visibility:visible;mso-wrap-style:square;mso-width-percent:0;mso-height-percent:0;mso-wrap-distance-left:9pt;mso-wrap-distance-top:0;mso-wrap-distance-right:9pt;mso-wrap-distance-bottom:0;mso-position-horizontal:absolute;mso-position-horizontal-relative:margin;mso-position-vertical:absolute;mso-position-vertical-relative:text;mso-width-percent:0;mso-height-percent:0;mso-width-relative:margin;mso-height-relative:margin;v-text-anchor:top" o:gfxdata="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" fillcolor="white [3201]" stroked="f" strokeweight=".5pt">
                 <v:textbox>
                   <w:txbxContent>
                     <w:p>
@@ -3618,7 +3744,7 @@
           </mc:Choice>
           <mc:Fallback>
             <w:pict>
-              <v:shape w14:anchorId="31AEECAA" id="Zone de texte 57" o:spid="_x0000_s1044" type="#_x0000_t202" style="position:absolute;left:0;text-align:left;margin-left:334.25pt;margin-top:15pt;width:136.1pt;height:42.05pt;z-index:251701248;visibility:visible;mso-wrap-style:square;mso-width-percent:0;mso-wrap-distance-left:9pt;mso-wrap-distance-top:0;mso-wrap-distance-right:9pt;mso-wrap-distance-bottom:0;mso-position-horizontal:absolute;mso-position-horizontal-relative:page;mso-position-vertical:absolute;mso-position-vertical-relative:text;mso-width-percent:0;mso-width-relative:margin;v-text-anchor:top" o:gfxdata="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" fillcolor="white [3201]" stroked="f" strokeweight=".5pt">
+              <v:shape w14:anchorId="31AEECAA" id="Zone de texte 57" o:spid="_x0000_s1045" type="#_x0000_t202" style="position:absolute;left:0;text-align:left;margin-left:334.25pt;margin-top:15pt;width:136.1pt;height:42.05pt;z-index:251701248;visibility:visible;mso-wrap-style:square;mso-width-percent:0;mso-wrap-distance-left:9pt;mso-wrap-distance-top:0;mso-wrap-distance-right:9pt;mso-wrap-distance-bottom:0;mso-position-horizontal:absolute;mso-position-horizontal-relative:page;mso-position-vertical:absolute;mso-position-vertical-relative:text;mso-width-percent:0;mso-width-relative:margin;v-text-anchor:top" o:gfxdata="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" fillcolor="white [3201]" stroked="f" strokeweight=".5pt">
                 <v:textbox>
                   <w:txbxContent>
                     <w:p>
@@ -3704,7 +3830,7 @@
           </mc:Choice>
           <mc:Fallback>
             <w:pict>
-              <v:shape w14:anchorId="7E13767F" id="Zone de texte 56" o:spid="_x0000_s1045" type="#_x0000_t202" style="position:absolute;left:0;text-align:left;margin-left:10.25pt;margin-top:9.15pt;width:124.55pt;height:54.9pt;z-index:251699200;visibility:visible;mso-wrap-style:square;mso-width-percent:0;mso-height-percent:0;mso-wrap-distance-left:9pt;mso-wrap-distance-top:0;mso-wrap-distance-right:9pt;mso-wrap-distance-bottom:0;mso-position-horizontal:absolute;mso-position-horizontal-relative:margin;mso-position-vertical:absolute;mso-position-vertical-relative:text;mso-width-percent:0;mso-height-percent:0;mso-width-relative:margin;mso-height-relative:margin;v-text-anchor:top" o:gfxdata="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" fillcolor="white [3201]" stroked="f" strokeweight=".5pt">
+              <v:shape w14:anchorId="7E13767F" id="Zone de texte 56" o:spid="_x0000_s1046" type="#_x0000_t202" style="position:absolute;left:0;text-align:left;margin-left:10.25pt;margin-top:9.15pt;width:124.55pt;height:54.9pt;z-index:251699200;visibility:visible;mso-wrap-style:square;mso-width-percent:0;mso-height-percent:0;mso-wrap-distance-left:9pt;mso-wrap-distance-top:0;mso-wrap-distance-right:9pt;mso-wrap-distance-bottom:0;mso-position-horizontal:absolute;mso-position-horizontal-relative:margin;mso-position-vertical:absolute;mso-position-vertical-relative:text;mso-width-percent:0;mso-height-percent:0;mso-width-relative:margin;mso-height-relative:margin;v-text-anchor:top" o:gfxdata="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" fillcolor="white [3201]" stroked="f" strokeweight=".5pt">
                 <v:textbox>
                   <w:txbxContent>
                     <w:p>
@@ -3956,7 +4082,7 @@
           </mc:Choice>
           <mc:Fallback>
             <w:pict>
-              <v:shape w14:anchorId="2ABF2DFF" id="Zone de texte 184" o:spid="_x0000_s1046" type="#_x0000_t202" style="position:absolute;margin-left:393.75pt;margin-top:109.25pt;width:192.6pt;height:35.75pt;z-index:251642864;visibility:visible;mso-wrap-style:square;mso-width-percent:0;mso-height-percent:0;mso-wrap-distance-left:9pt;mso-wrap-distance-top:0;mso-wrap-distance-right:9pt;mso-wrap-distance-bottom:0;mso-position-horizontal:absolute;mso-position-horizontal-relative:page;mso-position-vertical:absolute;mso-position-vertical-relative:text;mso-width-percent:0;mso-height-percent:0;mso-width-relative:margin;mso-height-relative:margin;v-text-anchor:top" o:gfxdata="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" fillcolor="white [3201]" stroked="f" strokeweight=".5pt">
+              <v:shape w14:anchorId="2ABF2DFF" id="Zone de texte 184" o:spid="_x0000_s1047" type="#_x0000_t202" style="position:absolute;margin-left:393.75pt;margin-top:109.25pt;width:192.6pt;height:35.75pt;z-index:251642864;visibility:visible;mso-wrap-style:square;mso-width-percent:0;mso-height-percent:0;mso-wrap-distance-left:9pt;mso-wrap-distance-top:0;mso-wrap-distance-right:9pt;mso-wrap-distance-bottom:0;mso-position-horizontal:absolute;mso-position-horizontal-relative:page;mso-position-vertical:absolute;mso-position-vertical-relative:text;mso-width-percent:0;mso-height-percent:0;mso-width-relative:margin;mso-height-relative:margin;v-text-anchor:top" o:gfxdata="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" fillcolor="white [3201]" stroked="f" strokeweight=".5pt">
                 <v:textbox>
                   <w:txbxContent>
                     <w:p>
@@ -4052,7 +4178,7 @@
           </mc:Choice>
           <mc:Fallback>
             <w:pict>
-              <v:shape w14:anchorId="352FC13A" id="Zone de texte 183" o:spid="_x0000_s1047" type="#_x0000_t202" style="position:absolute;margin-left:394.65pt;margin-top:74.1pt;width:192.6pt;height:35.75pt;z-index:251643889;visibility:visible;mso-wrap-style:square;mso-width-percent:0;mso-height-percent:0;mso-wrap-distance-left:9pt;mso-wrap-distance-top:0;mso-wrap-distance-right:9pt;mso-wrap-distance-bottom:0;mso-position-horizontal:absolute;mso-position-horizontal-relative:page;mso-position-vertical:absolute;mso-position-vertical-relative:text;mso-width-percent:0;mso-height-percent:0;mso-width-relative:margin;mso-height-relative:margin;v-text-anchor:top" o:gfxdata="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" fillcolor="white [3201]" stroked="f" strokeweight=".5pt">
+              <v:shape w14:anchorId="352FC13A" id="Zone de texte 183" o:spid="_x0000_s1048" type="#_x0000_t202" style="position:absolute;margin-left:394.65pt;margin-top:74.1pt;width:192.6pt;height:35.75pt;z-index:251643889;visibility:visible;mso-wrap-style:square;mso-width-percent:0;mso-height-percent:0;mso-wrap-distance-left:9pt;mso-wrap-distance-top:0;mso-wrap-distance-right:9pt;mso-wrap-distance-bottom:0;mso-position-horizontal:absolute;mso-position-horizontal-relative:page;mso-position-vertical:absolute;mso-position-vertical-relative:text;mso-width-percent:0;mso-height-percent:0;mso-width-relative:margin;mso-height-relative:margin;v-text-anchor:top" o:gfxdata="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" fillcolor="white [3201]" stroked="f" strokeweight=".5pt">
                 <v:textbox>
                   <w:txbxContent>
                     <w:p>
@@ -4145,7 +4271,7 @@
           </mc:Choice>
           <mc:Fallback>
             <w:pict>
-              <v:shape w14:anchorId="5A398F67" id="Zone de texte 182" o:spid="_x0000_s1048" type="#_x0000_t202" style="position:absolute;margin-left:393.65pt;margin-top:51.55pt;width:192.6pt;height:18.9pt;z-index:251644914;visibility:visible;mso-wrap-style:square;mso-width-percent:0;mso-height-percent:0;mso-wrap-distance-left:9pt;mso-wrap-distance-top:0;mso-wrap-distance-right:9pt;mso-wrap-distance-bottom:0;mso-position-horizontal:absolute;mso-position-horizontal-relative:page;mso-position-vertical:absolute;mso-position-vertical-relative:text;mso-width-percent:0;mso-height-percent:0;mso-width-relative:margin;mso-height-relative:margin;v-text-anchor:top" o:gfxdata="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" fillcolor="white [3201]" stroked="f" strokeweight=".5pt">
+              <v:shape w14:anchorId="5A398F67" id="Zone de texte 182" o:spid="_x0000_s1049" type="#_x0000_t202" style="position:absolute;margin-left:393.65pt;margin-top:51.55pt;width:192.6pt;height:18.9pt;z-index:251644914;visibility:visible;mso-wrap-style:square;mso-width-percent:0;mso-height-percent:0;mso-wrap-distance-left:9pt;mso-wrap-distance-top:0;mso-wrap-distance-right:9pt;mso-wrap-distance-bottom:0;mso-position-horizontal:absolute;mso-position-horizontal-relative:page;mso-position-vertical:absolute;mso-position-vertical-relative:text;mso-width-percent:0;mso-height-percent:0;mso-width-relative:margin;mso-height-relative:margin;v-text-anchor:top" o:gfxdata="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" fillcolor="white [3201]" stroked="f" strokeweight=".5pt">
                 <v:textbox>
                   <w:txbxContent>
                     <w:p>
@@ -4495,7 +4621,7 @@
                     </pic:cNvPicPr>
                   </pic:nvPicPr>
                   <pic:blipFill>
-                    <a:blip r:embed="rId10">
+                    <a:blip r:embed="rId11">
                       <a:extLst>
                         <a:ext uri="{28A0092B-C50C-407E-A947-70E740481C1C}">
                           <a14:useLocalDpi xmlns:a14="http://schemas.microsoft.com/office/drawing/2010/main" val="0"/>
@@ -4600,7 +4726,7 @@
           </mc:Choice>
           <mc:Fallback>
             <w:pict>
-              <v:shape w14:anchorId="5A83F84F" id="Zone de texte 75" o:spid="_x0000_s1049" type="#_x0000_t202" style="position:absolute;margin-left:156.4pt;margin-top:.35pt;width:81.4pt;height:21.9pt;rotation:-90;z-index:251654139;visibility:visible;mso-wrap-style:square;mso-width-percent:0;mso-height-percent:0;mso-wrap-distance-left:9pt;mso-wrap-distance-top:0;mso-wrap-distance-right:9pt;mso-wrap-distance-bottom:0;mso-position-horizontal:absolute;mso-position-horizontal-relative:text;mso-position-vertical:absolute;mso-position-vertical-relative:text;mso-width-percent:0;mso-height-percent:0;mso-width-relative:margin;mso-height-relative:margin;v-text-anchor:top" o:gfxdata="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" fillcolor="white [3201]" stroked="f" strokeweight=".5pt">
+              <v:shape w14:anchorId="5A83F84F" id="Zone de texte 75" o:spid="_x0000_s1050" type="#_x0000_t202" style="position:absolute;margin-left:156.4pt;margin-top:.35pt;width:81.4pt;height:21.9pt;rotation:-90;z-index:251654139;visibility:visible;mso-wrap-style:square;mso-width-percent:0;mso-height-percent:0;mso-wrap-distance-left:9pt;mso-wrap-distance-top:0;mso-wrap-distance-right:9pt;mso-wrap-distance-bottom:0;mso-position-horizontal:absolute;mso-position-horizontal-relative:text;mso-position-vertical:absolute;mso-position-vertical-relative:text;mso-width-percent:0;mso-height-percent:0;mso-width-relative:margin;mso-height-relative:margin;v-text-anchor:top" o:gfxdata="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" fillcolor="white [3201]" stroked="f" strokeweight=".5pt">
                 <v:textbox>
                   <w:txbxContent>
                     <w:p>
@@ -4762,7 +4888,7 @@
           </mc:Choice>
           <mc:Fallback>
             <w:pict>
-              <v:shape w14:anchorId="3A16B6C2" id="Zone de texte 94" o:spid="_x0000_s1050" type="#_x0000_t202" style="position:absolute;margin-left:190.1pt;margin-top:168.05pt;width:64.95pt;height:34.05pt;rotation:-90;z-index:251649014;visibility:visible;mso-wrap-style:square;mso-width-percent:0;mso-height-percent:0;mso-wrap-distance-left:9pt;mso-wrap-distance-top:0;mso-wrap-distance-right:9pt;mso-wrap-distance-bottom:0;mso-position-horizontal:absolute;mso-position-horizontal-relative:margin;mso-position-vertical:absolute;mso-position-vertical-relative:text;mso-width-percent:0;mso-height-percent:0;mso-width-relative:margin;mso-height-relative:margin;v-text-anchor:top" o:gfxdata="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" fillcolor="white [3201]" stroked="f" strokeweight=".5pt">
+              <v:shape w14:anchorId="3A16B6C2" id="Zone de texte 94" o:spid="_x0000_s1051" type="#_x0000_t202" style="position:absolute;margin-left:190.1pt;margin-top:168.05pt;width:64.95pt;height:34.05pt;rotation:-90;z-index:251649014;visibility:visible;mso-wrap-style:square;mso-width-percent:0;mso-height-percent:0;mso-wrap-distance-left:9pt;mso-wrap-distance-top:0;mso-wrap-distance-right:9pt;mso-wrap-distance-bottom:0;mso-position-horizontal:absolute;mso-position-horizontal-relative:margin;mso-position-vertical:absolute;mso-position-vertical-relative:text;mso-width-percent:0;mso-height-percent:0;mso-width-relative:margin;mso-height-relative:margin;v-text-anchor:top" o:gfxdata="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" fillcolor="white [3201]" stroked="f" strokeweight=".5pt">
                 <v:textbox>
                   <w:txbxContent>
                     <w:p>
@@ -4920,7 +5046,7 @@
           </mc:Choice>
           <mc:Fallback>
             <w:pict>
-              <v:shape w14:anchorId="6EC5C5F8" id="Zone de texte 93" o:spid="_x0000_s1051" type="#_x0000_t202" style="position:absolute;margin-left:111.6pt;margin-top:182.25pt;width:100.15pt;height:21.9pt;rotation:-90;z-index:251650039;visibility:visible;mso-wrap-style:square;mso-width-percent:0;mso-height-percent:0;mso-wrap-distance-left:9pt;mso-wrap-distance-top:0;mso-wrap-distance-right:9pt;mso-wrap-distance-bottom:0;mso-position-horizontal:absolute;mso-position-horizontal-relative:margin;mso-position-vertical:absolute;mso-position-vertical-relative:text;mso-width-percent:0;mso-height-percent:0;mso-width-relative:margin;mso-height-relative:margin;v-text-anchor:top" o:gfxdata="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" fillcolor="white [3201]" stroked="f" strokeweight=".5pt">
+              <v:shape w14:anchorId="6EC5C5F8" id="Zone de texte 93" o:spid="_x0000_s1052" type="#_x0000_t202" style="position:absolute;margin-left:111.6pt;margin-top:182.25pt;width:100.15pt;height:21.9pt;rotation:-90;z-index:251650039;visibility:visible;mso-wrap-style:square;mso-width-percent:0;mso-height-percent:0;mso-wrap-distance-left:9pt;mso-wrap-distance-top:0;mso-wrap-distance-right:9pt;mso-wrap-distance-bottom:0;mso-position-horizontal:absolute;mso-position-horizontal-relative:margin;mso-position-vertical:absolute;mso-position-vertical-relative:text;mso-width-percent:0;mso-height-percent:0;mso-width-relative:margin;mso-height-relative:margin;v-text-anchor:top" o:gfxdata="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" fillcolor="white [3201]" stroked="f" strokeweight=".5pt">
                 <v:textbox>
                   <w:txbxContent>
                     <w:p>
@@ -5133,7 +5259,7 @@
           </mc:Choice>
           <mc:Fallback>
             <w:pict>
-              <v:shape w14:anchorId="167A5718" id="Zone de texte 78" o:spid="_x0000_s1052" type="#_x0000_t202" style="position:absolute;margin-left:-110.15pt;margin-top:42.8pt;width:155.25pt;height:21.9pt;rotation:-90;z-index:251653114;visibility:visible;mso-wrap-style:square;mso-width-percent:0;mso-height-percent:0;mso-wrap-distance-left:9pt;mso-wrap-distance-top:0;mso-wrap-distance-right:9pt;mso-wrap-distance-bottom:0;mso-position-horizontal:absolute;mso-position-horizontal-relative:margin;mso-position-vertical:absolute;mso-position-vertical-relative:text;mso-width-percent:0;mso-height-percent:0;mso-width-relative:margin;mso-height-relative:margin;v-text-anchor:top" o:gfxdata="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" fillcolor="white [3201]" stroked="f" strokeweight=".5pt">
+              <v:shape w14:anchorId="167A5718" id="Zone de texte 78" o:spid="_x0000_s1053" type="#_x0000_t202" style="position:absolute;margin-left:-110.15pt;margin-top:42.8pt;width:155.25pt;height:21.9pt;rotation:-90;z-index:251653114;visibility:visible;mso-wrap-style:square;mso-width-percent:0;mso-height-percent:0;mso-wrap-distance-left:9pt;mso-wrap-distance-top:0;mso-wrap-distance-right:9pt;mso-wrap-distance-bottom:0;mso-position-horizontal:absolute;mso-position-horizontal-relative:margin;mso-position-vertical:absolute;mso-position-vertical-relative:text;mso-width-percent:0;mso-height-percent:0;mso-width-relative:margin;mso-height-relative:margin;v-text-anchor:top" o:gfxdata="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" fillcolor="white [3201]" stroked="f" strokeweight=".5pt">
                 <v:textbox>
                   <w:txbxContent>
                     <w:p>
@@ -5232,708 +5358,6 @@
                 <pic:pic xmlns:pic="http://schemas.openxmlformats.org/drawingml/2006/picture">
                   <pic:nvPicPr>
                     <pic:cNvPr id="0" name="Picture 6"/>
-                    <pic:cNvPicPr>
-                      <a:picLocks noChangeAspect="1" noChangeArrowheads="1"/>
-                    </pic:cNvPicPr>
-                  </pic:nvPicPr>
-                  <pic:blipFill>
-                    <a:blip r:embed="rId11">
-                      <a:extLst>
-                        <a:ext uri="{28A0092B-C50C-407E-A947-70E740481C1C}">
-                          <a14:useLocalDpi xmlns:a14="http://schemas.microsoft.com/office/drawing/2010/main" val="0"/>
-                        </a:ext>
-                      </a:extLst>
-                    </a:blip>
-                    <a:srcRect/>
-                    <a:stretch>
-                      <a:fillRect/>
-                    </a:stretch>
-                  </pic:blipFill>
-                  <pic:spPr bwMode="auto">
-                    <a:xfrm>
-                      <a:off x="0" y="0"/>
-                      <a:ext cx="2841924" cy="1800000"/>
-                    </a:xfrm>
-                    <a:prstGeom prst="rect">
-                      <a:avLst/>
-                    </a:prstGeom>
-                    <a:noFill/>
-                    <a:ln>
-                      <a:noFill/>
-                    </a:ln>
-                  </pic:spPr>
-                </pic:pic>
-              </a:graphicData>
-            </a:graphic>
-          </wp:inline>
-        </w:drawing>
-      </w:r>
-    </w:p>
-    <w:p>
-      <w:r>
-        <w:rPr>
-          <w:noProof/>
-        </w:rPr>
-        <w:lastRenderedPageBreak/>
-        <mc:AlternateContent>
-          <mc:Choice Requires="wps">
-            <w:drawing>
-              <wp:anchor distT="0" distB="0" distL="114300" distR="114300" simplePos="0" relativeHeight="251884544" behindDoc="0" locked="0" layoutInCell="1" allowOverlap="1" wp14:anchorId="17FD069B" wp14:editId="1C16C699">
-                <wp:simplePos x="0" y="0"/>
-                <wp:positionH relativeFrom="column">
-                  <wp:posOffset>3720723</wp:posOffset>
-                </wp:positionH>
-                <wp:positionV relativeFrom="paragraph">
-                  <wp:posOffset>-1224501</wp:posOffset>
-                </wp:positionV>
-                <wp:extent cx="223935" cy="7330129"/>
-                <wp:effectExtent l="0" t="0" r="24130" b="23495"/>
-                <wp:wrapNone/>
-                <wp:docPr id="36" name="Connecteur : en angle 36"/>
-                <wp:cNvGraphicFramePr/>
-                <a:graphic xmlns:a="http://schemas.openxmlformats.org/drawingml/2006/main">
-                  <a:graphicData uri="http://schemas.microsoft.com/office/word/2010/wordprocessingShape">
-                    <wps:wsp>
-                      <wps:cNvCnPr/>
-                      <wps:spPr>
-                        <a:xfrm flipH="1" flipV="1">
-                          <a:off x="0" y="0"/>
-                          <a:ext cx="223935" cy="7330129"/>
-                        </a:xfrm>
-                        <a:prstGeom prst="bentConnector3">
-                          <a:avLst>
-                            <a:gd name="adj1" fmla="val 68240"/>
-                          </a:avLst>
-                        </a:prstGeom>
-                      </wps:spPr>
-                      <wps:style>
-                        <a:lnRef idx="1">
-                          <a:schemeClr val="dk1"/>
-                        </a:lnRef>
-                        <a:fillRef idx="0">
-                          <a:schemeClr val="dk1"/>
-                        </a:fillRef>
-                        <a:effectRef idx="0">
-                          <a:schemeClr val="dk1"/>
-                        </a:effectRef>
-                        <a:fontRef idx="minor">
-                          <a:schemeClr val="tx1"/>
-                        </a:fontRef>
-                      </wps:style>
-                      <wps:bodyPr/>
-                    </wps:wsp>
-                  </a:graphicData>
-                </a:graphic>
-                <wp14:sizeRelH relativeFrom="margin">
-                  <wp14:pctWidth>0</wp14:pctWidth>
-                </wp14:sizeRelH>
-                <wp14:sizeRelV relativeFrom="margin">
-                  <wp14:pctHeight>0</wp14:pctHeight>
-                </wp14:sizeRelV>
-              </wp:anchor>
-            </w:drawing>
-          </mc:Choice>
-          <mc:Fallback>
-            <w:pict>
-              <v:shape w14:anchorId="068C8D95" id="Connecteur : en angle 36" o:spid="_x0000_s1026" type="#_x0000_t34" style="position:absolute;margin-left:292.95pt;margin-top:-96.4pt;width:17.65pt;height:577.2pt;flip:x y;z-index:251884544;visibility:visible;mso-wrap-style:square;mso-width-percent:0;mso-height-percent:0;mso-wrap-distance-left:9pt;mso-wrap-distance-top:0;mso-wrap-distance-right:9pt;mso-wrap-distance-bottom:0;mso-position-horizontal:absolute;mso-position-horizontal-relative:text;mso-position-vertical:absolute;mso-position-vertical-relative:text;mso-width-percent:0;mso-height-percent:0;mso-width-relative:margin;mso-height-relative:margin" o:gfxdata="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" adj="14740" strokecolor="black [3200]" strokeweight=".5pt"/>
-            </w:pict>
-          </mc:Fallback>
-        </mc:AlternateContent>
-      </w:r>
-      <w:r>
-        <w:rPr>
-          <w:noProof/>
-        </w:rPr>
-        <mc:AlternateContent>
-          <mc:Choice Requires="wps">
-            <w:drawing>
-              <wp:anchor distT="0" distB="0" distL="114300" distR="114300" simplePos="0" relativeHeight="251808768" behindDoc="0" locked="0" layoutInCell="1" allowOverlap="1" wp14:anchorId="6D95BB19" wp14:editId="04FA1A5A">
-                <wp:simplePos x="0" y="0"/>
-                <wp:positionH relativeFrom="column">
-                  <wp:posOffset>-44268</wp:posOffset>
-                </wp:positionH>
-                <wp:positionV relativeFrom="paragraph">
-                  <wp:posOffset>122391</wp:posOffset>
-                </wp:positionV>
-                <wp:extent cx="4246308" cy="1890527"/>
-                <wp:effectExtent l="0" t="3175" r="36830" b="17780"/>
-                <wp:wrapNone/>
-                <wp:docPr id="163" name="Connecteur : en angle 163"/>
-                <wp:cNvGraphicFramePr/>
-                <a:graphic xmlns:a="http://schemas.openxmlformats.org/drawingml/2006/main">
-                  <a:graphicData uri="http://schemas.microsoft.com/office/word/2010/wordprocessingShape">
-                    <wps:wsp>
-                      <wps:cNvCnPr/>
-                      <wps:spPr>
-                        <a:xfrm rot="5400000" flipH="1" flipV="1">
-                          <a:off x="0" y="0"/>
-                          <a:ext cx="4246308" cy="1890527"/>
-                        </a:xfrm>
-                        <a:prstGeom prst="bentConnector3">
-                          <a:avLst>
-                            <a:gd name="adj1" fmla="val 3577"/>
-                          </a:avLst>
-                        </a:prstGeom>
-                      </wps:spPr>
-                      <wps:style>
-                        <a:lnRef idx="1">
-                          <a:schemeClr val="dk1"/>
-                        </a:lnRef>
-                        <a:fillRef idx="0">
-                          <a:schemeClr val="dk1"/>
-                        </a:fillRef>
-                        <a:effectRef idx="0">
-                          <a:schemeClr val="dk1"/>
-                        </a:effectRef>
-                        <a:fontRef idx="minor">
-                          <a:schemeClr val="tx1"/>
-                        </a:fontRef>
-                      </wps:style>
-                      <wps:bodyPr/>
-                    </wps:wsp>
-                  </a:graphicData>
-                </a:graphic>
-                <wp14:sizeRelH relativeFrom="margin">
-                  <wp14:pctWidth>0</wp14:pctWidth>
-                </wp14:sizeRelH>
-                <wp14:sizeRelV relativeFrom="margin">
-                  <wp14:pctHeight>0</wp14:pctHeight>
-                </wp14:sizeRelV>
-              </wp:anchor>
-            </w:drawing>
-          </mc:Choice>
-          <mc:Fallback>
-            <w:pict>
-              <v:shape w14:anchorId="6C80CF49" id="Connecteur : en angle 163" o:spid="_x0000_s1026" type="#_x0000_t34" style="position:absolute;margin-left:-3.5pt;margin-top:9.65pt;width:334.35pt;height:148.85pt;rotation:90;flip:x y;z-index:251808768;visibility:visible;mso-wrap-style:square;mso-width-percent:0;mso-height-percent:0;mso-wrap-distance-left:9pt;mso-wrap-distance-top:0;mso-wrap-distance-right:9pt;mso-wrap-distance-bottom:0;mso-position-horizontal:absolute;mso-position-horizontal-relative:text;mso-position-vertical:absolute;mso-position-vertical-relative:text;mso-width-percent:0;mso-height-percent:0;mso-width-relative:margin;mso-height-relative:margin" o:gfxdata="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" adj="773" strokecolor="black [3200]" strokeweight=".5pt"/>
-            </w:pict>
-          </mc:Fallback>
-        </mc:AlternateContent>
-      </w:r>
-      <w:r>
-        <w:rPr>
-          <w:noProof/>
-        </w:rPr>
-        <mc:AlternateContent>
-          <mc:Choice Requires="wps">
-            <w:drawing>
-              <wp:anchor distT="0" distB="0" distL="114300" distR="114300" simplePos="0" relativeHeight="251728896" behindDoc="0" locked="0" layoutInCell="1" allowOverlap="1" wp14:anchorId="5F55439E" wp14:editId="58640EE0">
-                <wp:simplePos x="0" y="0"/>
-                <wp:positionH relativeFrom="column">
-                  <wp:posOffset>-111760</wp:posOffset>
-                </wp:positionH>
-                <wp:positionV relativeFrom="paragraph">
-                  <wp:posOffset>1728916</wp:posOffset>
-                </wp:positionV>
-                <wp:extent cx="540385" cy="0"/>
-                <wp:effectExtent l="0" t="0" r="0" b="0"/>
-                <wp:wrapNone/>
-                <wp:docPr id="95" name="Connecteur droit 95"/>
-                <wp:cNvGraphicFramePr/>
-                <a:graphic xmlns:a="http://schemas.openxmlformats.org/drawingml/2006/main">
-                  <a:graphicData uri="http://schemas.microsoft.com/office/word/2010/wordprocessingShape">
-                    <wps:wsp>
-                      <wps:cNvCnPr/>
-                      <wps:spPr>
-                        <a:xfrm>
-                          <a:off x="0" y="0"/>
-                          <a:ext cx="540385" cy="0"/>
-                        </a:xfrm>
-                        <a:prstGeom prst="line">
-                          <a:avLst/>
-                        </a:prstGeom>
-                      </wps:spPr>
-                      <wps:style>
-                        <a:lnRef idx="1">
-                          <a:schemeClr val="dk1"/>
-                        </a:lnRef>
-                        <a:fillRef idx="0">
-                          <a:schemeClr val="dk1"/>
-                        </a:fillRef>
-                        <a:effectRef idx="0">
-                          <a:schemeClr val="dk1"/>
-                        </a:effectRef>
-                        <a:fontRef idx="minor">
-                          <a:schemeClr val="tx1"/>
-                        </a:fontRef>
-                      </wps:style>
-                      <wps:bodyPr/>
-                    </wps:wsp>
-                  </a:graphicData>
-                </a:graphic>
-              </wp:anchor>
-            </w:drawing>
-          </mc:Choice>
-          <mc:Fallback>
-            <w:pict>
-              <v:line w14:anchorId="6493132B" id="Connecteur droit 95" o:spid="_x0000_s1026" style="position:absolute;z-index:251728896;visibility:visible;mso-wrap-style:square;mso-wrap-distance-left:9pt;mso-wrap-distance-top:0;mso-wrap-distance-right:9pt;mso-wrap-distance-bottom:0;mso-position-horizontal:absolute;mso-position-horizontal-relative:text;mso-position-vertical:absolute;mso-position-vertical-relative:text" from="-8.8pt,136.15pt" to="33.75pt,136.15pt" o:gfxdata="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" strokecolor="black [3200]" strokeweight=".5pt">
-                <v:stroke joinstyle="miter"/>
-              </v:line>
-            </w:pict>
-          </mc:Fallback>
-        </mc:AlternateContent>
-      </w:r>
-      <w:r>
-        <w:rPr>
-          <w:noProof/>
-        </w:rPr>
-        <mc:AlternateContent>
-          <mc:Choice Requires="wps">
-            <w:drawing>
-              <wp:anchor distT="0" distB="0" distL="114300" distR="114300" simplePos="0" relativeHeight="251807744" behindDoc="0" locked="0" layoutInCell="1" allowOverlap="1" wp14:anchorId="3B5958F1" wp14:editId="4E94DEE8">
-                <wp:simplePos x="0" y="0"/>
-                <wp:positionH relativeFrom="column">
-                  <wp:posOffset>2186494</wp:posOffset>
-                </wp:positionH>
-                <wp:positionV relativeFrom="paragraph">
-                  <wp:posOffset>-895261</wp:posOffset>
-                </wp:positionV>
-                <wp:extent cx="1511" cy="897775"/>
-                <wp:effectExtent l="76200" t="0" r="74930" b="55245"/>
-                <wp:wrapNone/>
-                <wp:docPr id="162" name="Connecteur droit avec flèche 162"/>
-                <wp:cNvGraphicFramePr/>
-                <a:graphic xmlns:a="http://schemas.openxmlformats.org/drawingml/2006/main">
-                  <a:graphicData uri="http://schemas.microsoft.com/office/word/2010/wordprocessingShape">
-                    <wps:wsp>
-                      <wps:cNvCnPr/>
-                      <wps:spPr>
-                        <a:xfrm flipH="1">
-                          <a:off x="0" y="0"/>
-                          <a:ext cx="1511" cy="897775"/>
-                        </a:xfrm>
-                        <a:prstGeom prst="straightConnector1">
-                          <a:avLst/>
-                        </a:prstGeom>
-                        <a:ln>
-                          <a:tailEnd type="triangle"/>
-                        </a:ln>
-                      </wps:spPr>
-                      <wps:style>
-                        <a:lnRef idx="1">
-                          <a:schemeClr val="dk1"/>
-                        </a:lnRef>
-                        <a:fillRef idx="0">
-                          <a:schemeClr val="dk1"/>
-                        </a:fillRef>
-                        <a:effectRef idx="0">
-                          <a:schemeClr val="dk1"/>
-                        </a:effectRef>
-                        <a:fontRef idx="minor">
-                          <a:schemeClr val="tx1"/>
-                        </a:fontRef>
-                      </wps:style>
-                      <wps:bodyPr/>
-                    </wps:wsp>
-                  </a:graphicData>
-                </a:graphic>
-              </wp:anchor>
-            </w:drawing>
-          </mc:Choice>
-          <mc:Fallback>
-            <w:pict>
-              <v:shape w14:anchorId="502C3928" id="Connecteur droit avec flèche 162" o:spid="_x0000_s1026" type="#_x0000_t32" style="position:absolute;margin-left:172.15pt;margin-top:-70.5pt;width:.1pt;height:70.7pt;flip:x;z-index:251807744;visibility:visible;mso-wrap-style:square;mso-wrap-distance-left:9pt;mso-wrap-distance-top:0;mso-wrap-distance-right:9pt;mso-wrap-distance-bottom:0;mso-position-horizontal:absolute;mso-position-horizontal-relative:text;mso-position-vertical:absolute;mso-position-vertical-relative:text" o:gfxdata="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" strokecolor="black [3200]" strokeweight=".5pt">
-                <v:stroke endarrow="block" joinstyle="miter"/>
-              </v:shape>
-            </w:pict>
-          </mc:Fallback>
-        </mc:AlternateContent>
-      </w:r>
-      <w:r>
-        <w:rPr>
-          <w:noProof/>
-        </w:rPr>
-        <mc:AlternateContent>
-          <mc:Choice Requires="wps">
-            <w:drawing>
-              <wp:anchor distT="0" distB="0" distL="114300" distR="114300" simplePos="0" relativeHeight="251764736" behindDoc="0" locked="0" layoutInCell="1" allowOverlap="1" wp14:anchorId="70D2FA7B" wp14:editId="02656464">
-                <wp:simplePos x="0" y="0"/>
-                <wp:positionH relativeFrom="column">
-                  <wp:posOffset>1896304</wp:posOffset>
-                </wp:positionH>
-                <wp:positionV relativeFrom="paragraph">
-                  <wp:posOffset>1844454</wp:posOffset>
-                </wp:positionV>
-                <wp:extent cx="1085353" cy="278296"/>
-                <wp:effectExtent l="0" t="0" r="635" b="7620"/>
-                <wp:wrapNone/>
-                <wp:docPr id="127" name="Zone de texte 127"/>
-                <wp:cNvGraphicFramePr/>
-                <a:graphic xmlns:a="http://schemas.openxmlformats.org/drawingml/2006/main">
-                  <a:graphicData uri="http://schemas.microsoft.com/office/word/2010/wordprocessingShape">
-                    <wps:wsp>
-                      <wps:cNvSpPr txBox="1"/>
-                      <wps:spPr>
-                        <a:xfrm>
-                          <a:off x="0" y="0"/>
-                          <a:ext cx="1085353" cy="278296"/>
-                        </a:xfrm>
-                        <a:prstGeom prst="rect">
-                          <a:avLst/>
-                        </a:prstGeom>
-                        <a:solidFill>
-                          <a:schemeClr val="lt1"/>
-                        </a:solidFill>
-                        <a:ln w="6350">
-                          <a:noFill/>
-                        </a:ln>
-                      </wps:spPr>
-                      <wps:txbx>
-                        <w:txbxContent>
-                          <w:p>
-                            <w:r>
-                              <w:t>Etape suivante</w:t>
-                            </w:r>
-                          </w:p>
-                        </w:txbxContent>
-                      </wps:txbx>
-                      <wps:bodyPr rot="0" spcFirstLastPara="0" vertOverflow="overflow" horzOverflow="overflow" vert="horz" wrap="square" lIns="91440" tIns="45720" rIns="91440" bIns="45720" numCol="1" spcCol="0" rtlCol="0" fromWordArt="0" anchor="t" anchorCtr="0" forceAA="0" compatLnSpc="1">
-                        <a:prstTxWarp prst="textNoShape">
-                          <a:avLst/>
-                        </a:prstTxWarp>
-                        <a:noAutofit/>
-                      </wps:bodyPr>
-                    </wps:wsp>
-                  </a:graphicData>
-                </a:graphic>
-                <wp14:sizeRelH relativeFrom="margin">
-                  <wp14:pctWidth>0</wp14:pctWidth>
-                </wp14:sizeRelH>
-                <wp14:sizeRelV relativeFrom="margin">
-                  <wp14:pctHeight>0</wp14:pctHeight>
-                </wp14:sizeRelV>
-              </wp:anchor>
-            </w:drawing>
-          </mc:Choice>
-          <mc:Fallback>
-            <w:pict>
-              <v:shape w14:anchorId="70D2FA7B" id="Zone de texte 127" o:spid="_x0000_s1053" type="#_x0000_t202" style="position:absolute;margin-left:149.3pt;margin-top:145.25pt;width:85.45pt;height:21.9pt;z-index:251764736;visibility:visible;mso-wrap-style:square;mso-width-percent:0;mso-height-percent:0;mso-wrap-distance-left:9pt;mso-wrap-distance-top:0;mso-wrap-distance-right:9pt;mso-wrap-distance-bottom:0;mso-position-horizontal:absolute;mso-position-horizontal-relative:text;mso-position-vertical:absolute;mso-position-vertical-relative:text;mso-width-percent:0;mso-height-percent:0;mso-width-relative:margin;mso-height-relative:margin;v-text-anchor:top" o:gfxdata="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" fillcolor="white [3201]" stroked="f" strokeweight=".5pt">
-                <v:textbox>
-                  <w:txbxContent>
-                    <w:p>
-                      <w:r>
-                        <w:t>Etape suivante</w:t>
-                      </w:r>
-                    </w:p>
-                  </w:txbxContent>
-                </v:textbox>
-              </v:shape>
-            </w:pict>
-          </mc:Fallback>
-        </mc:AlternateContent>
-      </w:r>
-      <w:r>
-        <w:rPr>
-          <w:noProof/>
-        </w:rPr>
-        <mc:AlternateContent>
-          <mc:Choice Requires="wps">
-            <w:drawing>
-              <wp:anchor distT="0" distB="0" distL="114300" distR="114300" simplePos="0" relativeHeight="251652089" behindDoc="0" locked="0" layoutInCell="1" allowOverlap="1" wp14:anchorId="7042E56C" wp14:editId="4C8F000B">
-                <wp:simplePos x="0" y="0"/>
-                <wp:positionH relativeFrom="margin">
-                  <wp:posOffset>-1150221</wp:posOffset>
-                </wp:positionH>
-                <wp:positionV relativeFrom="paragraph">
-                  <wp:posOffset>623032</wp:posOffset>
-                </wp:positionV>
-                <wp:extent cx="1816873" cy="278130"/>
-                <wp:effectExtent l="7303" t="0" r="317" b="318"/>
-                <wp:wrapNone/>
-                <wp:docPr id="79" name="Zone de texte 79"/>
-                <wp:cNvGraphicFramePr/>
-                <a:graphic xmlns:a="http://schemas.openxmlformats.org/drawingml/2006/main">
-                  <a:graphicData uri="http://schemas.microsoft.com/office/word/2010/wordprocessingShape">
-                    <wps:wsp>
-                      <wps:cNvSpPr txBox="1"/>
-                      <wps:spPr>
-                        <a:xfrm rot="16200000">
-                          <a:off x="0" y="0"/>
-                          <a:ext cx="1816873" cy="278130"/>
-                        </a:xfrm>
-                        <a:prstGeom prst="rect">
-                          <a:avLst/>
-                        </a:prstGeom>
-                        <a:solidFill>
-                          <a:schemeClr val="lt1"/>
-                        </a:solidFill>
-                        <a:ln w="6350">
-                          <a:noFill/>
-                        </a:ln>
-                      </wps:spPr>
-                      <wps:txbx>
-                        <w:txbxContent>
-                          <w:p>
-                            <w:r>
-                              <w:t>Retour à la page précédente</w:t>
-                            </w:r>
-                          </w:p>
-                        </w:txbxContent>
-                      </wps:txbx>
-                      <wps:bodyPr rot="0" spcFirstLastPara="0" vertOverflow="overflow" horzOverflow="overflow" vert="horz" wrap="square" lIns="91440" tIns="45720" rIns="91440" bIns="45720" numCol="1" spcCol="0" rtlCol="0" fromWordArt="0" anchor="t" anchorCtr="0" forceAA="0" compatLnSpc="1">
-                        <a:prstTxWarp prst="textNoShape">
-                          <a:avLst/>
-                        </a:prstTxWarp>
-                        <a:noAutofit/>
-                      </wps:bodyPr>
-                    </wps:wsp>
-                  </a:graphicData>
-                </a:graphic>
-                <wp14:sizeRelH relativeFrom="margin">
-                  <wp14:pctWidth>0</wp14:pctWidth>
-                </wp14:sizeRelH>
-                <wp14:sizeRelV relativeFrom="margin">
-                  <wp14:pctHeight>0</wp14:pctHeight>
-                </wp14:sizeRelV>
-              </wp:anchor>
-            </w:drawing>
-          </mc:Choice>
-          <mc:Fallback>
-            <w:pict>
-              <v:shape w14:anchorId="7042E56C" id="Zone de texte 79" o:spid="_x0000_s1054" type="#_x0000_t202" style="position:absolute;margin-left:-90.55pt;margin-top:49.05pt;width:143.05pt;height:21.9pt;rotation:-90;z-index:251652089;visibility:visible;mso-wrap-style:square;mso-width-percent:0;mso-height-percent:0;mso-wrap-distance-left:9pt;mso-wrap-distance-top:0;mso-wrap-distance-right:9pt;mso-wrap-distance-bottom:0;mso-position-horizontal:absolute;mso-position-horizontal-relative:margin;mso-position-vertical:absolute;mso-position-vertical-relative:text;mso-width-percent:0;mso-height-percent:0;mso-width-relative:margin;mso-height-relative:margin;v-text-anchor:top" o:gfxdata="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" fillcolor="white [3201]" stroked="f" strokeweight=".5pt">
-                <v:textbox>
-                  <w:txbxContent>
-                    <w:p>
-                      <w:r>
-                        <w:t>Retour à la page précédente</w:t>
-                      </w:r>
-                    </w:p>
-                  </w:txbxContent>
-                </v:textbox>
-                <w10:wrap anchorx="margin"/>
-              </v:shape>
-            </w:pict>
-          </mc:Fallback>
-        </mc:AlternateContent>
-      </w:r>
-      <w:r>
-        <w:rPr>
-          <w:noProof/>
-        </w:rPr>
-        <mc:AlternateContent>
-          <mc:Choice Requires="wps">
-            <w:drawing>
-              <wp:anchor distT="0" distB="0" distL="114300" distR="114300" simplePos="0" relativeHeight="251725824" behindDoc="0" locked="0" layoutInCell="1" allowOverlap="1" wp14:anchorId="3D943ECD" wp14:editId="7175C5A8">
-                <wp:simplePos x="0" y="0"/>
-                <wp:positionH relativeFrom="column">
-                  <wp:posOffset>-1037962</wp:posOffset>
-                </wp:positionH>
-                <wp:positionV relativeFrom="paragraph">
-                  <wp:posOffset>-287917</wp:posOffset>
-                </wp:positionV>
-                <wp:extent cx="2952336" cy="1101118"/>
-                <wp:effectExtent l="0" t="46037" r="106997" b="11748"/>
-                <wp:wrapNone/>
-                <wp:docPr id="89" name="Connecteur : en angle 89"/>
-                <wp:cNvGraphicFramePr/>
-                <a:graphic xmlns:a="http://schemas.openxmlformats.org/drawingml/2006/main">
-                  <a:graphicData uri="http://schemas.microsoft.com/office/word/2010/wordprocessingShape">
-                    <wps:wsp>
-                      <wps:cNvCnPr/>
-                      <wps:spPr>
-                        <a:xfrm rot="5400000" flipH="1" flipV="1">
-                          <a:off x="0" y="0"/>
-                          <a:ext cx="2952336" cy="1101118"/>
-                        </a:xfrm>
-                        <a:prstGeom prst="bentConnector3">
-                          <a:avLst>
-                            <a:gd name="adj1" fmla="val 67803"/>
-                          </a:avLst>
-                        </a:prstGeom>
-                        <a:ln>
-                          <a:tailEnd type="triangle"/>
-                        </a:ln>
-                      </wps:spPr>
-                      <wps:style>
-                        <a:lnRef idx="1">
-                          <a:schemeClr val="dk1"/>
-                        </a:lnRef>
-                        <a:fillRef idx="0">
-                          <a:schemeClr val="dk1"/>
-                        </a:fillRef>
-                        <a:effectRef idx="0">
-                          <a:schemeClr val="dk1"/>
-                        </a:effectRef>
-                        <a:fontRef idx="minor">
-                          <a:schemeClr val="tx1"/>
-                        </a:fontRef>
-                      </wps:style>
-                      <wps:bodyPr/>
-                    </wps:wsp>
-                  </a:graphicData>
-                </a:graphic>
-                <wp14:sizeRelH relativeFrom="margin">
-                  <wp14:pctWidth>0</wp14:pctWidth>
-                </wp14:sizeRelH>
-                <wp14:sizeRelV relativeFrom="margin">
-                  <wp14:pctHeight>0</wp14:pctHeight>
-                </wp14:sizeRelV>
-              </wp:anchor>
-            </w:drawing>
-          </mc:Choice>
-          <mc:Fallback>
-            <w:pict>
-              <v:shape w14:anchorId="14B1443C" id="Connecteur : en angle 89" o:spid="_x0000_s1026" type="#_x0000_t34" style="position:absolute;margin-left:-81.75pt;margin-top:-22.65pt;width:232.45pt;height:86.7pt;rotation:90;flip:x y;z-index:251725824;visibility:visible;mso-wrap-style:square;mso-width-percent:0;mso-height-percent:0;mso-wrap-distance-left:9pt;mso-wrap-distance-top:0;mso-wrap-distance-right:9pt;mso-wrap-distance-bottom:0;mso-position-horizontal:absolute;mso-position-horizontal-relative:text;mso-position-vertical:absolute;mso-position-vertical-relative:text;mso-width-percent:0;mso-height-percent:0;mso-width-relative:margin;mso-height-relative:margin" o:gfxdata="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" adj="14645" strokecolor="black [3200]" strokeweight=".5pt">
-                <v:stroke endarrow="block"/>
-              </v:shape>
-            </w:pict>
-          </mc:Fallback>
-        </mc:AlternateContent>
-      </w:r>
-      <w:r>
-        <w:rPr>
-          <w:noProof/>
-        </w:rPr>
-        <mc:AlternateContent>
-          <mc:Choice Requires="wps">
-            <w:drawing>
-              <wp:anchor distT="0" distB="0" distL="114300" distR="114300" simplePos="0" relativeHeight="251675648" behindDoc="0" locked="0" layoutInCell="1" allowOverlap="1" wp14:anchorId="225AFD42" wp14:editId="4A9E8D12">
-                <wp:simplePos x="0" y="0"/>
-                <wp:positionH relativeFrom="column">
-                  <wp:posOffset>1829825</wp:posOffset>
-                </wp:positionH>
-                <wp:positionV relativeFrom="paragraph">
-                  <wp:posOffset>987852</wp:posOffset>
-                </wp:positionV>
-                <wp:extent cx="13580" cy="1181477"/>
-                <wp:effectExtent l="76200" t="0" r="62865" b="57150"/>
-                <wp:wrapNone/>
-                <wp:docPr id="34" name="Connecteur droit avec flèche 34"/>
-                <wp:cNvGraphicFramePr/>
-                <a:graphic xmlns:a="http://schemas.openxmlformats.org/drawingml/2006/main">
-                  <a:graphicData uri="http://schemas.microsoft.com/office/word/2010/wordprocessingShape">
-                    <wps:wsp>
-                      <wps:cNvCnPr/>
-                      <wps:spPr>
-                        <a:xfrm flipH="1">
-                          <a:off x="0" y="0"/>
-                          <a:ext cx="13580" cy="1181477"/>
-                        </a:xfrm>
-                        <a:prstGeom prst="straightConnector1">
-                          <a:avLst/>
-                        </a:prstGeom>
-                        <a:ln>
-                          <a:tailEnd type="triangle"/>
-                        </a:ln>
-                      </wps:spPr>
-                      <wps:style>
-                        <a:lnRef idx="1">
-                          <a:schemeClr val="dk1"/>
-                        </a:lnRef>
-                        <a:fillRef idx="0">
-                          <a:schemeClr val="dk1"/>
-                        </a:fillRef>
-                        <a:effectRef idx="0">
-                          <a:schemeClr val="dk1"/>
-                        </a:effectRef>
-                        <a:fontRef idx="minor">
-                          <a:schemeClr val="tx1"/>
-                        </a:fontRef>
-                      </wps:style>
-                      <wps:bodyPr/>
-                    </wps:wsp>
-                  </a:graphicData>
-                </a:graphic>
-              </wp:anchor>
-            </w:drawing>
-          </mc:Choice>
-          <mc:Fallback>
-            <w:pict>
-              <v:shape w14:anchorId="16DCBCB5" id="Connecteur droit avec flèche 34" o:spid="_x0000_s1026" type="#_x0000_t32" style="position:absolute;margin-left:144.1pt;margin-top:77.8pt;width:1.05pt;height:93.05pt;flip:x;z-index:251675648;visibility:visible;mso-wrap-style:square;mso-wrap-distance-left:9pt;mso-wrap-distance-top:0;mso-wrap-distance-right:9pt;mso-wrap-distance-bottom:0;mso-position-horizontal:absolute;mso-position-horizontal-relative:text;mso-position-vertical:absolute;mso-position-vertical-relative:text" o:gfxdata="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" strokecolor="black [3200]" strokeweight=".5pt">
-                <v:stroke endarrow="block" joinstyle="miter"/>
-              </v:shape>
-            </w:pict>
-          </mc:Fallback>
-        </mc:AlternateContent>
-      </w:r>
-      <w:r>
-        <w:rPr>
-          <w:noProof/>
-        </w:rPr>
-        <mc:AlternateContent>
-          <mc:Choice Requires="wps">
-            <w:drawing>
-              <wp:anchor distT="0" distB="0" distL="114300" distR="114300" simplePos="0" relativeHeight="251668480" behindDoc="0" locked="0" layoutInCell="1" allowOverlap="1" wp14:anchorId="11578065" wp14:editId="74E82AA6">
-                <wp:simplePos x="0" y="0"/>
-                <wp:positionH relativeFrom="column">
-                  <wp:posOffset>3423920</wp:posOffset>
-                </wp:positionH>
-                <wp:positionV relativeFrom="paragraph">
-                  <wp:posOffset>-965200</wp:posOffset>
-                </wp:positionV>
-                <wp:extent cx="0" cy="7524000"/>
-                <wp:effectExtent l="76200" t="0" r="57150" b="58420"/>
-                <wp:wrapNone/>
-                <wp:docPr id="26" name="Connecteur droit avec flèche 26"/>
-                <wp:cNvGraphicFramePr/>
-                <a:graphic xmlns:a="http://schemas.openxmlformats.org/drawingml/2006/main">
-                  <a:graphicData uri="http://schemas.microsoft.com/office/word/2010/wordprocessingShape">
-                    <wps:wsp>
-                      <wps:cNvCnPr/>
-                      <wps:spPr>
-                        <a:xfrm flipH="1">
-                          <a:off x="0" y="0"/>
-                          <a:ext cx="0" cy="7524000"/>
-                        </a:xfrm>
-                        <a:prstGeom prst="straightConnector1">
-                          <a:avLst/>
-                        </a:prstGeom>
-                        <a:ln>
-                          <a:tailEnd type="triangle"/>
-                        </a:ln>
-                      </wps:spPr>
-                      <wps:style>
-                        <a:lnRef idx="1">
-                          <a:schemeClr val="dk1"/>
-                        </a:lnRef>
-                        <a:fillRef idx="0">
-                          <a:schemeClr val="dk1"/>
-                        </a:fillRef>
-                        <a:effectRef idx="0">
-                          <a:schemeClr val="dk1"/>
-                        </a:effectRef>
-                        <a:fontRef idx="minor">
-                          <a:schemeClr val="tx1"/>
-                        </a:fontRef>
-                      </wps:style>
-                      <wps:bodyPr/>
-                    </wps:wsp>
-                  </a:graphicData>
-                </a:graphic>
-                <wp14:sizeRelH relativeFrom="margin">
-                  <wp14:pctWidth>0</wp14:pctWidth>
-                </wp14:sizeRelH>
-                <wp14:sizeRelV relativeFrom="margin">
-                  <wp14:pctHeight>0</wp14:pctHeight>
-                </wp14:sizeRelV>
-              </wp:anchor>
-            </w:drawing>
-          </mc:Choice>
-          <mc:Fallback>
-            <w:pict>
-              <v:shape w14:anchorId="3D48103D" id="Connecteur droit avec flèche 26" o:spid="_x0000_s1026" type="#_x0000_t32" style="position:absolute;margin-left:269.6pt;margin-top:-76pt;width:0;height:592.45pt;flip:x;z-index:251668480;visibility:visible;mso-wrap-style:square;mso-width-percent:0;mso-height-percent:0;mso-wrap-distance-left:9pt;mso-wrap-distance-top:0;mso-wrap-distance-right:9pt;mso-wrap-distance-bottom:0;mso-position-horizontal:absolute;mso-position-horizontal-relative:text;mso-position-vertical:absolute;mso-position-vertical-relative:text;mso-width-percent:0;mso-height-percent:0;mso-width-relative:margin;mso-height-relative:margin" o:gfxdata="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" strokecolor="black [3200]" strokeweight=".5pt">
-                <v:stroke endarrow="block" joinstyle="miter"/>
-              </v:shape>
-            </w:pict>
-          </mc:Fallback>
-        </mc:AlternateContent>
-      </w:r>
-      <w:r>
-        <w:rPr>
-          <w:noProof/>
-        </w:rPr>
-        <w:drawing>
-          <wp:inline distT="0" distB="0" distL="0" distR="0" wp14:anchorId="33670EB9" wp14:editId="1C6CA9A2">
-            <wp:extent cx="2841924" cy="1800000"/>
-            <wp:effectExtent l="0" t="0" r="0" b="0"/>
-            <wp:docPr id="13" name="Image 13"/>
-            <wp:cNvGraphicFramePr>
-              <a:graphicFrameLocks xmlns:a="http://schemas.openxmlformats.org/drawingml/2006/main" noChangeAspect="1"/>
-            </wp:cNvGraphicFramePr>
-            <a:graphic xmlns:a="http://schemas.openxmlformats.org/drawingml/2006/main">
-              <a:graphicData uri="http://schemas.openxmlformats.org/drawingml/2006/picture">
-                <pic:pic xmlns:pic="http://schemas.openxmlformats.org/drawingml/2006/picture">
-                  <pic:nvPicPr>
-                    <pic:cNvPr id="0" name="Picture 8"/>
                     <pic:cNvPicPr>
                       <a:picLocks noChangeAspect="1" noChangeArrowheads="1"/>
                     </pic:cNvPicPr>
@@ -5971,6 +5395,708 @@
         </w:drawing>
       </w:r>
     </w:p>
+    <w:p>
+      <w:r>
+        <w:rPr>
+          <w:noProof/>
+        </w:rPr>
+        <w:lastRenderedPageBreak/>
+        <mc:AlternateContent>
+          <mc:Choice Requires="wps">
+            <w:drawing>
+              <wp:anchor distT="0" distB="0" distL="114300" distR="114300" simplePos="0" relativeHeight="251884544" behindDoc="0" locked="0" layoutInCell="1" allowOverlap="1" wp14:anchorId="17FD069B" wp14:editId="1C16C699">
+                <wp:simplePos x="0" y="0"/>
+                <wp:positionH relativeFrom="column">
+                  <wp:posOffset>3720723</wp:posOffset>
+                </wp:positionH>
+                <wp:positionV relativeFrom="paragraph">
+                  <wp:posOffset>-1224501</wp:posOffset>
+                </wp:positionV>
+                <wp:extent cx="223935" cy="7330129"/>
+                <wp:effectExtent l="0" t="0" r="24130" b="23495"/>
+                <wp:wrapNone/>
+                <wp:docPr id="36" name="Connecteur : en angle 36"/>
+                <wp:cNvGraphicFramePr/>
+                <a:graphic xmlns:a="http://schemas.openxmlformats.org/drawingml/2006/main">
+                  <a:graphicData uri="http://schemas.microsoft.com/office/word/2010/wordprocessingShape">
+                    <wps:wsp>
+                      <wps:cNvCnPr/>
+                      <wps:spPr>
+                        <a:xfrm flipH="1" flipV="1">
+                          <a:off x="0" y="0"/>
+                          <a:ext cx="223935" cy="7330129"/>
+                        </a:xfrm>
+                        <a:prstGeom prst="bentConnector3">
+                          <a:avLst>
+                            <a:gd name="adj1" fmla="val 68240"/>
+                          </a:avLst>
+                        </a:prstGeom>
+                      </wps:spPr>
+                      <wps:style>
+                        <a:lnRef idx="1">
+                          <a:schemeClr val="dk1"/>
+                        </a:lnRef>
+                        <a:fillRef idx="0">
+                          <a:schemeClr val="dk1"/>
+                        </a:fillRef>
+                        <a:effectRef idx="0">
+                          <a:schemeClr val="dk1"/>
+                        </a:effectRef>
+                        <a:fontRef idx="minor">
+                          <a:schemeClr val="tx1"/>
+                        </a:fontRef>
+                      </wps:style>
+                      <wps:bodyPr/>
+                    </wps:wsp>
+                  </a:graphicData>
+                </a:graphic>
+                <wp14:sizeRelH relativeFrom="margin">
+                  <wp14:pctWidth>0</wp14:pctWidth>
+                </wp14:sizeRelH>
+                <wp14:sizeRelV relativeFrom="margin">
+                  <wp14:pctHeight>0</wp14:pctHeight>
+                </wp14:sizeRelV>
+              </wp:anchor>
+            </w:drawing>
+          </mc:Choice>
+          <mc:Fallback>
+            <w:pict>
+              <v:shape w14:anchorId="068C8D95" id="Connecteur : en angle 36" o:spid="_x0000_s1026" type="#_x0000_t34" style="position:absolute;margin-left:292.95pt;margin-top:-96.4pt;width:17.65pt;height:577.2pt;flip:x y;z-index:251884544;visibility:visible;mso-wrap-style:square;mso-width-percent:0;mso-height-percent:0;mso-wrap-distance-left:9pt;mso-wrap-distance-top:0;mso-wrap-distance-right:9pt;mso-wrap-distance-bottom:0;mso-position-horizontal:absolute;mso-position-horizontal-relative:text;mso-position-vertical:absolute;mso-position-vertical-relative:text;mso-width-percent:0;mso-height-percent:0;mso-width-relative:margin;mso-height-relative:margin" o:gfxdata="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" adj="14740" strokecolor="black [3200]" strokeweight=".5pt"/>
+            </w:pict>
+          </mc:Fallback>
+        </mc:AlternateContent>
+      </w:r>
+      <w:r>
+        <w:rPr>
+          <w:noProof/>
+        </w:rPr>
+        <mc:AlternateContent>
+          <mc:Choice Requires="wps">
+            <w:drawing>
+              <wp:anchor distT="0" distB="0" distL="114300" distR="114300" simplePos="0" relativeHeight="251808768" behindDoc="0" locked="0" layoutInCell="1" allowOverlap="1" wp14:anchorId="6D95BB19" wp14:editId="04FA1A5A">
+                <wp:simplePos x="0" y="0"/>
+                <wp:positionH relativeFrom="column">
+                  <wp:posOffset>-44268</wp:posOffset>
+                </wp:positionH>
+                <wp:positionV relativeFrom="paragraph">
+                  <wp:posOffset>122391</wp:posOffset>
+                </wp:positionV>
+                <wp:extent cx="4246308" cy="1890527"/>
+                <wp:effectExtent l="0" t="3175" r="36830" b="17780"/>
+                <wp:wrapNone/>
+                <wp:docPr id="163" name="Connecteur : en angle 163"/>
+                <wp:cNvGraphicFramePr/>
+                <a:graphic xmlns:a="http://schemas.openxmlformats.org/drawingml/2006/main">
+                  <a:graphicData uri="http://schemas.microsoft.com/office/word/2010/wordprocessingShape">
+                    <wps:wsp>
+                      <wps:cNvCnPr/>
+                      <wps:spPr>
+                        <a:xfrm rot="5400000" flipH="1" flipV="1">
+                          <a:off x="0" y="0"/>
+                          <a:ext cx="4246308" cy="1890527"/>
+                        </a:xfrm>
+                        <a:prstGeom prst="bentConnector3">
+                          <a:avLst>
+                            <a:gd name="adj1" fmla="val 3577"/>
+                          </a:avLst>
+                        </a:prstGeom>
+                      </wps:spPr>
+                      <wps:style>
+                        <a:lnRef idx="1">
+                          <a:schemeClr val="dk1"/>
+                        </a:lnRef>
+                        <a:fillRef idx="0">
+                          <a:schemeClr val="dk1"/>
+                        </a:fillRef>
+                        <a:effectRef idx="0">
+                          <a:schemeClr val="dk1"/>
+                        </a:effectRef>
+                        <a:fontRef idx="minor">
+                          <a:schemeClr val="tx1"/>
+                        </a:fontRef>
+                      </wps:style>
+                      <wps:bodyPr/>
+                    </wps:wsp>
+                  </a:graphicData>
+                </a:graphic>
+                <wp14:sizeRelH relativeFrom="margin">
+                  <wp14:pctWidth>0</wp14:pctWidth>
+                </wp14:sizeRelH>
+                <wp14:sizeRelV relativeFrom="margin">
+                  <wp14:pctHeight>0</wp14:pctHeight>
+                </wp14:sizeRelV>
+              </wp:anchor>
+            </w:drawing>
+          </mc:Choice>
+          <mc:Fallback>
+            <w:pict>
+              <v:shape w14:anchorId="6C80CF49" id="Connecteur : en angle 163" o:spid="_x0000_s1026" type="#_x0000_t34" style="position:absolute;margin-left:-3.5pt;margin-top:9.65pt;width:334.35pt;height:148.85pt;rotation:90;flip:x y;z-index:251808768;visibility:visible;mso-wrap-style:square;mso-width-percent:0;mso-height-percent:0;mso-wrap-distance-left:9pt;mso-wrap-distance-top:0;mso-wrap-distance-right:9pt;mso-wrap-distance-bottom:0;mso-position-horizontal:absolute;mso-position-horizontal-relative:text;mso-position-vertical:absolute;mso-position-vertical-relative:text;mso-width-percent:0;mso-height-percent:0;mso-width-relative:margin;mso-height-relative:margin" o:gfxdata="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" adj="773" strokecolor="black [3200]" strokeweight=".5pt"/>
+            </w:pict>
+          </mc:Fallback>
+        </mc:AlternateContent>
+      </w:r>
+      <w:r>
+        <w:rPr>
+          <w:noProof/>
+        </w:rPr>
+        <mc:AlternateContent>
+          <mc:Choice Requires="wps">
+            <w:drawing>
+              <wp:anchor distT="0" distB="0" distL="114300" distR="114300" simplePos="0" relativeHeight="251728896" behindDoc="0" locked="0" layoutInCell="1" allowOverlap="1" wp14:anchorId="5F55439E" wp14:editId="58640EE0">
+                <wp:simplePos x="0" y="0"/>
+                <wp:positionH relativeFrom="column">
+                  <wp:posOffset>-111760</wp:posOffset>
+                </wp:positionH>
+                <wp:positionV relativeFrom="paragraph">
+                  <wp:posOffset>1728916</wp:posOffset>
+                </wp:positionV>
+                <wp:extent cx="540385" cy="0"/>
+                <wp:effectExtent l="0" t="0" r="0" b="0"/>
+                <wp:wrapNone/>
+                <wp:docPr id="95" name="Connecteur droit 95"/>
+                <wp:cNvGraphicFramePr/>
+                <a:graphic xmlns:a="http://schemas.openxmlformats.org/drawingml/2006/main">
+                  <a:graphicData uri="http://schemas.microsoft.com/office/word/2010/wordprocessingShape">
+                    <wps:wsp>
+                      <wps:cNvCnPr/>
+                      <wps:spPr>
+                        <a:xfrm>
+                          <a:off x="0" y="0"/>
+                          <a:ext cx="540385" cy="0"/>
+                        </a:xfrm>
+                        <a:prstGeom prst="line">
+                          <a:avLst/>
+                        </a:prstGeom>
+                      </wps:spPr>
+                      <wps:style>
+                        <a:lnRef idx="1">
+                          <a:schemeClr val="dk1"/>
+                        </a:lnRef>
+                        <a:fillRef idx="0">
+                          <a:schemeClr val="dk1"/>
+                        </a:fillRef>
+                        <a:effectRef idx="0">
+                          <a:schemeClr val="dk1"/>
+                        </a:effectRef>
+                        <a:fontRef idx="minor">
+                          <a:schemeClr val="tx1"/>
+                        </a:fontRef>
+                      </wps:style>
+                      <wps:bodyPr/>
+                    </wps:wsp>
+                  </a:graphicData>
+                </a:graphic>
+              </wp:anchor>
+            </w:drawing>
+          </mc:Choice>
+          <mc:Fallback>
+            <w:pict>
+              <v:line w14:anchorId="6493132B" id="Connecteur droit 95" o:spid="_x0000_s1026" style="position:absolute;z-index:251728896;visibility:visible;mso-wrap-style:square;mso-wrap-distance-left:9pt;mso-wrap-distance-top:0;mso-wrap-distance-right:9pt;mso-wrap-distance-bottom:0;mso-position-horizontal:absolute;mso-position-horizontal-relative:text;mso-position-vertical:absolute;mso-position-vertical-relative:text" from="-8.8pt,136.15pt" to="33.75pt,136.15pt" o:gfxdata="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" strokecolor="black [3200]" strokeweight=".5pt">
+                <v:stroke joinstyle="miter"/>
+              </v:line>
+            </w:pict>
+          </mc:Fallback>
+        </mc:AlternateContent>
+      </w:r>
+      <w:r>
+        <w:rPr>
+          <w:noProof/>
+        </w:rPr>
+        <mc:AlternateContent>
+          <mc:Choice Requires="wps">
+            <w:drawing>
+              <wp:anchor distT="0" distB="0" distL="114300" distR="114300" simplePos="0" relativeHeight="251807744" behindDoc="0" locked="0" layoutInCell="1" allowOverlap="1" wp14:anchorId="3B5958F1" wp14:editId="4E94DEE8">
+                <wp:simplePos x="0" y="0"/>
+                <wp:positionH relativeFrom="column">
+                  <wp:posOffset>2186494</wp:posOffset>
+                </wp:positionH>
+                <wp:positionV relativeFrom="paragraph">
+                  <wp:posOffset>-895261</wp:posOffset>
+                </wp:positionV>
+                <wp:extent cx="1511" cy="897775"/>
+                <wp:effectExtent l="76200" t="0" r="74930" b="55245"/>
+                <wp:wrapNone/>
+                <wp:docPr id="162" name="Connecteur droit avec flèche 162"/>
+                <wp:cNvGraphicFramePr/>
+                <a:graphic xmlns:a="http://schemas.openxmlformats.org/drawingml/2006/main">
+                  <a:graphicData uri="http://schemas.microsoft.com/office/word/2010/wordprocessingShape">
+                    <wps:wsp>
+                      <wps:cNvCnPr/>
+                      <wps:spPr>
+                        <a:xfrm flipH="1">
+                          <a:off x="0" y="0"/>
+                          <a:ext cx="1511" cy="897775"/>
+                        </a:xfrm>
+                        <a:prstGeom prst="straightConnector1">
+                          <a:avLst/>
+                        </a:prstGeom>
+                        <a:ln>
+                          <a:tailEnd type="triangle"/>
+                        </a:ln>
+                      </wps:spPr>
+                      <wps:style>
+                        <a:lnRef idx="1">
+                          <a:schemeClr val="dk1"/>
+                        </a:lnRef>
+                        <a:fillRef idx="0">
+                          <a:schemeClr val="dk1"/>
+                        </a:fillRef>
+                        <a:effectRef idx="0">
+                          <a:schemeClr val="dk1"/>
+                        </a:effectRef>
+                        <a:fontRef idx="minor">
+                          <a:schemeClr val="tx1"/>
+                        </a:fontRef>
+                      </wps:style>
+                      <wps:bodyPr/>
+                    </wps:wsp>
+                  </a:graphicData>
+                </a:graphic>
+              </wp:anchor>
+            </w:drawing>
+          </mc:Choice>
+          <mc:Fallback>
+            <w:pict>
+              <v:shape w14:anchorId="502C3928" id="Connecteur droit avec flèche 162" o:spid="_x0000_s1026" type="#_x0000_t32" style="position:absolute;margin-left:172.15pt;margin-top:-70.5pt;width:.1pt;height:70.7pt;flip:x;z-index:251807744;visibility:visible;mso-wrap-style:square;mso-wrap-distance-left:9pt;mso-wrap-distance-top:0;mso-wrap-distance-right:9pt;mso-wrap-distance-bottom:0;mso-position-horizontal:absolute;mso-position-horizontal-relative:text;mso-position-vertical:absolute;mso-position-vertical-relative:text" o:gfxdata="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" strokecolor="black [3200]" strokeweight=".5pt">
+                <v:stroke endarrow="block" joinstyle="miter"/>
+              </v:shape>
+            </w:pict>
+          </mc:Fallback>
+        </mc:AlternateContent>
+      </w:r>
+      <w:r>
+        <w:rPr>
+          <w:noProof/>
+        </w:rPr>
+        <mc:AlternateContent>
+          <mc:Choice Requires="wps">
+            <w:drawing>
+              <wp:anchor distT="0" distB="0" distL="114300" distR="114300" simplePos="0" relativeHeight="251764736" behindDoc="0" locked="0" layoutInCell="1" allowOverlap="1" wp14:anchorId="70D2FA7B" wp14:editId="02656464">
+                <wp:simplePos x="0" y="0"/>
+                <wp:positionH relativeFrom="column">
+                  <wp:posOffset>1896304</wp:posOffset>
+                </wp:positionH>
+                <wp:positionV relativeFrom="paragraph">
+                  <wp:posOffset>1844454</wp:posOffset>
+                </wp:positionV>
+                <wp:extent cx="1085353" cy="278296"/>
+                <wp:effectExtent l="0" t="0" r="635" b="7620"/>
+                <wp:wrapNone/>
+                <wp:docPr id="127" name="Zone de texte 127"/>
+                <wp:cNvGraphicFramePr/>
+                <a:graphic xmlns:a="http://schemas.openxmlformats.org/drawingml/2006/main">
+                  <a:graphicData uri="http://schemas.microsoft.com/office/word/2010/wordprocessingShape">
+                    <wps:wsp>
+                      <wps:cNvSpPr txBox="1"/>
+                      <wps:spPr>
+                        <a:xfrm>
+                          <a:off x="0" y="0"/>
+                          <a:ext cx="1085353" cy="278296"/>
+                        </a:xfrm>
+                        <a:prstGeom prst="rect">
+                          <a:avLst/>
+                        </a:prstGeom>
+                        <a:solidFill>
+                          <a:schemeClr val="lt1"/>
+                        </a:solidFill>
+                        <a:ln w="6350">
+                          <a:noFill/>
+                        </a:ln>
+                      </wps:spPr>
+                      <wps:txbx>
+                        <w:txbxContent>
+                          <w:p>
+                            <w:r>
+                              <w:t>Etape suivante</w:t>
+                            </w:r>
+                          </w:p>
+                        </w:txbxContent>
+                      </wps:txbx>
+                      <wps:bodyPr rot="0" spcFirstLastPara="0" vertOverflow="overflow" horzOverflow="overflow" vert="horz" wrap="square" lIns="91440" tIns="45720" rIns="91440" bIns="45720" numCol="1" spcCol="0" rtlCol="0" fromWordArt="0" anchor="t" anchorCtr="0" forceAA="0" compatLnSpc="1">
+                        <a:prstTxWarp prst="textNoShape">
+                          <a:avLst/>
+                        </a:prstTxWarp>
+                        <a:noAutofit/>
+                      </wps:bodyPr>
+                    </wps:wsp>
+                  </a:graphicData>
+                </a:graphic>
+                <wp14:sizeRelH relativeFrom="margin">
+                  <wp14:pctWidth>0</wp14:pctWidth>
+                </wp14:sizeRelH>
+                <wp14:sizeRelV relativeFrom="margin">
+                  <wp14:pctHeight>0</wp14:pctHeight>
+                </wp14:sizeRelV>
+              </wp:anchor>
+            </w:drawing>
+          </mc:Choice>
+          <mc:Fallback>
+            <w:pict>
+              <v:shape w14:anchorId="70D2FA7B" id="Zone de texte 127" o:spid="_x0000_s1054" type="#_x0000_t202" style="position:absolute;margin-left:149.3pt;margin-top:145.25pt;width:85.45pt;height:21.9pt;z-index:251764736;visibility:visible;mso-wrap-style:square;mso-width-percent:0;mso-height-percent:0;mso-wrap-distance-left:9pt;mso-wrap-distance-top:0;mso-wrap-distance-right:9pt;mso-wrap-distance-bottom:0;mso-position-horizontal:absolute;mso-position-horizontal-relative:text;mso-position-vertical:absolute;mso-position-vertical-relative:text;mso-width-percent:0;mso-height-percent:0;mso-width-relative:margin;mso-height-relative:margin;v-text-anchor:top" o:gfxdata="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" fillcolor="white [3201]" stroked="f" strokeweight=".5pt">
+                <v:textbox>
+                  <w:txbxContent>
+                    <w:p>
+                      <w:r>
+                        <w:t>Etape suivante</w:t>
+                      </w:r>
+                    </w:p>
+                  </w:txbxContent>
+                </v:textbox>
+              </v:shape>
+            </w:pict>
+          </mc:Fallback>
+        </mc:AlternateContent>
+      </w:r>
+      <w:r>
+        <w:rPr>
+          <w:noProof/>
+        </w:rPr>
+        <mc:AlternateContent>
+          <mc:Choice Requires="wps">
+            <w:drawing>
+              <wp:anchor distT="0" distB="0" distL="114300" distR="114300" simplePos="0" relativeHeight="251652089" behindDoc="0" locked="0" layoutInCell="1" allowOverlap="1" wp14:anchorId="7042E56C" wp14:editId="4C8F000B">
+                <wp:simplePos x="0" y="0"/>
+                <wp:positionH relativeFrom="margin">
+                  <wp:posOffset>-1150221</wp:posOffset>
+                </wp:positionH>
+                <wp:positionV relativeFrom="paragraph">
+                  <wp:posOffset>623032</wp:posOffset>
+                </wp:positionV>
+                <wp:extent cx="1816873" cy="278130"/>
+                <wp:effectExtent l="7303" t="0" r="317" b="318"/>
+                <wp:wrapNone/>
+                <wp:docPr id="79" name="Zone de texte 79"/>
+                <wp:cNvGraphicFramePr/>
+                <a:graphic xmlns:a="http://schemas.openxmlformats.org/drawingml/2006/main">
+                  <a:graphicData uri="http://schemas.microsoft.com/office/word/2010/wordprocessingShape">
+                    <wps:wsp>
+                      <wps:cNvSpPr txBox="1"/>
+                      <wps:spPr>
+                        <a:xfrm rot="16200000">
+                          <a:off x="0" y="0"/>
+                          <a:ext cx="1816873" cy="278130"/>
+                        </a:xfrm>
+                        <a:prstGeom prst="rect">
+                          <a:avLst/>
+                        </a:prstGeom>
+                        <a:solidFill>
+                          <a:schemeClr val="lt1"/>
+                        </a:solidFill>
+                        <a:ln w="6350">
+                          <a:noFill/>
+                        </a:ln>
+                      </wps:spPr>
+                      <wps:txbx>
+                        <w:txbxContent>
+                          <w:p>
+                            <w:r>
+                              <w:t>Retour à la page précédente</w:t>
+                            </w:r>
+                          </w:p>
+                        </w:txbxContent>
+                      </wps:txbx>
+                      <wps:bodyPr rot="0" spcFirstLastPara="0" vertOverflow="overflow" horzOverflow="overflow" vert="horz" wrap="square" lIns="91440" tIns="45720" rIns="91440" bIns="45720" numCol="1" spcCol="0" rtlCol="0" fromWordArt="0" anchor="t" anchorCtr="0" forceAA="0" compatLnSpc="1">
+                        <a:prstTxWarp prst="textNoShape">
+                          <a:avLst/>
+                        </a:prstTxWarp>
+                        <a:noAutofit/>
+                      </wps:bodyPr>
+                    </wps:wsp>
+                  </a:graphicData>
+                </a:graphic>
+                <wp14:sizeRelH relativeFrom="margin">
+                  <wp14:pctWidth>0</wp14:pctWidth>
+                </wp14:sizeRelH>
+                <wp14:sizeRelV relativeFrom="margin">
+                  <wp14:pctHeight>0</wp14:pctHeight>
+                </wp14:sizeRelV>
+              </wp:anchor>
+            </w:drawing>
+          </mc:Choice>
+          <mc:Fallback>
+            <w:pict>
+              <v:shape w14:anchorId="7042E56C" id="Zone de texte 79" o:spid="_x0000_s1055" type="#_x0000_t202" style="position:absolute;margin-left:-90.55pt;margin-top:49.05pt;width:143.05pt;height:21.9pt;rotation:-90;z-index:251652089;visibility:visible;mso-wrap-style:square;mso-width-percent:0;mso-height-percent:0;mso-wrap-distance-left:9pt;mso-wrap-distance-top:0;mso-wrap-distance-right:9pt;mso-wrap-distance-bottom:0;mso-position-horizontal:absolute;mso-position-horizontal-relative:margin;mso-position-vertical:absolute;mso-position-vertical-relative:text;mso-width-percent:0;mso-height-percent:0;mso-width-relative:margin;mso-height-relative:margin;v-text-anchor:top" o:gfxdata="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" fillcolor="white [3201]" stroked="f" strokeweight=".5pt">
+                <v:textbox>
+                  <w:txbxContent>
+                    <w:p>
+                      <w:r>
+                        <w:t>Retour à la page précédente</w:t>
+                      </w:r>
+                    </w:p>
+                  </w:txbxContent>
+                </v:textbox>
+                <w10:wrap anchorx="margin"/>
+              </v:shape>
+            </w:pict>
+          </mc:Fallback>
+        </mc:AlternateContent>
+      </w:r>
+      <w:r>
+        <w:rPr>
+          <w:noProof/>
+        </w:rPr>
+        <mc:AlternateContent>
+          <mc:Choice Requires="wps">
+            <w:drawing>
+              <wp:anchor distT="0" distB="0" distL="114300" distR="114300" simplePos="0" relativeHeight="251725824" behindDoc="0" locked="0" layoutInCell="1" allowOverlap="1" wp14:anchorId="3D943ECD" wp14:editId="7175C5A8">
+                <wp:simplePos x="0" y="0"/>
+                <wp:positionH relativeFrom="column">
+                  <wp:posOffset>-1037962</wp:posOffset>
+                </wp:positionH>
+                <wp:positionV relativeFrom="paragraph">
+                  <wp:posOffset>-287917</wp:posOffset>
+                </wp:positionV>
+                <wp:extent cx="2952336" cy="1101118"/>
+                <wp:effectExtent l="0" t="46037" r="106997" b="11748"/>
+                <wp:wrapNone/>
+                <wp:docPr id="89" name="Connecteur : en angle 89"/>
+                <wp:cNvGraphicFramePr/>
+                <a:graphic xmlns:a="http://schemas.openxmlformats.org/drawingml/2006/main">
+                  <a:graphicData uri="http://schemas.microsoft.com/office/word/2010/wordprocessingShape">
+                    <wps:wsp>
+                      <wps:cNvCnPr/>
+                      <wps:spPr>
+                        <a:xfrm rot="5400000" flipH="1" flipV="1">
+                          <a:off x="0" y="0"/>
+                          <a:ext cx="2952336" cy="1101118"/>
+                        </a:xfrm>
+                        <a:prstGeom prst="bentConnector3">
+                          <a:avLst>
+                            <a:gd name="adj1" fmla="val 67803"/>
+                          </a:avLst>
+                        </a:prstGeom>
+                        <a:ln>
+                          <a:tailEnd type="triangle"/>
+                        </a:ln>
+                      </wps:spPr>
+                      <wps:style>
+                        <a:lnRef idx="1">
+                          <a:schemeClr val="dk1"/>
+                        </a:lnRef>
+                        <a:fillRef idx="0">
+                          <a:schemeClr val="dk1"/>
+                        </a:fillRef>
+                        <a:effectRef idx="0">
+                          <a:schemeClr val="dk1"/>
+                        </a:effectRef>
+                        <a:fontRef idx="minor">
+                          <a:schemeClr val="tx1"/>
+                        </a:fontRef>
+                      </wps:style>
+                      <wps:bodyPr/>
+                    </wps:wsp>
+                  </a:graphicData>
+                </a:graphic>
+                <wp14:sizeRelH relativeFrom="margin">
+                  <wp14:pctWidth>0</wp14:pctWidth>
+                </wp14:sizeRelH>
+                <wp14:sizeRelV relativeFrom="margin">
+                  <wp14:pctHeight>0</wp14:pctHeight>
+                </wp14:sizeRelV>
+              </wp:anchor>
+            </w:drawing>
+          </mc:Choice>
+          <mc:Fallback>
+            <w:pict>
+              <v:shape w14:anchorId="14B1443C" id="Connecteur : en angle 89" o:spid="_x0000_s1026" type="#_x0000_t34" style="position:absolute;margin-left:-81.75pt;margin-top:-22.65pt;width:232.45pt;height:86.7pt;rotation:90;flip:x y;z-index:251725824;visibility:visible;mso-wrap-style:square;mso-width-percent:0;mso-height-percent:0;mso-wrap-distance-left:9pt;mso-wrap-distance-top:0;mso-wrap-distance-right:9pt;mso-wrap-distance-bottom:0;mso-position-horizontal:absolute;mso-position-horizontal-relative:text;mso-position-vertical:absolute;mso-position-vertical-relative:text;mso-width-percent:0;mso-height-percent:0;mso-width-relative:margin;mso-height-relative:margin" o:gfxdata="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" adj="14645" strokecolor="black [3200]" strokeweight=".5pt">
+                <v:stroke endarrow="block"/>
+              </v:shape>
+            </w:pict>
+          </mc:Fallback>
+        </mc:AlternateContent>
+      </w:r>
+      <w:r>
+        <w:rPr>
+          <w:noProof/>
+        </w:rPr>
+        <mc:AlternateContent>
+          <mc:Choice Requires="wps">
+            <w:drawing>
+              <wp:anchor distT="0" distB="0" distL="114300" distR="114300" simplePos="0" relativeHeight="251675648" behindDoc="0" locked="0" layoutInCell="1" allowOverlap="1" wp14:anchorId="225AFD42" wp14:editId="4A9E8D12">
+                <wp:simplePos x="0" y="0"/>
+                <wp:positionH relativeFrom="column">
+                  <wp:posOffset>1829825</wp:posOffset>
+                </wp:positionH>
+                <wp:positionV relativeFrom="paragraph">
+                  <wp:posOffset>987852</wp:posOffset>
+                </wp:positionV>
+                <wp:extent cx="13580" cy="1181477"/>
+                <wp:effectExtent l="76200" t="0" r="62865" b="57150"/>
+                <wp:wrapNone/>
+                <wp:docPr id="34" name="Connecteur droit avec flèche 34"/>
+                <wp:cNvGraphicFramePr/>
+                <a:graphic xmlns:a="http://schemas.openxmlformats.org/drawingml/2006/main">
+                  <a:graphicData uri="http://schemas.microsoft.com/office/word/2010/wordprocessingShape">
+                    <wps:wsp>
+                      <wps:cNvCnPr/>
+                      <wps:spPr>
+                        <a:xfrm flipH="1">
+                          <a:off x="0" y="0"/>
+                          <a:ext cx="13580" cy="1181477"/>
+                        </a:xfrm>
+                        <a:prstGeom prst="straightConnector1">
+                          <a:avLst/>
+                        </a:prstGeom>
+                        <a:ln>
+                          <a:tailEnd type="triangle"/>
+                        </a:ln>
+                      </wps:spPr>
+                      <wps:style>
+                        <a:lnRef idx="1">
+                          <a:schemeClr val="dk1"/>
+                        </a:lnRef>
+                        <a:fillRef idx="0">
+                          <a:schemeClr val="dk1"/>
+                        </a:fillRef>
+                        <a:effectRef idx="0">
+                          <a:schemeClr val="dk1"/>
+                        </a:effectRef>
+                        <a:fontRef idx="minor">
+                          <a:schemeClr val="tx1"/>
+                        </a:fontRef>
+                      </wps:style>
+                      <wps:bodyPr/>
+                    </wps:wsp>
+                  </a:graphicData>
+                </a:graphic>
+              </wp:anchor>
+            </w:drawing>
+          </mc:Choice>
+          <mc:Fallback>
+            <w:pict>
+              <v:shape w14:anchorId="16DCBCB5" id="Connecteur droit avec flèche 34" o:spid="_x0000_s1026" type="#_x0000_t32" style="position:absolute;margin-left:144.1pt;margin-top:77.8pt;width:1.05pt;height:93.05pt;flip:x;z-index:251675648;visibility:visible;mso-wrap-style:square;mso-wrap-distance-left:9pt;mso-wrap-distance-top:0;mso-wrap-distance-right:9pt;mso-wrap-distance-bottom:0;mso-position-horizontal:absolute;mso-position-horizontal-relative:text;mso-position-vertical:absolute;mso-position-vertical-relative:text" o:gfxdata="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" strokecolor="black [3200]" strokeweight=".5pt">
+                <v:stroke endarrow="block" joinstyle="miter"/>
+              </v:shape>
+            </w:pict>
+          </mc:Fallback>
+        </mc:AlternateContent>
+      </w:r>
+      <w:r>
+        <w:rPr>
+          <w:noProof/>
+        </w:rPr>
+        <mc:AlternateContent>
+          <mc:Choice Requires="wps">
+            <w:drawing>
+              <wp:anchor distT="0" distB="0" distL="114300" distR="114300" simplePos="0" relativeHeight="251668480" behindDoc="0" locked="0" layoutInCell="1" allowOverlap="1" wp14:anchorId="11578065" wp14:editId="74E82AA6">
+                <wp:simplePos x="0" y="0"/>
+                <wp:positionH relativeFrom="column">
+                  <wp:posOffset>3423920</wp:posOffset>
+                </wp:positionH>
+                <wp:positionV relativeFrom="paragraph">
+                  <wp:posOffset>-965200</wp:posOffset>
+                </wp:positionV>
+                <wp:extent cx="0" cy="7524000"/>
+                <wp:effectExtent l="76200" t="0" r="57150" b="58420"/>
+                <wp:wrapNone/>
+                <wp:docPr id="26" name="Connecteur droit avec flèche 26"/>
+                <wp:cNvGraphicFramePr/>
+                <a:graphic xmlns:a="http://schemas.openxmlformats.org/drawingml/2006/main">
+                  <a:graphicData uri="http://schemas.microsoft.com/office/word/2010/wordprocessingShape">
+                    <wps:wsp>
+                      <wps:cNvCnPr/>
+                      <wps:spPr>
+                        <a:xfrm flipH="1">
+                          <a:off x="0" y="0"/>
+                          <a:ext cx="0" cy="7524000"/>
+                        </a:xfrm>
+                        <a:prstGeom prst="straightConnector1">
+                          <a:avLst/>
+                        </a:prstGeom>
+                        <a:ln>
+                          <a:tailEnd type="triangle"/>
+                        </a:ln>
+                      </wps:spPr>
+                      <wps:style>
+                        <a:lnRef idx="1">
+                          <a:schemeClr val="dk1"/>
+                        </a:lnRef>
+                        <a:fillRef idx="0">
+                          <a:schemeClr val="dk1"/>
+                        </a:fillRef>
+                        <a:effectRef idx="0">
+                          <a:schemeClr val="dk1"/>
+                        </a:effectRef>
+                        <a:fontRef idx="minor">
+                          <a:schemeClr val="tx1"/>
+                        </a:fontRef>
+                      </wps:style>
+                      <wps:bodyPr/>
+                    </wps:wsp>
+                  </a:graphicData>
+                </a:graphic>
+                <wp14:sizeRelH relativeFrom="margin">
+                  <wp14:pctWidth>0</wp14:pctWidth>
+                </wp14:sizeRelH>
+                <wp14:sizeRelV relativeFrom="margin">
+                  <wp14:pctHeight>0</wp14:pctHeight>
+                </wp14:sizeRelV>
+              </wp:anchor>
+            </w:drawing>
+          </mc:Choice>
+          <mc:Fallback>
+            <w:pict>
+              <v:shape w14:anchorId="3D48103D" id="Connecteur droit avec flèche 26" o:spid="_x0000_s1026" type="#_x0000_t32" style="position:absolute;margin-left:269.6pt;margin-top:-76pt;width:0;height:592.45pt;flip:x;z-index:251668480;visibility:visible;mso-wrap-style:square;mso-width-percent:0;mso-height-percent:0;mso-wrap-distance-left:9pt;mso-wrap-distance-top:0;mso-wrap-distance-right:9pt;mso-wrap-distance-bottom:0;mso-position-horizontal:absolute;mso-position-horizontal-relative:text;mso-position-vertical:absolute;mso-position-vertical-relative:text;mso-width-percent:0;mso-height-percent:0;mso-width-relative:margin;mso-height-relative:margin" o:gfxdata="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" strokecolor="black [3200]" strokeweight=".5pt">
+                <v:stroke endarrow="block" joinstyle="miter"/>
+              </v:shape>
+            </w:pict>
+          </mc:Fallback>
+        </mc:AlternateContent>
+      </w:r>
+      <w:r>
+        <w:rPr>
+          <w:noProof/>
+        </w:rPr>
+        <w:drawing>
+          <wp:inline distT="0" distB="0" distL="0" distR="0" wp14:anchorId="33670EB9" wp14:editId="1C6CA9A2">
+            <wp:extent cx="2841924" cy="1800000"/>
+            <wp:effectExtent l="0" t="0" r="0" b="0"/>
+            <wp:docPr id="13" name="Image 13"/>
+            <wp:cNvGraphicFramePr>
+              <a:graphicFrameLocks xmlns:a="http://schemas.openxmlformats.org/drawingml/2006/main" noChangeAspect="1"/>
+            </wp:cNvGraphicFramePr>
+            <a:graphic xmlns:a="http://schemas.openxmlformats.org/drawingml/2006/main">
+              <a:graphicData uri="http://schemas.openxmlformats.org/drawingml/2006/picture">
+                <pic:pic xmlns:pic="http://schemas.openxmlformats.org/drawingml/2006/picture">
+                  <pic:nvPicPr>
+                    <pic:cNvPr id="0" name="Picture 8"/>
+                    <pic:cNvPicPr>
+                      <a:picLocks noChangeAspect="1" noChangeArrowheads="1"/>
+                    </pic:cNvPicPr>
+                  </pic:nvPicPr>
+                  <pic:blipFill>
+                    <a:blip r:embed="rId13">
+                      <a:extLst>
+                        <a:ext uri="{28A0092B-C50C-407E-A947-70E740481C1C}">
+                          <a14:useLocalDpi xmlns:a14="http://schemas.microsoft.com/office/drawing/2010/main" val="0"/>
+                        </a:ext>
+                      </a:extLst>
+                    </a:blip>
+                    <a:srcRect/>
+                    <a:stretch>
+                      <a:fillRect/>
+                    </a:stretch>
+                  </pic:blipFill>
+                  <pic:spPr bwMode="auto">
+                    <a:xfrm>
+                      <a:off x="0" y="0"/>
+                      <a:ext cx="2841924" cy="1800000"/>
+                    </a:xfrm>
+                    <a:prstGeom prst="rect">
+                      <a:avLst/>
+                    </a:prstGeom>
+                    <a:noFill/>
+                    <a:ln>
+                      <a:noFill/>
+                    </a:ln>
+                  </pic:spPr>
+                </pic:pic>
+              </a:graphicData>
+            </a:graphic>
+          </wp:inline>
+        </w:drawing>
+      </w:r>
+    </w:p>
     <w:p/>
     <w:p>
       <w:r>
@@ -6044,7 +6170,7 @@
           </mc:Choice>
           <mc:Fallback>
             <w:pict>
-              <v:shape w14:anchorId="7AB1D4F7" id="Zone de texte 47" o:spid="_x0000_s1055" type="#_x0000_t202" style="position:absolute;margin-left:294.4pt;margin-top:103.2pt;width:130.5pt;height:51.7pt;z-index:251630564;visibility:visible;mso-wrap-style:square;mso-width-percent:0;mso-height-percent:0;mso-wrap-distance-left:9pt;mso-wrap-distance-top:0;mso-wrap-distance-right:9pt;mso-wrap-distance-bottom:0;mso-position-horizontal:absolute;mso-position-horizontal-relative:text;mso-position-vertical:absolute;mso-position-vertical-relative:text;mso-width-percent:0;mso-height-percent:0;mso-width-relative:margin;mso-height-relative:margin;v-text-anchor:top" o:gfxdata="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" fillcolor="white [3201]" stroked="f" strokeweight=".5pt">
+              <v:shape w14:anchorId="7AB1D4F7" id="Zone de texte 47" o:spid="_x0000_s1056" type="#_x0000_t202" style="position:absolute;margin-left:294.4pt;margin-top:103.2pt;width:130.5pt;height:51.7pt;z-index:251630564;visibility:visible;mso-wrap-style:square;mso-width-percent:0;mso-height-percent:0;mso-wrap-distance-left:9pt;mso-wrap-distance-top:0;mso-wrap-distance-right:9pt;mso-wrap-distance-bottom:0;mso-position-horizontal:absolute;mso-position-horizontal-relative:text;mso-position-vertical:absolute;mso-position-vertical-relative:text;mso-width-percent:0;mso-height-percent:0;mso-width-relative:margin;mso-height-relative:margin;v-text-anchor:top" o:gfxdata="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" fillcolor="white [3201]" stroked="f" strokeweight=".5pt">
                 <v:textbox>
                   <w:txbxContent>
                     <w:p>
@@ -6270,7 +6396,7 @@
           </mc:Choice>
           <mc:Fallback>
             <w:pict>
-              <v:shape w14:anchorId="7E85A7F5" id="Zone de texte 126" o:spid="_x0000_s1056" type="#_x0000_t202" style="position:absolute;margin-left:168.85pt;margin-top:145.55pt;width:85.45pt;height:21.9pt;z-index:251645939;visibility:visible;mso-wrap-style:square;mso-width-percent:0;mso-height-percent:0;mso-wrap-distance-left:9pt;mso-wrap-distance-top:0;mso-wrap-distance-right:9pt;mso-wrap-distance-bottom:0;mso-position-horizontal:absolute;mso-position-horizontal-relative:text;mso-position-vertical:absolute;mso-position-vertical-relative:text;mso-width-percent:0;mso-height-percent:0;mso-width-relative:margin;mso-height-relative:margin;v-text-anchor:top" o:gfxdata="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" fillcolor="white [3201]" stroked="f" strokeweight=".5pt">
+              <v:shape w14:anchorId="7E85A7F5" id="Zone de texte 126" o:spid="_x0000_s1057" type="#_x0000_t202" style="position:absolute;margin-left:168.85pt;margin-top:145.55pt;width:85.45pt;height:21.9pt;z-index:251645939;visibility:visible;mso-wrap-style:square;mso-width-percent:0;mso-height-percent:0;mso-wrap-distance-left:9pt;mso-wrap-distance-top:0;mso-wrap-distance-right:9pt;mso-wrap-distance-bottom:0;mso-position-horizontal:absolute;mso-position-horizontal-relative:text;mso-position-vertical:absolute;mso-position-vertical-relative:text;mso-width-percent:0;mso-height-percent:0;mso-width-relative:margin;mso-height-relative:margin;v-text-anchor:top" o:gfxdata="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" fillcolor="white [3201]" stroked="f" strokeweight=".5pt">
                 <v:textbox>
                   <w:txbxContent>
                     <w:p>
@@ -6353,7 +6479,7 @@
           </mc:Choice>
           <mc:Fallback>
             <w:pict>
-              <v:shape w14:anchorId="46428B5D" id="Zone de texte 81" o:spid="_x0000_s1057" type="#_x0000_t202" style="position:absolute;margin-left:-93.2pt;margin-top:47.25pt;width:143.05pt;height:21.9pt;rotation:-90;z-index:251651064;visibility:visible;mso-wrap-style:square;mso-width-percent:0;mso-height-percent:0;mso-wrap-distance-left:9pt;mso-wrap-distance-top:0;mso-wrap-distance-right:9pt;mso-wrap-distance-bottom:0;mso-position-horizontal:absolute;mso-position-horizontal-relative:margin;mso-position-vertical:absolute;mso-position-vertical-relative:text;mso-width-percent:0;mso-height-percent:0;mso-width-relative:margin;mso-height-relative:margin;v-text-anchor:top" o:gfxdata="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" fillcolor="white [3201]" stroked="f" strokeweight=".5pt">
+              <v:shape w14:anchorId="46428B5D" id="Zone de texte 81" o:spid="_x0000_s1058" type="#_x0000_t202" style="position:absolute;margin-left:-93.2pt;margin-top:47.25pt;width:143.05pt;height:21.9pt;rotation:-90;z-index:251651064;visibility:visible;mso-wrap-style:square;mso-width-percent:0;mso-height-percent:0;mso-wrap-distance-left:9pt;mso-wrap-distance-top:0;mso-wrap-distance-right:9pt;mso-wrap-distance-bottom:0;mso-position-horizontal:absolute;mso-position-horizontal-relative:margin;mso-position-vertical:absolute;mso-position-vertical-relative:text;mso-width-percent:0;mso-height-percent:0;mso-width-relative:margin;mso-height-relative:margin;v-text-anchor:top" o:gfxdata="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" fillcolor="white [3201]" stroked="f" strokeweight=".5pt">
                 <v:textbox>
                   <w:txbxContent>
                     <w:p>
@@ -6457,7 +6583,7 @@
                     </pic:cNvPicPr>
                   </pic:nvPicPr>
                   <pic:blipFill>
-                    <a:blip r:embed="rId13">
+                    <a:blip r:embed="rId14">
                       <a:extLst>
                         <a:ext uri="{28A0092B-C50C-407E-A947-70E740481C1C}">
                           <a14:useLocalDpi xmlns:a14="http://schemas.microsoft.com/office/drawing/2010/main" val="0"/>
@@ -6710,7 +6836,7 @@
           </mc:Choice>
           <mc:Fallback>
             <w:pict>
-              <v:shape w14:anchorId="11872538" id="Zone de texte 97" o:spid="_x0000_s1058" type="#_x0000_t202" style="position:absolute;margin-left:90pt;margin-top:146.15pt;width:135.55pt;height:21.9pt;z-index:251647989;visibility:visible;mso-wrap-style:square;mso-width-percent:0;mso-height-percent:0;mso-wrap-distance-left:9pt;mso-wrap-distance-top:0;mso-wrap-distance-right:9pt;mso-wrap-distance-bottom:0;mso-position-horizontal:absolute;mso-position-horizontal-relative:text;mso-position-vertical:absolute;mso-position-vertical-relative:text;mso-width-percent:0;mso-height-percent:0;mso-width-relative:margin;mso-height-relative:margin;v-text-anchor:top" o:gfxdata="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" fillcolor="white [3201]" stroked="f" strokeweight=".5pt">
+              <v:shape w14:anchorId="11872538" id="Zone de texte 97" o:spid="_x0000_s1059" type="#_x0000_t202" style="position:absolute;margin-left:90pt;margin-top:146.15pt;width:135.55pt;height:21.9pt;z-index:251647989;visibility:visible;mso-wrap-style:square;mso-width-percent:0;mso-height-percent:0;mso-wrap-distance-left:9pt;mso-wrap-distance-top:0;mso-wrap-distance-right:9pt;mso-wrap-distance-bottom:0;mso-position-horizontal:absolute;mso-position-horizontal-relative:text;mso-position-vertical:absolute;mso-position-vertical-relative:text;mso-width-percent:0;mso-height-percent:0;mso-width-relative:margin;mso-height-relative:margin;v-text-anchor:top" o:gfxdata="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" fillcolor="white [3201]" stroked="f" strokeweight=".5pt">
                 <v:textbox>
                   <w:txbxContent>
                     <w:p>
@@ -6925,7 +7051,7 @@
           </mc:Choice>
           <mc:Fallback>
             <w:pict>
-              <v:shape w14:anchorId="05330E84" id="Zone de texte 82" o:spid="_x0000_s1059" type="#_x0000_t202" style="position:absolute;margin-left:-95.45pt;margin-top:50.05pt;width:143.05pt;height:21.9pt;rotation:-90;z-index:251716608;visibility:visible;mso-wrap-style:square;mso-width-percent:0;mso-height-percent:0;mso-wrap-distance-left:9pt;mso-wrap-distance-top:0;mso-wrap-distance-right:9pt;mso-wrap-distance-bottom:0;mso-position-horizontal:absolute;mso-position-horizontal-relative:margin;mso-position-vertical:absolute;mso-position-vertical-relative:text;mso-width-percent:0;mso-height-percent:0;mso-width-relative:margin;mso-height-relative:margin;v-text-anchor:top" o:gfxdata="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" fillcolor="white [3201]" stroked="f" strokeweight=".5pt">
+              <v:shape w14:anchorId="05330E84" id="Zone de texte 82" o:spid="_x0000_s1060" type="#_x0000_t202" style="position:absolute;margin-left:-95.45pt;margin-top:50.05pt;width:143.05pt;height:21.9pt;rotation:-90;z-index:251716608;visibility:visible;mso-wrap-style:square;mso-width-percent:0;mso-height-percent:0;mso-wrap-distance-left:9pt;mso-wrap-distance-top:0;mso-wrap-distance-right:9pt;mso-wrap-distance-bottom:0;mso-position-horizontal:absolute;mso-position-horizontal-relative:margin;mso-position-vertical:absolute;mso-position-vertical-relative:text;mso-width-percent:0;mso-height-percent:0;mso-width-relative:margin;mso-height-relative:margin;v-text-anchor:top" o:gfxdata="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" fillcolor="white [3201]" stroked="f" strokeweight=".5pt">
                 <v:textbox>
                   <w:txbxContent>
                     <w:p>
@@ -7037,7 +7163,7 @@
                     </pic:cNvPicPr>
                   </pic:nvPicPr>
                   <pic:blipFill>
-                    <a:blip r:embed="rId14">
+                    <a:blip r:embed="rId15">
                       <a:extLst>
                         <a:ext uri="{28A0092B-C50C-407E-A947-70E740481C1C}">
                           <a14:useLocalDpi xmlns:a14="http://schemas.microsoft.com/office/drawing/2010/main" val="0"/>
@@ -7093,7 +7219,7 @@
                     </pic:cNvPicPr>
                   </pic:nvPicPr>
                   <pic:blipFill>
-                    <a:blip r:embed="rId15" cstate="print">
+                    <a:blip r:embed="rId16" cstate="print">
                       <a:extLst>
                         <a:ext uri="{28A0092B-C50C-407E-A947-70E740481C1C}">
                           <a14:useLocalDpi xmlns:a14="http://schemas.microsoft.com/office/drawing/2010/main" val="0"/>
@@ -7194,7 +7320,7 @@
           </mc:Choice>
           <mc:Fallback>
             <w:pict>
-              <v:shape w14:anchorId="18E63DE1" id="Zone de texte 15" o:spid="_x0000_s1060" type="#_x0000_t202" style="position:absolute;margin-left:332.3pt;margin-top:2pt;width:88.75pt;height:34.1pt;z-index:251631589;visibility:visible;mso-wrap-style:square;mso-width-percent:0;mso-height-percent:0;mso-wrap-distance-left:9pt;mso-wrap-distance-top:0;mso-wrap-distance-right:9pt;mso-wrap-distance-bottom:0;mso-position-horizontal:absolute;mso-position-horizontal-relative:text;mso-position-vertical:absolute;mso-position-vertical-relative:text;mso-width-percent:0;mso-height-percent:0;mso-width-relative:margin;mso-height-relative:margin;v-text-anchor:top" o:gfxdata="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" fillcolor="white [3201]" stroked="f" strokeweight=".5pt">
+              <v:shape w14:anchorId="18E63DE1" id="Zone de texte 15" o:spid="_x0000_s1061" type="#_x0000_t202" style="position:absolute;margin-left:332.3pt;margin-top:2pt;width:88.75pt;height:34.1pt;z-index:251631589;visibility:visible;mso-wrap-style:square;mso-width-percent:0;mso-height-percent:0;mso-wrap-distance-left:9pt;mso-wrap-distance-top:0;mso-wrap-distance-right:9pt;mso-wrap-distance-bottom:0;mso-position-horizontal:absolute;mso-position-horizontal-relative:text;mso-position-vertical:absolute;mso-position-vertical-relative:text;mso-width-percent:0;mso-height-percent:0;mso-width-relative:margin;mso-height-relative:margin;v-text-anchor:top" o:gfxdata="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" fillcolor="white [3201]" stroked="f" strokeweight=".5pt">
                 <v:textbox>
                   <w:txbxContent>
                     <w:p>
@@ -7286,7 +7412,7 @@
           </mc:Choice>
           <mc:Fallback>
             <w:pict>
-              <v:shape w14:anchorId="716FE5DA" id="Zone de texte 12" o:spid="_x0000_s1061" type="#_x0000_t202" style="position:absolute;left:0;text-align:left;margin-left:354.25pt;margin-top:35.9pt;width:111.4pt;height:38.5pt;z-index:251632614;visibility:visible;mso-wrap-style:square;mso-width-percent:0;mso-height-percent:0;mso-wrap-distance-left:9pt;mso-wrap-distance-top:0;mso-wrap-distance-right:9pt;mso-wrap-distance-bottom:0;mso-position-horizontal:absolute;mso-position-horizontal-relative:margin;mso-position-vertical:absolute;mso-position-vertical-relative:text;mso-width-percent:0;mso-height-percent:0;mso-width-relative:margin;mso-height-relative:margin;v-text-anchor:top" o:gfxdata="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" fillcolor="white [3201]" stroked="f" strokeweight=".5pt">
+              <v:shape w14:anchorId="716FE5DA" id="Zone de texte 12" o:spid="_x0000_s1062" type="#_x0000_t202" style="position:absolute;left:0;text-align:left;margin-left:354.25pt;margin-top:35.9pt;width:111.4pt;height:38.5pt;z-index:251632614;visibility:visible;mso-wrap-style:square;mso-width-percent:0;mso-height-percent:0;mso-wrap-distance-left:9pt;mso-wrap-distance-top:0;mso-wrap-distance-right:9pt;mso-wrap-distance-bottom:0;mso-position-horizontal:absolute;mso-position-horizontal-relative:margin;mso-position-vertical:absolute;mso-position-vertical-relative:text;mso-width-percent:0;mso-height-percent:0;mso-width-relative:margin;mso-height-relative:margin;v-text-anchor:top" o:gfxdata="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" fillcolor="white [3201]" stroked="f" strokeweight=".5pt">
                 <v:textbox>
                   <w:txbxContent>
                     <w:p>
@@ -7448,7 +7574,7 @@
           </mc:Choice>
           <mc:Fallback>
             <w:pict>
-              <v:shape w14:anchorId="686010A2" id="Zone de texte 129" o:spid="_x0000_s1062" type="#_x0000_t202" style="position:absolute;left:0;text-align:left;margin-left:366.25pt;margin-top:111.7pt;width:129.9pt;height:53.55pt;z-index:251767808;visibility:visible;mso-wrap-style:square;mso-width-percent:0;mso-height-percent:0;mso-wrap-distance-left:9pt;mso-wrap-distance-top:0;mso-wrap-distance-right:9pt;mso-wrap-distance-bottom:0;mso-position-horizontal:absolute;mso-position-horizontal-relative:margin;mso-position-vertical:absolute;mso-position-vertical-relative:text;mso-width-percent:0;mso-height-percent:0;mso-width-relative:margin;mso-height-relative:margin;v-text-anchor:top" o:gfxdata="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" fillcolor="white [3201]" stroked="f" strokeweight=".5pt">
+              <v:shape w14:anchorId="686010A2" id="Zone de texte 129" o:spid="_x0000_s1063" type="#_x0000_t202" style="position:absolute;left:0;text-align:left;margin-left:366.25pt;margin-top:111.7pt;width:129.9pt;height:53.55pt;z-index:251767808;visibility:visible;mso-wrap-style:square;mso-width-percent:0;mso-height-percent:0;mso-wrap-distance-left:9pt;mso-wrap-distance-top:0;mso-wrap-distance-right:9pt;mso-wrap-distance-bottom:0;mso-position-horizontal:absolute;mso-position-horizontal-relative:margin;mso-position-vertical:absolute;mso-position-vertical-relative:text;mso-width-percent:0;mso-height-percent:0;mso-width-relative:margin;mso-height-relative:margin;v-text-anchor:top" o:gfxdata="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" fillcolor="white [3201]" stroked="f" strokeweight=".5pt">
                 <v:textbox>
                   <w:txbxContent>
                     <w:p>
@@ -7538,7 +7664,7 @@
           </mc:Choice>
           <mc:Fallback>
             <w:pict>
-              <v:shape w14:anchorId="47B815C1" id="Zone de texte 98" o:spid="_x0000_s1063" type="#_x0000_t202" style="position:absolute;left:0;text-align:left;margin-left:-19.5pt;margin-top:40.4pt;width:143.05pt;height:21.9pt;rotation:-90;z-index:251731968;visibility:visible;mso-wrap-style:square;mso-width-percent:0;mso-height-percent:0;mso-wrap-distance-left:9pt;mso-wrap-distance-top:0;mso-wrap-distance-right:9pt;mso-wrap-distance-bottom:0;mso-position-horizontal:absolute;mso-position-horizontal-relative:margin;mso-position-vertical:absolute;mso-position-vertical-relative:text;mso-width-percent:0;mso-height-percent:0;mso-width-relative:margin;mso-height-relative:margin;v-text-anchor:top" o:gfxdata="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" fillcolor="white [3201]" stroked="f" strokeweight=".5pt">
+              <v:shape w14:anchorId="47B815C1" id="Zone de texte 98" o:spid="_x0000_s1064" type="#_x0000_t202" style="position:absolute;left:0;text-align:left;margin-left:-19.5pt;margin-top:40.4pt;width:143.05pt;height:21.9pt;rotation:-90;z-index:251731968;visibility:visible;mso-wrap-style:square;mso-width-percent:0;mso-height-percent:0;mso-wrap-distance-left:9pt;mso-wrap-distance-top:0;mso-wrap-distance-right:9pt;mso-wrap-distance-bottom:0;mso-position-horizontal:absolute;mso-position-horizontal-relative:margin;mso-position-vertical:absolute;mso-position-vertical-relative:text;mso-width-percent:0;mso-height-percent:0;mso-width-relative:margin;mso-height-relative:margin;v-text-anchor:top" o:gfxdata="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" fillcolor="white [3201]" stroked="f" strokeweight=".5pt">
                 <v:textbox>
                   <w:txbxContent>
                     <w:p>
@@ -7909,7 +8035,7 @@
                     </pic:cNvPicPr>
                   </pic:nvPicPr>
                   <pic:blipFill>
-                    <a:blip r:embed="rId16">
+                    <a:blip r:embed="rId17">
                       <a:extLst>
                         <a:ext uri="{28A0092B-C50C-407E-A947-70E740481C1C}">
                           <a14:useLocalDpi xmlns:a14="http://schemas.microsoft.com/office/drawing/2010/main" val="0"/>
@@ -8046,7 +8172,7 @@
           </mc:Choice>
           <mc:Fallback>
             <w:pict>
-              <v:shape w14:anchorId="625B6663" id="Zone de texte 109" o:spid="_x0000_s1064" type="#_x0000_t202" style="position:absolute;left:0;text-align:left;margin-left:209pt;margin-top:2.85pt;width:135.6pt;height:90.6pt;z-index:251646964;visibility:visible;mso-wrap-style:square;mso-width-percent:0;mso-height-percent:0;mso-wrap-distance-left:9pt;mso-wrap-distance-top:0;mso-wrap-distance-right:9pt;mso-wrap-distance-bottom:0;mso-position-horizontal:absolute;mso-position-horizontal-relative:margin;mso-position-vertical:absolute;mso-position-vertical-relative:text;mso-width-percent:0;mso-height-percent:0;mso-width-relative:margin;mso-height-relative:margin;v-text-anchor:top" o:gfxdata="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" fillcolor="white [3201]" stroked="f" strokeweight=".5pt">
+              <v:shape w14:anchorId="625B6663" id="Zone de texte 109" o:spid="_x0000_s1065" type="#_x0000_t202" style="position:absolute;left:0;text-align:left;margin-left:209pt;margin-top:2.85pt;width:135.6pt;height:90.6pt;z-index:251646964;visibility:visible;mso-wrap-style:square;mso-width-percent:0;mso-height-percent:0;mso-wrap-distance-left:9pt;mso-wrap-distance-top:0;mso-wrap-distance-right:9pt;mso-wrap-distance-bottom:0;mso-position-horizontal:absolute;mso-position-horizontal-relative:margin;mso-position-vertical:absolute;mso-position-vertical-relative:text;mso-width-percent:0;mso-height-percent:0;mso-width-relative:margin;mso-height-relative:margin;v-text-anchor:top" o:gfxdata="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" fillcolor="white [3201]" stroked="f" strokeweight=".5pt">
                 <v:textbox>
                   <w:txbxContent>
                     <w:p>
@@ -8166,7 +8292,7 @@
           </mc:Choice>
           <mc:Fallback>
             <w:pict>
-              <v:shape w14:anchorId="431D6C3E" id="Zone de texte 50" o:spid="_x0000_s1065" type="#_x0000_t202" style="position:absolute;left:0;text-align:left;margin-left:295.75pt;margin-top:-14.45pt;width:175.2pt;height:36.6pt;z-index:251692032;visibility:visible;mso-wrap-style:square;mso-height-percent:0;mso-wrap-distance-left:9pt;mso-wrap-distance-top:0;mso-wrap-distance-right:9pt;mso-wrap-distance-bottom:0;mso-position-horizontal:absolute;mso-position-horizontal-relative:margin;mso-position-vertical:absolute;mso-position-vertical-relative:text;mso-height-percent:0;mso-height-relative:margin;v-text-anchor:top" o:gfxdata="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" fillcolor="white [3201]" stroked="f" strokeweight=".5pt">
+              <v:shape w14:anchorId="431D6C3E" id="Zone de texte 50" o:spid="_x0000_s1066" type="#_x0000_t202" style="position:absolute;left:0;text-align:left;margin-left:295.75pt;margin-top:-14.45pt;width:175.2pt;height:36.6pt;z-index:251692032;visibility:visible;mso-wrap-style:square;mso-height-percent:0;mso-wrap-distance-left:9pt;mso-wrap-distance-top:0;mso-wrap-distance-right:9pt;mso-wrap-distance-bottom:0;mso-position-horizontal:absolute;mso-position-horizontal-relative:margin;mso-position-vertical:absolute;mso-position-vertical-relative:text;mso-height-percent:0;mso-height-relative:margin;v-text-anchor:top" o:gfxdata="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" fillcolor="white [3201]" stroked="f" strokeweight=".5pt">
                 <v:textbox>
                   <w:txbxContent>
                     <w:p>
@@ -8548,7 +8674,7 @@
           </mc:Choice>
           <mc:Fallback>
             <w:pict>
-              <v:shape w14:anchorId="38016976" id="Zone de texte 51" o:spid="_x0000_s1066" type="#_x0000_t202" style="position:absolute;margin-left:297.85pt;margin-top:102.8pt;width:196.75pt;height:52.85pt;z-index:251634664;visibility:visible;mso-wrap-style:square;mso-width-percent:0;mso-height-percent:0;mso-wrap-distance-left:9pt;mso-wrap-distance-top:0;mso-wrap-distance-right:9pt;mso-wrap-distance-bottom:0;mso-position-horizontal:absolute;mso-position-horizontal-relative:margin;mso-position-vertical:absolute;mso-position-vertical-relative:text;mso-width-percent:0;mso-height-percent:0;mso-width-relative:margin;mso-height-relative:margin;v-text-anchor:top" o:gfxdata="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" fillcolor="white [3201]" stroked="f" strokeweight=".5pt">
+              <v:shape w14:anchorId="38016976" id="Zone de texte 51" o:spid="_x0000_s1067" type="#_x0000_t202" style="position:absolute;margin-left:297.85pt;margin-top:102.8pt;width:196.75pt;height:52.85pt;z-index:251634664;visibility:visible;mso-wrap-style:square;mso-width-percent:0;mso-height-percent:0;mso-wrap-distance-left:9pt;mso-wrap-distance-top:0;mso-wrap-distance-right:9pt;mso-wrap-distance-bottom:0;mso-position-horizontal:absolute;mso-position-horizontal-relative:margin;mso-position-vertical:absolute;mso-position-vertical-relative:text;mso-width-percent:0;mso-height-percent:0;mso-width-relative:margin;mso-height-relative:margin;v-text-anchor:top" o:gfxdata="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" fillcolor="white [3201]" stroked="f" strokeweight=".5pt">
                 <v:textbox>
                   <w:txbxContent>
                     <w:p>
@@ -8725,7 +8851,7 @@
           </mc:Choice>
           <mc:Fallback>
             <w:pict>
-              <v:shape w14:anchorId="3489C4FA" id="Zone de texte 39" o:spid="_x0000_s1067" type="#_x0000_t202" style="position:absolute;margin-left:295pt;margin-top:14.75pt;width:241.3pt;height:78.15pt;z-index:251633639;visibility:visible;mso-wrap-style:square;mso-width-percent:0;mso-height-percent:0;mso-wrap-distance-left:9pt;mso-wrap-distance-top:0;mso-wrap-distance-right:9pt;mso-wrap-distance-bottom:0;mso-position-horizontal:absolute;mso-position-horizontal-relative:margin;mso-position-vertical:absolute;mso-position-vertical-relative:text;mso-width-percent:0;mso-height-percent:0;mso-width-relative:margin;mso-height-relative:margin;v-text-anchor:top" o:gfxdata="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" fillcolor="white [3201]" stroked="f" strokeweight=".5pt">
+              <v:shape w14:anchorId="3489C4FA" id="Zone de texte 39" o:spid="_x0000_s1068" type="#_x0000_t202" style="position:absolute;margin-left:295pt;margin-top:14.75pt;width:241.3pt;height:78.15pt;z-index:251633639;visibility:visible;mso-wrap-style:square;mso-width-percent:0;mso-height-percent:0;mso-wrap-distance-left:9pt;mso-wrap-distance-top:0;mso-wrap-distance-right:9pt;mso-wrap-distance-bottom:0;mso-position-horizontal:absolute;mso-position-horizontal-relative:margin;mso-position-vertical:absolute;mso-position-vertical-relative:text;mso-width-percent:0;mso-height-percent:0;mso-width-relative:margin;mso-height-relative:margin;v-text-anchor:top" o:gfxdata="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" fillcolor="white [3201]" stroked="f" strokeweight=".5pt">
                 <v:textbox>
                   <w:txbxContent>
                     <w:p>
@@ -8815,7 +8941,7 @@
           </mc:Choice>
           <mc:Fallback>
             <w:pict>
-              <v:shape w14:anchorId="7388FE96" id="Zone de texte 114" o:spid="_x0000_s1068" type="#_x0000_t202" style="position:absolute;margin-left:195.9pt;margin-top:146.5pt;width:175.2pt;height:52.85pt;z-index:251745280;visibility:visible;mso-wrap-style:square;mso-height-percent:0;mso-wrap-distance-left:9pt;mso-wrap-distance-top:0;mso-wrap-distance-right:9pt;mso-wrap-distance-bottom:0;mso-position-horizontal:absolute;mso-position-horizontal-relative:margin;mso-position-vertical:absolute;mso-position-vertical-relative:text;mso-height-percent:0;mso-height-relative:margin;v-text-anchor:top" o:gfxdata="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" fillcolor="white [3201]" stroked="f" strokeweight=".5pt">
+              <v:shape w14:anchorId="7388FE96" id="Zone de texte 114" o:spid="_x0000_s1069" type="#_x0000_t202" style="position:absolute;margin-left:195.9pt;margin-top:146.5pt;width:175.2pt;height:52.85pt;z-index:251745280;visibility:visible;mso-wrap-style:square;mso-height-percent:0;mso-wrap-distance-left:9pt;mso-wrap-distance-top:0;mso-wrap-distance-right:9pt;mso-wrap-distance-bottom:0;mso-position-horizontal:absolute;mso-position-horizontal-relative:margin;mso-position-vertical:absolute;mso-position-vertical-relative:text;mso-height-percent:0;mso-height-relative:margin;v-text-anchor:top" o:gfxdata="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" fillcolor="white [3201]" stroked="f" strokeweight=".5pt">
                 <v:textbox>
                   <w:txbxContent>
                     <w:p>
@@ -8968,7 +9094,7 @@
           </mc:Choice>
           <mc:Fallback>
             <w:pict>
-              <v:shape w14:anchorId="09DCE33E" id="Zone de texte 107" o:spid="_x0000_s1069" type="#_x0000_t202" style="position:absolute;margin-left:-92.05pt;margin-top:52.9pt;width:143.05pt;height:21.9pt;rotation:-90;z-index:251742208;visibility:visible;mso-wrap-style:square;mso-width-percent:0;mso-height-percent:0;mso-wrap-distance-left:9pt;mso-wrap-distance-top:0;mso-wrap-distance-right:9pt;mso-wrap-distance-bottom:0;mso-position-horizontal:absolute;mso-position-horizontal-relative:margin;mso-position-vertical:absolute;mso-position-vertical-relative:text;mso-width-percent:0;mso-height-percent:0;mso-width-relative:margin;mso-height-relative:margin;v-text-anchor:top" o:gfxdata="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" fillcolor="white [3201]" stroked="f" strokeweight=".5pt">
+              <v:shape w14:anchorId="09DCE33E" id="Zone de texte 107" o:spid="_x0000_s1070" type="#_x0000_t202" style="position:absolute;margin-left:-92.05pt;margin-top:52.9pt;width:143.05pt;height:21.9pt;rotation:-90;z-index:251742208;visibility:visible;mso-wrap-style:square;mso-width-percent:0;mso-height-percent:0;mso-wrap-distance-left:9pt;mso-wrap-distance-top:0;mso-wrap-distance-right:9pt;mso-wrap-distance-bottom:0;mso-position-horizontal:absolute;mso-position-horizontal-relative:margin;mso-position-vertical:absolute;mso-position-vertical-relative:text;mso-width-percent:0;mso-height-percent:0;mso-width-relative:margin;mso-height-relative:margin;v-text-anchor:top" o:gfxdata="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" fillcolor="white [3201]" stroked="f" strokeweight=".5pt">
                 <v:textbox>
                   <w:txbxContent>
                     <w:p>
@@ -9069,7 +9195,7 @@
                     </pic:cNvPicPr>
                   </pic:nvPicPr>
                   <pic:blipFill>
-                    <a:blip r:embed="rId17">
+                    <a:blip r:embed="rId18">
                       <a:extLst>
                         <a:ext uri="{28A0092B-C50C-407E-A947-70E740481C1C}">
                           <a14:useLocalDpi xmlns:a14="http://schemas.microsoft.com/office/drawing/2010/main" val="0"/>
@@ -9278,7 +9404,7 @@
           </mc:Choice>
           <mc:Fallback>
             <w:pict>
-              <v:shape w14:anchorId="2165C033" id="Zone de texte 125" o:spid="_x0000_s1070" type="#_x0000_t202" style="position:absolute;margin-left:254.9pt;margin-top:145.45pt;width:182.9pt;height:67.5pt;z-index:251762688;visibility:visible;mso-wrap-style:square;mso-width-percent:0;mso-height-percent:0;mso-wrap-distance-left:9pt;mso-wrap-distance-top:0;mso-wrap-distance-right:9pt;mso-wrap-distance-bottom:0;mso-position-horizontal:absolute;mso-position-horizontal-relative:margin;mso-position-vertical:absolute;mso-position-vertical-relative:text;mso-width-percent:0;mso-height-percent:0;mso-width-relative:margin;mso-height-relative:margin;v-text-anchor:top" o:gfxdata="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" fillcolor="white [3201]" stroked="f" strokeweight=".5pt">
+              <v:shape w14:anchorId="2165C033" id="Zone de texte 125" o:spid="_x0000_s1071" type="#_x0000_t202" style="position:absolute;margin-left:254.9pt;margin-top:145.45pt;width:182.9pt;height:67.5pt;z-index:251762688;visibility:visible;mso-wrap-style:square;mso-width-percent:0;mso-height-percent:0;mso-wrap-distance-left:9pt;mso-wrap-distance-top:0;mso-wrap-distance-right:9pt;mso-wrap-distance-bottom:0;mso-position-horizontal:absolute;mso-position-horizontal-relative:margin;mso-position-vertical:absolute;mso-position-vertical-relative:text;mso-width-percent:0;mso-height-percent:0;mso-width-relative:margin;mso-height-relative:margin;v-text-anchor:top" o:gfxdata="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" fillcolor="white [3201]" stroked="f" strokeweight=".5pt">
                 <v:textbox>
                   <w:txbxContent>
                     <w:p>
@@ -9851,7 +9977,7 @@
           </mc:Choice>
           <mc:Fallback>
             <w:pict>
-              <v:shape w14:anchorId="5A387D73" id="Zone de texte 116" o:spid="_x0000_s1071" type="#_x0000_t202" style="position:absolute;margin-left:-104.7pt;margin-top:38.25pt;width:143.05pt;height:21.9pt;rotation:-90;z-index:251749376;visibility:visible;mso-wrap-style:square;mso-width-percent:0;mso-height-percent:0;mso-wrap-distance-left:9pt;mso-wrap-distance-top:0;mso-wrap-distance-right:9pt;mso-wrap-distance-bottom:0;mso-position-horizontal:absolute;mso-position-horizontal-relative:margin;mso-position-vertical:absolute;mso-position-vertical-relative:text;mso-width-percent:0;mso-height-percent:0;mso-width-relative:margin;mso-height-relative:margin;v-text-anchor:top" o:gfxdata="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" fillcolor="white [3201]" stroked="f" strokeweight=".5pt">
+              <v:shape w14:anchorId="5A387D73" id="Zone de texte 116" o:spid="_x0000_s1072" type="#_x0000_t202" style="position:absolute;margin-left:-104.7pt;margin-top:38.25pt;width:143.05pt;height:21.9pt;rotation:-90;z-index:251749376;visibility:visible;mso-wrap-style:square;mso-width-percent:0;mso-height-percent:0;mso-wrap-distance-left:9pt;mso-wrap-distance-top:0;mso-wrap-distance-right:9pt;mso-wrap-distance-bottom:0;mso-position-horizontal:absolute;mso-position-horizontal-relative:margin;mso-position-vertical:absolute;mso-position-vertical-relative:text;mso-width-percent:0;mso-height-percent:0;mso-width-relative:margin;mso-height-relative:margin;v-text-anchor:top" o:gfxdata="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" fillcolor="white [3201]" stroked="f" strokeweight=".5pt">
                 <v:textbox>
                   <w:txbxContent>
                     <w:p>
@@ -9889,7 +10015,7 @@
                     </pic:cNvPicPr>
                   </pic:nvPicPr>
                   <pic:blipFill>
-                    <a:blip r:embed="rId18">
+                    <a:blip r:embed="rId19">
                       <a:extLst>
                         <a:ext uri="{28A0092B-C50C-407E-A947-70E740481C1C}">
                           <a14:useLocalDpi xmlns:a14="http://schemas.microsoft.com/office/drawing/2010/main" val="0"/>
@@ -10066,7 +10192,7 @@
           </mc:Choice>
           <mc:Fallback>
             <w:pict>
-              <v:shape w14:anchorId="7D80857C" id="Zone de texte 133" o:spid="_x0000_s1072" type="#_x0000_t202" style="position:absolute;margin-left:13.7pt;margin-top:144.5pt;width:88.65pt;height:54.4pt;z-index:251774976;visibility:visible;mso-wrap-style:square;mso-width-percent:0;mso-height-percent:0;mso-wrap-distance-left:9pt;mso-wrap-distance-top:0;mso-wrap-distance-right:9pt;mso-wrap-distance-bottom:0;mso-position-horizontal:absolute;mso-position-horizontal-relative:margin;mso-position-vertical:absolute;mso-position-vertical-relative:text;mso-width-percent:0;mso-height-percent:0;mso-width-relative:margin;mso-height-relative:margin;v-text-anchor:top" o:gfxdata="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" fillcolor="white [3201]" stroked="f" strokeweight=".5pt">
+              <v:shape w14:anchorId="7D80857C" id="Zone de texte 133" o:spid="_x0000_s1073" type="#_x0000_t202" style="position:absolute;margin-left:13.7pt;margin-top:144.5pt;width:88.65pt;height:54.4pt;z-index:251774976;visibility:visible;mso-wrap-style:square;mso-width-percent:0;mso-height-percent:0;mso-wrap-distance-left:9pt;mso-wrap-distance-top:0;mso-wrap-distance-right:9pt;mso-wrap-distance-bottom:0;mso-position-horizontal:absolute;mso-position-horizontal-relative:margin;mso-position-vertical:absolute;mso-position-vertical-relative:text;mso-width-percent:0;mso-height-percent:0;mso-width-relative:margin;mso-height-relative:margin;v-text-anchor:top" o:gfxdata="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" fillcolor="white [3201]" stroked="f" strokeweight=".5pt">
                 <v:textbox>
                   <w:txbxContent>
                     <w:p>
@@ -10170,7 +10296,7 @@
                     </pic:cNvPicPr>
                   </pic:nvPicPr>
                   <pic:blipFill>
-                    <a:blip r:embed="rId9">
+                    <a:blip r:embed="rId10">
                       <a:extLst>
                         <a:ext uri="{28A0092B-C50C-407E-A947-70E740481C1C}">
                           <a14:useLocalDpi xmlns:a14="http://schemas.microsoft.com/office/drawing/2010/main" val="0"/>
@@ -10285,7 +10411,7 @@
           </mc:Choice>
           <mc:Fallback>
             <w:pict>
-              <v:shape w14:anchorId="0F2CF4CD" id="Zone de texte 216" o:spid="_x0000_s1073" type="#_x0000_t202" style="position:absolute;left:0;text-align:left;margin-left:269.15pt;margin-top:18.85pt;width:233.7pt;height:80.75pt;z-index:251869184;visibility:visible;mso-wrap-style:square;mso-width-percent:0;mso-height-percent:0;mso-wrap-distance-left:9pt;mso-wrap-distance-top:0;mso-wrap-distance-right:9pt;mso-wrap-distance-bottom:0;mso-position-horizontal:absolute;mso-position-horizontal-relative:margin;mso-position-vertical:absolute;mso-position-vertical-relative:text;mso-width-percent:0;mso-height-percent:0;mso-width-relative:margin;mso-height-relative:margin;v-text-anchor:top" o:gfxdata="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" fillcolor="white [3201]" stroked="f" strokeweight=".5pt">
+              <v:shape w14:anchorId="0F2CF4CD" id="Zone de texte 216" o:spid="_x0000_s1074" type="#_x0000_t202" style="position:absolute;left:0;text-align:left;margin-left:269.15pt;margin-top:18.85pt;width:233.7pt;height:80.75pt;z-index:251869184;visibility:visible;mso-wrap-style:square;mso-width-percent:0;mso-height-percent:0;mso-wrap-distance-left:9pt;mso-wrap-distance-top:0;mso-wrap-distance-right:9pt;mso-wrap-distance-bottom:0;mso-position-horizontal:absolute;mso-position-horizontal-relative:margin;mso-position-vertical:absolute;mso-position-vertical-relative:text;mso-width-percent:0;mso-height-percent:0;mso-width-relative:margin;mso-height-relative:margin;v-text-anchor:top" o:gfxdata="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" fillcolor="white [3201]" stroked="f" strokeweight=".5pt">
                 <v:textbox>
                   <w:txbxContent>
                     <w:p>
@@ -10661,7 +10787,7 @@
           </mc:Choice>
           <mc:Fallback>
             <w:pict>
-              <v:shape w14:anchorId="24416695" id="Zone de texte 135" o:spid="_x0000_s1074" type="#_x0000_t202" style="position:absolute;margin-left:320.6pt;margin-top:68.65pt;width:98.5pt;height:80.75pt;z-index:251778048;visibility:visible;mso-wrap-style:square;mso-width-percent:0;mso-height-percent:0;mso-wrap-distance-left:9pt;mso-wrap-distance-top:0;mso-wrap-distance-right:9pt;mso-wrap-distance-bottom:0;mso-position-horizontal:absolute;mso-position-horizontal-relative:margin;mso-position-vertical:absolute;mso-position-vertical-relative:text;mso-width-percent:0;mso-height-percent:0;mso-width-relative:margin;mso-height-relative:margin;v-text-anchor:top" o:gfxdata="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" fillcolor="white [3201]" stroked="f" strokeweight=".5pt">
+              <v:shape w14:anchorId="24416695" id="Zone de texte 135" o:spid="_x0000_s1075" type="#_x0000_t202" style="position:absolute;margin-left:320.6pt;margin-top:68.65pt;width:98.5pt;height:80.75pt;z-index:251778048;visibility:visible;mso-wrap-style:square;mso-width-percent:0;mso-height-percent:0;mso-wrap-distance-left:9pt;mso-wrap-distance-top:0;mso-wrap-distance-right:9pt;mso-wrap-distance-bottom:0;mso-position-horizontal:absolute;mso-position-horizontal-relative:margin;mso-position-vertical:absolute;mso-position-vertical-relative:text;mso-width-percent:0;mso-height-percent:0;mso-width-relative:margin;mso-height-relative:margin;v-text-anchor:top" o:gfxdata="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" fillcolor="white [3201]" stroked="f" strokeweight=".5pt">
                 <v:textbox>
                   <w:txbxContent>
                     <w:p>
@@ -10829,971 +10955,6 @@
                 <pic:pic xmlns:pic="http://schemas.openxmlformats.org/drawingml/2006/picture">
                   <pic:nvPicPr>
                     <pic:cNvPr id="0" name="Picture 14"/>
-                    <pic:cNvPicPr>
-                      <a:picLocks noChangeAspect="1" noChangeArrowheads="1"/>
-                    </pic:cNvPicPr>
-                  </pic:nvPicPr>
-                  <pic:blipFill>
-                    <a:blip r:embed="rId19">
-                      <a:extLst>
-                        <a:ext uri="{28A0092B-C50C-407E-A947-70E740481C1C}">
-                          <a14:useLocalDpi xmlns:a14="http://schemas.microsoft.com/office/drawing/2010/main" val="0"/>
-                        </a:ext>
-                      </a:extLst>
-                    </a:blip>
-                    <a:srcRect/>
-                    <a:stretch>
-                      <a:fillRect/>
-                    </a:stretch>
-                  </pic:blipFill>
-                  <pic:spPr bwMode="auto">
-                    <a:xfrm>
-                      <a:off x="0" y="0"/>
-                      <a:ext cx="2845475" cy="1800000"/>
-                    </a:xfrm>
-                    <a:prstGeom prst="rect">
-                      <a:avLst/>
-                    </a:prstGeom>
-                    <a:noFill/>
-                    <a:ln>
-                      <a:noFill/>
-                    </a:ln>
-                  </pic:spPr>
-                </pic:pic>
-              </a:graphicData>
-            </a:graphic>
-          </wp:inline>
-        </w:drawing>
-      </w:r>
-      <w:r>
-        <w:t xml:space="preserve"> </w:t>
-      </w:r>
-    </w:p>
-    <w:p>
-      <w:r>
-        <w:rPr>
-          <w:noProof/>
-        </w:rPr>
-        <mc:AlternateContent>
-          <mc:Choice Requires="wps">
-            <w:drawing>
-              <wp:anchor distT="0" distB="0" distL="114300" distR="114300" simplePos="0" relativeHeight="251772928" behindDoc="0" locked="0" layoutInCell="1" allowOverlap="1" wp14:anchorId="0348429C" wp14:editId="25A9E76F">
-                <wp:simplePos x="0" y="0"/>
-                <wp:positionH relativeFrom="margin">
-                  <wp:posOffset>-625530</wp:posOffset>
-                </wp:positionH>
-                <wp:positionV relativeFrom="paragraph">
-                  <wp:posOffset>126365</wp:posOffset>
-                </wp:positionV>
-                <wp:extent cx="1932167" cy="473102"/>
-                <wp:effectExtent l="0" t="0" r="0" b="3175"/>
-                <wp:wrapNone/>
-                <wp:docPr id="132" name="Zone de texte 132"/>
-                <wp:cNvGraphicFramePr/>
-                <a:graphic xmlns:a="http://schemas.openxmlformats.org/drawingml/2006/main">
-                  <a:graphicData uri="http://schemas.microsoft.com/office/word/2010/wordprocessingShape">
-                    <wps:wsp>
-                      <wps:cNvSpPr txBox="1"/>
-                      <wps:spPr>
-                        <a:xfrm>
-                          <a:off x="0" y="0"/>
-                          <a:ext cx="1932167" cy="473102"/>
-                        </a:xfrm>
-                        <a:prstGeom prst="rect">
-                          <a:avLst/>
-                        </a:prstGeom>
-                        <a:solidFill>
-                          <a:schemeClr val="lt1"/>
-                        </a:solidFill>
-                        <a:ln w="6350">
-                          <a:noFill/>
-                        </a:ln>
-                      </wps:spPr>
-                      <wps:txbx>
-                        <w:txbxContent>
-                          <w:p>
-                            <w:r>
-                              <w:t>Permet accéder à la page Vue</w:t>
-                            </w:r>
-                          </w:p>
-                        </w:txbxContent>
-                      </wps:txbx>
-                      <wps:bodyPr rot="0" spcFirstLastPara="0" vertOverflow="overflow" horzOverflow="overflow" vert="horz" wrap="square" lIns="91440" tIns="45720" rIns="91440" bIns="45720" numCol="1" spcCol="0" rtlCol="0" fromWordArt="0" anchor="t" anchorCtr="0" forceAA="0" compatLnSpc="1">
-                        <a:prstTxWarp prst="textNoShape">
-                          <a:avLst/>
-                        </a:prstTxWarp>
-                        <a:noAutofit/>
-                      </wps:bodyPr>
-                    </wps:wsp>
-                  </a:graphicData>
-                </a:graphic>
-                <wp14:sizeRelH relativeFrom="margin">
-                  <wp14:pctWidth>0</wp14:pctWidth>
-                </wp14:sizeRelH>
-                <wp14:sizeRelV relativeFrom="margin">
-                  <wp14:pctHeight>0</wp14:pctHeight>
-                </wp14:sizeRelV>
-              </wp:anchor>
-            </w:drawing>
-          </mc:Choice>
-          <mc:Fallback>
-            <w:pict>
-              <v:shape w14:anchorId="0348429C" id="Zone de texte 132" o:spid="_x0000_s1075" type="#_x0000_t202" style="position:absolute;margin-left:-49.25pt;margin-top:9.95pt;width:152.15pt;height:37.25pt;z-index:251772928;visibility:visible;mso-wrap-style:square;mso-width-percent:0;mso-height-percent:0;mso-wrap-distance-left:9pt;mso-wrap-distance-top:0;mso-wrap-distance-right:9pt;mso-wrap-distance-bottom:0;mso-position-horizontal:absolute;mso-position-horizontal-relative:margin;mso-position-vertical:absolute;mso-position-vertical-relative:text;mso-width-percent:0;mso-height-percent:0;mso-width-relative:margin;mso-height-relative:margin;v-text-anchor:top" o:gfxdata="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" fillcolor="white [3201]" stroked="f" strokeweight=".5pt">
-                <v:textbox>
-                  <w:txbxContent>
-                    <w:p>
-                      <w:r>
-                        <w:t>Permet accéder à la page Vue</w:t>
-                      </w:r>
-                    </w:p>
-                  </w:txbxContent>
-                </v:textbox>
-                <w10:wrap anchorx="margin"/>
-              </v:shape>
-            </w:pict>
-          </mc:Fallback>
-        </mc:AlternateContent>
-      </w:r>
-      <w:r>
-        <w:rPr>
-          <w:noProof/>
-        </w:rPr>
-        <mc:AlternateContent>
-          <mc:Choice Requires="wps">
-            <w:drawing>
-              <wp:anchor distT="0" distB="0" distL="114300" distR="114300" simplePos="0" relativeHeight="251770880" behindDoc="0" locked="0" layoutInCell="1" allowOverlap="1" wp14:anchorId="754179B4" wp14:editId="22057A86">
-                <wp:simplePos x="0" y="0"/>
-                <wp:positionH relativeFrom="margin">
-                  <wp:posOffset>1906960</wp:posOffset>
-                </wp:positionH>
-                <wp:positionV relativeFrom="paragraph">
-                  <wp:posOffset>82964</wp:posOffset>
-                </wp:positionV>
-                <wp:extent cx="2225217" cy="473102"/>
-                <wp:effectExtent l="0" t="0" r="3810" b="3175"/>
-                <wp:wrapNone/>
-                <wp:docPr id="131" name="Zone de texte 131"/>
-                <wp:cNvGraphicFramePr/>
-                <a:graphic xmlns:a="http://schemas.openxmlformats.org/drawingml/2006/main">
-                  <a:graphicData uri="http://schemas.microsoft.com/office/word/2010/wordprocessingShape">
-                    <wps:wsp>
-                      <wps:cNvSpPr txBox="1"/>
-                      <wps:spPr>
-                        <a:xfrm>
-                          <a:off x="0" y="0"/>
-                          <a:ext cx="2225217" cy="473102"/>
-                        </a:xfrm>
-                        <a:prstGeom prst="rect">
-                          <a:avLst/>
-                        </a:prstGeom>
-                        <a:solidFill>
-                          <a:schemeClr val="lt1"/>
-                        </a:solidFill>
-                        <a:ln w="6350">
-                          <a:noFill/>
-                        </a:ln>
-                      </wps:spPr>
-                      <wps:txbx>
-                        <w:txbxContent>
-                          <w:p>
-                            <w:r>
-                              <w:t xml:space="preserve">Permet accéder </w:t>
-                            </w:r>
-                            <w:r>
-                              <w:t>à la page Statistiques</w:t>
-                            </w:r>
-                          </w:p>
-                        </w:txbxContent>
-                      </wps:txbx>
-                      <wps:bodyPr rot="0" spcFirstLastPara="0" vertOverflow="overflow" horzOverflow="overflow" vert="horz" wrap="square" lIns="91440" tIns="45720" rIns="91440" bIns="45720" numCol="1" spcCol="0" rtlCol="0" fromWordArt="0" anchor="t" anchorCtr="0" forceAA="0" compatLnSpc="1">
-                        <a:prstTxWarp prst="textNoShape">
-                          <a:avLst/>
-                        </a:prstTxWarp>
-                        <a:noAutofit/>
-                      </wps:bodyPr>
-                    </wps:wsp>
-                  </a:graphicData>
-                </a:graphic>
-                <wp14:sizeRelV relativeFrom="margin">
-                  <wp14:pctHeight>0</wp14:pctHeight>
-                </wp14:sizeRelV>
-              </wp:anchor>
-            </w:drawing>
-          </mc:Choice>
-          <mc:Fallback>
-            <w:pict>
-              <v:shape w14:anchorId="754179B4" id="Zone de texte 131" o:spid="_x0000_s1076" type="#_x0000_t202" style="position:absolute;margin-left:150.15pt;margin-top:6.55pt;width:175.2pt;height:37.25pt;z-index:251770880;visibility:visible;mso-wrap-style:square;mso-height-percent:0;mso-wrap-distance-left:9pt;mso-wrap-distance-top:0;mso-wrap-distance-right:9pt;mso-wrap-distance-bottom:0;mso-position-horizontal:absolute;mso-position-horizontal-relative:margin;mso-position-vertical:absolute;mso-position-vertical-relative:text;mso-height-percent:0;mso-height-relative:margin;v-text-anchor:top" o:gfxdata="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" fillcolor="white [3201]" stroked="f" strokeweight=".5pt">
-                <v:textbox>
-                  <w:txbxContent>
-                    <w:p>
-                      <w:r>
-                        <w:t xml:space="preserve">Permet accéder </w:t>
-                      </w:r>
-                      <w:r>
-                        <w:t>à la page Statistiques</w:t>
-                      </w:r>
-                    </w:p>
-                  </w:txbxContent>
-                </v:textbox>
-                <w10:wrap anchorx="margin"/>
-              </v:shape>
-            </w:pict>
-          </mc:Fallback>
-        </mc:AlternateContent>
-      </w:r>
-    </w:p>
-    <w:p/>
-    <w:p>
-      <w:r>
-        <w:rPr>
-          <w:noProof/>
-        </w:rPr>
-        <mc:AlternateContent>
-          <mc:Choice Requires="wps">
-            <w:drawing>
-              <wp:anchor distT="0" distB="0" distL="114300" distR="114300" simplePos="0" relativeHeight="251787264" behindDoc="0" locked="0" layoutInCell="1" allowOverlap="1" wp14:anchorId="42036987" wp14:editId="02CDB399">
-                <wp:simplePos x="0" y="0"/>
-                <wp:positionH relativeFrom="column">
-                  <wp:posOffset>1948043</wp:posOffset>
-                </wp:positionH>
-                <wp:positionV relativeFrom="paragraph">
-                  <wp:posOffset>234062</wp:posOffset>
-                </wp:positionV>
-                <wp:extent cx="1348883" cy="3991585"/>
-                <wp:effectExtent l="0" t="6668" r="35243" b="16192"/>
-                <wp:wrapNone/>
-                <wp:docPr id="144" name="Connecteur : en angle 144"/>
-                <wp:cNvGraphicFramePr/>
-                <a:graphic xmlns:a="http://schemas.openxmlformats.org/drawingml/2006/main">
-                  <a:graphicData uri="http://schemas.microsoft.com/office/word/2010/wordprocessingShape">
-                    <wps:wsp>
-                      <wps:cNvCnPr/>
-                      <wps:spPr>
-                        <a:xfrm rot="16200000" flipH="1" flipV="1">
-                          <a:off x="0" y="0"/>
-                          <a:ext cx="1348883" cy="3991585"/>
-                        </a:xfrm>
-                        <a:prstGeom prst="bentConnector3">
-                          <a:avLst>
-                            <a:gd name="adj1" fmla="val 42638"/>
-                          </a:avLst>
-                        </a:prstGeom>
-                        <a:ln>
-                          <a:tailEnd type="none"/>
-                        </a:ln>
-                      </wps:spPr>
-                      <wps:style>
-                        <a:lnRef idx="1">
-                          <a:schemeClr val="dk1"/>
-                        </a:lnRef>
-                        <a:fillRef idx="0">
-                          <a:schemeClr val="dk1"/>
-                        </a:fillRef>
-                        <a:effectRef idx="0">
-                          <a:schemeClr val="dk1"/>
-                        </a:effectRef>
-                        <a:fontRef idx="minor">
-                          <a:schemeClr val="tx1"/>
-                        </a:fontRef>
-                      </wps:style>
-                      <wps:bodyPr/>
-                    </wps:wsp>
-                  </a:graphicData>
-                </a:graphic>
-                <wp14:sizeRelH relativeFrom="margin">
-                  <wp14:pctWidth>0</wp14:pctWidth>
-                </wp14:sizeRelH>
-                <wp14:sizeRelV relativeFrom="margin">
-                  <wp14:pctHeight>0</wp14:pctHeight>
-                </wp14:sizeRelV>
-              </wp:anchor>
-            </w:drawing>
-          </mc:Choice>
-          <mc:Fallback>
-            <w:pict>
-              <v:shape w14:anchorId="4E6E6923" id="Connecteur : en angle 144" o:spid="_x0000_s1026" type="#_x0000_t34" style="position:absolute;margin-left:153.4pt;margin-top:18.45pt;width:106.2pt;height:314.3pt;rotation:-90;flip:x y;z-index:251787264;visibility:visible;mso-wrap-style:square;mso-width-percent:0;mso-height-percent:0;mso-wrap-distance-left:9pt;mso-wrap-distance-top:0;mso-wrap-distance-right:9pt;mso-wrap-distance-bottom:0;mso-position-horizontal:absolute;mso-position-horizontal-relative:text;mso-position-vertical:absolute;mso-position-vertical-relative:text;mso-width-percent:0;mso-height-percent:0;mso-width-relative:margin;mso-height-relative:margin" o:gfxdata="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" adj="9210" strokecolor="black [3200]" strokeweight=".5pt"/>
-            </w:pict>
-          </mc:Fallback>
-        </mc:AlternateContent>
-      </w:r>
-      <w:r>
-        <w:rPr>
-          <w:noProof/>
-        </w:rPr>
-        <mc:AlternateContent>
-          <mc:Choice Requires="wps">
-            <w:drawing>
-              <wp:anchor distT="0" distB="0" distL="114300" distR="114300" simplePos="0" relativeHeight="251782144" behindDoc="0" locked="0" layoutInCell="1" allowOverlap="1" wp14:anchorId="71FAE872" wp14:editId="5CD69B0F">
-                <wp:simplePos x="0" y="0"/>
-                <wp:positionH relativeFrom="column">
-                  <wp:posOffset>5873636</wp:posOffset>
-                </wp:positionH>
-                <wp:positionV relativeFrom="paragraph">
-                  <wp:posOffset>121636</wp:posOffset>
-                </wp:positionV>
-                <wp:extent cx="7866" cy="2177647"/>
-                <wp:effectExtent l="0" t="0" r="30480" b="32385"/>
-                <wp:wrapNone/>
-                <wp:docPr id="140" name="Connecteur droit 140"/>
-                <wp:cNvGraphicFramePr/>
-                <a:graphic xmlns:a="http://schemas.openxmlformats.org/drawingml/2006/main">
-                  <a:graphicData uri="http://schemas.microsoft.com/office/word/2010/wordprocessingShape">
-                    <wps:wsp>
-                      <wps:cNvCnPr/>
-                      <wps:spPr>
-                        <a:xfrm>
-                          <a:off x="0" y="0"/>
-                          <a:ext cx="7866" cy="2177647"/>
-                        </a:xfrm>
-                        <a:prstGeom prst="line">
-                          <a:avLst/>
-                        </a:prstGeom>
-                      </wps:spPr>
-                      <wps:style>
-                        <a:lnRef idx="1">
-                          <a:schemeClr val="dk1"/>
-                        </a:lnRef>
-                        <a:fillRef idx="0">
-                          <a:schemeClr val="dk1"/>
-                        </a:fillRef>
-                        <a:effectRef idx="0">
-                          <a:schemeClr val="dk1"/>
-                        </a:effectRef>
-                        <a:fontRef idx="minor">
-                          <a:schemeClr val="tx1"/>
-                        </a:fontRef>
-                      </wps:style>
-                      <wps:bodyPr/>
-                    </wps:wsp>
-                  </a:graphicData>
-                </a:graphic>
-              </wp:anchor>
-            </w:drawing>
-          </mc:Choice>
-          <mc:Fallback>
-            <w:pict>
-              <v:line w14:anchorId="2DC10626" id="Connecteur droit 140" o:spid="_x0000_s1026" style="position:absolute;z-index:251782144;visibility:visible;mso-wrap-style:square;mso-wrap-distance-left:9pt;mso-wrap-distance-top:0;mso-wrap-distance-right:9pt;mso-wrap-distance-bottom:0;mso-position-horizontal:absolute;mso-position-horizontal-relative:text;mso-position-vertical:absolute;mso-position-vertical-relative:text" from="462.5pt,9.6pt" to="463.1pt,181.05pt" o:gfxdata="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" strokecolor="black [3200]" strokeweight=".5pt">
-                <v:stroke joinstyle="miter"/>
-              </v:line>
-            </w:pict>
-          </mc:Fallback>
-        </mc:AlternateContent>
-      </w:r>
-    </w:p>
-    <w:p>
-      <w:r>
-        <w:rPr>
-          <w:noProof/>
-        </w:rPr>
-        <mc:AlternateContent>
-          <mc:Choice Requires="wps">
-            <w:drawing>
-              <wp:anchor distT="0" distB="0" distL="114300" distR="114300" simplePos="0" relativeHeight="251877376" behindDoc="0" locked="0" layoutInCell="1" allowOverlap="1" wp14:anchorId="4A7DFD81" wp14:editId="537BBA6D">
-                <wp:simplePos x="0" y="0"/>
-                <wp:positionH relativeFrom="margin">
-                  <wp:posOffset>3754314</wp:posOffset>
-                </wp:positionH>
-                <wp:positionV relativeFrom="paragraph">
-                  <wp:posOffset>2671432</wp:posOffset>
-                </wp:positionV>
-                <wp:extent cx="2225217" cy="1216712"/>
-                <wp:effectExtent l="0" t="0" r="3810" b="2540"/>
-                <wp:wrapNone/>
-                <wp:docPr id="44" name="Zone de texte 44"/>
-                <wp:cNvGraphicFramePr/>
-                <a:graphic xmlns:a="http://schemas.openxmlformats.org/drawingml/2006/main">
-                  <a:graphicData uri="http://schemas.microsoft.com/office/word/2010/wordprocessingShape">
-                    <wps:wsp>
-                      <wps:cNvSpPr txBox="1"/>
-                      <wps:spPr>
-                        <a:xfrm>
-                          <a:off x="0" y="0"/>
-                          <a:ext cx="2225217" cy="1216712"/>
-                        </a:xfrm>
-                        <a:prstGeom prst="rect">
-                          <a:avLst/>
-                        </a:prstGeom>
-                        <a:solidFill>
-                          <a:schemeClr val="lt1"/>
-                        </a:solidFill>
-                        <a:ln w="6350">
-                          <a:noFill/>
-                        </a:ln>
-                      </wps:spPr>
-                      <wps:txbx>
-                        <w:txbxContent>
-                          <w:p>
-                            <w:r>
-                              <w:t>Quand on coche cette case, le film est considéré comme vue, quand on la décoche le film est enlevé des films vus. Il peut tout fois être cocher/décocher ici ou dans la page du marathon.</w:t>
-                            </w:r>
-                          </w:p>
-                          <w:p/>
-                        </w:txbxContent>
-                      </wps:txbx>
-                      <wps:bodyPr rot="0" spcFirstLastPara="0" vertOverflow="overflow" horzOverflow="overflow" vert="horz" wrap="square" lIns="91440" tIns="45720" rIns="91440" bIns="45720" numCol="1" spcCol="0" rtlCol="0" fromWordArt="0" anchor="t" anchorCtr="0" forceAA="0" compatLnSpc="1">
-                        <a:prstTxWarp prst="textNoShape">
-                          <a:avLst/>
-                        </a:prstTxWarp>
-                        <a:noAutofit/>
-                      </wps:bodyPr>
-                    </wps:wsp>
-                  </a:graphicData>
-                </a:graphic>
-                <wp14:sizeRelV relativeFrom="margin">
-                  <wp14:pctHeight>0</wp14:pctHeight>
-                </wp14:sizeRelV>
-              </wp:anchor>
-            </w:drawing>
-          </mc:Choice>
-          <mc:Fallback>
-            <w:pict>
-              <v:shape w14:anchorId="4A7DFD81" id="Zone de texte 44" o:spid="_x0000_s1077" type="#_x0000_t202" style="position:absolute;margin-left:295.6pt;margin-top:210.35pt;width:175.2pt;height:95.8pt;z-index:251877376;visibility:visible;mso-wrap-style:square;mso-height-percent:0;mso-wrap-distance-left:9pt;mso-wrap-distance-top:0;mso-wrap-distance-right:9pt;mso-wrap-distance-bottom:0;mso-position-horizontal:absolute;mso-position-horizontal-relative:margin;mso-position-vertical:absolute;mso-position-vertical-relative:text;mso-height-percent:0;mso-height-relative:margin;v-text-anchor:top" o:gfxdata="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" fillcolor="white [3201]" stroked="f" strokeweight=".5pt">
-                <v:textbox>
-                  <w:txbxContent>
-                    <w:p>
-                      <w:r>
-                        <w:t>Quand on coche cette case, le film est considéré comme vue, quand on la décoche le film est enlevé des films vus. Il peut tout fois être cocher/décocher ici ou dans la page du marathon.</w:t>
-                      </w:r>
-                    </w:p>
-                    <w:p/>
-                  </w:txbxContent>
-                </v:textbox>
-                <w10:wrap anchorx="margin"/>
-              </v:shape>
-            </w:pict>
-          </mc:Fallback>
-        </mc:AlternateContent>
-      </w:r>
-      <w:r>
-        <w:rPr>
-          <w:noProof/>
-        </w:rPr>
-        <mc:AlternateContent>
-          <mc:Choice Requires="wps">
-            <w:drawing>
-              <wp:anchor distT="0" distB="0" distL="114300" distR="114300" simplePos="0" relativeHeight="251875328" behindDoc="0" locked="0" layoutInCell="1" allowOverlap="1" wp14:anchorId="42773F98" wp14:editId="566EB521">
-                <wp:simplePos x="0" y="0"/>
-                <wp:positionH relativeFrom="column">
-                  <wp:posOffset>4629468</wp:posOffset>
-                </wp:positionH>
-                <wp:positionV relativeFrom="paragraph">
-                  <wp:posOffset>1655094</wp:posOffset>
-                </wp:positionV>
-                <wp:extent cx="1283446" cy="458800"/>
-                <wp:effectExtent l="0" t="6667" r="43497" b="5398"/>
-                <wp:wrapNone/>
-                <wp:docPr id="43" name="Connecteur : en angle 43"/>
-                <wp:cNvGraphicFramePr/>
-                <a:graphic xmlns:a="http://schemas.openxmlformats.org/drawingml/2006/main">
-                  <a:graphicData uri="http://schemas.microsoft.com/office/word/2010/wordprocessingShape">
-                    <wps:wsp>
-                      <wps:cNvCnPr/>
-                      <wps:spPr>
-                        <a:xfrm rot="16200000">
-                          <a:off x="0" y="0"/>
-                          <a:ext cx="1283446" cy="458800"/>
-                        </a:xfrm>
-                        <a:prstGeom prst="bentConnector3">
-                          <a:avLst>
-                            <a:gd name="adj1" fmla="val 18297"/>
-                          </a:avLst>
-                        </a:prstGeom>
-                      </wps:spPr>
-                      <wps:style>
-                        <a:lnRef idx="1">
-                          <a:schemeClr val="dk1"/>
-                        </a:lnRef>
-                        <a:fillRef idx="0">
-                          <a:schemeClr val="dk1"/>
-                        </a:fillRef>
-                        <a:effectRef idx="0">
-                          <a:schemeClr val="dk1"/>
-                        </a:effectRef>
-                        <a:fontRef idx="minor">
-                          <a:schemeClr val="tx1"/>
-                        </a:fontRef>
-                      </wps:style>
-                      <wps:bodyPr/>
-                    </wps:wsp>
-                  </a:graphicData>
-                </a:graphic>
-                <wp14:sizeRelH relativeFrom="margin">
-                  <wp14:pctWidth>0</wp14:pctWidth>
-                </wp14:sizeRelH>
-                <wp14:sizeRelV relativeFrom="margin">
-                  <wp14:pctHeight>0</wp14:pctHeight>
-                </wp14:sizeRelV>
-              </wp:anchor>
-            </w:drawing>
-          </mc:Choice>
-          <mc:Fallback>
-            <w:pict>
-              <v:shape w14:anchorId="25B45D11" id="Connecteur : en angle 43" o:spid="_x0000_s1026" type="#_x0000_t34" style="position:absolute;margin-left:364.55pt;margin-top:130.3pt;width:101.05pt;height:36.15pt;rotation:-90;z-index:251875328;visibility:visible;mso-wrap-style:square;mso-width-percent:0;mso-height-percent:0;mso-wrap-distance-left:9pt;mso-wrap-distance-top:0;mso-wrap-distance-right:9pt;mso-wrap-distance-bottom:0;mso-position-horizontal:absolute;mso-position-horizontal-relative:text;mso-position-vertical:absolute;mso-position-vertical-relative:text;mso-width-percent:0;mso-height-percent:0;mso-width-relative:margin;mso-height-relative:margin" o:gfxdata="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" adj="3952" strokecolor="black [3200]" strokeweight=".5pt"/>
-            </w:pict>
-          </mc:Fallback>
-        </mc:AlternateContent>
-      </w:r>
-      <w:r>
-        <w:rPr>
-          <w:noProof/>
-        </w:rPr>
-        <mc:AlternateContent>
-          <mc:Choice Requires="wps">
-            <w:drawing>
-              <wp:anchor distT="0" distB="0" distL="114300" distR="114300" simplePos="0" relativeHeight="251635689" behindDoc="0" locked="0" layoutInCell="1" allowOverlap="1" wp14:anchorId="2E441712" wp14:editId="0E5F97D8">
-                <wp:simplePos x="0" y="0"/>
-                <wp:positionH relativeFrom="margin">
-                  <wp:posOffset>3633949</wp:posOffset>
-                </wp:positionH>
-                <wp:positionV relativeFrom="paragraph">
-                  <wp:posOffset>1996337</wp:posOffset>
-                </wp:positionV>
-                <wp:extent cx="1816873" cy="278130"/>
-                <wp:effectExtent l="0" t="0" r="0" b="7620"/>
-                <wp:wrapNone/>
-                <wp:docPr id="143" name="Zone de texte 143"/>
-                <wp:cNvGraphicFramePr/>
-                <a:graphic xmlns:a="http://schemas.openxmlformats.org/drawingml/2006/main">
-                  <a:graphicData uri="http://schemas.microsoft.com/office/word/2010/wordprocessingShape">
-                    <wps:wsp>
-                      <wps:cNvSpPr txBox="1"/>
-                      <wps:spPr>
-                        <a:xfrm>
-                          <a:off x="0" y="0"/>
-                          <a:ext cx="1816873" cy="278130"/>
-                        </a:xfrm>
-                        <a:prstGeom prst="rect">
-                          <a:avLst/>
-                        </a:prstGeom>
-                        <a:solidFill>
-                          <a:schemeClr val="lt1"/>
-                        </a:solidFill>
-                        <a:ln w="6350">
-                          <a:noFill/>
-                        </a:ln>
-                      </wps:spPr>
-                      <wps:txbx>
-                        <w:txbxContent>
-                          <w:p>
-                            <w:r>
-                              <w:t>Retour à la page précédente</w:t>
-                            </w:r>
-                          </w:p>
-                        </w:txbxContent>
-                      </wps:txbx>
-                      <wps:bodyPr rot="0" spcFirstLastPara="0" vertOverflow="overflow" horzOverflow="overflow" vert="horz" wrap="square" lIns="91440" tIns="45720" rIns="91440" bIns="45720" numCol="1" spcCol="0" rtlCol="0" fromWordArt="0" anchor="t" anchorCtr="0" forceAA="0" compatLnSpc="1">
-                        <a:prstTxWarp prst="textNoShape">
-                          <a:avLst/>
-                        </a:prstTxWarp>
-                        <a:noAutofit/>
-                      </wps:bodyPr>
-                    </wps:wsp>
-                  </a:graphicData>
-                </a:graphic>
-                <wp14:sizeRelH relativeFrom="margin">
-                  <wp14:pctWidth>0</wp14:pctWidth>
-                </wp14:sizeRelH>
-                <wp14:sizeRelV relativeFrom="margin">
-                  <wp14:pctHeight>0</wp14:pctHeight>
-                </wp14:sizeRelV>
-              </wp:anchor>
-            </w:drawing>
-          </mc:Choice>
-          <mc:Fallback>
-            <w:pict>
-              <v:shape w14:anchorId="2E441712" id="Zone de texte 143" o:spid="_x0000_s1078" type="#_x0000_t202" style="position:absolute;margin-left:286.15pt;margin-top:157.2pt;width:143.05pt;height:21.9pt;z-index:251635689;visibility:visible;mso-wrap-style:square;mso-width-percent:0;mso-height-percent:0;mso-wrap-distance-left:9pt;mso-wrap-distance-top:0;mso-wrap-distance-right:9pt;mso-wrap-distance-bottom:0;mso-position-horizontal:absolute;mso-position-horizontal-relative:margin;mso-position-vertical:absolute;mso-position-vertical-relative:text;mso-width-percent:0;mso-height-percent:0;mso-width-relative:margin;mso-height-relative:margin;v-text-anchor:top" o:gfxdata="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" fillcolor="white [3201]" stroked="f" strokeweight=".5pt">
-                <v:textbox>
-                  <w:txbxContent>
-                    <w:p>
-                      <w:r>
-                        <w:t>Retour à la page précédente</w:t>
-                      </w:r>
-                    </w:p>
-                  </w:txbxContent>
-                </v:textbox>
-                <w10:wrap anchorx="margin"/>
-              </v:shape>
-            </w:pict>
-          </mc:Fallback>
-        </mc:AlternateContent>
-      </w:r>
-      <w:r>
-        <w:rPr>
-          <w:noProof/>
-        </w:rPr>
-        <mc:AlternateContent>
-          <mc:Choice Requires="wps">
-            <w:drawing>
-              <wp:anchor distT="0" distB="0" distL="114300" distR="114300" simplePos="0" relativeHeight="251791360" behindDoc="0" locked="0" layoutInCell="1" allowOverlap="1" wp14:anchorId="0D98BD65" wp14:editId="28497ED3">
-                <wp:simplePos x="0" y="0"/>
-                <wp:positionH relativeFrom="margin">
-                  <wp:posOffset>1587228</wp:posOffset>
-                </wp:positionH>
-                <wp:positionV relativeFrom="paragraph">
-                  <wp:posOffset>2675877</wp:posOffset>
-                </wp:positionV>
-                <wp:extent cx="2225217" cy="671265"/>
-                <wp:effectExtent l="0" t="0" r="3810" b="0"/>
-                <wp:wrapNone/>
-                <wp:docPr id="146" name="Zone de texte 146"/>
-                <wp:cNvGraphicFramePr/>
-                <a:graphic xmlns:a="http://schemas.openxmlformats.org/drawingml/2006/main">
-                  <a:graphicData uri="http://schemas.microsoft.com/office/word/2010/wordprocessingShape">
-                    <wps:wsp>
-                      <wps:cNvSpPr txBox="1"/>
-                      <wps:spPr>
-                        <a:xfrm>
-                          <a:off x="0" y="0"/>
-                          <a:ext cx="2225217" cy="671265"/>
-                        </a:xfrm>
-                        <a:prstGeom prst="rect">
-                          <a:avLst/>
-                        </a:prstGeom>
-                        <a:solidFill>
-                          <a:schemeClr val="lt1"/>
-                        </a:solidFill>
-                        <a:ln w="6350">
-                          <a:noFill/>
-                        </a:ln>
-                      </wps:spPr>
-                      <wps:txbx>
-                        <w:txbxContent>
-                          <w:p>
-                            <w:r>
-                              <w:t>Quand on clique sur le bouton, il nous renvoie au film sur Prime Vidéo.</w:t>
-                            </w:r>
-                          </w:p>
-                        </w:txbxContent>
-                      </wps:txbx>
-                      <wps:bodyPr rot="0" spcFirstLastPara="0" vertOverflow="overflow" horzOverflow="overflow" vert="horz" wrap="square" lIns="91440" tIns="45720" rIns="91440" bIns="45720" numCol="1" spcCol="0" rtlCol="0" fromWordArt="0" anchor="t" anchorCtr="0" forceAA="0" compatLnSpc="1">
-                        <a:prstTxWarp prst="textNoShape">
-                          <a:avLst/>
-                        </a:prstTxWarp>
-                        <a:noAutofit/>
-                      </wps:bodyPr>
-                    </wps:wsp>
-                  </a:graphicData>
-                </a:graphic>
-                <wp14:sizeRelV relativeFrom="margin">
-                  <wp14:pctHeight>0</wp14:pctHeight>
-                </wp14:sizeRelV>
-              </wp:anchor>
-            </w:drawing>
-          </mc:Choice>
-          <mc:Fallback>
-            <w:pict>
-              <v:shape w14:anchorId="0D98BD65" id="Zone de texte 146" o:spid="_x0000_s1079" type="#_x0000_t202" style="position:absolute;margin-left:125pt;margin-top:210.7pt;width:175.2pt;height:52.85pt;z-index:251791360;visibility:visible;mso-wrap-style:square;mso-height-percent:0;mso-wrap-distance-left:9pt;mso-wrap-distance-top:0;mso-wrap-distance-right:9pt;mso-wrap-distance-bottom:0;mso-position-horizontal:absolute;mso-position-horizontal-relative:margin;mso-position-vertical:absolute;mso-position-vertical-relative:text;mso-height-percent:0;mso-height-relative:margin;v-text-anchor:top" o:gfxdata="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" fillcolor="white [3201]" stroked="f" strokeweight=".5pt">
-                <v:textbox>
-                  <w:txbxContent>
-                    <w:p>
-                      <w:r>
-                        <w:t>Quand on clique sur le bouton, il nous renvoie au film sur Prime Vidéo.</w:t>
-                      </w:r>
-                    </w:p>
-                  </w:txbxContent>
-                </v:textbox>
-                <w10:wrap anchorx="margin"/>
-              </v:shape>
-            </w:pict>
-          </mc:Fallback>
-        </mc:AlternateContent>
-      </w:r>
-      <w:r>
-        <w:rPr>
-          <w:noProof/>
-        </w:rPr>
-        <mc:AlternateContent>
-          <mc:Choice Requires="wps">
-            <w:drawing>
-              <wp:anchor distT="0" distB="0" distL="114300" distR="114300" simplePos="0" relativeHeight="251789312" behindDoc="0" locked="0" layoutInCell="1" allowOverlap="1" wp14:anchorId="51FE3838" wp14:editId="574F0C7D">
-                <wp:simplePos x="0" y="0"/>
-                <wp:positionH relativeFrom="column">
-                  <wp:posOffset>2948279</wp:posOffset>
-                </wp:positionH>
-                <wp:positionV relativeFrom="paragraph">
-                  <wp:posOffset>565798</wp:posOffset>
-                </wp:positionV>
-                <wp:extent cx="1403843" cy="2760086"/>
-                <wp:effectExtent l="7620" t="0" r="13970" b="33020"/>
-                <wp:wrapNone/>
-                <wp:docPr id="145" name="Connecteur : en angle 145"/>
-                <wp:cNvGraphicFramePr/>
-                <a:graphic xmlns:a="http://schemas.openxmlformats.org/drawingml/2006/main">
-                  <a:graphicData uri="http://schemas.microsoft.com/office/word/2010/wordprocessingShape">
-                    <wps:wsp>
-                      <wps:cNvCnPr/>
-                      <wps:spPr>
-                        <a:xfrm rot="16200000" flipH="1" flipV="1">
-                          <a:off x="0" y="0"/>
-                          <a:ext cx="1403843" cy="2760086"/>
-                        </a:xfrm>
-                        <a:prstGeom prst="bentConnector3">
-                          <a:avLst>
-                            <a:gd name="adj1" fmla="val 47110"/>
-                          </a:avLst>
-                        </a:prstGeom>
-                        <a:ln>
-                          <a:tailEnd type="none"/>
-                        </a:ln>
-                      </wps:spPr>
-                      <wps:style>
-                        <a:lnRef idx="1">
-                          <a:schemeClr val="dk1"/>
-                        </a:lnRef>
-                        <a:fillRef idx="0">
-                          <a:schemeClr val="dk1"/>
-                        </a:fillRef>
-                        <a:effectRef idx="0">
-                          <a:schemeClr val="dk1"/>
-                        </a:effectRef>
-                        <a:fontRef idx="minor">
-                          <a:schemeClr val="tx1"/>
-                        </a:fontRef>
-                      </wps:style>
-                      <wps:bodyPr/>
-                    </wps:wsp>
-                  </a:graphicData>
-                </a:graphic>
-                <wp14:sizeRelH relativeFrom="margin">
-                  <wp14:pctWidth>0</wp14:pctWidth>
-                </wp14:sizeRelH>
-                <wp14:sizeRelV relativeFrom="margin">
-                  <wp14:pctHeight>0</wp14:pctHeight>
-                </wp14:sizeRelV>
-              </wp:anchor>
-            </w:drawing>
-          </mc:Choice>
-          <mc:Fallback>
-            <w:pict>
-              <v:shape w14:anchorId="0E7C7FBA" id="Connecteur : en angle 145" o:spid="_x0000_s1026" type="#_x0000_t34" style="position:absolute;margin-left:232.15pt;margin-top:44.55pt;width:110.55pt;height:217.35pt;rotation:-90;flip:x y;z-index:251789312;visibility:visible;mso-wrap-style:square;mso-width-percent:0;mso-height-percent:0;mso-wrap-distance-left:9pt;mso-wrap-distance-top:0;mso-wrap-distance-right:9pt;mso-wrap-distance-bottom:0;mso-position-horizontal:absolute;mso-position-horizontal-relative:text;mso-position-vertical:absolute;mso-position-vertical-relative:text;mso-width-percent:0;mso-height-percent:0;mso-width-relative:margin;mso-height-relative:margin" o:gfxdata="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" adj="10176" strokecolor="black [3200]" strokeweight=".5pt"/>
-            </w:pict>
-          </mc:Fallback>
-        </mc:AlternateContent>
-      </w:r>
-      <w:r>
-        <w:rPr>
-          <w:noProof/>
-        </w:rPr>
-        <mc:AlternateContent>
-          <mc:Choice Requires="wps">
-            <w:drawing>
-              <wp:anchor distT="0" distB="0" distL="114300" distR="114300" simplePos="0" relativeHeight="251793408" behindDoc="0" locked="0" layoutInCell="1" allowOverlap="1" wp14:anchorId="3A1F4413" wp14:editId="52212A18">
-                <wp:simplePos x="0" y="0"/>
-                <wp:positionH relativeFrom="margin">
-                  <wp:posOffset>-598545</wp:posOffset>
-                </wp:positionH>
-                <wp:positionV relativeFrom="paragraph">
-                  <wp:posOffset>2670785</wp:posOffset>
-                </wp:positionV>
-                <wp:extent cx="2225217" cy="671265"/>
-                <wp:effectExtent l="0" t="0" r="3810" b="0"/>
-                <wp:wrapNone/>
-                <wp:docPr id="147" name="Zone de texte 147"/>
-                <wp:cNvGraphicFramePr/>
-                <a:graphic xmlns:a="http://schemas.openxmlformats.org/drawingml/2006/main">
-                  <a:graphicData uri="http://schemas.microsoft.com/office/word/2010/wordprocessingShape">
-                    <wps:wsp>
-                      <wps:cNvSpPr txBox="1"/>
-                      <wps:spPr>
-                        <a:xfrm>
-                          <a:off x="0" y="0"/>
-                          <a:ext cx="2225217" cy="671265"/>
-                        </a:xfrm>
-                        <a:prstGeom prst="rect">
-                          <a:avLst/>
-                        </a:prstGeom>
-                        <a:solidFill>
-                          <a:schemeClr val="lt1"/>
-                        </a:solidFill>
-                        <a:ln w="6350">
-                          <a:noFill/>
-                        </a:ln>
-                      </wps:spPr>
-                      <wps:txbx>
-                        <w:txbxContent>
-                          <w:p>
-                            <w:r>
-                              <w:t>Quand on clique sur le bouton, il nous renvoie au film sur Netflix</w:t>
-                            </w:r>
-                          </w:p>
-                        </w:txbxContent>
-                      </wps:txbx>
-                      <wps:bodyPr rot="0" spcFirstLastPara="0" vertOverflow="overflow" horzOverflow="overflow" vert="horz" wrap="square" lIns="91440" tIns="45720" rIns="91440" bIns="45720" numCol="1" spcCol="0" rtlCol="0" fromWordArt="0" anchor="t" anchorCtr="0" forceAA="0" compatLnSpc="1">
-                        <a:prstTxWarp prst="textNoShape">
-                          <a:avLst/>
-                        </a:prstTxWarp>
-                        <a:noAutofit/>
-                      </wps:bodyPr>
-                    </wps:wsp>
-                  </a:graphicData>
-                </a:graphic>
-                <wp14:sizeRelV relativeFrom="margin">
-                  <wp14:pctHeight>0</wp14:pctHeight>
-                </wp14:sizeRelV>
-              </wp:anchor>
-            </w:drawing>
-          </mc:Choice>
-          <mc:Fallback>
-            <w:pict>
-              <v:shape w14:anchorId="3A1F4413" id="Zone de texte 147" o:spid="_x0000_s1080" type="#_x0000_t202" style="position:absolute;margin-left:-47.15pt;margin-top:210.3pt;width:175.2pt;height:52.85pt;z-index:251793408;visibility:visible;mso-wrap-style:square;mso-height-percent:0;mso-wrap-distance-left:9pt;mso-wrap-distance-top:0;mso-wrap-distance-right:9pt;mso-wrap-distance-bottom:0;mso-position-horizontal:absolute;mso-position-horizontal-relative:margin;mso-position-vertical:absolute;mso-position-vertical-relative:text;mso-height-percent:0;mso-height-relative:margin;v-text-anchor:top" o:gfxdata="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" fillcolor="white [3201]" stroked="f" strokeweight=".5pt">
-                <v:textbox>
-                  <w:txbxContent>
-                    <w:p>
-                      <w:r>
-                        <w:t>Quand on clique sur le bouton, il nous renvoie au film sur Netflix</w:t>
-                      </w:r>
-                    </w:p>
-                  </w:txbxContent>
-                </v:textbox>
-                <w10:wrap anchorx="margin"/>
-              </v:shape>
-            </w:pict>
-          </mc:Fallback>
-        </mc:AlternateContent>
-      </w:r>
-      <w:r>
-        <w:rPr>
-          <w:noProof/>
-        </w:rPr>
-        <mc:AlternateContent>
-          <mc:Choice Requires="wps">
-            <w:drawing>
-              <wp:anchor distT="0" distB="0" distL="114300" distR="114300" simplePos="0" relativeHeight="251784192" behindDoc="0" locked="0" layoutInCell="1" allowOverlap="1" wp14:anchorId="5BC7A4E9" wp14:editId="5685872B">
-                <wp:simplePos x="0" y="0"/>
-                <wp:positionH relativeFrom="column">
-                  <wp:posOffset>3521567</wp:posOffset>
-                </wp:positionH>
-                <wp:positionV relativeFrom="paragraph">
-                  <wp:posOffset>1686465</wp:posOffset>
-                </wp:positionV>
-                <wp:extent cx="5285" cy="319775"/>
-                <wp:effectExtent l="0" t="0" r="33020" b="23495"/>
-                <wp:wrapNone/>
-                <wp:docPr id="142" name="Connecteur droit 142"/>
-                <wp:cNvGraphicFramePr/>
-                <a:graphic xmlns:a="http://schemas.openxmlformats.org/drawingml/2006/main">
-                  <a:graphicData uri="http://schemas.microsoft.com/office/word/2010/wordprocessingShape">
-                    <wps:wsp>
-                      <wps:cNvCnPr/>
-                      <wps:spPr>
-                        <a:xfrm flipH="1" flipV="1">
-                          <a:off x="0" y="0"/>
-                          <a:ext cx="5285" cy="319775"/>
-                        </a:xfrm>
-                        <a:prstGeom prst="line">
-                          <a:avLst/>
-                        </a:prstGeom>
-                      </wps:spPr>
-                      <wps:style>
-                        <a:lnRef idx="1">
-                          <a:schemeClr val="dk1"/>
-                        </a:lnRef>
-                        <a:fillRef idx="0">
-                          <a:schemeClr val="dk1"/>
-                        </a:fillRef>
-                        <a:effectRef idx="0">
-                          <a:schemeClr val="dk1"/>
-                        </a:effectRef>
-                        <a:fontRef idx="minor">
-                          <a:schemeClr val="tx1"/>
-                        </a:fontRef>
-                      </wps:style>
-                      <wps:bodyPr/>
-                    </wps:wsp>
-                  </a:graphicData>
-                </a:graphic>
-              </wp:anchor>
-            </w:drawing>
-          </mc:Choice>
-          <mc:Fallback>
-            <w:pict>
-              <v:line w14:anchorId="6DFF90ED" id="Connecteur droit 142" o:spid="_x0000_s1026" style="position:absolute;flip:x y;z-index:251784192;visibility:visible;mso-wrap-style:square;mso-wrap-distance-left:9pt;mso-wrap-distance-top:0;mso-wrap-distance-right:9pt;mso-wrap-distance-bottom:0;mso-position-horizontal:absolute;mso-position-horizontal-relative:text;mso-position-vertical:absolute;mso-position-vertical-relative:text" from="277.3pt,132.8pt" to="277.7pt,158pt" o:gfxdata="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" strokecolor="black [3200]" strokeweight=".5pt">
-                <v:stroke joinstyle="miter"/>
-              </v:line>
-            </w:pict>
-          </mc:Fallback>
-        </mc:AlternateContent>
-      </w:r>
-      <w:r>
-        <w:rPr>
-          <w:noProof/>
-        </w:rPr>
-        <mc:AlternateContent>
-          <mc:Choice Requires="wps">
-            <w:drawing>
-              <wp:anchor distT="0" distB="0" distL="114300" distR="114300" simplePos="0" relativeHeight="251783168" behindDoc="0" locked="0" layoutInCell="1" allowOverlap="1" wp14:anchorId="3CEDC1FC" wp14:editId="1BB956B0">
-                <wp:simplePos x="0" y="0"/>
-                <wp:positionH relativeFrom="column">
-                  <wp:posOffset>3529495</wp:posOffset>
-                </wp:positionH>
-                <wp:positionV relativeFrom="paragraph">
-                  <wp:posOffset>2006240</wp:posOffset>
-                </wp:positionV>
-                <wp:extent cx="2351761" cy="7697"/>
-                <wp:effectExtent l="0" t="0" r="10795" b="30480"/>
-                <wp:wrapNone/>
-                <wp:docPr id="141" name="Connecteur droit 141"/>
-                <wp:cNvGraphicFramePr/>
-                <a:graphic xmlns:a="http://schemas.openxmlformats.org/drawingml/2006/main">
-                  <a:graphicData uri="http://schemas.microsoft.com/office/word/2010/wordprocessingShape">
-                    <wps:wsp>
-                      <wps:cNvCnPr/>
-                      <wps:spPr>
-                        <a:xfrm flipH="1" flipV="1">
-                          <a:off x="0" y="0"/>
-                          <a:ext cx="2351761" cy="7697"/>
-                        </a:xfrm>
-                        <a:prstGeom prst="line">
-                          <a:avLst/>
-                        </a:prstGeom>
-                      </wps:spPr>
-                      <wps:style>
-                        <a:lnRef idx="1">
-                          <a:schemeClr val="dk1"/>
-                        </a:lnRef>
-                        <a:fillRef idx="0">
-                          <a:schemeClr val="dk1"/>
-                        </a:fillRef>
-                        <a:effectRef idx="0">
-                          <a:schemeClr val="dk1"/>
-                        </a:effectRef>
-                        <a:fontRef idx="minor">
-                          <a:schemeClr val="tx1"/>
-                        </a:fontRef>
-                      </wps:style>
-                      <wps:bodyPr/>
-                    </wps:wsp>
-                  </a:graphicData>
-                </a:graphic>
-              </wp:anchor>
-            </w:drawing>
-          </mc:Choice>
-          <mc:Fallback>
-            <w:pict>
-              <v:line w14:anchorId="482A1692" id="Connecteur droit 141" o:spid="_x0000_s1026" style="position:absolute;flip:x y;z-index:251783168;visibility:visible;mso-wrap-style:square;mso-wrap-distance-left:9pt;mso-wrap-distance-top:0;mso-wrap-distance-right:9pt;mso-wrap-distance-bottom:0;mso-position-horizontal:absolute;mso-position-horizontal-relative:text;mso-position-vertical:absolute;mso-position-vertical-relative:text" from="277.9pt,157.95pt" to="463.1pt,158.55pt" o:gfxdata="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" strokecolor="black [3200]" strokeweight=".5pt">
-                <v:stroke joinstyle="miter"/>
-              </v:line>
-            </w:pict>
-          </mc:Fallback>
-        </mc:AlternateContent>
-      </w:r>
-      <w:r>
-        <w:rPr>
-          <w:noProof/>
-        </w:rPr>
-        <w:drawing>
-          <wp:inline distT="0" distB="0" distL="0" distR="0" wp14:anchorId="74043612" wp14:editId="0DD53668">
-            <wp:extent cx="2845475" cy="1800000"/>
-            <wp:effectExtent l="0" t="0" r="0" b="0"/>
-            <wp:docPr id="21" name="Image 21"/>
-            <wp:cNvGraphicFramePr>
-              <a:graphicFrameLocks xmlns:a="http://schemas.openxmlformats.org/drawingml/2006/main" noChangeAspect="1"/>
-            </wp:cNvGraphicFramePr>
-            <a:graphic xmlns:a="http://schemas.openxmlformats.org/drawingml/2006/main">
-              <a:graphicData uri="http://schemas.openxmlformats.org/drawingml/2006/picture">
-                <pic:pic xmlns:pic="http://schemas.openxmlformats.org/drawingml/2006/picture">
-                  <pic:nvPicPr>
-                    <pic:cNvPr id="0" name="Picture 15"/>
                     <pic:cNvPicPr>
                       <a:picLocks noChangeAspect="1" noChangeArrowheads="1"/>
                     </pic:cNvPicPr>
@@ -11831,6 +10992,971 @@
         </w:drawing>
       </w:r>
       <w:r>
+        <w:t xml:space="preserve"> </w:t>
+      </w:r>
+    </w:p>
+    <w:p>
+      <w:r>
+        <w:rPr>
+          <w:noProof/>
+        </w:rPr>
+        <mc:AlternateContent>
+          <mc:Choice Requires="wps">
+            <w:drawing>
+              <wp:anchor distT="0" distB="0" distL="114300" distR="114300" simplePos="0" relativeHeight="251772928" behindDoc="0" locked="0" layoutInCell="1" allowOverlap="1" wp14:anchorId="0348429C" wp14:editId="25A9E76F">
+                <wp:simplePos x="0" y="0"/>
+                <wp:positionH relativeFrom="margin">
+                  <wp:posOffset>-625530</wp:posOffset>
+                </wp:positionH>
+                <wp:positionV relativeFrom="paragraph">
+                  <wp:posOffset>126365</wp:posOffset>
+                </wp:positionV>
+                <wp:extent cx="1932167" cy="473102"/>
+                <wp:effectExtent l="0" t="0" r="0" b="3175"/>
+                <wp:wrapNone/>
+                <wp:docPr id="132" name="Zone de texte 132"/>
+                <wp:cNvGraphicFramePr/>
+                <a:graphic xmlns:a="http://schemas.openxmlformats.org/drawingml/2006/main">
+                  <a:graphicData uri="http://schemas.microsoft.com/office/word/2010/wordprocessingShape">
+                    <wps:wsp>
+                      <wps:cNvSpPr txBox="1"/>
+                      <wps:spPr>
+                        <a:xfrm>
+                          <a:off x="0" y="0"/>
+                          <a:ext cx="1932167" cy="473102"/>
+                        </a:xfrm>
+                        <a:prstGeom prst="rect">
+                          <a:avLst/>
+                        </a:prstGeom>
+                        <a:solidFill>
+                          <a:schemeClr val="lt1"/>
+                        </a:solidFill>
+                        <a:ln w="6350">
+                          <a:noFill/>
+                        </a:ln>
+                      </wps:spPr>
+                      <wps:txbx>
+                        <w:txbxContent>
+                          <w:p>
+                            <w:r>
+                              <w:t>Permet accéder à la page Vue</w:t>
+                            </w:r>
+                          </w:p>
+                        </w:txbxContent>
+                      </wps:txbx>
+                      <wps:bodyPr rot="0" spcFirstLastPara="0" vertOverflow="overflow" horzOverflow="overflow" vert="horz" wrap="square" lIns="91440" tIns="45720" rIns="91440" bIns="45720" numCol="1" spcCol="0" rtlCol="0" fromWordArt="0" anchor="t" anchorCtr="0" forceAA="0" compatLnSpc="1">
+                        <a:prstTxWarp prst="textNoShape">
+                          <a:avLst/>
+                        </a:prstTxWarp>
+                        <a:noAutofit/>
+                      </wps:bodyPr>
+                    </wps:wsp>
+                  </a:graphicData>
+                </a:graphic>
+                <wp14:sizeRelH relativeFrom="margin">
+                  <wp14:pctWidth>0</wp14:pctWidth>
+                </wp14:sizeRelH>
+                <wp14:sizeRelV relativeFrom="margin">
+                  <wp14:pctHeight>0</wp14:pctHeight>
+                </wp14:sizeRelV>
+              </wp:anchor>
+            </w:drawing>
+          </mc:Choice>
+          <mc:Fallback>
+            <w:pict>
+              <v:shape w14:anchorId="0348429C" id="Zone de texte 132" o:spid="_x0000_s1076" type="#_x0000_t202" style="position:absolute;margin-left:-49.25pt;margin-top:9.95pt;width:152.15pt;height:37.25pt;z-index:251772928;visibility:visible;mso-wrap-style:square;mso-width-percent:0;mso-height-percent:0;mso-wrap-distance-left:9pt;mso-wrap-distance-top:0;mso-wrap-distance-right:9pt;mso-wrap-distance-bottom:0;mso-position-horizontal:absolute;mso-position-horizontal-relative:margin;mso-position-vertical:absolute;mso-position-vertical-relative:text;mso-width-percent:0;mso-height-percent:0;mso-width-relative:margin;mso-height-relative:margin;v-text-anchor:top" o:gfxdata="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" fillcolor="white [3201]" stroked="f" strokeweight=".5pt">
+                <v:textbox>
+                  <w:txbxContent>
+                    <w:p>
+                      <w:r>
+                        <w:t>Permet accéder à la page Vue</w:t>
+                      </w:r>
+                    </w:p>
+                  </w:txbxContent>
+                </v:textbox>
+                <w10:wrap anchorx="margin"/>
+              </v:shape>
+            </w:pict>
+          </mc:Fallback>
+        </mc:AlternateContent>
+      </w:r>
+      <w:r>
+        <w:rPr>
+          <w:noProof/>
+        </w:rPr>
+        <mc:AlternateContent>
+          <mc:Choice Requires="wps">
+            <w:drawing>
+              <wp:anchor distT="0" distB="0" distL="114300" distR="114300" simplePos="0" relativeHeight="251770880" behindDoc="0" locked="0" layoutInCell="1" allowOverlap="1" wp14:anchorId="754179B4" wp14:editId="22057A86">
+                <wp:simplePos x="0" y="0"/>
+                <wp:positionH relativeFrom="margin">
+                  <wp:posOffset>1906960</wp:posOffset>
+                </wp:positionH>
+                <wp:positionV relativeFrom="paragraph">
+                  <wp:posOffset>82964</wp:posOffset>
+                </wp:positionV>
+                <wp:extent cx="2225217" cy="473102"/>
+                <wp:effectExtent l="0" t="0" r="3810" b="3175"/>
+                <wp:wrapNone/>
+                <wp:docPr id="131" name="Zone de texte 131"/>
+                <wp:cNvGraphicFramePr/>
+                <a:graphic xmlns:a="http://schemas.openxmlformats.org/drawingml/2006/main">
+                  <a:graphicData uri="http://schemas.microsoft.com/office/word/2010/wordprocessingShape">
+                    <wps:wsp>
+                      <wps:cNvSpPr txBox="1"/>
+                      <wps:spPr>
+                        <a:xfrm>
+                          <a:off x="0" y="0"/>
+                          <a:ext cx="2225217" cy="473102"/>
+                        </a:xfrm>
+                        <a:prstGeom prst="rect">
+                          <a:avLst/>
+                        </a:prstGeom>
+                        <a:solidFill>
+                          <a:schemeClr val="lt1"/>
+                        </a:solidFill>
+                        <a:ln w="6350">
+                          <a:noFill/>
+                        </a:ln>
+                      </wps:spPr>
+                      <wps:txbx>
+                        <w:txbxContent>
+                          <w:p>
+                            <w:r>
+                              <w:t xml:space="preserve">Permet accéder </w:t>
+                            </w:r>
+                            <w:r>
+                              <w:t>à la page Statistiques</w:t>
+                            </w:r>
+                          </w:p>
+                        </w:txbxContent>
+                      </wps:txbx>
+                      <wps:bodyPr rot="0" spcFirstLastPara="0" vertOverflow="overflow" horzOverflow="overflow" vert="horz" wrap="square" lIns="91440" tIns="45720" rIns="91440" bIns="45720" numCol="1" spcCol="0" rtlCol="0" fromWordArt="0" anchor="t" anchorCtr="0" forceAA="0" compatLnSpc="1">
+                        <a:prstTxWarp prst="textNoShape">
+                          <a:avLst/>
+                        </a:prstTxWarp>
+                        <a:noAutofit/>
+                      </wps:bodyPr>
+                    </wps:wsp>
+                  </a:graphicData>
+                </a:graphic>
+                <wp14:sizeRelV relativeFrom="margin">
+                  <wp14:pctHeight>0</wp14:pctHeight>
+                </wp14:sizeRelV>
+              </wp:anchor>
+            </w:drawing>
+          </mc:Choice>
+          <mc:Fallback>
+            <w:pict>
+              <v:shape w14:anchorId="754179B4" id="Zone de texte 131" o:spid="_x0000_s1077" type="#_x0000_t202" style="position:absolute;margin-left:150.15pt;margin-top:6.55pt;width:175.2pt;height:37.25pt;z-index:251770880;visibility:visible;mso-wrap-style:square;mso-height-percent:0;mso-wrap-distance-left:9pt;mso-wrap-distance-top:0;mso-wrap-distance-right:9pt;mso-wrap-distance-bottom:0;mso-position-horizontal:absolute;mso-position-horizontal-relative:margin;mso-position-vertical:absolute;mso-position-vertical-relative:text;mso-height-percent:0;mso-height-relative:margin;v-text-anchor:top" o:gfxdata="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" fillcolor="white [3201]" stroked="f" strokeweight=".5pt">
+                <v:textbox>
+                  <w:txbxContent>
+                    <w:p>
+                      <w:r>
+                        <w:t xml:space="preserve">Permet accéder </w:t>
+                      </w:r>
+                      <w:r>
+                        <w:t>à la page Statistiques</w:t>
+                      </w:r>
+                    </w:p>
+                  </w:txbxContent>
+                </v:textbox>
+                <w10:wrap anchorx="margin"/>
+              </v:shape>
+            </w:pict>
+          </mc:Fallback>
+        </mc:AlternateContent>
+      </w:r>
+    </w:p>
+    <w:p/>
+    <w:p>
+      <w:r>
+        <w:rPr>
+          <w:noProof/>
+        </w:rPr>
+        <mc:AlternateContent>
+          <mc:Choice Requires="wps">
+            <w:drawing>
+              <wp:anchor distT="0" distB="0" distL="114300" distR="114300" simplePos="0" relativeHeight="251787264" behindDoc="0" locked="0" layoutInCell="1" allowOverlap="1" wp14:anchorId="42036987" wp14:editId="02CDB399">
+                <wp:simplePos x="0" y="0"/>
+                <wp:positionH relativeFrom="column">
+                  <wp:posOffset>1948043</wp:posOffset>
+                </wp:positionH>
+                <wp:positionV relativeFrom="paragraph">
+                  <wp:posOffset>234062</wp:posOffset>
+                </wp:positionV>
+                <wp:extent cx="1348883" cy="3991585"/>
+                <wp:effectExtent l="0" t="6668" r="35243" b="16192"/>
+                <wp:wrapNone/>
+                <wp:docPr id="144" name="Connecteur : en angle 144"/>
+                <wp:cNvGraphicFramePr/>
+                <a:graphic xmlns:a="http://schemas.openxmlformats.org/drawingml/2006/main">
+                  <a:graphicData uri="http://schemas.microsoft.com/office/word/2010/wordprocessingShape">
+                    <wps:wsp>
+                      <wps:cNvCnPr/>
+                      <wps:spPr>
+                        <a:xfrm rot="16200000" flipH="1" flipV="1">
+                          <a:off x="0" y="0"/>
+                          <a:ext cx="1348883" cy="3991585"/>
+                        </a:xfrm>
+                        <a:prstGeom prst="bentConnector3">
+                          <a:avLst>
+                            <a:gd name="adj1" fmla="val 42638"/>
+                          </a:avLst>
+                        </a:prstGeom>
+                        <a:ln>
+                          <a:tailEnd type="none"/>
+                        </a:ln>
+                      </wps:spPr>
+                      <wps:style>
+                        <a:lnRef idx="1">
+                          <a:schemeClr val="dk1"/>
+                        </a:lnRef>
+                        <a:fillRef idx="0">
+                          <a:schemeClr val="dk1"/>
+                        </a:fillRef>
+                        <a:effectRef idx="0">
+                          <a:schemeClr val="dk1"/>
+                        </a:effectRef>
+                        <a:fontRef idx="minor">
+                          <a:schemeClr val="tx1"/>
+                        </a:fontRef>
+                      </wps:style>
+                      <wps:bodyPr/>
+                    </wps:wsp>
+                  </a:graphicData>
+                </a:graphic>
+                <wp14:sizeRelH relativeFrom="margin">
+                  <wp14:pctWidth>0</wp14:pctWidth>
+                </wp14:sizeRelH>
+                <wp14:sizeRelV relativeFrom="margin">
+                  <wp14:pctHeight>0</wp14:pctHeight>
+                </wp14:sizeRelV>
+              </wp:anchor>
+            </w:drawing>
+          </mc:Choice>
+          <mc:Fallback>
+            <w:pict>
+              <v:shape w14:anchorId="4E6E6923" id="Connecteur : en angle 144" o:spid="_x0000_s1026" type="#_x0000_t34" style="position:absolute;margin-left:153.4pt;margin-top:18.45pt;width:106.2pt;height:314.3pt;rotation:-90;flip:x y;z-index:251787264;visibility:visible;mso-wrap-style:square;mso-width-percent:0;mso-height-percent:0;mso-wrap-distance-left:9pt;mso-wrap-distance-top:0;mso-wrap-distance-right:9pt;mso-wrap-distance-bottom:0;mso-position-horizontal:absolute;mso-position-horizontal-relative:text;mso-position-vertical:absolute;mso-position-vertical-relative:text;mso-width-percent:0;mso-height-percent:0;mso-width-relative:margin;mso-height-relative:margin" o:gfxdata="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" adj="9210" strokecolor="black [3200]" strokeweight=".5pt"/>
+            </w:pict>
+          </mc:Fallback>
+        </mc:AlternateContent>
+      </w:r>
+      <w:r>
+        <w:rPr>
+          <w:noProof/>
+        </w:rPr>
+        <mc:AlternateContent>
+          <mc:Choice Requires="wps">
+            <w:drawing>
+              <wp:anchor distT="0" distB="0" distL="114300" distR="114300" simplePos="0" relativeHeight="251782144" behindDoc="0" locked="0" layoutInCell="1" allowOverlap="1" wp14:anchorId="71FAE872" wp14:editId="5CD69B0F">
+                <wp:simplePos x="0" y="0"/>
+                <wp:positionH relativeFrom="column">
+                  <wp:posOffset>5873636</wp:posOffset>
+                </wp:positionH>
+                <wp:positionV relativeFrom="paragraph">
+                  <wp:posOffset>121636</wp:posOffset>
+                </wp:positionV>
+                <wp:extent cx="7866" cy="2177647"/>
+                <wp:effectExtent l="0" t="0" r="30480" b="32385"/>
+                <wp:wrapNone/>
+                <wp:docPr id="140" name="Connecteur droit 140"/>
+                <wp:cNvGraphicFramePr/>
+                <a:graphic xmlns:a="http://schemas.openxmlformats.org/drawingml/2006/main">
+                  <a:graphicData uri="http://schemas.microsoft.com/office/word/2010/wordprocessingShape">
+                    <wps:wsp>
+                      <wps:cNvCnPr/>
+                      <wps:spPr>
+                        <a:xfrm>
+                          <a:off x="0" y="0"/>
+                          <a:ext cx="7866" cy="2177647"/>
+                        </a:xfrm>
+                        <a:prstGeom prst="line">
+                          <a:avLst/>
+                        </a:prstGeom>
+                      </wps:spPr>
+                      <wps:style>
+                        <a:lnRef idx="1">
+                          <a:schemeClr val="dk1"/>
+                        </a:lnRef>
+                        <a:fillRef idx="0">
+                          <a:schemeClr val="dk1"/>
+                        </a:fillRef>
+                        <a:effectRef idx="0">
+                          <a:schemeClr val="dk1"/>
+                        </a:effectRef>
+                        <a:fontRef idx="minor">
+                          <a:schemeClr val="tx1"/>
+                        </a:fontRef>
+                      </wps:style>
+                      <wps:bodyPr/>
+                    </wps:wsp>
+                  </a:graphicData>
+                </a:graphic>
+              </wp:anchor>
+            </w:drawing>
+          </mc:Choice>
+          <mc:Fallback>
+            <w:pict>
+              <v:line w14:anchorId="2DC10626" id="Connecteur droit 140" o:spid="_x0000_s1026" style="position:absolute;z-index:251782144;visibility:visible;mso-wrap-style:square;mso-wrap-distance-left:9pt;mso-wrap-distance-top:0;mso-wrap-distance-right:9pt;mso-wrap-distance-bottom:0;mso-position-horizontal:absolute;mso-position-horizontal-relative:text;mso-position-vertical:absolute;mso-position-vertical-relative:text" from="462.5pt,9.6pt" to="463.1pt,181.05pt" o:gfxdata="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" strokecolor="black [3200]" strokeweight=".5pt">
+                <v:stroke joinstyle="miter"/>
+              </v:line>
+            </w:pict>
+          </mc:Fallback>
+        </mc:AlternateContent>
+      </w:r>
+    </w:p>
+    <w:p>
+      <w:r>
+        <w:rPr>
+          <w:noProof/>
+        </w:rPr>
+        <mc:AlternateContent>
+          <mc:Choice Requires="wps">
+            <w:drawing>
+              <wp:anchor distT="0" distB="0" distL="114300" distR="114300" simplePos="0" relativeHeight="251877376" behindDoc="0" locked="0" layoutInCell="1" allowOverlap="1" wp14:anchorId="4A7DFD81" wp14:editId="537BBA6D">
+                <wp:simplePos x="0" y="0"/>
+                <wp:positionH relativeFrom="margin">
+                  <wp:posOffset>3754314</wp:posOffset>
+                </wp:positionH>
+                <wp:positionV relativeFrom="paragraph">
+                  <wp:posOffset>2671432</wp:posOffset>
+                </wp:positionV>
+                <wp:extent cx="2225217" cy="1216712"/>
+                <wp:effectExtent l="0" t="0" r="3810" b="2540"/>
+                <wp:wrapNone/>
+                <wp:docPr id="44" name="Zone de texte 44"/>
+                <wp:cNvGraphicFramePr/>
+                <a:graphic xmlns:a="http://schemas.openxmlformats.org/drawingml/2006/main">
+                  <a:graphicData uri="http://schemas.microsoft.com/office/word/2010/wordprocessingShape">
+                    <wps:wsp>
+                      <wps:cNvSpPr txBox="1"/>
+                      <wps:spPr>
+                        <a:xfrm>
+                          <a:off x="0" y="0"/>
+                          <a:ext cx="2225217" cy="1216712"/>
+                        </a:xfrm>
+                        <a:prstGeom prst="rect">
+                          <a:avLst/>
+                        </a:prstGeom>
+                        <a:solidFill>
+                          <a:schemeClr val="lt1"/>
+                        </a:solidFill>
+                        <a:ln w="6350">
+                          <a:noFill/>
+                        </a:ln>
+                      </wps:spPr>
+                      <wps:txbx>
+                        <w:txbxContent>
+                          <w:p>
+                            <w:r>
+                              <w:t>Quand on coche cette case, le film est considéré comme vue, quand on la décoche le film est enlevé des films vus. Il peut tout fois être cocher/décocher ici ou dans la page du marathon.</w:t>
+                            </w:r>
+                          </w:p>
+                          <w:p/>
+                        </w:txbxContent>
+                      </wps:txbx>
+                      <wps:bodyPr rot="0" spcFirstLastPara="0" vertOverflow="overflow" horzOverflow="overflow" vert="horz" wrap="square" lIns="91440" tIns="45720" rIns="91440" bIns="45720" numCol="1" spcCol="0" rtlCol="0" fromWordArt="0" anchor="t" anchorCtr="0" forceAA="0" compatLnSpc="1">
+                        <a:prstTxWarp prst="textNoShape">
+                          <a:avLst/>
+                        </a:prstTxWarp>
+                        <a:noAutofit/>
+                      </wps:bodyPr>
+                    </wps:wsp>
+                  </a:graphicData>
+                </a:graphic>
+                <wp14:sizeRelV relativeFrom="margin">
+                  <wp14:pctHeight>0</wp14:pctHeight>
+                </wp14:sizeRelV>
+              </wp:anchor>
+            </w:drawing>
+          </mc:Choice>
+          <mc:Fallback>
+            <w:pict>
+              <v:shape w14:anchorId="4A7DFD81" id="Zone de texte 44" o:spid="_x0000_s1078" type="#_x0000_t202" style="position:absolute;margin-left:295.6pt;margin-top:210.35pt;width:175.2pt;height:95.8pt;z-index:251877376;visibility:visible;mso-wrap-style:square;mso-height-percent:0;mso-wrap-distance-left:9pt;mso-wrap-distance-top:0;mso-wrap-distance-right:9pt;mso-wrap-distance-bottom:0;mso-position-horizontal:absolute;mso-position-horizontal-relative:margin;mso-position-vertical:absolute;mso-position-vertical-relative:text;mso-height-percent:0;mso-height-relative:margin;v-text-anchor:top" o:gfxdata="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" fillcolor="white [3201]" stroked="f" strokeweight=".5pt">
+                <v:textbox>
+                  <w:txbxContent>
+                    <w:p>
+                      <w:r>
+                        <w:t>Quand on coche cette case, le film est considéré comme vue, quand on la décoche le film est enlevé des films vus. Il peut tout fois être cocher/décocher ici ou dans la page du marathon.</w:t>
+                      </w:r>
+                    </w:p>
+                    <w:p/>
+                  </w:txbxContent>
+                </v:textbox>
+                <w10:wrap anchorx="margin"/>
+              </v:shape>
+            </w:pict>
+          </mc:Fallback>
+        </mc:AlternateContent>
+      </w:r>
+      <w:r>
+        <w:rPr>
+          <w:noProof/>
+        </w:rPr>
+        <mc:AlternateContent>
+          <mc:Choice Requires="wps">
+            <w:drawing>
+              <wp:anchor distT="0" distB="0" distL="114300" distR="114300" simplePos="0" relativeHeight="251875328" behindDoc="0" locked="0" layoutInCell="1" allowOverlap="1" wp14:anchorId="42773F98" wp14:editId="566EB521">
+                <wp:simplePos x="0" y="0"/>
+                <wp:positionH relativeFrom="column">
+                  <wp:posOffset>4629468</wp:posOffset>
+                </wp:positionH>
+                <wp:positionV relativeFrom="paragraph">
+                  <wp:posOffset>1655094</wp:posOffset>
+                </wp:positionV>
+                <wp:extent cx="1283446" cy="458800"/>
+                <wp:effectExtent l="0" t="6667" r="43497" b="5398"/>
+                <wp:wrapNone/>
+                <wp:docPr id="43" name="Connecteur : en angle 43"/>
+                <wp:cNvGraphicFramePr/>
+                <a:graphic xmlns:a="http://schemas.openxmlformats.org/drawingml/2006/main">
+                  <a:graphicData uri="http://schemas.microsoft.com/office/word/2010/wordprocessingShape">
+                    <wps:wsp>
+                      <wps:cNvCnPr/>
+                      <wps:spPr>
+                        <a:xfrm rot="16200000">
+                          <a:off x="0" y="0"/>
+                          <a:ext cx="1283446" cy="458800"/>
+                        </a:xfrm>
+                        <a:prstGeom prst="bentConnector3">
+                          <a:avLst>
+                            <a:gd name="adj1" fmla="val 18297"/>
+                          </a:avLst>
+                        </a:prstGeom>
+                      </wps:spPr>
+                      <wps:style>
+                        <a:lnRef idx="1">
+                          <a:schemeClr val="dk1"/>
+                        </a:lnRef>
+                        <a:fillRef idx="0">
+                          <a:schemeClr val="dk1"/>
+                        </a:fillRef>
+                        <a:effectRef idx="0">
+                          <a:schemeClr val="dk1"/>
+                        </a:effectRef>
+                        <a:fontRef idx="minor">
+                          <a:schemeClr val="tx1"/>
+                        </a:fontRef>
+                      </wps:style>
+                      <wps:bodyPr/>
+                    </wps:wsp>
+                  </a:graphicData>
+                </a:graphic>
+                <wp14:sizeRelH relativeFrom="margin">
+                  <wp14:pctWidth>0</wp14:pctWidth>
+                </wp14:sizeRelH>
+                <wp14:sizeRelV relativeFrom="margin">
+                  <wp14:pctHeight>0</wp14:pctHeight>
+                </wp14:sizeRelV>
+              </wp:anchor>
+            </w:drawing>
+          </mc:Choice>
+          <mc:Fallback>
+            <w:pict>
+              <v:shape w14:anchorId="25B45D11" id="Connecteur : en angle 43" o:spid="_x0000_s1026" type="#_x0000_t34" style="position:absolute;margin-left:364.55pt;margin-top:130.3pt;width:101.05pt;height:36.15pt;rotation:-90;z-index:251875328;visibility:visible;mso-wrap-style:square;mso-width-percent:0;mso-height-percent:0;mso-wrap-distance-left:9pt;mso-wrap-distance-top:0;mso-wrap-distance-right:9pt;mso-wrap-distance-bottom:0;mso-position-horizontal:absolute;mso-position-horizontal-relative:text;mso-position-vertical:absolute;mso-position-vertical-relative:text;mso-width-percent:0;mso-height-percent:0;mso-width-relative:margin;mso-height-relative:margin" o:gfxdata="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" adj="3952" strokecolor="black [3200]" strokeweight=".5pt"/>
+            </w:pict>
+          </mc:Fallback>
+        </mc:AlternateContent>
+      </w:r>
+      <w:r>
+        <w:rPr>
+          <w:noProof/>
+        </w:rPr>
+        <mc:AlternateContent>
+          <mc:Choice Requires="wps">
+            <w:drawing>
+              <wp:anchor distT="0" distB="0" distL="114300" distR="114300" simplePos="0" relativeHeight="251635689" behindDoc="0" locked="0" layoutInCell="1" allowOverlap="1" wp14:anchorId="2E441712" wp14:editId="0E5F97D8">
+                <wp:simplePos x="0" y="0"/>
+                <wp:positionH relativeFrom="margin">
+                  <wp:posOffset>3633949</wp:posOffset>
+                </wp:positionH>
+                <wp:positionV relativeFrom="paragraph">
+                  <wp:posOffset>1996337</wp:posOffset>
+                </wp:positionV>
+                <wp:extent cx="1816873" cy="278130"/>
+                <wp:effectExtent l="0" t="0" r="0" b="7620"/>
+                <wp:wrapNone/>
+                <wp:docPr id="143" name="Zone de texte 143"/>
+                <wp:cNvGraphicFramePr/>
+                <a:graphic xmlns:a="http://schemas.openxmlformats.org/drawingml/2006/main">
+                  <a:graphicData uri="http://schemas.microsoft.com/office/word/2010/wordprocessingShape">
+                    <wps:wsp>
+                      <wps:cNvSpPr txBox="1"/>
+                      <wps:spPr>
+                        <a:xfrm>
+                          <a:off x="0" y="0"/>
+                          <a:ext cx="1816873" cy="278130"/>
+                        </a:xfrm>
+                        <a:prstGeom prst="rect">
+                          <a:avLst/>
+                        </a:prstGeom>
+                        <a:solidFill>
+                          <a:schemeClr val="lt1"/>
+                        </a:solidFill>
+                        <a:ln w="6350">
+                          <a:noFill/>
+                        </a:ln>
+                      </wps:spPr>
+                      <wps:txbx>
+                        <w:txbxContent>
+                          <w:p>
+                            <w:r>
+                              <w:t>Retour à la page précédente</w:t>
+                            </w:r>
+                          </w:p>
+                        </w:txbxContent>
+                      </wps:txbx>
+                      <wps:bodyPr rot="0" spcFirstLastPara="0" vertOverflow="overflow" horzOverflow="overflow" vert="horz" wrap="square" lIns="91440" tIns="45720" rIns="91440" bIns="45720" numCol="1" spcCol="0" rtlCol="0" fromWordArt="0" anchor="t" anchorCtr="0" forceAA="0" compatLnSpc="1">
+                        <a:prstTxWarp prst="textNoShape">
+                          <a:avLst/>
+                        </a:prstTxWarp>
+                        <a:noAutofit/>
+                      </wps:bodyPr>
+                    </wps:wsp>
+                  </a:graphicData>
+                </a:graphic>
+                <wp14:sizeRelH relativeFrom="margin">
+                  <wp14:pctWidth>0</wp14:pctWidth>
+                </wp14:sizeRelH>
+                <wp14:sizeRelV relativeFrom="margin">
+                  <wp14:pctHeight>0</wp14:pctHeight>
+                </wp14:sizeRelV>
+              </wp:anchor>
+            </w:drawing>
+          </mc:Choice>
+          <mc:Fallback>
+            <w:pict>
+              <v:shape w14:anchorId="2E441712" id="Zone de texte 143" o:spid="_x0000_s1079" type="#_x0000_t202" style="position:absolute;margin-left:286.15pt;margin-top:157.2pt;width:143.05pt;height:21.9pt;z-index:251635689;visibility:visible;mso-wrap-style:square;mso-width-percent:0;mso-height-percent:0;mso-wrap-distance-left:9pt;mso-wrap-distance-top:0;mso-wrap-distance-right:9pt;mso-wrap-distance-bottom:0;mso-position-horizontal:absolute;mso-position-horizontal-relative:margin;mso-position-vertical:absolute;mso-position-vertical-relative:text;mso-width-percent:0;mso-height-percent:0;mso-width-relative:margin;mso-height-relative:margin;v-text-anchor:top" o:gfxdata="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" fillcolor="white [3201]" stroked="f" strokeweight=".5pt">
+                <v:textbox>
+                  <w:txbxContent>
+                    <w:p>
+                      <w:r>
+                        <w:t>Retour à la page précédente</w:t>
+                      </w:r>
+                    </w:p>
+                  </w:txbxContent>
+                </v:textbox>
+                <w10:wrap anchorx="margin"/>
+              </v:shape>
+            </w:pict>
+          </mc:Fallback>
+        </mc:AlternateContent>
+      </w:r>
+      <w:r>
+        <w:rPr>
+          <w:noProof/>
+        </w:rPr>
+        <mc:AlternateContent>
+          <mc:Choice Requires="wps">
+            <w:drawing>
+              <wp:anchor distT="0" distB="0" distL="114300" distR="114300" simplePos="0" relativeHeight="251791360" behindDoc="0" locked="0" layoutInCell="1" allowOverlap="1" wp14:anchorId="0D98BD65" wp14:editId="28497ED3">
+                <wp:simplePos x="0" y="0"/>
+                <wp:positionH relativeFrom="margin">
+                  <wp:posOffset>1587228</wp:posOffset>
+                </wp:positionH>
+                <wp:positionV relativeFrom="paragraph">
+                  <wp:posOffset>2675877</wp:posOffset>
+                </wp:positionV>
+                <wp:extent cx="2225217" cy="671265"/>
+                <wp:effectExtent l="0" t="0" r="3810" b="0"/>
+                <wp:wrapNone/>
+                <wp:docPr id="146" name="Zone de texte 146"/>
+                <wp:cNvGraphicFramePr/>
+                <a:graphic xmlns:a="http://schemas.openxmlformats.org/drawingml/2006/main">
+                  <a:graphicData uri="http://schemas.microsoft.com/office/word/2010/wordprocessingShape">
+                    <wps:wsp>
+                      <wps:cNvSpPr txBox="1"/>
+                      <wps:spPr>
+                        <a:xfrm>
+                          <a:off x="0" y="0"/>
+                          <a:ext cx="2225217" cy="671265"/>
+                        </a:xfrm>
+                        <a:prstGeom prst="rect">
+                          <a:avLst/>
+                        </a:prstGeom>
+                        <a:solidFill>
+                          <a:schemeClr val="lt1"/>
+                        </a:solidFill>
+                        <a:ln w="6350">
+                          <a:noFill/>
+                        </a:ln>
+                      </wps:spPr>
+                      <wps:txbx>
+                        <w:txbxContent>
+                          <w:p>
+                            <w:r>
+                              <w:t>Quand on clique sur le bouton, il nous renvoie au film sur Prime Vidéo.</w:t>
+                            </w:r>
+                          </w:p>
+                        </w:txbxContent>
+                      </wps:txbx>
+                      <wps:bodyPr rot="0" spcFirstLastPara="0" vertOverflow="overflow" horzOverflow="overflow" vert="horz" wrap="square" lIns="91440" tIns="45720" rIns="91440" bIns="45720" numCol="1" spcCol="0" rtlCol="0" fromWordArt="0" anchor="t" anchorCtr="0" forceAA="0" compatLnSpc="1">
+                        <a:prstTxWarp prst="textNoShape">
+                          <a:avLst/>
+                        </a:prstTxWarp>
+                        <a:noAutofit/>
+                      </wps:bodyPr>
+                    </wps:wsp>
+                  </a:graphicData>
+                </a:graphic>
+                <wp14:sizeRelV relativeFrom="margin">
+                  <wp14:pctHeight>0</wp14:pctHeight>
+                </wp14:sizeRelV>
+              </wp:anchor>
+            </w:drawing>
+          </mc:Choice>
+          <mc:Fallback>
+            <w:pict>
+              <v:shape w14:anchorId="0D98BD65" id="Zone de texte 146" o:spid="_x0000_s1080" type="#_x0000_t202" style="position:absolute;margin-left:125pt;margin-top:210.7pt;width:175.2pt;height:52.85pt;z-index:251791360;visibility:visible;mso-wrap-style:square;mso-height-percent:0;mso-wrap-distance-left:9pt;mso-wrap-distance-top:0;mso-wrap-distance-right:9pt;mso-wrap-distance-bottom:0;mso-position-horizontal:absolute;mso-position-horizontal-relative:margin;mso-position-vertical:absolute;mso-position-vertical-relative:text;mso-height-percent:0;mso-height-relative:margin;v-text-anchor:top" o:gfxdata="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" fillcolor="white [3201]" stroked="f" strokeweight=".5pt">
+                <v:textbox>
+                  <w:txbxContent>
+                    <w:p>
+                      <w:r>
+                        <w:t>Quand on clique sur le bouton, il nous renvoie au film sur Prime Vidéo.</w:t>
+                      </w:r>
+                    </w:p>
+                  </w:txbxContent>
+                </v:textbox>
+                <w10:wrap anchorx="margin"/>
+              </v:shape>
+            </w:pict>
+          </mc:Fallback>
+        </mc:AlternateContent>
+      </w:r>
+      <w:r>
+        <w:rPr>
+          <w:noProof/>
+        </w:rPr>
+        <mc:AlternateContent>
+          <mc:Choice Requires="wps">
+            <w:drawing>
+              <wp:anchor distT="0" distB="0" distL="114300" distR="114300" simplePos="0" relativeHeight="251789312" behindDoc="0" locked="0" layoutInCell="1" allowOverlap="1" wp14:anchorId="51FE3838" wp14:editId="574F0C7D">
+                <wp:simplePos x="0" y="0"/>
+                <wp:positionH relativeFrom="column">
+                  <wp:posOffset>2948279</wp:posOffset>
+                </wp:positionH>
+                <wp:positionV relativeFrom="paragraph">
+                  <wp:posOffset>565798</wp:posOffset>
+                </wp:positionV>
+                <wp:extent cx="1403843" cy="2760086"/>
+                <wp:effectExtent l="7620" t="0" r="13970" b="33020"/>
+                <wp:wrapNone/>
+                <wp:docPr id="145" name="Connecteur : en angle 145"/>
+                <wp:cNvGraphicFramePr/>
+                <a:graphic xmlns:a="http://schemas.openxmlformats.org/drawingml/2006/main">
+                  <a:graphicData uri="http://schemas.microsoft.com/office/word/2010/wordprocessingShape">
+                    <wps:wsp>
+                      <wps:cNvCnPr/>
+                      <wps:spPr>
+                        <a:xfrm rot="16200000" flipH="1" flipV="1">
+                          <a:off x="0" y="0"/>
+                          <a:ext cx="1403843" cy="2760086"/>
+                        </a:xfrm>
+                        <a:prstGeom prst="bentConnector3">
+                          <a:avLst>
+                            <a:gd name="adj1" fmla="val 47110"/>
+                          </a:avLst>
+                        </a:prstGeom>
+                        <a:ln>
+                          <a:tailEnd type="none"/>
+                        </a:ln>
+                      </wps:spPr>
+                      <wps:style>
+                        <a:lnRef idx="1">
+                          <a:schemeClr val="dk1"/>
+                        </a:lnRef>
+                        <a:fillRef idx="0">
+                          <a:schemeClr val="dk1"/>
+                        </a:fillRef>
+                        <a:effectRef idx="0">
+                          <a:schemeClr val="dk1"/>
+                        </a:effectRef>
+                        <a:fontRef idx="minor">
+                          <a:schemeClr val="tx1"/>
+                        </a:fontRef>
+                      </wps:style>
+                      <wps:bodyPr/>
+                    </wps:wsp>
+                  </a:graphicData>
+                </a:graphic>
+                <wp14:sizeRelH relativeFrom="margin">
+                  <wp14:pctWidth>0</wp14:pctWidth>
+                </wp14:sizeRelH>
+                <wp14:sizeRelV relativeFrom="margin">
+                  <wp14:pctHeight>0</wp14:pctHeight>
+                </wp14:sizeRelV>
+              </wp:anchor>
+            </w:drawing>
+          </mc:Choice>
+          <mc:Fallback>
+            <w:pict>
+              <v:shape w14:anchorId="0E7C7FBA" id="Connecteur : en angle 145" o:spid="_x0000_s1026" type="#_x0000_t34" style="position:absolute;margin-left:232.15pt;margin-top:44.55pt;width:110.55pt;height:217.35pt;rotation:-90;flip:x y;z-index:251789312;visibility:visible;mso-wrap-style:square;mso-width-percent:0;mso-height-percent:0;mso-wrap-distance-left:9pt;mso-wrap-distance-top:0;mso-wrap-distance-right:9pt;mso-wrap-distance-bottom:0;mso-position-horizontal:absolute;mso-position-horizontal-relative:text;mso-position-vertical:absolute;mso-position-vertical-relative:text;mso-width-percent:0;mso-height-percent:0;mso-width-relative:margin;mso-height-relative:margin" o:gfxdata="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" adj="10176" strokecolor="black [3200]" strokeweight=".5pt"/>
+            </w:pict>
+          </mc:Fallback>
+        </mc:AlternateContent>
+      </w:r>
+      <w:r>
+        <w:rPr>
+          <w:noProof/>
+        </w:rPr>
+        <mc:AlternateContent>
+          <mc:Choice Requires="wps">
+            <w:drawing>
+              <wp:anchor distT="0" distB="0" distL="114300" distR="114300" simplePos="0" relativeHeight="251793408" behindDoc="0" locked="0" layoutInCell="1" allowOverlap="1" wp14:anchorId="3A1F4413" wp14:editId="52212A18">
+                <wp:simplePos x="0" y="0"/>
+                <wp:positionH relativeFrom="margin">
+                  <wp:posOffset>-598545</wp:posOffset>
+                </wp:positionH>
+                <wp:positionV relativeFrom="paragraph">
+                  <wp:posOffset>2670785</wp:posOffset>
+                </wp:positionV>
+                <wp:extent cx="2225217" cy="671265"/>
+                <wp:effectExtent l="0" t="0" r="3810" b="0"/>
+                <wp:wrapNone/>
+                <wp:docPr id="147" name="Zone de texte 147"/>
+                <wp:cNvGraphicFramePr/>
+                <a:graphic xmlns:a="http://schemas.openxmlformats.org/drawingml/2006/main">
+                  <a:graphicData uri="http://schemas.microsoft.com/office/word/2010/wordprocessingShape">
+                    <wps:wsp>
+                      <wps:cNvSpPr txBox="1"/>
+                      <wps:spPr>
+                        <a:xfrm>
+                          <a:off x="0" y="0"/>
+                          <a:ext cx="2225217" cy="671265"/>
+                        </a:xfrm>
+                        <a:prstGeom prst="rect">
+                          <a:avLst/>
+                        </a:prstGeom>
+                        <a:solidFill>
+                          <a:schemeClr val="lt1"/>
+                        </a:solidFill>
+                        <a:ln w="6350">
+                          <a:noFill/>
+                        </a:ln>
+                      </wps:spPr>
+                      <wps:txbx>
+                        <w:txbxContent>
+                          <w:p>
+                            <w:r>
+                              <w:t>Quand on clique sur le bouton, il nous renvoie au film sur Netflix</w:t>
+                            </w:r>
+                          </w:p>
+                        </w:txbxContent>
+                      </wps:txbx>
+                      <wps:bodyPr rot="0" spcFirstLastPara="0" vertOverflow="overflow" horzOverflow="overflow" vert="horz" wrap="square" lIns="91440" tIns="45720" rIns="91440" bIns="45720" numCol="1" spcCol="0" rtlCol="0" fromWordArt="0" anchor="t" anchorCtr="0" forceAA="0" compatLnSpc="1">
+                        <a:prstTxWarp prst="textNoShape">
+                          <a:avLst/>
+                        </a:prstTxWarp>
+                        <a:noAutofit/>
+                      </wps:bodyPr>
+                    </wps:wsp>
+                  </a:graphicData>
+                </a:graphic>
+                <wp14:sizeRelV relativeFrom="margin">
+                  <wp14:pctHeight>0</wp14:pctHeight>
+                </wp14:sizeRelV>
+              </wp:anchor>
+            </w:drawing>
+          </mc:Choice>
+          <mc:Fallback>
+            <w:pict>
+              <v:shape w14:anchorId="3A1F4413" id="Zone de texte 147" o:spid="_x0000_s1081" type="#_x0000_t202" style="position:absolute;margin-left:-47.15pt;margin-top:210.3pt;width:175.2pt;height:52.85pt;z-index:251793408;visibility:visible;mso-wrap-style:square;mso-height-percent:0;mso-wrap-distance-left:9pt;mso-wrap-distance-top:0;mso-wrap-distance-right:9pt;mso-wrap-distance-bottom:0;mso-position-horizontal:absolute;mso-position-horizontal-relative:margin;mso-position-vertical:absolute;mso-position-vertical-relative:text;mso-height-percent:0;mso-height-relative:margin;v-text-anchor:top" o:gfxdata="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" fillcolor="white [3201]" stroked="f" strokeweight=".5pt">
+                <v:textbox>
+                  <w:txbxContent>
+                    <w:p>
+                      <w:r>
+                        <w:t>Quand on clique sur le bouton, il nous renvoie au film sur Netflix</w:t>
+                      </w:r>
+                    </w:p>
+                  </w:txbxContent>
+                </v:textbox>
+                <w10:wrap anchorx="margin"/>
+              </v:shape>
+            </w:pict>
+          </mc:Fallback>
+        </mc:AlternateContent>
+      </w:r>
+      <w:r>
+        <w:rPr>
+          <w:noProof/>
+        </w:rPr>
+        <mc:AlternateContent>
+          <mc:Choice Requires="wps">
+            <w:drawing>
+              <wp:anchor distT="0" distB="0" distL="114300" distR="114300" simplePos="0" relativeHeight="251784192" behindDoc="0" locked="0" layoutInCell="1" allowOverlap="1" wp14:anchorId="5BC7A4E9" wp14:editId="5685872B">
+                <wp:simplePos x="0" y="0"/>
+                <wp:positionH relativeFrom="column">
+                  <wp:posOffset>3521567</wp:posOffset>
+                </wp:positionH>
+                <wp:positionV relativeFrom="paragraph">
+                  <wp:posOffset>1686465</wp:posOffset>
+                </wp:positionV>
+                <wp:extent cx="5285" cy="319775"/>
+                <wp:effectExtent l="0" t="0" r="33020" b="23495"/>
+                <wp:wrapNone/>
+                <wp:docPr id="142" name="Connecteur droit 142"/>
+                <wp:cNvGraphicFramePr/>
+                <a:graphic xmlns:a="http://schemas.openxmlformats.org/drawingml/2006/main">
+                  <a:graphicData uri="http://schemas.microsoft.com/office/word/2010/wordprocessingShape">
+                    <wps:wsp>
+                      <wps:cNvCnPr/>
+                      <wps:spPr>
+                        <a:xfrm flipH="1" flipV="1">
+                          <a:off x="0" y="0"/>
+                          <a:ext cx="5285" cy="319775"/>
+                        </a:xfrm>
+                        <a:prstGeom prst="line">
+                          <a:avLst/>
+                        </a:prstGeom>
+                      </wps:spPr>
+                      <wps:style>
+                        <a:lnRef idx="1">
+                          <a:schemeClr val="dk1"/>
+                        </a:lnRef>
+                        <a:fillRef idx="0">
+                          <a:schemeClr val="dk1"/>
+                        </a:fillRef>
+                        <a:effectRef idx="0">
+                          <a:schemeClr val="dk1"/>
+                        </a:effectRef>
+                        <a:fontRef idx="minor">
+                          <a:schemeClr val="tx1"/>
+                        </a:fontRef>
+                      </wps:style>
+                      <wps:bodyPr/>
+                    </wps:wsp>
+                  </a:graphicData>
+                </a:graphic>
+              </wp:anchor>
+            </w:drawing>
+          </mc:Choice>
+          <mc:Fallback>
+            <w:pict>
+              <v:line w14:anchorId="6DFF90ED" id="Connecteur droit 142" o:spid="_x0000_s1026" style="position:absolute;flip:x y;z-index:251784192;visibility:visible;mso-wrap-style:square;mso-wrap-distance-left:9pt;mso-wrap-distance-top:0;mso-wrap-distance-right:9pt;mso-wrap-distance-bottom:0;mso-position-horizontal:absolute;mso-position-horizontal-relative:text;mso-position-vertical:absolute;mso-position-vertical-relative:text" from="277.3pt,132.8pt" to="277.7pt,158pt" o:gfxdata="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" strokecolor="black [3200]" strokeweight=".5pt">
+                <v:stroke joinstyle="miter"/>
+              </v:line>
+            </w:pict>
+          </mc:Fallback>
+        </mc:AlternateContent>
+      </w:r>
+      <w:r>
+        <w:rPr>
+          <w:noProof/>
+        </w:rPr>
+        <mc:AlternateContent>
+          <mc:Choice Requires="wps">
+            <w:drawing>
+              <wp:anchor distT="0" distB="0" distL="114300" distR="114300" simplePos="0" relativeHeight="251783168" behindDoc="0" locked="0" layoutInCell="1" allowOverlap="1" wp14:anchorId="3CEDC1FC" wp14:editId="1BB956B0">
+                <wp:simplePos x="0" y="0"/>
+                <wp:positionH relativeFrom="column">
+                  <wp:posOffset>3529495</wp:posOffset>
+                </wp:positionH>
+                <wp:positionV relativeFrom="paragraph">
+                  <wp:posOffset>2006240</wp:posOffset>
+                </wp:positionV>
+                <wp:extent cx="2351761" cy="7697"/>
+                <wp:effectExtent l="0" t="0" r="10795" b="30480"/>
+                <wp:wrapNone/>
+                <wp:docPr id="141" name="Connecteur droit 141"/>
+                <wp:cNvGraphicFramePr/>
+                <a:graphic xmlns:a="http://schemas.openxmlformats.org/drawingml/2006/main">
+                  <a:graphicData uri="http://schemas.microsoft.com/office/word/2010/wordprocessingShape">
+                    <wps:wsp>
+                      <wps:cNvCnPr/>
+                      <wps:spPr>
+                        <a:xfrm flipH="1" flipV="1">
+                          <a:off x="0" y="0"/>
+                          <a:ext cx="2351761" cy="7697"/>
+                        </a:xfrm>
+                        <a:prstGeom prst="line">
+                          <a:avLst/>
+                        </a:prstGeom>
+                      </wps:spPr>
+                      <wps:style>
+                        <a:lnRef idx="1">
+                          <a:schemeClr val="dk1"/>
+                        </a:lnRef>
+                        <a:fillRef idx="0">
+                          <a:schemeClr val="dk1"/>
+                        </a:fillRef>
+                        <a:effectRef idx="0">
+                          <a:schemeClr val="dk1"/>
+                        </a:effectRef>
+                        <a:fontRef idx="minor">
+                          <a:schemeClr val="tx1"/>
+                        </a:fontRef>
+                      </wps:style>
+                      <wps:bodyPr/>
+                    </wps:wsp>
+                  </a:graphicData>
+                </a:graphic>
+              </wp:anchor>
+            </w:drawing>
+          </mc:Choice>
+          <mc:Fallback>
+            <w:pict>
+              <v:line w14:anchorId="482A1692" id="Connecteur droit 141" o:spid="_x0000_s1026" style="position:absolute;flip:x y;z-index:251783168;visibility:visible;mso-wrap-style:square;mso-wrap-distance-left:9pt;mso-wrap-distance-top:0;mso-wrap-distance-right:9pt;mso-wrap-distance-bottom:0;mso-position-horizontal:absolute;mso-position-horizontal-relative:text;mso-position-vertical:absolute;mso-position-vertical-relative:text" from="277.9pt,157.95pt" to="463.1pt,158.55pt" o:gfxdata="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" strokecolor="black [3200]" strokeweight=".5pt">
+                <v:stroke joinstyle="miter"/>
+              </v:line>
+            </w:pict>
+          </mc:Fallback>
+        </mc:AlternateContent>
+      </w:r>
+      <w:r>
+        <w:rPr>
+          <w:noProof/>
+        </w:rPr>
+        <w:drawing>
+          <wp:inline distT="0" distB="0" distL="0" distR="0" wp14:anchorId="74043612" wp14:editId="0DD53668">
+            <wp:extent cx="2845475" cy="1800000"/>
+            <wp:effectExtent l="0" t="0" r="0" b="0"/>
+            <wp:docPr id="21" name="Image 21"/>
+            <wp:cNvGraphicFramePr>
+              <a:graphicFrameLocks xmlns:a="http://schemas.openxmlformats.org/drawingml/2006/main" noChangeAspect="1"/>
+            </wp:cNvGraphicFramePr>
+            <a:graphic xmlns:a="http://schemas.openxmlformats.org/drawingml/2006/main">
+              <a:graphicData uri="http://schemas.openxmlformats.org/drawingml/2006/picture">
+                <pic:pic xmlns:pic="http://schemas.openxmlformats.org/drawingml/2006/picture">
+                  <pic:nvPicPr>
+                    <pic:cNvPr id="0" name="Picture 15"/>
+                    <pic:cNvPicPr>
+                      <a:picLocks noChangeAspect="1" noChangeArrowheads="1"/>
+                    </pic:cNvPicPr>
+                  </pic:nvPicPr>
+                  <pic:blipFill>
+                    <a:blip r:embed="rId21">
+                      <a:extLst>
+                        <a:ext uri="{28A0092B-C50C-407E-A947-70E740481C1C}">
+                          <a14:useLocalDpi xmlns:a14="http://schemas.microsoft.com/office/drawing/2010/main" val="0"/>
+                        </a:ext>
+                      </a:extLst>
+                    </a:blip>
+                    <a:srcRect/>
+                    <a:stretch>
+                      <a:fillRect/>
+                    </a:stretch>
+                  </pic:blipFill>
+                  <pic:spPr bwMode="auto">
+                    <a:xfrm>
+                      <a:off x="0" y="0"/>
+                      <a:ext cx="2845475" cy="1800000"/>
+                    </a:xfrm>
+                    <a:prstGeom prst="rect">
+                      <a:avLst/>
+                    </a:prstGeom>
+                    <a:noFill/>
+                    <a:ln>
+                      <a:noFill/>
+                    </a:ln>
+                  </pic:spPr>
+                </pic:pic>
+              </a:graphicData>
+            </a:graphic>
+          </wp:inline>
+        </w:drawing>
+      </w:r>
+      <w:r>
         <w:t xml:space="preserve">  </w:t>
       </w:r>
       <w:r>
@@ -11855,7 +11981,7 @@
                     </pic:cNvPicPr>
                   </pic:nvPicPr>
                   <pic:blipFill>
-                    <a:blip r:embed="rId21">
+                    <a:blip r:embed="rId22">
                       <a:extLst>
                         <a:ext uri="{28A0092B-C50C-407E-A947-70E740481C1C}">
                           <a14:useLocalDpi xmlns:a14="http://schemas.microsoft.com/office/drawing/2010/main" val="0"/>
@@ -11895,6 +12021,103 @@
     </w:sectPr>
   </w:body>
 </w:document>
+</file>
+
+<file path=word/numbering.xml><?xml version="1.0" encoding="utf-8"?>
+<w:numbering xmlns:wpc="http://schemas.microsoft.com/office/word/2010/wordprocessingCanvas" xmlns:cx="http://schemas.microsoft.com/office/drawing/2014/chartex" xmlns:cx1="http://schemas.microsoft.com/office/drawing/2015/9/8/chartex" xmlns:cx2="http://schemas.microsoft.com/office/drawing/2015/10/21/chartex" xmlns:cx3="http://schemas.microsoft.com/office/drawing/2016/5/9/chartex" xmlns:cx4="http://schemas.microsoft.com/office/drawing/2016/5/10/chartex" xmlns:cx5="http://schemas.microsoft.com/office/drawing/2016/5/11/chartex" xmlns:cx6="http://schemas.microsoft.com/office/drawing/2016/5/12/chartex" xmlns:cx7="http://schemas.microsoft.com/office/drawing/2016/5/13/chartex" xmlns:cx8="http://schemas.microsoft.com/office/drawing/2016/5/14/chartex" xmlns:mc="http://schemas.openxmlformats.org/markup-compatibility/2006" xmlns:aink="http://schemas.microsoft.com/office/drawing/2016/ink" xmlns:am3d="http://schemas.microsoft.com/office/drawing/2017/model3d" xmlns:o="urn:schemas-microsoft-com:office:office" xmlns:r="http://schemas.openxmlformats.org/officeDocument/2006/relationships" xmlns:m="http://schemas.openxmlformats.org/officeDocument/2006/math" xmlns:v="urn:schemas-microsoft-com:vml" xmlns:wp14="http://schemas.microsoft.com/office/word/2010/wordprocessingDrawing" xmlns:wp="http://schemas.openxmlformats.org/drawingml/2006/wordprocessingDrawing" xmlns:w10="urn:schemas-microsoft-com:office:word" xmlns:w="http://schemas.openxmlformats.org/wordprocessingml/2006/main" xmlns:w14="http://schemas.microsoft.com/office/word/2010/wordml" xmlns:w15="http://schemas.microsoft.com/office/word/2012/wordml" xmlns:w16cex="http://schemas.microsoft.com/office/word/2018/wordml/cex" xmlns:w16cid="http://schemas.microsoft.com/office/word/2016/wordml/cid" xmlns:w16="http://schemas.microsoft.com/office/word/2018/wordml" xmlns:w16sdtdh="http://schemas.microsoft.com/office/word/2020/wordml/sdtdatahash" xmlns:w16se="http://schemas.microsoft.com/office/word/2015/wordml/symex" xmlns:wpg="http://schemas.microsoft.com/office/word/2010/wordprocessingGroup" xmlns:wpi="http://schemas.microsoft.com/office/word/2010/wordprocessingInk" xmlns:wne="http://schemas.microsoft.com/office/word/2006/wordml" xmlns:wps="http://schemas.microsoft.com/office/word/2010/wordprocessingShape" mc:Ignorable="w14 w15 w16se w16cid w16 w16cex w16sdtdh wp14">
+  <w:abstractNum w:abstractNumId="0" w15:restartNumberingAfterBreak="0">
+    <w:nsid w:val="04BB2146"/>
+    <w:multiLevelType w:val="hybridMultilevel"/>
+    <w:tmpl w:val="6594762E"/>
+    <w:lvl w:ilvl="0" w:tplc="EF9A9E7C">
+      <w:start w:val="1"/>
+      <w:numFmt w:val="upperRoman"/>
+      <w:lvlText w:val="%1-"/>
+      <w:lvlJc w:val="left"/>
+      <w:pPr>
+        <w:ind w:left="1080" w:hanging="720"/>
+      </w:pPr>
+      <w:rPr>
+        <w:rFonts w:hint="default"/>
+      </w:rPr>
+    </w:lvl>
+    <w:lvl w:ilvl="1" w:tplc="040C0019" w:tentative="1">
+      <w:start w:val="1"/>
+      <w:numFmt w:val="lowerLetter"/>
+      <w:lvlText w:val="%2."/>
+      <w:lvlJc w:val="left"/>
+      <w:pPr>
+        <w:ind w:left="1440" w:hanging="360"/>
+      </w:pPr>
+    </w:lvl>
+    <w:lvl w:ilvl="2" w:tplc="040C001B" w:tentative="1">
+      <w:start w:val="1"/>
+      <w:numFmt w:val="lowerRoman"/>
+      <w:lvlText w:val="%3."/>
+      <w:lvlJc w:val="right"/>
+      <w:pPr>
+        <w:ind w:left="2160" w:hanging="180"/>
+      </w:pPr>
+    </w:lvl>
+    <w:lvl w:ilvl="3" w:tplc="040C000F" w:tentative="1">
+      <w:start w:val="1"/>
+      <w:numFmt w:val="decimal"/>
+      <w:lvlText w:val="%4."/>
+      <w:lvlJc w:val="left"/>
+      <w:pPr>
+        <w:ind w:left="2880" w:hanging="360"/>
+      </w:pPr>
+    </w:lvl>
+    <w:lvl w:ilvl="4" w:tplc="040C0019" w:tentative="1">
+      <w:start w:val="1"/>
+      <w:numFmt w:val="lowerLetter"/>
+      <w:lvlText w:val="%5."/>
+      <w:lvlJc w:val="left"/>
+      <w:pPr>
+        <w:ind w:left="3600" w:hanging="360"/>
+      </w:pPr>
+    </w:lvl>
+    <w:lvl w:ilvl="5" w:tplc="040C001B" w:tentative="1">
+      <w:start w:val="1"/>
+      <w:numFmt w:val="lowerRoman"/>
+      <w:lvlText w:val="%6."/>
+      <w:lvlJc w:val="right"/>
+      <w:pPr>
+        <w:ind w:left="4320" w:hanging="180"/>
+      </w:pPr>
+    </w:lvl>
+    <w:lvl w:ilvl="6" w:tplc="040C000F" w:tentative="1">
+      <w:start w:val="1"/>
+      <w:numFmt w:val="decimal"/>
+      <w:lvlText w:val="%7."/>
+      <w:lvlJc w:val="left"/>
+      <w:pPr>
+        <w:ind w:left="5040" w:hanging="360"/>
+      </w:pPr>
+    </w:lvl>
+    <w:lvl w:ilvl="7" w:tplc="040C0019" w:tentative="1">
+      <w:start w:val="1"/>
+      <w:numFmt w:val="lowerLetter"/>
+      <w:lvlText w:val="%8."/>
+      <w:lvlJc w:val="left"/>
+      <w:pPr>
+        <w:ind w:left="5760" w:hanging="360"/>
+      </w:pPr>
+    </w:lvl>
+    <w:lvl w:ilvl="8" w:tplc="040C001B" w:tentative="1">
+      <w:start w:val="1"/>
+      <w:numFmt w:val="lowerRoman"/>
+      <w:lvlText w:val="%9."/>
+      <w:lvlJc w:val="right"/>
+      <w:pPr>
+        <w:ind w:left="6480" w:hanging="180"/>
+      </w:pPr>
+    </w:lvl>
+  </w:abstractNum>
+  <w:num w:numId="1">
+    <w:abstractNumId w:val="0"/>
+  </w:num>
+</w:numbering>
 </file>
 
 <file path=word/styles.xml><?xml version="1.0" encoding="utf-8"?>
@@ -12324,6 +12547,17 @@
     <w:semiHidden/>
     <w:unhideWhenUsed/>
   </w:style>
+  <w:style w:type="paragraph" w:styleId="Paragraphedeliste">
+    <w:name w:val="List Paragraph"/>
+    <w:basedOn w:val="Normal"/>
+    <w:uiPriority w:val="34"/>
+    <w:qFormat/>
+    <w:rsid w:val="00D07D03"/>
+    <w:pPr>
+      <w:ind w:left="720"/>
+      <w:contextualSpacing/>
+    </w:pPr>
+  </w:style>
 </w:styles>
 </file>
 

</xml_diff>

<commit_message>
Modifications: - changement de Login en Connexion ainsi que de Sign Up en Inscription dans les sketchs - suppression des "effets de police" (le soulignage du sketch Info Jujutsu Kaisen) - la fin du contexte à été modifié pour être plus généraliste et moins manuel d'utilisation (suppression des mentions du fonctionnement précis de l'utilisation) - mise à jour du Storyboard pour intégrer les modifications vue précédemment. - mise à jour de la documentation final en pdf
git-svn-id: https://forge.clermont-universite.fr/svn/md-binome02@20 a295b7a2-e4ef-4650-9f47-075ab073bfd3
</commit_message>
<xml_diff>
--- a/trunc/doc/doc_ressources/sketch/sketch.docx
+++ b/trunc/doc/doc_ressources/sketch/sketch.docx
@@ -16,7 +16,7 @@
         <mc:AlternateContent>
           <mc:Choice Requires="wps">
             <w:drawing>
-              <wp:anchor distT="0" distB="0" distL="114300" distR="114300" simplePos="0" relativeHeight="251887616" behindDoc="0" locked="0" layoutInCell="1" allowOverlap="1" wp14:anchorId="18A3CBD8" wp14:editId="3F89F40F">
+              <wp:anchor distT="0" distB="0" distL="114300" distR="114300" simplePos="0" relativeHeight="251658379" behindDoc="0" locked="0" layoutInCell="1" allowOverlap="1" wp14:anchorId="18A3CBD8" wp14:editId="3F89F40F">
                 <wp:simplePos x="0" y="0"/>
                 <wp:positionH relativeFrom="margin">
                   <wp:posOffset>-887095</wp:posOffset>
@@ -102,7 +102,7 @@
                 <v:stroke joinstyle="miter"/>
                 <v:path gradientshapeok="t" o:connecttype="rect"/>
               </v:shapetype>
-              <v:shape id="Zone de texte 52" o:spid="_x0000_s1026" type="#_x0000_t202" style="position:absolute;left:0;text-align:left;margin-left:-69.85pt;margin-top:-44.85pt;width:592pt;height:27.5pt;z-index:251887616;visibility:visible;mso-wrap-style:square;mso-width-percent:0;mso-height-percent:0;mso-wrap-distance-left:9pt;mso-wrap-distance-top:0;mso-wrap-distance-right:9pt;mso-wrap-distance-bottom:0;mso-position-horizontal:absolute;mso-position-horizontal-relative:margin;mso-position-vertical:absolute;mso-position-vertical-relative:text;mso-width-percent:0;mso-height-percent:0;mso-width-relative:margin;mso-height-relative:margin;v-text-anchor:top" o:gfxdata="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" fillcolor="white [3201]" stroked="f" strokeweight=".5pt">
+              <v:shape id="Zone de texte 52" o:spid="_x0000_s1026" type="#_x0000_t202" style="position:absolute;left:0;text-align:left;margin-left:-69.85pt;margin-top:-44.85pt;width:592pt;height:27.5pt;z-index:251658379;visibility:visible;mso-wrap-style:square;mso-width-percent:0;mso-height-percent:0;mso-wrap-distance-left:9pt;mso-wrap-distance-top:0;mso-wrap-distance-right:9pt;mso-wrap-distance-bottom:0;mso-position-horizontal:absolute;mso-position-horizontal-relative:margin;mso-position-vertical:absolute;mso-position-vertical-relative:text;mso-width-percent:0;mso-height-percent:0;mso-width-relative:margin;mso-height-relative:margin;v-text-anchor:top" o:gfxdata="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" fillcolor="white [3201]" stroked="f" strokeweight=".5pt">
                 <v:textbox>
                   <w:txbxContent>
                     <w:p>
@@ -146,7 +146,7 @@
         <mc:AlternateContent>
           <mc:Choice Requires="wps">
             <w:drawing>
-              <wp:anchor distT="0" distB="0" distL="114300" distR="114300" simplePos="0" relativeHeight="251812864" behindDoc="0" locked="0" layoutInCell="1" allowOverlap="1" wp14:anchorId="01B28E3D" wp14:editId="32B53331">
+              <wp:anchor distT="0" distB="0" distL="114300" distR="114300" simplePos="0" relativeHeight="251658333" behindDoc="0" locked="0" layoutInCell="1" allowOverlap="1" wp14:anchorId="01B28E3D" wp14:editId="32B53331">
                 <wp:simplePos x="0" y="0"/>
                 <wp:positionH relativeFrom="column">
                   <wp:posOffset>1711146</wp:posOffset>
@@ -231,7 +231,7 @@
         <mc:AlternateContent>
           <mc:Choice Requires="wps">
             <w:drawing>
-              <wp:anchor distT="0" distB="0" distL="114300" distR="114300" simplePos="0" relativeHeight="251811840" behindDoc="0" locked="0" layoutInCell="1" allowOverlap="1" wp14:anchorId="6787A297" wp14:editId="625507C7">
+              <wp:anchor distT="0" distB="0" distL="114300" distR="114300" simplePos="0" relativeHeight="251658332" behindDoc="0" locked="0" layoutInCell="1" allowOverlap="1" wp14:anchorId="6787A297" wp14:editId="625507C7">
                 <wp:simplePos x="0" y="0"/>
                 <wp:positionH relativeFrom="column">
                   <wp:posOffset>4095865</wp:posOffset>
@@ -299,10 +299,10 @@
           <w:noProof/>
         </w:rPr>
         <w:drawing>
-          <wp:inline distT="0" distB="0" distL="0" distR="0" wp14:anchorId="1179AE8C" wp14:editId="03F0BA8D">
-            <wp:extent cx="2845475" cy="1800000"/>
+          <wp:inline distT="0" distB="0" distL="0" distR="0" wp14:anchorId="7F286C3D" wp14:editId="7540BE14">
+            <wp:extent cx="2841924" cy="1800000"/>
             <wp:effectExtent l="0" t="0" r="0" b="0"/>
-            <wp:docPr id="22" name="Image 22" descr="Une image contenant texte, capture d’écran&#10;&#10;Description générée automatiquement"/>
+            <wp:docPr id="55" name="Image 55"/>
             <wp:cNvGraphicFramePr>
               <a:graphicFrameLocks xmlns:a="http://schemas.openxmlformats.org/drawingml/2006/main" noChangeAspect="1"/>
             </wp:cNvGraphicFramePr>
@@ -310,7 +310,7 @@
               <a:graphicData uri="http://schemas.openxmlformats.org/drawingml/2006/picture">
                 <pic:pic xmlns:pic="http://schemas.openxmlformats.org/drawingml/2006/picture">
                   <pic:nvPicPr>
-                    <pic:cNvPr id="22" name="Image 22" descr="Une image contenant texte, capture d’écran&#10;&#10;Description générée automatiquement"/>
+                    <pic:cNvPr id="0" name="Picture 5"/>
                     <pic:cNvPicPr>
                       <a:picLocks noChangeAspect="1" noChangeArrowheads="1"/>
                     </pic:cNvPicPr>
@@ -331,7 +331,7 @@
                   <pic:spPr bwMode="auto">
                     <a:xfrm>
                       <a:off x="0" y="0"/>
-                      <a:ext cx="2845475" cy="1800000"/>
+                      <a:ext cx="2841924" cy="1800000"/>
                     </a:xfrm>
                     <a:prstGeom prst="rect">
                       <a:avLst/>
@@ -361,7 +361,7 @@
         <mc:AlternateContent>
           <mc:Choice Requires="wps">
             <w:drawing>
-              <wp:anchor distT="0" distB="0" distL="114300" distR="114300" simplePos="0" relativeHeight="251656189" behindDoc="0" locked="0" layoutInCell="1" allowOverlap="1" wp14:anchorId="4CF63F78" wp14:editId="5BADF9AD">
+              <wp:anchor distT="0" distB="0" distL="114300" distR="114300" simplePos="0" relativeHeight="251658264" behindDoc="0" locked="0" layoutInCell="1" allowOverlap="1" wp14:anchorId="4CF63F78" wp14:editId="5BADF9AD">
                 <wp:simplePos x="0" y="0"/>
                 <wp:positionH relativeFrom="margin">
                   <wp:posOffset>2348230</wp:posOffset>
@@ -434,7 +434,7 @@
           </mc:Choice>
           <mc:Fallback>
             <w:pict>
-              <v:shape w14:anchorId="4CF63F78" id="Zone de texte 62" o:spid="_x0000_s1027" type="#_x0000_t202" style="position:absolute;margin-left:184.9pt;margin-top:9.15pt;width:121.45pt;height:34.45pt;z-index:251656189;visibility:visible;mso-wrap-style:square;mso-width-percent:0;mso-height-percent:0;mso-wrap-distance-left:9pt;mso-wrap-distance-top:0;mso-wrap-distance-right:9pt;mso-wrap-distance-bottom:0;mso-position-horizontal:absolute;mso-position-horizontal-relative:margin;mso-position-vertical:absolute;mso-position-vertical-relative:text;mso-width-percent:0;mso-height-percent:0;mso-width-relative:margin;mso-height-relative:margin;v-text-anchor:top" o:gfxdata="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" fillcolor="white [3201]" stroked="f" strokeweight=".5pt">
+              <v:shape w14:anchorId="4CF63F78" id="Zone de texte 62" o:spid="_x0000_s1027" type="#_x0000_t202" style="position:absolute;margin-left:184.9pt;margin-top:9.15pt;width:121.45pt;height:34.45pt;z-index:251658264;visibility:visible;mso-wrap-style:square;mso-width-percent:0;mso-height-percent:0;mso-wrap-distance-left:9pt;mso-wrap-distance-top:0;mso-wrap-distance-right:9pt;mso-wrap-distance-bottom:0;mso-position-horizontal:absolute;mso-position-horizontal-relative:margin;mso-position-vertical:absolute;mso-position-vertical-relative:text;mso-width-percent:0;mso-height-percent:0;mso-width-relative:margin;mso-height-relative:margin;v-text-anchor:top" o:gfxdata="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" fillcolor="white [3201]" stroked="f" strokeweight=".5pt">
                 <v:textbox>
                   <w:txbxContent>
                     <w:p>
@@ -469,7 +469,7 @@
         <mc:AlternateContent>
           <mc:Choice Requires="wps">
             <w:drawing>
-              <wp:anchor distT="0" distB="0" distL="114300" distR="114300" simplePos="0" relativeHeight="251658239" behindDoc="0" locked="0" layoutInCell="1" allowOverlap="1" wp14:anchorId="3DB7D9E6" wp14:editId="68ADA5A8">
+              <wp:anchor distT="0" distB="0" distL="114300" distR="114300" simplePos="0" relativeHeight="251658265" behindDoc="0" locked="0" layoutInCell="1" allowOverlap="1" wp14:anchorId="3DB7D9E6" wp14:editId="68ADA5A8">
                 <wp:simplePos x="0" y="0"/>
                 <wp:positionH relativeFrom="column">
                   <wp:posOffset>4039377</wp:posOffset>
@@ -527,7 +527,7 @@
           </mc:Choice>
           <mc:Fallback>
             <w:pict>
-              <v:shape w14:anchorId="3DB7D9E6" id="Zone de texte 18" o:spid="_x0000_s1028" type="#_x0000_t202" style="position:absolute;margin-left:318.05pt;margin-top:10.8pt;width:110.7pt;height:27.5pt;z-index:251658239;visibility:visible;mso-wrap-style:square;mso-height-percent:0;mso-wrap-distance-left:9pt;mso-wrap-distance-top:0;mso-wrap-distance-right:9pt;mso-wrap-distance-bottom:0;mso-position-horizontal:absolute;mso-position-horizontal-relative:text;mso-position-vertical:absolute;mso-position-vertical-relative:text;mso-height-percent:0;mso-height-relative:margin;v-text-anchor:top" o:gfxdata="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" fillcolor="white [3201]" stroked="f" strokeweight=".5pt">
+              <v:shape w14:anchorId="3DB7D9E6" id="Zone de texte 18" o:spid="_x0000_s1028" type="#_x0000_t202" style="position:absolute;margin-left:318.05pt;margin-top:10.8pt;width:110.7pt;height:27.5pt;z-index:251658265;visibility:visible;mso-wrap-style:square;mso-height-percent:0;mso-wrap-distance-left:9pt;mso-wrap-distance-top:0;mso-wrap-distance-right:9pt;mso-wrap-distance-bottom:0;mso-position-horizontal:absolute;mso-position-horizontal-relative:text;mso-position-vertical:absolute;mso-position-vertical-relative:text;mso-height-percent:0;mso-height-relative:margin;v-text-anchor:top" o:gfxdata="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" fillcolor="white [3201]" stroked="f" strokeweight=".5pt">
                 <v:textbox>
                   <w:txbxContent>
                     <w:p>
@@ -556,7 +556,7 @@
         <mc:AlternateContent>
           <mc:Choice Requires="wps">
             <w:drawing>
-              <wp:anchor distT="0" distB="0" distL="114300" distR="114300" simplePos="0" relativeHeight="251641839" behindDoc="0" locked="0" layoutInCell="1" allowOverlap="1" wp14:anchorId="734A4EAE" wp14:editId="617CA464">
+              <wp:anchor distT="0" distB="0" distL="114300" distR="114300" simplePos="0" relativeHeight="251658250" behindDoc="0" locked="0" layoutInCell="1" allowOverlap="1" wp14:anchorId="734A4EAE" wp14:editId="617CA464">
                 <wp:simplePos x="0" y="0"/>
                 <wp:positionH relativeFrom="column">
                   <wp:posOffset>1183023</wp:posOffset>
@@ -623,7 +623,7 @@
           </mc:Choice>
           <mc:Fallback>
             <w:pict>
-              <v:shape w14:anchorId="734A4EAE" id="Zone de texte 16" o:spid="_x0000_s1029" type="#_x0000_t202" style="position:absolute;margin-left:93.15pt;margin-top:7pt;width:79.5pt;height:19.1pt;z-index:251641839;visibility:visible;mso-wrap-style:square;mso-width-percent:0;mso-height-percent:0;mso-wrap-distance-left:9pt;mso-wrap-distance-top:0;mso-wrap-distance-right:9pt;mso-wrap-distance-bottom:0;mso-position-horizontal:absolute;mso-position-horizontal-relative:text;mso-position-vertical:absolute;mso-position-vertical-relative:text;mso-width-percent:0;mso-height-percent:0;mso-width-relative:margin;mso-height-relative:margin;v-text-anchor:top" o:gfxdata="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" fillcolor="white [3201]" stroked="f" strokeweight=".5pt">
+              <v:shape w14:anchorId="734A4EAE" id="Zone de texte 16" o:spid="_x0000_s1029" type="#_x0000_t202" style="position:absolute;margin-left:93.15pt;margin-top:7pt;width:79.5pt;height:19.1pt;z-index:251658250;visibility:visible;mso-wrap-style:square;mso-width-percent:0;mso-height-percent:0;mso-wrap-distance-left:9pt;mso-wrap-distance-top:0;mso-wrap-distance-right:9pt;mso-wrap-distance-bottom:0;mso-position-horizontal:absolute;mso-position-horizontal-relative:text;mso-position-vertical:absolute;mso-position-vertical-relative:text;mso-width-percent:0;mso-height-percent:0;mso-width-relative:margin;mso-height-relative:margin;v-text-anchor:top" o:gfxdata="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" fillcolor="white [3201]" stroked="f" strokeweight=".5pt">
                 <v:textbox>
                   <w:txbxContent>
                     <w:p>
@@ -651,7 +651,7 @@
         <mc:AlternateContent>
           <mc:Choice Requires="wps">
             <w:drawing>
-              <wp:anchor distT="0" distB="0" distL="114300" distR="114300" simplePos="0" relativeHeight="251814912" behindDoc="0" locked="0" layoutInCell="1" allowOverlap="1" wp14:anchorId="54A11D67" wp14:editId="1D1D5848">
+              <wp:anchor distT="0" distB="0" distL="114300" distR="114300" simplePos="0" relativeHeight="251658335" behindDoc="0" locked="0" layoutInCell="1" allowOverlap="1" wp14:anchorId="54A11D67" wp14:editId="1D1D5848">
                 <wp:simplePos x="0" y="0"/>
                 <wp:positionH relativeFrom="column">
                   <wp:posOffset>2663825</wp:posOffset>
@@ -712,7 +712,7 @@
         <mc:AlternateContent>
           <mc:Choice Requires="wps">
             <w:drawing>
-              <wp:anchor distT="0" distB="0" distL="114300" distR="114300" simplePos="0" relativeHeight="251813888" behindDoc="0" locked="0" layoutInCell="1" allowOverlap="1" wp14:anchorId="5D25FE82" wp14:editId="54FBC597">
+              <wp:anchor distT="0" distB="0" distL="114300" distR="114300" simplePos="0" relativeHeight="251658334" behindDoc="0" locked="0" layoutInCell="1" allowOverlap="1" wp14:anchorId="5D25FE82" wp14:editId="54FBC597">
                 <wp:simplePos x="0" y="0"/>
                 <wp:positionH relativeFrom="column">
                   <wp:posOffset>2934334</wp:posOffset>
@@ -795,7 +795,7 @@
         <mc:AlternateContent>
           <mc:Choice Requires="wps">
             <w:drawing>
-              <wp:anchor distT="0" distB="0" distL="114300" distR="114300" simplePos="0" relativeHeight="251855872" behindDoc="0" locked="0" layoutInCell="1" allowOverlap="1" wp14:anchorId="5A32CA7E" wp14:editId="4E4A485E">
+              <wp:anchor distT="0" distB="0" distL="114300" distR="114300" simplePos="0" relativeHeight="251658356" behindDoc="0" locked="0" layoutInCell="1" allowOverlap="1" wp14:anchorId="5A32CA7E" wp14:editId="4E4A485E">
                 <wp:simplePos x="0" y="0"/>
                 <wp:positionH relativeFrom="rightMargin">
                   <wp:posOffset>64134</wp:posOffset>
@@ -881,7 +881,7 @@
         <mc:AlternateContent>
           <mc:Choice Requires="wps">
             <w:drawing>
-              <wp:anchor distT="0" distB="0" distL="114300" distR="114300" simplePos="0" relativeHeight="251864064" behindDoc="0" locked="0" layoutInCell="1" allowOverlap="1" wp14:anchorId="035F847B" wp14:editId="538CED52">
+              <wp:anchor distT="0" distB="0" distL="114300" distR="114300" simplePos="0" relativeHeight="251658361" behindDoc="0" locked="0" layoutInCell="1" allowOverlap="1" wp14:anchorId="035F847B" wp14:editId="538CED52">
                 <wp:simplePos x="0" y="0"/>
                 <wp:positionH relativeFrom="column">
                   <wp:posOffset>4606165</wp:posOffset>
@@ -950,7 +950,7 @@
         <mc:AlternateContent>
           <mc:Choice Requires="wps">
             <w:drawing>
-              <wp:anchor distT="0" distB="0" distL="114300" distR="114300" simplePos="0" relativeHeight="251862016" behindDoc="0" locked="0" layoutInCell="1" allowOverlap="1" wp14:anchorId="33CBE820" wp14:editId="0445D043">
+              <wp:anchor distT="0" distB="0" distL="114300" distR="114300" simplePos="0" relativeHeight="251658360" behindDoc="0" locked="0" layoutInCell="1" allowOverlap="1" wp14:anchorId="33CBE820" wp14:editId="0445D043">
                 <wp:simplePos x="0" y="0"/>
                 <wp:positionH relativeFrom="column">
                   <wp:posOffset>4644649</wp:posOffset>
@@ -1019,7 +1019,7 @@
         <mc:AlternateContent>
           <mc:Choice Requires="wps">
             <w:drawing>
-              <wp:anchor distT="0" distB="0" distL="114300" distR="114300" simplePos="0" relativeHeight="251856896" behindDoc="0" locked="0" layoutInCell="1" allowOverlap="1" wp14:anchorId="22252265" wp14:editId="1B5280DD">
+              <wp:anchor distT="0" distB="0" distL="114300" distR="114300" simplePos="0" relativeHeight="251658357" behindDoc="0" locked="0" layoutInCell="1" allowOverlap="1" wp14:anchorId="22252265" wp14:editId="1B5280DD">
                 <wp:simplePos x="0" y="0"/>
                 <wp:positionH relativeFrom="column">
                   <wp:posOffset>5666105</wp:posOffset>
@@ -1082,7 +1082,7 @@
         <mc:AlternateContent>
           <mc:Choice Requires="wps">
             <w:drawing>
-              <wp:anchor distT="0" distB="0" distL="114300" distR="114300" simplePos="0" relativeHeight="251854848" behindDoc="0" locked="0" layoutInCell="1" allowOverlap="1" wp14:anchorId="2B974BC9" wp14:editId="6ED23D6A">
+              <wp:anchor distT="0" distB="0" distL="114300" distR="114300" simplePos="0" relativeHeight="251658355" behindDoc="0" locked="0" layoutInCell="1" allowOverlap="1" wp14:anchorId="2B974BC9" wp14:editId="6ED23D6A">
                 <wp:simplePos x="0" y="0"/>
                 <wp:positionH relativeFrom="margin">
                   <wp:posOffset>166839</wp:posOffset>
@@ -1156,7 +1156,7 @@
         <mc:AlternateContent>
           <mc:Choice Requires="wps">
             <w:drawing>
-              <wp:anchor distT="0" distB="0" distL="114300" distR="114300" simplePos="0" relativeHeight="251852800" behindDoc="0" locked="0" layoutInCell="1" allowOverlap="1" wp14:anchorId="360F654B" wp14:editId="0F8E628D">
+              <wp:anchor distT="0" distB="0" distL="114300" distR="114300" simplePos="0" relativeHeight="251658354" behindDoc="0" locked="0" layoutInCell="1" allowOverlap="1" wp14:anchorId="360F654B" wp14:editId="0F8E628D">
                 <wp:simplePos x="0" y="0"/>
                 <wp:positionH relativeFrom="margin">
                   <wp:posOffset>201626</wp:posOffset>
@@ -1230,7 +1230,7 @@
         <mc:AlternateContent>
           <mc:Choice Requires="wps">
             <w:drawing>
-              <wp:anchor distT="0" distB="0" distL="114300" distR="114300" simplePos="0" relativeHeight="251850752" behindDoc="0" locked="0" layoutInCell="1" allowOverlap="1" wp14:anchorId="4C0CB8A9" wp14:editId="45649A2F">
+              <wp:anchor distT="0" distB="0" distL="114300" distR="114300" simplePos="0" relativeHeight="251658353" behindDoc="0" locked="0" layoutInCell="1" allowOverlap="1" wp14:anchorId="4C0CB8A9" wp14:editId="45649A2F">
                 <wp:simplePos x="0" y="0"/>
                 <wp:positionH relativeFrom="margin">
                   <wp:posOffset>147955</wp:posOffset>
@@ -1304,7 +1304,7 @@
         <mc:AlternateContent>
           <mc:Choice Requires="wps">
             <w:drawing>
-              <wp:anchor distT="0" distB="0" distL="114300" distR="114300" simplePos="0" relativeHeight="251848704" behindDoc="0" locked="0" layoutInCell="1" allowOverlap="1" wp14:anchorId="5450B4D4" wp14:editId="01E0E0C1">
+              <wp:anchor distT="0" distB="0" distL="114300" distR="114300" simplePos="0" relativeHeight="251658352" behindDoc="0" locked="0" layoutInCell="1" allowOverlap="1" wp14:anchorId="5450B4D4" wp14:editId="01E0E0C1">
                 <wp:simplePos x="0" y="0"/>
                 <wp:positionH relativeFrom="column">
                   <wp:posOffset>1376597</wp:posOffset>
@@ -1376,7 +1376,7 @@
         <mc:AlternateContent>
           <mc:Choice Requires="wps">
             <w:drawing>
-              <wp:anchor distT="0" distB="0" distL="114300" distR="114300" simplePos="0" relativeHeight="251846656" behindDoc="0" locked="0" layoutInCell="1" allowOverlap="1" wp14:anchorId="771579C7" wp14:editId="6E9F6870">
+              <wp:anchor distT="0" distB="0" distL="114300" distR="114300" simplePos="0" relativeHeight="251658351" behindDoc="0" locked="0" layoutInCell="1" allowOverlap="1" wp14:anchorId="771579C7" wp14:editId="6E9F6870">
                 <wp:simplePos x="0" y="0"/>
                 <wp:positionH relativeFrom="column">
                   <wp:posOffset>1503818</wp:posOffset>
@@ -1448,7 +1448,7 @@
         <mc:AlternateContent>
           <mc:Choice Requires="wps">
             <w:drawing>
-              <wp:anchor distT="0" distB="0" distL="114300" distR="114300" simplePos="0" relativeHeight="251844608" behindDoc="0" locked="0" layoutInCell="1" allowOverlap="1" wp14:anchorId="5F4D8858" wp14:editId="25A1E613">
+              <wp:anchor distT="0" distB="0" distL="114300" distR="114300" simplePos="0" relativeHeight="251658350" behindDoc="0" locked="0" layoutInCell="1" allowOverlap="1" wp14:anchorId="5F4D8858" wp14:editId="25A1E613">
                 <wp:simplePos x="0" y="0"/>
                 <wp:positionH relativeFrom="column">
                   <wp:posOffset>1599234</wp:posOffset>
@@ -1520,7 +1520,7 @@
         <mc:AlternateContent>
           <mc:Choice Requires="wps">
             <w:drawing>
-              <wp:anchor distT="0" distB="0" distL="114300" distR="114300" simplePos="0" relativeHeight="251816960" behindDoc="0" locked="0" layoutInCell="1" allowOverlap="1" wp14:anchorId="2448CA6B" wp14:editId="2BF576A6">
+              <wp:anchor distT="0" distB="0" distL="114300" distR="114300" simplePos="0" relativeHeight="251658337" behindDoc="0" locked="0" layoutInCell="1" allowOverlap="1" wp14:anchorId="2448CA6B" wp14:editId="2BF576A6">
                 <wp:simplePos x="0" y="0"/>
                 <wp:positionH relativeFrom="column">
                   <wp:posOffset>5715635</wp:posOffset>
@@ -1581,7 +1581,7 @@
         <mc:AlternateContent>
           <mc:Choice Requires="wps">
             <w:drawing>
-              <wp:anchor distT="0" distB="0" distL="114300" distR="114300" simplePos="0" relativeHeight="251815936" behindDoc="0" locked="0" layoutInCell="1" allowOverlap="1" wp14:anchorId="491C0252" wp14:editId="4B8215A1">
+              <wp:anchor distT="0" distB="0" distL="114300" distR="114300" simplePos="0" relativeHeight="251658336" behindDoc="0" locked="0" layoutInCell="1" allowOverlap="1" wp14:anchorId="491C0252" wp14:editId="4B8215A1">
                 <wp:simplePos x="0" y="0"/>
                 <wp:positionH relativeFrom="column">
                   <wp:posOffset>2823845</wp:posOffset>
@@ -1655,7 +1655,7 @@
         <mc:AlternateContent>
           <mc:Choice Requires="wps">
             <w:drawing>
-              <wp:anchor distT="0" distB="0" distL="114300" distR="114300" simplePos="0" relativeHeight="251655164" behindDoc="0" locked="0" layoutInCell="1" allowOverlap="1" wp14:anchorId="5532F202" wp14:editId="4FE20038">
+              <wp:anchor distT="0" distB="0" distL="114300" distR="114300" simplePos="0" relativeHeight="251658263" behindDoc="0" locked="0" layoutInCell="1" allowOverlap="1" wp14:anchorId="5532F202" wp14:editId="4FE20038">
                 <wp:simplePos x="0" y="0"/>
                 <wp:positionH relativeFrom="rightMargin">
                   <wp:posOffset>38155</wp:posOffset>
@@ -1722,7 +1722,7 @@
           </mc:Choice>
           <mc:Fallback>
             <w:pict>
-              <v:shape w14:anchorId="5532F202" id="Zone de texte 72" o:spid="_x0000_s1030" type="#_x0000_t202" style="position:absolute;margin-left:3pt;margin-top:6.1pt;width:1in;height:114.25pt;z-index:251655164;visibility:visible;mso-wrap-style:square;mso-width-percent:0;mso-height-percent:0;mso-wrap-distance-left:9pt;mso-wrap-distance-top:0;mso-wrap-distance-right:9pt;mso-wrap-distance-bottom:0;mso-position-horizontal:absolute;mso-position-horizontal-relative:right-margin-area;mso-position-vertical:absolute;mso-position-vertical-relative:text;mso-width-percent:0;mso-height-percent:0;mso-width-relative:margin;mso-height-relative:margin;v-text-anchor:top" o:gfxdata="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" fillcolor="white [3201]" stroked="f" strokeweight=".5pt">
+              <v:shape w14:anchorId="5532F202" id="Zone de texte 72" o:spid="_x0000_s1030" type="#_x0000_t202" style="position:absolute;margin-left:3pt;margin-top:6.1pt;width:1in;height:114.25pt;z-index:251658263;visibility:visible;mso-wrap-style:square;mso-width-percent:0;mso-height-percent:0;mso-wrap-distance-left:9pt;mso-wrap-distance-top:0;mso-wrap-distance-right:9pt;mso-wrap-distance-bottom:0;mso-position-horizontal:absolute;mso-position-horizontal-relative:right-margin-area;mso-position-vertical:absolute;mso-position-vertical-relative:text;mso-width-percent:0;mso-height-percent:0;mso-width-relative:margin;mso-height-relative:margin;v-text-anchor:top" o:gfxdata="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" fillcolor="white [3201]" stroked="f" strokeweight=".5pt">
                 <v:textbox>
                   <w:txbxContent>
                     <w:p>
@@ -1749,10 +1749,10 @@
           <w:noProof/>
         </w:rPr>
         <w:drawing>
-          <wp:inline distT="0" distB="0" distL="0" distR="0" wp14:anchorId="72DAC7CB" wp14:editId="3522B247">
-            <wp:extent cx="2841115" cy="1800000"/>
+          <wp:inline distT="0" distB="0" distL="0" distR="0" wp14:anchorId="2D0D19AF" wp14:editId="2C1F1E60">
+            <wp:extent cx="2841924" cy="1800000"/>
             <wp:effectExtent l="0" t="0" r="0" b="0"/>
-            <wp:docPr id="1" name="Image 1"/>
+            <wp:docPr id="53" name="Image 53"/>
             <wp:cNvGraphicFramePr>
               <a:graphicFrameLocks xmlns:a="http://schemas.openxmlformats.org/drawingml/2006/main" noChangeAspect="1"/>
             </wp:cNvGraphicFramePr>
@@ -1760,7 +1760,7 @@
               <a:graphicData uri="http://schemas.openxmlformats.org/drawingml/2006/picture">
                 <pic:pic xmlns:pic="http://schemas.openxmlformats.org/drawingml/2006/picture">
                   <pic:nvPicPr>
-                    <pic:cNvPr id="0" name="Picture 1"/>
+                    <pic:cNvPr id="0" name="Picture 3"/>
                     <pic:cNvPicPr>
                       <a:picLocks noChangeAspect="1" noChangeArrowheads="1"/>
                     </pic:cNvPicPr>
@@ -1781,7 +1781,7 @@
                   <pic:spPr bwMode="auto">
                     <a:xfrm>
                       <a:off x="0" y="0"/>
-                      <a:ext cx="2841115" cy="1800000"/>
+                      <a:ext cx="2841924" cy="1800000"/>
                     </a:xfrm>
                     <a:prstGeom prst="rect">
                       <a:avLst/>
@@ -1805,10 +1805,10 @@
           <w:noProof/>
         </w:rPr>
         <w:drawing>
-          <wp:inline distT="0" distB="0" distL="0" distR="0" wp14:anchorId="285C0656" wp14:editId="45F000D1">
-            <wp:extent cx="2841115" cy="1800000"/>
+          <wp:inline distT="0" distB="0" distL="0" distR="0" wp14:anchorId="2763B70D" wp14:editId="312527F8">
+            <wp:extent cx="2841924" cy="1800000"/>
             <wp:effectExtent l="0" t="0" r="0" b="0"/>
-            <wp:docPr id="5" name="Image 5"/>
+            <wp:docPr id="54" name="Image 54"/>
             <wp:cNvGraphicFramePr>
               <a:graphicFrameLocks xmlns:a="http://schemas.openxmlformats.org/drawingml/2006/main" noChangeAspect="1"/>
             </wp:cNvGraphicFramePr>
@@ -1816,7 +1816,7 @@
               <a:graphicData uri="http://schemas.openxmlformats.org/drawingml/2006/picture">
                 <pic:pic xmlns:pic="http://schemas.openxmlformats.org/drawingml/2006/picture">
                   <pic:nvPicPr>
-                    <pic:cNvPr id="0" name="Picture 2"/>
+                    <pic:cNvPr id="0" name="Picture 4"/>
                     <pic:cNvPicPr>
                       <a:picLocks noChangeAspect="1" noChangeArrowheads="1"/>
                     </pic:cNvPicPr>
@@ -1837,7 +1837,7 @@
                   <pic:spPr bwMode="auto">
                     <a:xfrm>
                       <a:off x="0" y="0"/>
-                      <a:ext cx="2841115" cy="1800000"/>
+                      <a:ext cx="2841924" cy="1800000"/>
                     </a:xfrm>
                     <a:prstGeom prst="rect">
                       <a:avLst/>
@@ -1862,7 +1862,7 @@
         <mc:AlternateContent>
           <mc:Choice Requires="wps">
             <w:drawing>
-              <wp:anchor distT="0" distB="0" distL="114300" distR="114300" simplePos="0" relativeHeight="251860992" behindDoc="0" locked="0" layoutInCell="1" allowOverlap="1" wp14:anchorId="0FE54612" wp14:editId="4E6CE15A">
+              <wp:anchor distT="0" distB="0" distL="114300" distR="114300" simplePos="0" relativeHeight="251658359" behindDoc="0" locked="0" layoutInCell="1" allowOverlap="1" wp14:anchorId="0FE54612" wp14:editId="4E6CE15A">
                 <wp:simplePos x="0" y="0"/>
                 <wp:positionH relativeFrom="column">
                   <wp:posOffset>3227457</wp:posOffset>
@@ -1923,7 +1923,7 @@
           </mc:Choice>
           <mc:Fallback>
             <w:pict>
-              <v:shape w14:anchorId="0FE54612" id="Zone de texte 209" o:spid="_x0000_s1031" type="#_x0000_t202" style="position:absolute;margin-left:254.15pt;margin-top:.25pt;width:118pt;height:23.4pt;z-index:251860992;visibility:visible;mso-wrap-style:square;mso-width-percent:0;mso-height-percent:0;mso-wrap-distance-left:9pt;mso-wrap-distance-top:0;mso-wrap-distance-right:9pt;mso-wrap-distance-bottom:0;mso-position-horizontal:absolute;mso-position-horizontal-relative:text;mso-position-vertical:absolute;mso-position-vertical-relative:text;mso-width-percent:0;mso-height-percent:0;mso-width-relative:margin;mso-height-relative:margin;v-text-anchor:top" o:gfxdata="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" fillcolor="white [3201]" stroked="f" strokeweight=".5pt">
+              <v:shape w14:anchorId="0FE54612" id="Zone de texte 209" o:spid="_x0000_s1031" type="#_x0000_t202" style="position:absolute;margin-left:254.15pt;margin-top:.25pt;width:118pt;height:23.4pt;z-index:251658359;visibility:visible;mso-wrap-style:square;mso-width-percent:0;mso-height-percent:0;mso-wrap-distance-left:9pt;mso-wrap-distance-top:0;mso-wrap-distance-right:9pt;mso-wrap-distance-bottom:0;mso-position-horizontal:absolute;mso-position-horizontal-relative:text;mso-position-vertical:absolute;mso-position-vertical-relative:text;mso-width-percent:0;mso-height-percent:0;mso-width-relative:margin;mso-height-relative:margin;v-text-anchor:top" o:gfxdata="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" fillcolor="white [3201]" stroked="f" strokeweight=".5pt">
                 <v:textbox>
                   <w:txbxContent>
                     <w:p>
@@ -1945,7 +1945,7 @@
         <mc:AlternateContent>
           <mc:Choice Requires="wps">
             <w:drawing>
-              <wp:anchor distT="0" distB="0" distL="114300" distR="114300" simplePos="0" relativeHeight="251640814" behindDoc="0" locked="0" layoutInCell="1" allowOverlap="1" wp14:anchorId="30AFB227" wp14:editId="53410BDC">
+              <wp:anchor distT="0" distB="0" distL="114300" distR="114300" simplePos="0" relativeHeight="251658249" behindDoc="0" locked="0" layoutInCell="1" allowOverlap="1" wp14:anchorId="30AFB227" wp14:editId="53410BDC">
                 <wp:simplePos x="0" y="0"/>
                 <wp:positionH relativeFrom="column">
                   <wp:posOffset>5310415</wp:posOffset>
@@ -2003,7 +2003,7 @@
           </mc:Choice>
           <mc:Fallback>
             <w:pict>
-              <v:shape w14:anchorId="30AFB227" id="Zone de texte 74" o:spid="_x0000_s1032" type="#_x0000_t202" style="position:absolute;margin-left:418.15pt;margin-top:14.65pt;width:110.7pt;height:35.4pt;rotation:90;z-index:251640814;visibility:visible;mso-wrap-style:square;mso-height-percent:0;mso-wrap-distance-left:9pt;mso-wrap-distance-top:0;mso-wrap-distance-right:9pt;mso-wrap-distance-bottom:0;mso-position-horizontal:absolute;mso-position-horizontal-relative:text;mso-position-vertical:absolute;mso-position-vertical-relative:text;mso-height-percent:0;mso-height-relative:margin;v-text-anchor:top" o:gfxdata="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" fillcolor="white [3201]" stroked="f" strokeweight=".5pt">
+              <v:shape w14:anchorId="30AFB227" id="Zone de texte 74" o:spid="_x0000_s1032" type="#_x0000_t202" style="position:absolute;margin-left:418.15pt;margin-top:14.65pt;width:110.7pt;height:35.4pt;rotation:90;z-index:251658249;visibility:visible;mso-wrap-style:square;mso-height-percent:0;mso-wrap-distance-left:9pt;mso-wrap-distance-top:0;mso-wrap-distance-right:9pt;mso-wrap-distance-bottom:0;mso-position-horizontal:absolute;mso-position-horizontal-relative:text;mso-position-vertical:absolute;mso-position-vertical-relative:text;mso-height-percent:0;mso-height-relative:margin;v-text-anchor:top" o:gfxdata="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" fillcolor="white [3201]" stroked="f" strokeweight=".5pt">
                 <v:textbox>
                   <w:txbxContent>
                     <w:p>
@@ -2027,7 +2027,7 @@
         <mc:AlternateContent>
           <mc:Choice Requires="wps">
             <w:drawing>
-              <wp:anchor distT="0" distB="0" distL="114300" distR="114300" simplePos="0" relativeHeight="251831296" behindDoc="0" locked="0" layoutInCell="1" allowOverlap="1" wp14:anchorId="3D6A4402" wp14:editId="4CED5E7F">
+              <wp:anchor distT="0" distB="0" distL="114300" distR="114300" simplePos="0" relativeHeight="251658344" behindDoc="0" locked="0" layoutInCell="1" allowOverlap="1" wp14:anchorId="3D6A4402" wp14:editId="4CED5E7F">
                 <wp:simplePos x="0" y="0"/>
                 <wp:positionH relativeFrom="column">
                   <wp:posOffset>284480</wp:posOffset>
@@ -2085,7 +2085,7 @@
           </mc:Choice>
           <mc:Fallback>
             <w:pict>
-              <v:shape w14:anchorId="3D6A4402" id="Zone de texte 188" o:spid="_x0000_s1033" type="#_x0000_t202" style="position:absolute;margin-left:22.4pt;margin-top:18.25pt;width:110.7pt;height:22.85pt;z-index:251831296;visibility:visible;mso-wrap-style:square;mso-height-percent:0;mso-wrap-distance-left:9pt;mso-wrap-distance-top:0;mso-wrap-distance-right:9pt;mso-wrap-distance-bottom:0;mso-position-horizontal:absolute;mso-position-horizontal-relative:text;mso-position-vertical:absolute;mso-position-vertical-relative:text;mso-height-percent:0;mso-height-relative:margin;v-text-anchor:top" o:gfxdata="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" fillcolor="white [3201]" stroked="f" strokeweight=".5pt">
+              <v:shape w14:anchorId="3D6A4402" id="Zone de texte 188" o:spid="_x0000_s1033" type="#_x0000_t202" style="position:absolute;margin-left:22.4pt;margin-top:18.25pt;width:110.7pt;height:22.85pt;z-index:251658344;visibility:visible;mso-wrap-style:square;mso-height-percent:0;mso-wrap-distance-left:9pt;mso-wrap-distance-top:0;mso-wrap-distance-right:9pt;mso-wrap-distance-bottom:0;mso-position-horizontal:absolute;mso-position-horizontal-relative:text;mso-position-vertical:absolute;mso-position-vertical-relative:text;mso-height-percent:0;mso-height-relative:margin;v-text-anchor:top" o:gfxdata="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" fillcolor="white [3201]" stroked="f" strokeweight=".5pt">
                 <v:textbox>
                   <w:txbxContent>
                     <w:p>
@@ -2107,7 +2107,7 @@
         <mc:AlternateContent>
           <mc:Choice Requires="wps">
             <w:drawing>
-              <wp:anchor distT="0" distB="0" distL="114300" distR="114300" simplePos="0" relativeHeight="251637739" behindDoc="0" locked="0" layoutInCell="1" allowOverlap="1" wp14:anchorId="43A2B442" wp14:editId="170E39E4">
+              <wp:anchor distT="0" distB="0" distL="114300" distR="114300" simplePos="0" relativeHeight="251658246" behindDoc="0" locked="0" layoutInCell="1" allowOverlap="1" wp14:anchorId="43A2B442" wp14:editId="170E39E4">
                 <wp:simplePos x="0" y="0"/>
                 <wp:positionH relativeFrom="column">
                   <wp:posOffset>4865688</wp:posOffset>
@@ -2168,7 +2168,7 @@
           </mc:Choice>
           <mc:Fallback>
             <w:pict>
-              <v:shape w14:anchorId="43A2B442" id="Zone de texte 31" o:spid="_x0000_s1034" type="#_x0000_t202" style="position:absolute;margin-left:383.15pt;margin-top:6.65pt;width:91.5pt;height:39.5pt;rotation:-90;z-index:251637739;visibility:visible;mso-wrap-style:square;mso-width-percent:0;mso-height-percent:0;mso-wrap-distance-left:9pt;mso-wrap-distance-top:0;mso-wrap-distance-right:9pt;mso-wrap-distance-bottom:0;mso-position-horizontal:absolute;mso-position-horizontal-relative:text;mso-position-vertical:absolute;mso-position-vertical-relative:text;mso-width-percent:0;mso-height-percent:0;mso-width-relative:margin;mso-height-relative:margin;v-text-anchor:top" o:gfxdata="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" fillcolor="white [3201]" stroked="f" strokeweight=".5pt">
+              <v:shape w14:anchorId="43A2B442" id="Zone de texte 31" o:spid="_x0000_s1034" type="#_x0000_t202" style="position:absolute;margin-left:383.15pt;margin-top:6.65pt;width:91.5pt;height:39.5pt;rotation:-90;z-index:251658246;visibility:visible;mso-wrap-style:square;mso-width-percent:0;mso-height-percent:0;mso-wrap-distance-left:9pt;mso-wrap-distance-top:0;mso-wrap-distance-right:9pt;mso-wrap-distance-bottom:0;mso-position-horizontal:absolute;mso-position-horizontal-relative:text;mso-position-vertical:absolute;mso-position-vertical-relative:text;mso-width-percent:0;mso-height-percent:0;mso-width-relative:margin;mso-height-relative:margin;v-text-anchor:top" o:gfxdata="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" fillcolor="white [3201]" stroked="f" strokeweight=".5pt">
                 <v:textbox>
                   <w:txbxContent>
                     <w:p>
@@ -2190,7 +2190,7 @@
         <mc:AlternateContent>
           <mc:Choice Requires="wps">
             <w:drawing>
-              <wp:anchor distT="0" distB="0" distL="114300" distR="114300" simplePos="0" relativeHeight="251858944" behindDoc="0" locked="0" layoutInCell="1" allowOverlap="1" wp14:anchorId="3EB66EC1" wp14:editId="2830393C">
+              <wp:anchor distT="0" distB="0" distL="114300" distR="114300" simplePos="0" relativeHeight="251658358" behindDoc="0" locked="0" layoutInCell="1" allowOverlap="1" wp14:anchorId="3EB66EC1" wp14:editId="2830393C">
                 <wp:simplePos x="0" y="0"/>
                 <wp:positionH relativeFrom="column">
                   <wp:posOffset>2933701</wp:posOffset>
@@ -2259,7 +2259,7 @@
           </mc:Choice>
           <mc:Fallback>
             <w:pict>
-              <v:shape w14:anchorId="3EB66EC1" id="Zone de texte 208" o:spid="_x0000_s1035" type="#_x0000_t202" style="position:absolute;margin-left:231pt;margin-top:9.65pt;width:137.8pt;height:22.7pt;z-index:251858944;visibility:visible;mso-wrap-style:square;mso-width-percent:0;mso-height-percent:0;mso-wrap-distance-left:9pt;mso-wrap-distance-top:0;mso-wrap-distance-right:9pt;mso-wrap-distance-bottom:0;mso-position-horizontal:absolute;mso-position-horizontal-relative:text;mso-position-vertical:absolute;mso-position-vertical-relative:text;mso-width-percent:0;mso-height-percent:0;mso-width-relative:margin;mso-height-relative:margin;v-text-anchor:top" o:gfxdata="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" fillcolor="white [3201]" stroked="f" strokeweight=".5pt">
+              <v:shape w14:anchorId="3EB66EC1" id="Zone de texte 208" o:spid="_x0000_s1035" type="#_x0000_t202" style="position:absolute;margin-left:231pt;margin-top:9.65pt;width:137.8pt;height:22.7pt;z-index:251658358;visibility:visible;mso-wrap-style:square;mso-width-percent:0;mso-height-percent:0;mso-wrap-distance-left:9pt;mso-wrap-distance-top:0;mso-wrap-distance-right:9pt;mso-wrap-distance-bottom:0;mso-position-horizontal:absolute;mso-position-horizontal-relative:text;mso-position-vertical:absolute;mso-position-vertical-relative:text;mso-width-percent:0;mso-height-percent:0;mso-width-relative:margin;mso-height-relative:margin;v-text-anchor:top" o:gfxdata="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" fillcolor="white [3201]" stroked="f" strokeweight=".5pt">
                 <v:textbox>
                   <w:txbxContent>
                     <w:p>
@@ -2291,7 +2291,7 @@
         <mc:AlternateContent>
           <mc:Choice Requires="wps">
             <w:drawing>
-              <wp:anchor distT="0" distB="0" distL="114300" distR="114300" simplePos="0" relativeHeight="251872256" behindDoc="0" locked="0" layoutInCell="1" allowOverlap="1" wp14:anchorId="46B417CA" wp14:editId="07C8BA03">
+              <wp:anchor distT="0" distB="0" distL="114300" distR="114300" simplePos="0" relativeHeight="251658368" behindDoc="0" locked="0" layoutInCell="1" allowOverlap="1" wp14:anchorId="46B417CA" wp14:editId="07C8BA03">
                 <wp:simplePos x="0" y="0"/>
                 <wp:positionH relativeFrom="column">
                   <wp:posOffset>3930650</wp:posOffset>
@@ -2367,7 +2367,7 @@
         <mc:AlternateContent>
           <mc:Choice Requires="wps">
             <w:drawing>
-              <wp:anchor distT="0" distB="0" distL="114300" distR="114300" simplePos="0" relativeHeight="251833344" behindDoc="0" locked="0" layoutInCell="1" allowOverlap="1" wp14:anchorId="1132CA6E" wp14:editId="73FB68DF">
+              <wp:anchor distT="0" distB="0" distL="114300" distR="114300" simplePos="0" relativeHeight="251658345" behindDoc="0" locked="0" layoutInCell="1" allowOverlap="1" wp14:anchorId="1132CA6E" wp14:editId="73FB68DF">
                 <wp:simplePos x="0" y="0"/>
                 <wp:positionH relativeFrom="column">
                   <wp:posOffset>364490</wp:posOffset>
@@ -2431,7 +2431,7 @@
           </mc:Choice>
           <mc:Fallback>
             <w:pict>
-              <v:shape w14:anchorId="1132CA6E" id="Zone de texte 189" o:spid="_x0000_s1036" type="#_x0000_t202" style="position:absolute;margin-left:28.7pt;margin-top:7.25pt;width:110.7pt;height:23.4pt;z-index:251833344;visibility:visible;mso-wrap-style:square;mso-height-percent:0;mso-wrap-distance-left:9pt;mso-wrap-distance-top:0;mso-wrap-distance-right:9pt;mso-wrap-distance-bottom:0;mso-position-horizontal:absolute;mso-position-horizontal-relative:text;mso-position-vertical:absolute;mso-position-vertical-relative:text;mso-height-percent:0;mso-height-relative:margin;v-text-anchor:top" o:gfxdata="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" fillcolor="white [3201]" stroked="f" strokeweight=".5pt">
+              <v:shape w14:anchorId="1132CA6E" id="Zone de texte 189" o:spid="_x0000_s1036" type="#_x0000_t202" style="position:absolute;margin-left:28.7pt;margin-top:7.25pt;width:110.7pt;height:23.4pt;z-index:251658345;visibility:visible;mso-wrap-style:square;mso-height-percent:0;mso-wrap-distance-left:9pt;mso-wrap-distance-top:0;mso-wrap-distance-right:9pt;mso-wrap-distance-bottom:0;mso-position-horizontal:absolute;mso-position-horizontal-relative:text;mso-position-vertical:absolute;mso-position-vertical-relative:text;mso-height-percent:0;mso-height-relative:margin;v-text-anchor:top" o:gfxdata="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" fillcolor="white [3201]" stroked="f" strokeweight=".5pt">
                 <v:textbox>
                   <w:txbxContent>
                     <w:p>
@@ -2459,7 +2459,7 @@
         <mc:AlternateContent>
           <mc:Choice Requires="wps">
             <w:drawing>
-              <wp:anchor distT="0" distB="0" distL="114300" distR="114300" simplePos="0" relativeHeight="251712512" behindDoc="0" locked="0" layoutInCell="1" allowOverlap="1" wp14:anchorId="0EE1AE5D" wp14:editId="120CCF4D">
+              <wp:anchor distT="0" distB="0" distL="114300" distR="114300" simplePos="0" relativeHeight="251658276" behindDoc="0" locked="0" layoutInCell="1" allowOverlap="1" wp14:anchorId="0EE1AE5D" wp14:editId="120CCF4D">
                 <wp:simplePos x="0" y="0"/>
                 <wp:positionH relativeFrom="column">
                   <wp:posOffset>2029440</wp:posOffset>
@@ -2520,7 +2520,7 @@
           </mc:Choice>
           <mc:Fallback>
             <w:pict>
-              <v:shape w14:anchorId="0EE1AE5D" id="Zone de texte 73" o:spid="_x0000_s1037" type="#_x0000_t202" style="position:absolute;margin-left:159.8pt;margin-top:10.75pt;width:102pt;height:20.45pt;rotation:90;z-index:251712512;visibility:visible;mso-wrap-style:square;mso-width-percent:0;mso-height-percent:0;mso-wrap-distance-left:9pt;mso-wrap-distance-top:0;mso-wrap-distance-right:9pt;mso-wrap-distance-bottom:0;mso-position-horizontal:absolute;mso-position-horizontal-relative:text;mso-position-vertical:absolute;mso-position-vertical-relative:text;mso-width-percent:0;mso-height-percent:0;mso-width-relative:margin;mso-height-relative:margin;v-text-anchor:top" o:gfxdata="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" fillcolor="white [3201]" stroked="f" strokeweight=".5pt">
+              <v:shape w14:anchorId="0EE1AE5D" id="Zone de texte 73" o:spid="_x0000_s1037" type="#_x0000_t202" style="position:absolute;margin-left:159.8pt;margin-top:10.75pt;width:102pt;height:20.45pt;rotation:90;z-index:251658276;visibility:visible;mso-wrap-style:square;mso-width-percent:0;mso-height-percent:0;mso-wrap-distance-left:9pt;mso-wrap-distance-top:0;mso-wrap-distance-right:9pt;mso-wrap-distance-bottom:0;mso-position-horizontal:absolute;mso-position-horizontal-relative:text;mso-position-vertical:absolute;mso-position-vertical-relative:text;mso-width-percent:0;mso-height-percent:0;mso-width-relative:margin;mso-height-relative:margin;v-text-anchor:top" o:gfxdata="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" fillcolor="white [3201]" stroked="f" strokeweight=".5pt">
                 <v:textbox>
                   <w:txbxContent>
                     <w:p>
@@ -2544,7 +2544,7 @@
         <mc:AlternateContent>
           <mc:Choice Requires="wps">
             <w:drawing>
-              <wp:anchor distT="0" distB="0" distL="114300" distR="114300" simplePos="0" relativeHeight="251837440" behindDoc="0" locked="0" layoutInCell="1" allowOverlap="1" wp14:anchorId="3A262117" wp14:editId="186D3028">
+              <wp:anchor distT="0" distB="0" distL="114300" distR="114300" simplePos="0" relativeHeight="251658346" behindDoc="0" locked="0" layoutInCell="1" allowOverlap="1" wp14:anchorId="3A262117" wp14:editId="186D3028">
                 <wp:simplePos x="0" y="0"/>
                 <wp:positionH relativeFrom="column">
                   <wp:posOffset>448945</wp:posOffset>
@@ -2610,7 +2610,7 @@
           </mc:Choice>
           <mc:Fallback>
             <w:pict>
-              <v:shape w14:anchorId="3A262117" id="Zone de texte 191" o:spid="_x0000_s1038" type="#_x0000_t202" style="position:absolute;margin-left:35.35pt;margin-top:17.05pt;width:76.75pt;height:23.4pt;z-index:251837440;visibility:visible;mso-wrap-style:square;mso-width-percent:0;mso-height-percent:0;mso-wrap-distance-left:9pt;mso-wrap-distance-top:0;mso-wrap-distance-right:9pt;mso-wrap-distance-bottom:0;mso-position-horizontal:absolute;mso-position-horizontal-relative:text;mso-position-vertical:absolute;mso-position-vertical-relative:text;mso-width-percent:0;mso-height-percent:0;mso-width-relative:margin;mso-height-relative:margin;v-text-anchor:top" o:gfxdata="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" fillcolor="white [3201]" stroked="f" strokeweight=".5pt">
+              <v:shape w14:anchorId="3A262117" id="Zone de texte 191" o:spid="_x0000_s1038" type="#_x0000_t202" style="position:absolute;margin-left:35.35pt;margin-top:17.05pt;width:76.75pt;height:23.4pt;z-index:251658346;visibility:visible;mso-wrap-style:square;mso-width-percent:0;mso-height-percent:0;mso-wrap-distance-left:9pt;mso-wrap-distance-top:0;mso-wrap-distance-right:9pt;mso-wrap-distance-bottom:0;mso-position-horizontal:absolute;mso-position-horizontal-relative:text;mso-position-vertical:absolute;mso-position-vertical-relative:text;mso-width-percent:0;mso-height-percent:0;mso-width-relative:margin;mso-height-relative:margin;v-text-anchor:top" o:gfxdata="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" fillcolor="white [3201]" stroked="f" strokeweight=".5pt">
                 <v:textbox>
                   <w:txbxContent>
                     <w:p>
@@ -2637,7 +2637,7 @@
         <mc:AlternateContent>
           <mc:Choice Requires="wps">
             <w:drawing>
-              <wp:anchor distT="0" distB="0" distL="114300" distR="114300" simplePos="0" relativeHeight="251843584" behindDoc="0" locked="0" layoutInCell="1" allowOverlap="1" wp14:anchorId="4F55EA38" wp14:editId="251B4FD4">
+              <wp:anchor distT="0" distB="0" distL="114300" distR="114300" simplePos="0" relativeHeight="251658349" behindDoc="0" locked="0" layoutInCell="1" allowOverlap="1" wp14:anchorId="4F55EA38" wp14:editId="251B4FD4">
                 <wp:simplePos x="0" y="0"/>
                 <wp:positionH relativeFrom="column">
                   <wp:posOffset>147320</wp:posOffset>
@@ -2703,7 +2703,7 @@
           </mc:Choice>
           <mc:Fallback>
             <w:pict>
-              <v:shape w14:anchorId="4F55EA38" id="Zone de texte 194" o:spid="_x0000_s1039" type="#_x0000_t202" style="position:absolute;margin-left:11.6pt;margin-top:46.1pt;width:129.3pt;height:23.4pt;z-index:251843584;visibility:visible;mso-wrap-style:square;mso-width-percent:0;mso-height-percent:0;mso-wrap-distance-left:9pt;mso-wrap-distance-top:0;mso-wrap-distance-right:9pt;mso-wrap-distance-bottom:0;mso-position-horizontal:absolute;mso-position-horizontal-relative:text;mso-position-vertical:absolute;mso-position-vertical-relative:text;mso-width-percent:0;mso-height-percent:0;mso-width-relative:margin;mso-height-relative:margin;v-text-anchor:top" o:gfxdata="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" fillcolor="white [3201]" stroked="f" strokeweight=".5pt">
+              <v:shape w14:anchorId="4F55EA38" id="Zone de texte 194" o:spid="_x0000_s1039" type="#_x0000_t202" style="position:absolute;margin-left:11.6pt;margin-top:46.1pt;width:129.3pt;height:23.4pt;z-index:251658349;visibility:visible;mso-wrap-style:square;mso-width-percent:0;mso-height-percent:0;mso-wrap-distance-left:9pt;mso-wrap-distance-top:0;mso-wrap-distance-right:9pt;mso-wrap-distance-bottom:0;mso-position-horizontal:absolute;mso-position-horizontal-relative:text;mso-position-vertical:absolute;mso-position-vertical-relative:text;mso-width-percent:0;mso-height-percent:0;mso-width-relative:margin;mso-height-relative:margin;v-text-anchor:top" o:gfxdata="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" fillcolor="white [3201]" stroked="f" strokeweight=".5pt">
                 <v:textbox>
                   <w:txbxContent>
                     <w:p>
@@ -2730,7 +2730,7 @@
         <mc:AlternateContent>
           <mc:Choice Requires="wps">
             <w:drawing>
-              <wp:anchor distT="0" distB="0" distL="114300" distR="114300" simplePos="0" relativeHeight="251841536" behindDoc="0" locked="0" layoutInCell="1" allowOverlap="1" wp14:anchorId="26846510" wp14:editId="2FE338A5">
+              <wp:anchor distT="0" distB="0" distL="114300" distR="114300" simplePos="0" relativeHeight="251658348" behindDoc="0" locked="0" layoutInCell="1" allowOverlap="1" wp14:anchorId="26846510" wp14:editId="2FE338A5">
                 <wp:simplePos x="0" y="0"/>
                 <wp:positionH relativeFrom="column">
                   <wp:posOffset>194310</wp:posOffset>
@@ -2791,7 +2791,7 @@
           </mc:Choice>
           <mc:Fallback>
             <w:pict>
-              <v:shape w14:anchorId="26846510" id="Zone de texte 193" o:spid="_x0000_s1040" type="#_x0000_t202" style="position:absolute;margin-left:15.3pt;margin-top:79.5pt;width:118pt;height:23.4pt;z-index:251841536;visibility:visible;mso-wrap-style:square;mso-width-percent:0;mso-height-percent:0;mso-wrap-distance-left:9pt;mso-wrap-distance-top:0;mso-wrap-distance-right:9pt;mso-wrap-distance-bottom:0;mso-position-horizontal:absolute;mso-position-horizontal-relative:text;mso-position-vertical:absolute;mso-position-vertical-relative:text;mso-width-percent:0;mso-height-percent:0;mso-width-relative:margin;mso-height-relative:margin;v-text-anchor:top" o:gfxdata="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" fillcolor="white [3201]" stroked="f" strokeweight=".5pt">
+              <v:shape w14:anchorId="26846510" id="Zone de texte 193" o:spid="_x0000_s1040" type="#_x0000_t202" style="position:absolute;margin-left:15.3pt;margin-top:79.5pt;width:118pt;height:23.4pt;z-index:251658348;visibility:visible;mso-wrap-style:square;mso-width-percent:0;mso-height-percent:0;mso-wrap-distance-left:9pt;mso-wrap-distance-top:0;mso-wrap-distance-right:9pt;mso-wrap-distance-bottom:0;mso-position-horizontal:absolute;mso-position-horizontal-relative:text;mso-position-vertical:absolute;mso-position-vertical-relative:text;mso-width-percent:0;mso-height-percent:0;mso-width-relative:margin;mso-height-relative:margin;v-text-anchor:top" o:gfxdata="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" fillcolor="white [3201]" stroked="f" strokeweight=".5pt">
                 <v:textbox>
                   <w:txbxContent>
                     <w:p>
@@ -2813,7 +2813,7 @@
         <mc:AlternateContent>
           <mc:Choice Requires="wps">
             <w:drawing>
-              <wp:anchor distT="0" distB="0" distL="114300" distR="114300" simplePos="0" relativeHeight="251638764" behindDoc="0" locked="0" layoutInCell="1" allowOverlap="1" wp14:anchorId="68FBD414" wp14:editId="10814914">
+              <wp:anchor distT="0" distB="0" distL="114300" distR="114300" simplePos="0" relativeHeight="251658247" behindDoc="0" locked="0" layoutInCell="1" allowOverlap="1" wp14:anchorId="68FBD414" wp14:editId="10814914">
                 <wp:simplePos x="0" y="0"/>
                 <wp:positionH relativeFrom="column">
                   <wp:posOffset>5297488</wp:posOffset>
@@ -2874,7 +2874,7 @@
           </mc:Choice>
           <mc:Fallback>
             <w:pict>
-              <v:shape w14:anchorId="68FBD414" id="Zone de texte 28" o:spid="_x0000_s1041" type="#_x0000_t202" style="position:absolute;margin-left:417.15pt;margin-top:88.15pt;width:123pt;height:23.4pt;rotation:90;z-index:251638764;visibility:visible;mso-wrap-style:square;mso-width-percent:0;mso-height-percent:0;mso-wrap-distance-left:9pt;mso-wrap-distance-top:0;mso-wrap-distance-right:9pt;mso-wrap-distance-bottom:0;mso-position-horizontal:absolute;mso-position-horizontal-relative:text;mso-position-vertical:absolute;mso-position-vertical-relative:text;mso-width-percent:0;mso-height-percent:0;mso-width-relative:margin;mso-height-relative:margin;v-text-anchor:top" o:gfxdata="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" fillcolor="white [3201]" stroked="f" strokeweight=".5pt">
+              <v:shape w14:anchorId="68FBD414" id="Zone de texte 28" o:spid="_x0000_s1041" type="#_x0000_t202" style="position:absolute;margin-left:417.15pt;margin-top:88.15pt;width:123pt;height:23.4pt;rotation:90;z-index:251658247;visibility:visible;mso-wrap-style:square;mso-width-percent:0;mso-height-percent:0;mso-wrap-distance-left:9pt;mso-wrap-distance-top:0;mso-wrap-distance-right:9pt;mso-wrap-distance-bottom:0;mso-position-horizontal:absolute;mso-position-horizontal-relative:text;mso-position-vertical:absolute;mso-position-vertical-relative:text;mso-width-percent:0;mso-height-percent:0;mso-width-relative:margin;mso-height-relative:margin;v-text-anchor:top" o:gfxdata="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" fillcolor="white [3201]" stroked="f" strokeweight=".5pt">
                 <v:textbox>
                   <w:txbxContent>
                     <w:p>
@@ -2896,7 +2896,7 @@
         <mc:AlternateContent>
           <mc:Choice Requires="wps">
             <w:drawing>
-              <wp:anchor distT="0" distB="0" distL="114300" distR="114300" simplePos="0" relativeHeight="251639789" behindDoc="0" locked="0" layoutInCell="1" allowOverlap="1" wp14:anchorId="364B5337" wp14:editId="089A7266">
+              <wp:anchor distT="0" distB="0" distL="114300" distR="114300" simplePos="0" relativeHeight="251658248" behindDoc="0" locked="0" layoutInCell="1" allowOverlap="1" wp14:anchorId="364B5337" wp14:editId="089A7266">
                 <wp:simplePos x="0" y="0"/>
                 <wp:positionH relativeFrom="column">
                   <wp:posOffset>4758055</wp:posOffset>
@@ -2957,7 +2957,7 @@
           </mc:Choice>
           <mc:Fallback>
             <w:pict>
-              <v:shape w14:anchorId="364B5337" id="Zone de texte 29" o:spid="_x0000_s1042" type="#_x0000_t202" style="position:absolute;margin-left:374.65pt;margin-top:5.7pt;width:104.5pt;height:23.4pt;z-index:251639789;visibility:visible;mso-wrap-style:square;mso-width-percent:0;mso-height-percent:0;mso-wrap-distance-left:9pt;mso-wrap-distance-top:0;mso-wrap-distance-right:9pt;mso-wrap-distance-bottom:0;mso-position-horizontal:absolute;mso-position-horizontal-relative:text;mso-position-vertical:absolute;mso-position-vertical-relative:text;mso-width-percent:0;mso-height-percent:0;mso-width-relative:margin;mso-height-relative:margin;v-text-anchor:top" o:gfxdata="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" fillcolor="white [3201]" stroked="f" strokeweight=".5pt">
+              <v:shape w14:anchorId="364B5337" id="Zone de texte 29" o:spid="_x0000_s1042" type="#_x0000_t202" style="position:absolute;margin-left:374.65pt;margin-top:5.7pt;width:104.5pt;height:23.4pt;z-index:251658248;visibility:visible;mso-wrap-style:square;mso-width-percent:0;mso-height-percent:0;mso-wrap-distance-left:9pt;mso-wrap-distance-top:0;mso-wrap-distance-right:9pt;mso-wrap-distance-bottom:0;mso-position-horizontal:absolute;mso-position-horizontal-relative:text;mso-position-vertical:absolute;mso-position-vertical-relative:text;mso-width-percent:0;mso-height-percent:0;mso-width-relative:margin;mso-height-relative:margin;v-text-anchor:top" o:gfxdata="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" fillcolor="white [3201]" stroked="f" strokeweight=".5pt">
                 <v:textbox>
                   <w:txbxContent>
                     <w:p>
@@ -2979,7 +2979,7 @@
         <mc:AlternateContent>
           <mc:Choice Requires="wps">
             <w:drawing>
-              <wp:anchor distT="0" distB="0" distL="114300" distR="114300" simplePos="0" relativeHeight="251871232" behindDoc="0" locked="0" layoutInCell="1" allowOverlap="1" wp14:anchorId="06229907" wp14:editId="7EF96D4B">
+              <wp:anchor distT="0" distB="0" distL="114300" distR="114300" simplePos="0" relativeHeight="251658367" behindDoc="0" locked="0" layoutInCell="1" allowOverlap="1" wp14:anchorId="06229907" wp14:editId="7EF96D4B">
                 <wp:simplePos x="0" y="0"/>
                 <wp:positionH relativeFrom="column">
                   <wp:posOffset>4669155</wp:posOffset>
@@ -3045,7 +3045,7 @@
         <mc:AlternateContent>
           <mc:Choice Requires="wps">
             <w:drawing>
-              <wp:anchor distT="0" distB="0" distL="114300" distR="114300" simplePos="0" relativeHeight="251829248" behindDoc="0" locked="0" layoutInCell="1" allowOverlap="1" wp14:anchorId="57BB15E7" wp14:editId="60D3BF99">
+              <wp:anchor distT="0" distB="0" distL="114300" distR="114300" simplePos="0" relativeHeight="251658343" behindDoc="0" locked="0" layoutInCell="1" allowOverlap="1" wp14:anchorId="57BB15E7" wp14:editId="60D3BF99">
                 <wp:simplePos x="0" y="0"/>
                 <wp:positionH relativeFrom="margin">
                   <wp:posOffset>895035</wp:posOffset>
@@ -3181,7 +3181,7 @@
         <mc:AlternateContent>
           <mc:Choice Requires="wps">
             <w:drawing>
-              <wp:anchor distT="0" distB="0" distL="114300" distR="114300" simplePos="0" relativeHeight="251839488" behindDoc="0" locked="0" layoutInCell="1" allowOverlap="1" wp14:anchorId="5665A58E" wp14:editId="21E6EFCB">
+              <wp:anchor distT="0" distB="0" distL="114300" distR="114300" simplePos="0" relativeHeight="251658347" behindDoc="0" locked="0" layoutInCell="1" allowOverlap="1" wp14:anchorId="5665A58E" wp14:editId="21E6EFCB">
                 <wp:simplePos x="0" y="0"/>
                 <wp:positionH relativeFrom="column">
                   <wp:posOffset>261620</wp:posOffset>
@@ -3242,7 +3242,7 @@
           </mc:Choice>
           <mc:Fallback>
             <w:pict>
-              <v:shape w14:anchorId="5665A58E" id="Zone de texte 192" o:spid="_x0000_s1043" type="#_x0000_t202" style="position:absolute;left:0;text-align:left;margin-left:20.6pt;margin-top:14.7pt;width:89.6pt;height:23.4pt;z-index:251839488;visibility:visible;mso-wrap-style:square;mso-width-percent:0;mso-height-percent:0;mso-wrap-distance-left:9pt;mso-wrap-distance-top:0;mso-wrap-distance-right:9pt;mso-wrap-distance-bottom:0;mso-position-horizontal:absolute;mso-position-horizontal-relative:text;mso-position-vertical:absolute;mso-position-vertical-relative:text;mso-width-percent:0;mso-height-percent:0;mso-width-relative:margin;mso-height-relative:margin;v-text-anchor:top" o:gfxdata="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" fillcolor="white [3201]" stroked="f" strokeweight=".5pt">
+              <v:shape w14:anchorId="5665A58E" id="Zone de texte 192" o:spid="_x0000_s1043" type="#_x0000_t202" style="position:absolute;left:0;text-align:left;margin-left:20.6pt;margin-top:14.7pt;width:89.6pt;height:23.4pt;z-index:251658347;visibility:visible;mso-wrap-style:square;mso-width-percent:0;mso-height-percent:0;mso-wrap-distance-left:9pt;mso-wrap-distance-top:0;mso-wrap-distance-right:9pt;mso-wrap-distance-bottom:0;mso-position-horizontal:absolute;mso-position-horizontal-relative:text;mso-position-vertical:absolute;mso-position-vertical-relative:text;mso-width-percent:0;mso-height-percent:0;mso-width-relative:margin;mso-height-relative:margin;v-text-anchor:top" o:gfxdata="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" fillcolor="white [3201]" stroked="f" strokeweight=".5pt">
                 <v:textbox>
                   <w:txbxContent>
                     <w:p>
@@ -3327,7 +3327,7 @@
         <mc:AlternateContent>
           <mc:Choice Requires="wps">
             <w:drawing>
-              <wp:anchor distT="0" distB="0" distL="114300" distR="114300" simplePos="0" relativeHeight="251805696" behindDoc="0" locked="0" layoutInCell="1" allowOverlap="1" wp14:anchorId="647E26C8" wp14:editId="51B78B2F">
+              <wp:anchor distT="0" distB="0" distL="114300" distR="114300" simplePos="0" relativeHeight="251658326" behindDoc="0" locked="0" layoutInCell="1" allowOverlap="1" wp14:anchorId="647E26C8" wp14:editId="51B78B2F">
                 <wp:simplePos x="0" y="0"/>
                 <wp:positionH relativeFrom="column">
                   <wp:posOffset>1860091</wp:posOffset>
@@ -3390,7 +3390,7 @@
         <mc:AlternateContent>
           <mc:Choice Requires="wps">
             <w:drawing>
-              <wp:anchor distT="0" distB="0" distL="114300" distR="114300" simplePos="0" relativeHeight="251794432" behindDoc="0" locked="0" layoutInCell="1" allowOverlap="1" wp14:anchorId="306167D5" wp14:editId="68A3E575">
+              <wp:anchor distT="0" distB="0" distL="114300" distR="114300" simplePos="0" relativeHeight="251658318" behindDoc="0" locked="0" layoutInCell="1" allowOverlap="1" wp14:anchorId="306167D5" wp14:editId="68A3E575">
                 <wp:simplePos x="0" y="0"/>
                 <wp:positionH relativeFrom="column">
                   <wp:posOffset>-229887</wp:posOffset>
@@ -3522,7 +3522,7 @@
         <mc:AlternateContent>
           <mc:Choice Requires="wps">
             <w:drawing>
-              <wp:anchor distT="0" distB="0" distL="114300" distR="114300" simplePos="0" relativeHeight="251821056" behindDoc="0" locked="0" layoutInCell="1" allowOverlap="1" wp14:anchorId="3290C0DB" wp14:editId="2B44F3CE">
+              <wp:anchor distT="0" distB="0" distL="114300" distR="114300" simplePos="0" relativeHeight="251658338" behindDoc="0" locked="0" layoutInCell="1" allowOverlap="1" wp14:anchorId="3290C0DB" wp14:editId="2B44F3CE">
                 <wp:simplePos x="0" y="0"/>
                 <wp:positionH relativeFrom="margin">
                   <wp:posOffset>-1447628</wp:posOffset>
@@ -3583,7 +3583,7 @@
           </mc:Choice>
           <mc:Fallback>
             <w:pict>
-              <v:shape w14:anchorId="3290C0DB" id="Zone de texte 176" o:spid="_x0000_s1044" type="#_x0000_t202" style="position:absolute;left:0;text-align:left;margin-left:-114pt;margin-top:24.35pt;width:166.8pt;height:22.45pt;rotation:-90;z-index:251821056;visibility:visible;mso-wrap-style:square;mso-width-percent:0;mso-height-percent:0;mso-wrap-distance-left:9pt;mso-wrap-distance-top:0;mso-wrap-distance-right:9pt;mso-wrap-distance-bottom:0;mso-position-horizontal:absolute;mso-position-horizontal-relative:margin;mso-position-vertical:absolute;mso-position-vertical-relative:text;mso-width-percent:0;mso-height-percent:0;mso-width-relative:margin;mso-height-relative:margin;v-text-anchor:top" o:gfxdata="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" fillcolor="white [3201]" stroked="f" strokeweight=".5pt">
+              <v:shape w14:anchorId="3290C0DB" id="Zone de texte 176" o:spid="_x0000_s1044" type="#_x0000_t202" style="position:absolute;left:0;text-align:left;margin-left:-114pt;margin-top:24.35pt;width:166.8pt;height:22.45pt;rotation:-90;z-index:251658338;visibility:visible;mso-wrap-style:square;mso-width-percent:0;mso-height-percent:0;mso-wrap-distance-left:9pt;mso-wrap-distance-top:0;mso-wrap-distance-right:9pt;mso-wrap-distance-bottom:0;mso-position-horizontal:absolute;mso-position-horizontal-relative:margin;mso-position-vertical:absolute;mso-position-vertical-relative:text;mso-width-percent:0;mso-height-percent:0;mso-width-relative:margin;mso-height-relative:margin;v-text-anchor:top" o:gfxdata="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" fillcolor="white [3201]" stroked="f" strokeweight=".5pt">
                 <v:textbox>
                   <w:txbxContent>
                     <w:p>
@@ -3606,7 +3606,7 @@
         <mc:AlternateContent>
           <mc:Choice Requires="wps">
             <w:drawing>
-              <wp:anchor distT="0" distB="0" distL="114300" distR="114300" simplePos="0" relativeHeight="251806720" behindDoc="0" locked="0" layoutInCell="1" allowOverlap="1" wp14:anchorId="61CBF2D3" wp14:editId="56296AB0">
+              <wp:anchor distT="0" distB="0" distL="114300" distR="114300" simplePos="0" relativeHeight="251658327" behindDoc="0" locked="0" layoutInCell="1" allowOverlap="1" wp14:anchorId="61CBF2D3" wp14:editId="56296AB0">
                 <wp:simplePos x="0" y="0"/>
                 <wp:positionH relativeFrom="column">
                   <wp:posOffset>1544050</wp:posOffset>
@@ -3685,7 +3685,7 @@
         <mc:AlternateContent>
           <mc:Choice Requires="wps">
             <w:drawing>
-              <wp:anchor distT="0" distB="0" distL="114300" distR="114300" simplePos="0" relativeHeight="251701248" behindDoc="0" locked="0" layoutInCell="1" allowOverlap="1" wp14:anchorId="31AEECAA" wp14:editId="54B4B598">
+              <wp:anchor distT="0" distB="0" distL="114300" distR="114300" simplePos="0" relativeHeight="251658275" behindDoc="0" locked="0" layoutInCell="1" allowOverlap="1" wp14:anchorId="31AEECAA" wp14:editId="54B4B598">
                 <wp:simplePos x="0" y="0"/>
                 <wp:positionH relativeFrom="page">
                   <wp:posOffset>4244915</wp:posOffset>
@@ -3744,7 +3744,7 @@
           </mc:Choice>
           <mc:Fallback>
             <w:pict>
-              <v:shape w14:anchorId="31AEECAA" id="Zone de texte 57" o:spid="_x0000_s1045" type="#_x0000_t202" style="position:absolute;left:0;text-align:left;margin-left:334.25pt;margin-top:15pt;width:136.1pt;height:42.05pt;z-index:251701248;visibility:visible;mso-wrap-style:square;mso-width-percent:0;mso-wrap-distance-left:9pt;mso-wrap-distance-top:0;mso-wrap-distance-right:9pt;mso-wrap-distance-bottom:0;mso-position-horizontal:absolute;mso-position-horizontal-relative:page;mso-position-vertical:absolute;mso-position-vertical-relative:text;mso-width-percent:0;mso-width-relative:margin;v-text-anchor:top" o:gfxdata="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" fillcolor="white [3201]" stroked="f" strokeweight=".5pt">
+              <v:shape w14:anchorId="31AEECAA" id="Zone de texte 57" o:spid="_x0000_s1045" type="#_x0000_t202" style="position:absolute;left:0;text-align:left;margin-left:334.25pt;margin-top:15pt;width:136.1pt;height:42.05pt;z-index:251658275;visibility:visible;mso-wrap-style:square;mso-width-percent:0;mso-wrap-distance-left:9pt;mso-wrap-distance-top:0;mso-wrap-distance-right:9pt;mso-wrap-distance-bottom:0;mso-position-horizontal:absolute;mso-position-horizontal-relative:page;mso-position-vertical:absolute;mso-position-vertical-relative:text;mso-width-percent:0;mso-width-relative:margin;v-text-anchor:top" o:gfxdata="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" fillcolor="white [3201]" stroked="f" strokeweight=".5pt">
                 <v:textbox>
                   <w:txbxContent>
                     <w:p>
@@ -3768,7 +3768,7 @@
         <mc:AlternateContent>
           <mc:Choice Requires="wps">
             <w:drawing>
-              <wp:anchor distT="0" distB="0" distL="114300" distR="114300" simplePos="0" relativeHeight="251699200" behindDoc="0" locked="0" layoutInCell="1" allowOverlap="1" wp14:anchorId="7E13767F" wp14:editId="77187A7A">
+              <wp:anchor distT="0" distB="0" distL="114300" distR="114300" simplePos="0" relativeHeight="251658274" behindDoc="0" locked="0" layoutInCell="1" allowOverlap="1" wp14:anchorId="7E13767F" wp14:editId="77187A7A">
                 <wp:simplePos x="0" y="0"/>
                 <wp:positionH relativeFrom="margin">
                   <wp:posOffset>130152</wp:posOffset>
@@ -3830,7 +3830,7 @@
           </mc:Choice>
           <mc:Fallback>
             <w:pict>
-              <v:shape w14:anchorId="7E13767F" id="Zone de texte 56" o:spid="_x0000_s1046" type="#_x0000_t202" style="position:absolute;left:0;text-align:left;margin-left:10.25pt;margin-top:9.15pt;width:124.55pt;height:54.9pt;z-index:251699200;visibility:visible;mso-wrap-style:square;mso-width-percent:0;mso-height-percent:0;mso-wrap-distance-left:9pt;mso-wrap-distance-top:0;mso-wrap-distance-right:9pt;mso-wrap-distance-bottom:0;mso-position-horizontal:absolute;mso-position-horizontal-relative:margin;mso-position-vertical:absolute;mso-position-vertical-relative:text;mso-width-percent:0;mso-height-percent:0;mso-width-relative:margin;mso-height-relative:margin;v-text-anchor:top" o:gfxdata="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" fillcolor="white [3201]" stroked="f" strokeweight=".5pt">
+              <v:shape w14:anchorId="7E13767F" id="Zone de texte 56" o:spid="_x0000_s1046" type="#_x0000_t202" style="position:absolute;left:0;text-align:left;margin-left:10.25pt;margin-top:9.15pt;width:124.55pt;height:54.9pt;z-index:251658274;visibility:visible;mso-wrap-style:square;mso-width-percent:0;mso-height-percent:0;mso-wrap-distance-left:9pt;mso-wrap-distance-top:0;mso-wrap-distance-right:9pt;mso-wrap-distance-bottom:0;mso-position-horizontal:absolute;mso-position-horizontal-relative:margin;mso-position-vertical:absolute;mso-position-vertical-relative:text;mso-width-percent:0;mso-height-percent:0;mso-width-relative:margin;mso-height-relative:margin;v-text-anchor:top" o:gfxdata="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" fillcolor="white [3201]" stroked="f" strokeweight=".5pt">
                 <v:textbox>
                   <w:txbxContent>
                     <w:p>
@@ -3854,7 +3854,7 @@
         <mc:AlternateContent>
           <mc:Choice Requires="wps">
             <w:drawing>
-              <wp:anchor distT="0" distB="0" distL="114300" distR="114300" simplePos="0" relativeHeight="251804672" behindDoc="0" locked="0" layoutInCell="1" allowOverlap="1" wp14:anchorId="0842DFF6" wp14:editId="706A1528">
+              <wp:anchor distT="0" distB="0" distL="114300" distR="114300" simplePos="0" relativeHeight="251658325" behindDoc="0" locked="0" layoutInCell="1" allowOverlap="1" wp14:anchorId="0842DFF6" wp14:editId="706A1528">
                 <wp:simplePos x="0" y="0"/>
                 <wp:positionH relativeFrom="column">
                   <wp:posOffset>3413760</wp:posOffset>
@@ -3935,7 +3935,7 @@
         <mc:AlternateContent>
           <mc:Choice Requires="wps">
             <w:drawing>
-              <wp:anchor distT="0" distB="0" distL="114300" distR="114300" simplePos="0" relativeHeight="251885568" behindDoc="0" locked="0" layoutInCell="1" allowOverlap="1" wp14:anchorId="58FF1ED1" wp14:editId="5FB344B1">
+              <wp:anchor distT="0" distB="0" distL="114300" distR="114300" simplePos="0" relativeHeight="251658378" behindDoc="0" locked="0" layoutInCell="1" allowOverlap="1" wp14:anchorId="58FF1ED1" wp14:editId="5FB344B1">
                 <wp:simplePos x="0" y="0"/>
                 <wp:positionH relativeFrom="column">
                   <wp:posOffset>2825762</wp:posOffset>
@@ -4018,7 +4018,7 @@
         <mc:AlternateContent>
           <mc:Choice Requires="wps">
             <w:drawing>
-              <wp:anchor distT="0" distB="0" distL="114300" distR="114300" simplePos="0" relativeHeight="251642864" behindDoc="0" locked="0" layoutInCell="1" allowOverlap="1" wp14:anchorId="2ABF2DFF" wp14:editId="2A2FE3F0">
+              <wp:anchor distT="0" distB="0" distL="114300" distR="114300" simplePos="0" relativeHeight="251658251" behindDoc="0" locked="0" layoutInCell="1" allowOverlap="1" wp14:anchorId="2ABF2DFF" wp14:editId="2A2FE3F0">
                 <wp:simplePos x="0" y="0"/>
                 <wp:positionH relativeFrom="page">
                   <wp:posOffset>5000931</wp:posOffset>
@@ -4082,7 +4082,7 @@
           </mc:Choice>
           <mc:Fallback>
             <w:pict>
-              <v:shape w14:anchorId="2ABF2DFF" id="Zone de texte 184" o:spid="_x0000_s1047" type="#_x0000_t202" style="position:absolute;margin-left:393.75pt;margin-top:109.25pt;width:192.6pt;height:35.75pt;z-index:251642864;visibility:visible;mso-wrap-style:square;mso-width-percent:0;mso-height-percent:0;mso-wrap-distance-left:9pt;mso-wrap-distance-top:0;mso-wrap-distance-right:9pt;mso-wrap-distance-bottom:0;mso-position-horizontal:absolute;mso-position-horizontal-relative:page;mso-position-vertical:absolute;mso-position-vertical-relative:text;mso-width-percent:0;mso-height-percent:0;mso-width-relative:margin;mso-height-relative:margin;v-text-anchor:top" o:gfxdata="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" fillcolor="white [3201]" stroked="f" strokeweight=".5pt">
+              <v:shape w14:anchorId="2ABF2DFF" id="Zone de texte 184" o:spid="_x0000_s1047" type="#_x0000_t202" style="position:absolute;margin-left:393.75pt;margin-top:109.25pt;width:192.6pt;height:35.75pt;z-index:251658251;visibility:visible;mso-wrap-style:square;mso-width-percent:0;mso-height-percent:0;mso-wrap-distance-left:9pt;mso-wrap-distance-top:0;mso-wrap-distance-right:9pt;mso-wrap-distance-bottom:0;mso-position-horizontal:absolute;mso-position-horizontal-relative:page;mso-position-vertical:absolute;mso-position-vertical-relative:text;mso-width-percent:0;mso-height-percent:0;mso-width-relative:margin;mso-height-relative:margin;v-text-anchor:top" o:gfxdata="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" fillcolor="white [3201]" stroked="f" strokeweight=".5pt">
                 <v:textbox>
                   <w:txbxContent>
                     <w:p>
@@ -4108,7 +4108,7 @@
         <mc:AlternateContent>
           <mc:Choice Requires="wps">
             <w:drawing>
-              <wp:anchor distT="0" distB="0" distL="114300" distR="114300" simplePos="0" relativeHeight="251643889" behindDoc="0" locked="0" layoutInCell="1" allowOverlap="1" wp14:anchorId="352FC13A" wp14:editId="177A229C">
+              <wp:anchor distT="0" distB="0" distL="114300" distR="114300" simplePos="0" relativeHeight="251658252" behindDoc="0" locked="0" layoutInCell="1" allowOverlap="1" wp14:anchorId="352FC13A" wp14:editId="177A229C">
                 <wp:simplePos x="0" y="0"/>
                 <wp:positionH relativeFrom="page">
                   <wp:posOffset>5012055</wp:posOffset>
@@ -4178,7 +4178,7 @@
           </mc:Choice>
           <mc:Fallback>
             <w:pict>
-              <v:shape w14:anchorId="352FC13A" id="Zone de texte 183" o:spid="_x0000_s1048" type="#_x0000_t202" style="position:absolute;margin-left:394.65pt;margin-top:74.1pt;width:192.6pt;height:35.75pt;z-index:251643889;visibility:visible;mso-wrap-style:square;mso-width-percent:0;mso-height-percent:0;mso-wrap-distance-left:9pt;mso-wrap-distance-top:0;mso-wrap-distance-right:9pt;mso-wrap-distance-bottom:0;mso-position-horizontal:absolute;mso-position-horizontal-relative:page;mso-position-vertical:absolute;mso-position-vertical-relative:text;mso-width-percent:0;mso-height-percent:0;mso-width-relative:margin;mso-height-relative:margin;v-text-anchor:top" o:gfxdata="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" fillcolor="white [3201]" stroked="f" strokeweight=".5pt">
+              <v:shape w14:anchorId="352FC13A" id="Zone de texte 183" o:spid="_x0000_s1048" type="#_x0000_t202" style="position:absolute;margin-left:394.65pt;margin-top:74.1pt;width:192.6pt;height:35.75pt;z-index:251658252;visibility:visible;mso-wrap-style:square;mso-width-percent:0;mso-height-percent:0;mso-wrap-distance-left:9pt;mso-wrap-distance-top:0;mso-wrap-distance-right:9pt;mso-wrap-distance-bottom:0;mso-position-horizontal:absolute;mso-position-horizontal-relative:page;mso-position-vertical:absolute;mso-position-vertical-relative:text;mso-width-percent:0;mso-height-percent:0;mso-width-relative:margin;mso-height-relative:margin;v-text-anchor:top" o:gfxdata="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" fillcolor="white [3201]" stroked="f" strokeweight=".5pt">
                 <v:textbox>
                   <w:txbxContent>
                     <w:p>
@@ -4210,7 +4210,7 @@
         <mc:AlternateContent>
           <mc:Choice Requires="wps">
             <w:drawing>
-              <wp:anchor distT="0" distB="0" distL="114300" distR="114300" simplePos="0" relativeHeight="251644914" behindDoc="0" locked="0" layoutInCell="1" allowOverlap="1" wp14:anchorId="5A398F67" wp14:editId="2919807A">
+              <wp:anchor distT="0" distB="0" distL="114300" distR="114300" simplePos="0" relativeHeight="251658253" behindDoc="0" locked="0" layoutInCell="1" allowOverlap="1" wp14:anchorId="5A398F67" wp14:editId="2919807A">
                 <wp:simplePos x="0" y="0"/>
                 <wp:positionH relativeFrom="page">
                   <wp:posOffset>4999165</wp:posOffset>
@@ -4271,7 +4271,7 @@
           </mc:Choice>
           <mc:Fallback>
             <w:pict>
-              <v:shape w14:anchorId="5A398F67" id="Zone de texte 182" o:spid="_x0000_s1049" type="#_x0000_t202" style="position:absolute;margin-left:393.65pt;margin-top:51.55pt;width:192.6pt;height:18.9pt;z-index:251644914;visibility:visible;mso-wrap-style:square;mso-width-percent:0;mso-height-percent:0;mso-wrap-distance-left:9pt;mso-wrap-distance-top:0;mso-wrap-distance-right:9pt;mso-wrap-distance-bottom:0;mso-position-horizontal:absolute;mso-position-horizontal-relative:page;mso-position-vertical:absolute;mso-position-vertical-relative:text;mso-width-percent:0;mso-height-percent:0;mso-width-relative:margin;mso-height-relative:margin;v-text-anchor:top" o:gfxdata="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" fillcolor="white [3201]" stroked="f" strokeweight=".5pt">
+              <v:shape w14:anchorId="5A398F67" id="Zone de texte 182" o:spid="_x0000_s1049" type="#_x0000_t202" style="position:absolute;margin-left:393.65pt;margin-top:51.55pt;width:192.6pt;height:18.9pt;z-index:251658253;visibility:visible;mso-wrap-style:square;mso-width-percent:0;mso-height-percent:0;mso-wrap-distance-left:9pt;mso-wrap-distance-top:0;mso-wrap-distance-right:9pt;mso-wrap-distance-bottom:0;mso-position-horizontal:absolute;mso-position-horizontal-relative:page;mso-position-vertical:absolute;mso-position-vertical-relative:text;mso-width-percent:0;mso-height-percent:0;mso-width-relative:margin;mso-height-relative:margin;v-text-anchor:top" o:gfxdata="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" fillcolor="white [3201]" stroked="f" strokeweight=".5pt">
                 <v:textbox>
                   <w:txbxContent>
                     <w:p>
@@ -4294,7 +4294,7 @@
         <mc:AlternateContent>
           <mc:Choice Requires="wps">
             <w:drawing>
-              <wp:anchor distT="0" distB="0" distL="114300" distR="114300" simplePos="0" relativeHeight="251827200" behindDoc="0" locked="0" layoutInCell="1" allowOverlap="1" wp14:anchorId="2A8E656E" wp14:editId="7D08FC2F">
+              <wp:anchor distT="0" distB="0" distL="114300" distR="114300" simplePos="0" relativeHeight="251658342" behindDoc="0" locked="0" layoutInCell="1" allowOverlap="1" wp14:anchorId="2A8E656E" wp14:editId="7D08FC2F">
                 <wp:simplePos x="0" y="0"/>
                 <wp:positionH relativeFrom="column">
                   <wp:posOffset>1365166</wp:posOffset>
@@ -4355,7 +4355,7 @@
         <mc:AlternateContent>
           <mc:Choice Requires="wps">
             <w:drawing>
-              <wp:anchor distT="0" distB="0" distL="114300" distR="114300" simplePos="0" relativeHeight="251825152" behindDoc="0" locked="0" layoutInCell="1" allowOverlap="1" wp14:anchorId="39F66BE1" wp14:editId="66268F2C">
+              <wp:anchor distT="0" distB="0" distL="114300" distR="114300" simplePos="0" relativeHeight="251658341" behindDoc="0" locked="0" layoutInCell="1" allowOverlap="1" wp14:anchorId="39F66BE1" wp14:editId="66268F2C">
                 <wp:simplePos x="0" y="0"/>
                 <wp:positionH relativeFrom="column">
                   <wp:posOffset>1376192</wp:posOffset>
@@ -4416,7 +4416,7 @@
         <mc:AlternateContent>
           <mc:Choice Requires="wps">
             <w:drawing>
-              <wp:anchor distT="0" distB="0" distL="114300" distR="114300" simplePos="0" relativeHeight="251824128" behindDoc="0" locked="0" layoutInCell="1" allowOverlap="1" wp14:anchorId="72EF4B9C" wp14:editId="3786B621">
+              <wp:anchor distT="0" distB="0" distL="114300" distR="114300" simplePos="0" relativeHeight="251658340" behindDoc="0" locked="0" layoutInCell="1" allowOverlap="1" wp14:anchorId="72EF4B9C" wp14:editId="3786B621">
                 <wp:simplePos x="0" y="0"/>
                 <wp:positionH relativeFrom="column">
                   <wp:posOffset>1906812</wp:posOffset>
@@ -4477,7 +4477,7 @@
         <mc:AlternateContent>
           <mc:Choice Requires="wps">
             <w:drawing>
-              <wp:anchor distT="0" distB="0" distL="114300" distR="114300" simplePos="0" relativeHeight="251795456" behindDoc="0" locked="0" layoutInCell="1" allowOverlap="1" wp14:anchorId="4033DDAB" wp14:editId="3C230686">
+              <wp:anchor distT="0" distB="0" distL="114300" distR="114300" simplePos="0" relativeHeight="251658319" behindDoc="0" locked="0" layoutInCell="1" allowOverlap="1" wp14:anchorId="4033DDAB" wp14:editId="3C230686">
                 <wp:simplePos x="0" y="0"/>
                 <wp:positionH relativeFrom="column">
                   <wp:posOffset>-233045</wp:posOffset>
@@ -4540,7 +4540,7 @@
         <mc:AlternateContent>
           <mc:Choice Requires="wps">
             <w:drawing>
-              <wp:anchor distT="0" distB="0" distL="114300" distR="114300" simplePos="0" relativeHeight="251669504" behindDoc="0" locked="0" layoutInCell="1" allowOverlap="1" wp14:anchorId="67CBFDB2" wp14:editId="3C16DAF2">
+              <wp:anchor distT="0" distB="0" distL="114300" distR="114300" simplePos="0" relativeHeight="251658267" behindDoc="0" locked="0" layoutInCell="1" allowOverlap="1" wp14:anchorId="67CBFDB2" wp14:editId="3C16DAF2">
                 <wp:simplePos x="0" y="0"/>
                 <wp:positionH relativeFrom="column">
                   <wp:posOffset>2654438</wp:posOffset>
@@ -4665,7 +4665,7 @@
         <mc:AlternateContent>
           <mc:Choice Requires="wps">
             <w:drawing>
-              <wp:anchor distT="0" distB="0" distL="114300" distR="114300" simplePos="0" relativeHeight="251654139" behindDoc="0" locked="0" layoutInCell="1" allowOverlap="1" wp14:anchorId="5A83F84F" wp14:editId="3B052BEC">
+              <wp:anchor distT="0" distB="0" distL="114300" distR="114300" simplePos="0" relativeHeight="251658262" behindDoc="0" locked="0" layoutInCell="1" allowOverlap="1" wp14:anchorId="5A83F84F" wp14:editId="3B052BEC">
                 <wp:simplePos x="0" y="0"/>
                 <wp:positionH relativeFrom="column">
                   <wp:posOffset>1986087</wp:posOffset>
@@ -4726,7 +4726,7 @@
           </mc:Choice>
           <mc:Fallback>
             <w:pict>
-              <v:shape w14:anchorId="5A83F84F" id="Zone de texte 75" o:spid="_x0000_s1050" type="#_x0000_t202" style="position:absolute;margin-left:156.4pt;margin-top:.35pt;width:81.4pt;height:21.9pt;rotation:-90;z-index:251654139;visibility:visible;mso-wrap-style:square;mso-width-percent:0;mso-height-percent:0;mso-wrap-distance-left:9pt;mso-wrap-distance-top:0;mso-wrap-distance-right:9pt;mso-wrap-distance-bottom:0;mso-position-horizontal:absolute;mso-position-horizontal-relative:text;mso-position-vertical:absolute;mso-position-vertical-relative:text;mso-width-percent:0;mso-height-percent:0;mso-width-relative:margin;mso-height-relative:margin;v-text-anchor:top" o:gfxdata="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" fillcolor="white [3201]" stroked="f" strokeweight=".5pt">
+              <v:shape w14:anchorId="5A83F84F" id="Zone de texte 75" o:spid="_x0000_s1050" type="#_x0000_t202" style="position:absolute;margin-left:156.4pt;margin-top:.35pt;width:81.4pt;height:21.9pt;rotation:-90;z-index:251658262;visibility:visible;mso-wrap-style:square;mso-width-percent:0;mso-height-percent:0;mso-wrap-distance-left:9pt;mso-wrap-distance-top:0;mso-wrap-distance-right:9pt;mso-wrap-distance-bottom:0;mso-position-horizontal:absolute;mso-position-horizontal-relative:text;mso-position-vertical:absolute;mso-position-vertical-relative:text;mso-width-percent:0;mso-height-percent:0;mso-width-relative:margin;mso-height-relative:margin;v-text-anchor:top" o:gfxdata="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" fillcolor="white [3201]" stroked="f" strokeweight=".5pt">
                 <v:textbox>
                   <w:txbxContent>
                     <w:p>
@@ -4750,7 +4750,7 @@
         <mc:AlternateContent>
           <mc:Choice Requires="wps">
             <w:drawing>
-              <wp:anchor distT="0" distB="0" distL="114300" distR="114300" simplePos="0" relativeHeight="251717632" behindDoc="0" locked="0" layoutInCell="1" allowOverlap="1" wp14:anchorId="08E91E01" wp14:editId="1CF72E80">
+              <wp:anchor distT="0" distB="0" distL="114300" distR="114300" simplePos="0" relativeHeight="251658278" behindDoc="0" locked="0" layoutInCell="1" allowOverlap="1" wp14:anchorId="08E91E01" wp14:editId="1CF72E80">
                 <wp:simplePos x="0" y="0"/>
                 <wp:positionH relativeFrom="column">
                   <wp:posOffset>-1153519</wp:posOffset>
@@ -4827,7 +4827,7 @@
         <mc:AlternateContent>
           <mc:Choice Requires="wps">
             <w:drawing>
-              <wp:anchor distT="0" distB="0" distL="114300" distR="114300" simplePos="0" relativeHeight="251649014" behindDoc="0" locked="0" layoutInCell="1" allowOverlap="1" wp14:anchorId="3A16B6C2" wp14:editId="03A91222">
+              <wp:anchor distT="0" distB="0" distL="114300" distR="114300" simplePos="0" relativeHeight="251658257" behindDoc="0" locked="0" layoutInCell="1" allowOverlap="1" wp14:anchorId="3A16B6C2" wp14:editId="03A91222">
                 <wp:simplePos x="0" y="0"/>
                 <wp:positionH relativeFrom="margin">
                   <wp:posOffset>2413954</wp:posOffset>
@@ -4888,7 +4888,7 @@
           </mc:Choice>
           <mc:Fallback>
             <w:pict>
-              <v:shape w14:anchorId="3A16B6C2" id="Zone de texte 94" o:spid="_x0000_s1051" type="#_x0000_t202" style="position:absolute;margin-left:190.1pt;margin-top:168.05pt;width:64.95pt;height:34.05pt;rotation:-90;z-index:251649014;visibility:visible;mso-wrap-style:square;mso-width-percent:0;mso-height-percent:0;mso-wrap-distance-left:9pt;mso-wrap-distance-top:0;mso-wrap-distance-right:9pt;mso-wrap-distance-bottom:0;mso-position-horizontal:absolute;mso-position-horizontal-relative:margin;mso-position-vertical:absolute;mso-position-vertical-relative:text;mso-width-percent:0;mso-height-percent:0;mso-width-relative:margin;mso-height-relative:margin;v-text-anchor:top" o:gfxdata="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" fillcolor="white [3201]" stroked="f" strokeweight=".5pt">
+              <v:shape w14:anchorId="3A16B6C2" id="Zone de texte 94" o:spid="_x0000_s1051" type="#_x0000_t202" style="position:absolute;margin-left:190.1pt;margin-top:168.05pt;width:64.95pt;height:34.05pt;rotation:-90;z-index:251658257;visibility:visible;mso-wrap-style:square;mso-width-percent:0;mso-height-percent:0;mso-wrap-distance-left:9pt;mso-wrap-distance-top:0;mso-wrap-distance-right:9pt;mso-wrap-distance-bottom:0;mso-position-horizontal:absolute;mso-position-horizontal-relative:margin;mso-position-vertical:absolute;mso-position-vertical-relative:text;mso-width-percent:0;mso-height-percent:0;mso-width-relative:margin;mso-height-relative:margin;v-text-anchor:top" o:gfxdata="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" fillcolor="white [3201]" stroked="f" strokeweight=".5pt">
                 <v:textbox>
                   <w:txbxContent>
                     <w:p>
@@ -4911,7 +4911,7 @@
         <mc:AlternateContent>
           <mc:Choice Requires="wps">
             <w:drawing>
-              <wp:anchor distT="0" distB="0" distL="114300" distR="114300" simplePos="0" relativeHeight="251809792" behindDoc="0" locked="0" layoutInCell="1" allowOverlap="1" wp14:anchorId="79CA8E3B" wp14:editId="410CF6F3">
+              <wp:anchor distT="0" distB="0" distL="114300" distR="114300" simplePos="0" relativeHeight="251658330" behindDoc="0" locked="0" layoutInCell="1" allowOverlap="1" wp14:anchorId="79CA8E3B" wp14:editId="410CF6F3">
                 <wp:simplePos x="0" y="0"/>
                 <wp:positionH relativeFrom="column">
                   <wp:posOffset>1829435</wp:posOffset>
@@ -4985,7 +4985,7 @@
         <mc:AlternateContent>
           <mc:Choice Requires="wps">
             <w:drawing>
-              <wp:anchor distT="0" distB="0" distL="114300" distR="114300" simplePos="0" relativeHeight="251650039" behindDoc="0" locked="0" layoutInCell="1" allowOverlap="1" wp14:anchorId="6EC5C5F8" wp14:editId="7E3B6FA1">
+              <wp:anchor distT="0" distB="0" distL="114300" distR="114300" simplePos="0" relativeHeight="251658258" behindDoc="0" locked="0" layoutInCell="1" allowOverlap="1" wp14:anchorId="6EC5C5F8" wp14:editId="7E3B6FA1">
                 <wp:simplePos x="0" y="0"/>
                 <wp:positionH relativeFrom="margin">
                   <wp:posOffset>1417003</wp:posOffset>
@@ -5046,7 +5046,7 @@
           </mc:Choice>
           <mc:Fallback>
             <w:pict>
-              <v:shape w14:anchorId="6EC5C5F8" id="Zone de texte 93" o:spid="_x0000_s1052" type="#_x0000_t202" style="position:absolute;margin-left:111.6pt;margin-top:182.25pt;width:100.15pt;height:21.9pt;rotation:-90;z-index:251650039;visibility:visible;mso-wrap-style:square;mso-width-percent:0;mso-height-percent:0;mso-wrap-distance-left:9pt;mso-wrap-distance-top:0;mso-wrap-distance-right:9pt;mso-wrap-distance-bottom:0;mso-position-horizontal:absolute;mso-position-horizontal-relative:margin;mso-position-vertical:absolute;mso-position-vertical-relative:text;mso-width-percent:0;mso-height-percent:0;mso-width-relative:margin;mso-height-relative:margin;v-text-anchor:top" o:gfxdata="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" fillcolor="white [3201]" stroked="f" strokeweight=".5pt">
+              <v:shape w14:anchorId="6EC5C5F8" id="Zone de texte 93" o:spid="_x0000_s1052" type="#_x0000_t202" style="position:absolute;margin-left:111.6pt;margin-top:182.25pt;width:100.15pt;height:21.9pt;rotation:-90;z-index:251658258;visibility:visible;mso-wrap-style:square;mso-width-percent:0;mso-height-percent:0;mso-wrap-distance-left:9pt;mso-wrap-distance-top:0;mso-wrap-distance-right:9pt;mso-wrap-distance-bottom:0;mso-position-horizontal:absolute;mso-position-horizontal-relative:margin;mso-position-vertical:absolute;mso-position-vertical-relative:text;mso-width-percent:0;mso-height-percent:0;mso-width-relative:margin;mso-height-relative:margin;v-text-anchor:top" o:gfxdata="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" fillcolor="white [3201]" stroked="f" strokeweight=".5pt">
                 <v:textbox>
                   <w:txbxContent>
                     <w:p>
@@ -5069,7 +5069,7 @@
         <mc:AlternateContent>
           <mc:Choice Requires="wps">
             <w:drawing>
-              <wp:anchor distT="0" distB="0" distL="114300" distR="114300" simplePos="0" relativeHeight="251810816" behindDoc="0" locked="0" layoutInCell="1" allowOverlap="1" wp14:anchorId="77B2BBEF" wp14:editId="7192B706">
+              <wp:anchor distT="0" distB="0" distL="114300" distR="114300" simplePos="0" relativeHeight="251658331" behindDoc="0" locked="0" layoutInCell="1" allowOverlap="1" wp14:anchorId="77B2BBEF" wp14:editId="7192B706">
                 <wp:simplePos x="0" y="0"/>
                 <wp:positionH relativeFrom="column">
                   <wp:posOffset>-226378</wp:posOffset>
@@ -5132,7 +5132,7 @@
         <mc:AlternateContent>
           <mc:Choice Requires="wps">
             <w:drawing>
-              <wp:anchor distT="0" distB="0" distL="114300" distR="114300" simplePos="0" relativeHeight="251726848" behindDoc="0" locked="0" layoutInCell="1" allowOverlap="1" wp14:anchorId="5135D1A5" wp14:editId="1912E9E6">
+              <wp:anchor distT="0" distB="0" distL="114300" distR="114300" simplePos="0" relativeHeight="251658283" behindDoc="0" locked="0" layoutInCell="1" allowOverlap="1" wp14:anchorId="5135D1A5" wp14:editId="1912E9E6">
                 <wp:simplePos x="0" y="0"/>
                 <wp:positionH relativeFrom="column">
                   <wp:posOffset>992615</wp:posOffset>
@@ -5198,7 +5198,7 @@
         <mc:AlternateContent>
           <mc:Choice Requires="wps">
             <w:drawing>
-              <wp:anchor distT="0" distB="0" distL="114300" distR="114300" simplePos="0" relativeHeight="251653114" behindDoc="0" locked="0" layoutInCell="1" allowOverlap="1" wp14:anchorId="167A5718" wp14:editId="2BDAD843">
+              <wp:anchor distT="0" distB="0" distL="114300" distR="114300" simplePos="0" relativeHeight="251658261" behindDoc="0" locked="0" layoutInCell="1" allowOverlap="1" wp14:anchorId="167A5718" wp14:editId="2BDAD843">
                 <wp:simplePos x="0" y="0"/>
                 <wp:positionH relativeFrom="margin">
                   <wp:posOffset>-1399084</wp:posOffset>
@@ -5259,7 +5259,7 @@
           </mc:Choice>
           <mc:Fallback>
             <w:pict>
-              <v:shape w14:anchorId="167A5718" id="Zone de texte 78" o:spid="_x0000_s1053" type="#_x0000_t202" style="position:absolute;margin-left:-110.15pt;margin-top:42.8pt;width:155.25pt;height:21.9pt;rotation:-90;z-index:251653114;visibility:visible;mso-wrap-style:square;mso-width-percent:0;mso-height-percent:0;mso-wrap-distance-left:9pt;mso-wrap-distance-top:0;mso-wrap-distance-right:9pt;mso-wrap-distance-bottom:0;mso-position-horizontal:absolute;mso-position-horizontal-relative:margin;mso-position-vertical:absolute;mso-position-vertical-relative:text;mso-width-percent:0;mso-height-percent:0;mso-width-relative:margin;mso-height-relative:margin;v-text-anchor:top" o:gfxdata="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" fillcolor="white [3201]" stroked="f" strokeweight=".5pt">
+              <v:shape w14:anchorId="167A5718" id="Zone de texte 78" o:spid="_x0000_s1053" type="#_x0000_t202" style="position:absolute;margin-left:-110.15pt;margin-top:42.8pt;width:155.25pt;height:21.9pt;rotation:-90;z-index:251658261;visibility:visible;mso-wrap-style:square;mso-width-percent:0;mso-height-percent:0;mso-wrap-distance-left:9pt;mso-wrap-distance-top:0;mso-wrap-distance-right:9pt;mso-wrap-distance-bottom:0;mso-position-horizontal:absolute;mso-position-horizontal-relative:margin;mso-position-vertical:absolute;mso-position-vertical-relative:text;mso-width-percent:0;mso-height-percent:0;mso-width-relative:margin;mso-height-relative:margin;v-text-anchor:top" o:gfxdata="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" fillcolor="white [3201]" stroked="f" strokeweight=".5pt">
                 <v:textbox>
                   <w:txbxContent>
                     <w:p>
@@ -5282,7 +5282,7 @@
         <mc:AlternateContent>
           <mc:Choice Requires="wps">
             <w:drawing>
-              <wp:anchor distT="0" distB="0" distL="114300" distR="114300" simplePos="0" relativeHeight="251672576" behindDoc="0" locked="0" layoutInCell="1" allowOverlap="1" wp14:anchorId="0FBE701E" wp14:editId="21492AB1">
+              <wp:anchor distT="0" distB="0" distL="114300" distR="114300" simplePos="0" relativeHeight="251658268" behindDoc="0" locked="0" layoutInCell="1" allowOverlap="1" wp14:anchorId="0FBE701E" wp14:editId="21492AB1">
                 <wp:simplePos x="0" y="0"/>
                 <wp:positionH relativeFrom="column">
                   <wp:posOffset>2169372</wp:posOffset>
@@ -5404,7 +5404,7 @@
         <mc:AlternateContent>
           <mc:Choice Requires="wps">
             <w:drawing>
-              <wp:anchor distT="0" distB="0" distL="114300" distR="114300" simplePos="0" relativeHeight="251884544" behindDoc="0" locked="0" layoutInCell="1" allowOverlap="1" wp14:anchorId="17FD069B" wp14:editId="1C16C699">
+              <wp:anchor distT="0" distB="0" distL="114300" distR="114300" simplePos="0" relativeHeight="251658377" behindDoc="0" locked="0" layoutInCell="1" allowOverlap="1" wp14:anchorId="17FD069B" wp14:editId="1C16C699">
                 <wp:simplePos x="0" y="0"/>
                 <wp:positionH relativeFrom="column">
                   <wp:posOffset>3720723</wp:posOffset>
@@ -5473,7 +5473,7 @@
         <mc:AlternateContent>
           <mc:Choice Requires="wps">
             <w:drawing>
-              <wp:anchor distT="0" distB="0" distL="114300" distR="114300" simplePos="0" relativeHeight="251808768" behindDoc="0" locked="0" layoutInCell="1" allowOverlap="1" wp14:anchorId="6D95BB19" wp14:editId="04FA1A5A">
+              <wp:anchor distT="0" distB="0" distL="114300" distR="114300" simplePos="0" relativeHeight="251658329" behindDoc="0" locked="0" layoutInCell="1" allowOverlap="1" wp14:anchorId="6D95BB19" wp14:editId="04FA1A5A">
                 <wp:simplePos x="0" y="0"/>
                 <wp:positionH relativeFrom="column">
                   <wp:posOffset>-44268</wp:posOffset>
@@ -5542,7 +5542,7 @@
         <mc:AlternateContent>
           <mc:Choice Requires="wps">
             <w:drawing>
-              <wp:anchor distT="0" distB="0" distL="114300" distR="114300" simplePos="0" relativeHeight="251728896" behindDoc="0" locked="0" layoutInCell="1" allowOverlap="1" wp14:anchorId="5F55439E" wp14:editId="58640EE0">
+              <wp:anchor distT="0" distB="0" distL="114300" distR="114300" simplePos="0" relativeHeight="251658284" behindDoc="0" locked="0" layoutInCell="1" allowOverlap="1" wp14:anchorId="5F55439E" wp14:editId="58640EE0">
                 <wp:simplePos x="0" y="0"/>
                 <wp:positionH relativeFrom="column">
                   <wp:posOffset>-111760</wp:posOffset>
@@ -5605,7 +5605,7 @@
         <mc:AlternateContent>
           <mc:Choice Requires="wps">
             <w:drawing>
-              <wp:anchor distT="0" distB="0" distL="114300" distR="114300" simplePos="0" relativeHeight="251807744" behindDoc="0" locked="0" layoutInCell="1" allowOverlap="1" wp14:anchorId="3B5958F1" wp14:editId="4E94DEE8">
+              <wp:anchor distT="0" distB="0" distL="114300" distR="114300" simplePos="0" relativeHeight="251658328" behindDoc="0" locked="0" layoutInCell="1" allowOverlap="1" wp14:anchorId="3B5958F1" wp14:editId="4E94DEE8">
                 <wp:simplePos x="0" y="0"/>
                 <wp:positionH relativeFrom="column">
                   <wp:posOffset>2186494</wp:posOffset>
@@ -5671,7 +5671,7 @@
         <mc:AlternateContent>
           <mc:Choice Requires="wps">
             <w:drawing>
-              <wp:anchor distT="0" distB="0" distL="114300" distR="114300" simplePos="0" relativeHeight="251764736" behindDoc="0" locked="0" layoutInCell="1" allowOverlap="1" wp14:anchorId="70D2FA7B" wp14:editId="02656464">
+              <wp:anchor distT="0" distB="0" distL="114300" distR="114300" simplePos="0" relativeHeight="251658302" behindDoc="0" locked="0" layoutInCell="1" allowOverlap="1" wp14:anchorId="70D2FA7B" wp14:editId="02656464">
                 <wp:simplePos x="0" y="0"/>
                 <wp:positionH relativeFrom="column">
                   <wp:posOffset>1896304</wp:posOffset>
@@ -5732,7 +5732,7 @@
           </mc:Choice>
           <mc:Fallback>
             <w:pict>
-              <v:shape w14:anchorId="70D2FA7B" id="Zone de texte 127" o:spid="_x0000_s1054" type="#_x0000_t202" style="position:absolute;margin-left:149.3pt;margin-top:145.25pt;width:85.45pt;height:21.9pt;z-index:251764736;visibility:visible;mso-wrap-style:square;mso-width-percent:0;mso-height-percent:0;mso-wrap-distance-left:9pt;mso-wrap-distance-top:0;mso-wrap-distance-right:9pt;mso-wrap-distance-bottom:0;mso-position-horizontal:absolute;mso-position-horizontal-relative:text;mso-position-vertical:absolute;mso-position-vertical-relative:text;mso-width-percent:0;mso-height-percent:0;mso-width-relative:margin;mso-height-relative:margin;v-text-anchor:top" o:gfxdata="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" fillcolor="white [3201]" stroked="f" strokeweight=".5pt">
+              <v:shape w14:anchorId="70D2FA7B" id="Zone de texte 127" o:spid="_x0000_s1054" type="#_x0000_t202" style="position:absolute;margin-left:149.3pt;margin-top:145.25pt;width:85.45pt;height:21.9pt;z-index:251658302;visibility:visible;mso-wrap-style:square;mso-width-percent:0;mso-height-percent:0;mso-wrap-distance-left:9pt;mso-wrap-distance-top:0;mso-wrap-distance-right:9pt;mso-wrap-distance-bottom:0;mso-position-horizontal:absolute;mso-position-horizontal-relative:text;mso-position-vertical:absolute;mso-position-vertical-relative:text;mso-width-percent:0;mso-height-percent:0;mso-width-relative:margin;mso-height-relative:margin;v-text-anchor:top" o:gfxdata="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" fillcolor="white [3201]" stroked="f" strokeweight=".5pt">
                 <v:textbox>
                   <w:txbxContent>
                     <w:p>
@@ -5754,7 +5754,7 @@
         <mc:AlternateContent>
           <mc:Choice Requires="wps">
             <w:drawing>
-              <wp:anchor distT="0" distB="0" distL="114300" distR="114300" simplePos="0" relativeHeight="251652089" behindDoc="0" locked="0" layoutInCell="1" allowOverlap="1" wp14:anchorId="7042E56C" wp14:editId="4C8F000B">
+              <wp:anchor distT="0" distB="0" distL="114300" distR="114300" simplePos="0" relativeHeight="251658260" behindDoc="0" locked="0" layoutInCell="1" allowOverlap="1" wp14:anchorId="7042E56C" wp14:editId="4C8F000B">
                 <wp:simplePos x="0" y="0"/>
                 <wp:positionH relativeFrom="margin">
                   <wp:posOffset>-1150221</wp:posOffset>
@@ -5815,7 +5815,7 @@
           </mc:Choice>
           <mc:Fallback>
             <w:pict>
-              <v:shape w14:anchorId="7042E56C" id="Zone de texte 79" o:spid="_x0000_s1055" type="#_x0000_t202" style="position:absolute;margin-left:-90.55pt;margin-top:49.05pt;width:143.05pt;height:21.9pt;rotation:-90;z-index:251652089;visibility:visible;mso-wrap-style:square;mso-width-percent:0;mso-height-percent:0;mso-wrap-distance-left:9pt;mso-wrap-distance-top:0;mso-wrap-distance-right:9pt;mso-wrap-distance-bottom:0;mso-position-horizontal:absolute;mso-position-horizontal-relative:margin;mso-position-vertical:absolute;mso-position-vertical-relative:text;mso-width-percent:0;mso-height-percent:0;mso-width-relative:margin;mso-height-relative:margin;v-text-anchor:top" o:gfxdata="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" fillcolor="white [3201]" stroked="f" strokeweight=".5pt">
+              <v:shape w14:anchorId="7042E56C" id="Zone de texte 79" o:spid="_x0000_s1055" type="#_x0000_t202" style="position:absolute;margin-left:-90.55pt;margin-top:49.05pt;width:143.05pt;height:21.9pt;rotation:-90;z-index:251658260;visibility:visible;mso-wrap-style:square;mso-width-percent:0;mso-height-percent:0;mso-wrap-distance-left:9pt;mso-wrap-distance-top:0;mso-wrap-distance-right:9pt;mso-wrap-distance-bottom:0;mso-position-horizontal:absolute;mso-position-horizontal-relative:margin;mso-position-vertical:absolute;mso-position-vertical-relative:text;mso-width-percent:0;mso-height-percent:0;mso-width-relative:margin;mso-height-relative:margin;v-text-anchor:top" o:gfxdata="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" fillcolor="white [3201]" stroked="f" strokeweight=".5pt">
                 <v:textbox>
                   <w:txbxContent>
                     <w:p>
@@ -5838,7 +5838,7 @@
         <mc:AlternateContent>
           <mc:Choice Requires="wps">
             <w:drawing>
-              <wp:anchor distT="0" distB="0" distL="114300" distR="114300" simplePos="0" relativeHeight="251725824" behindDoc="0" locked="0" layoutInCell="1" allowOverlap="1" wp14:anchorId="3D943ECD" wp14:editId="7175C5A8">
+              <wp:anchor distT="0" distB="0" distL="114300" distR="114300" simplePos="0" relativeHeight="251658282" behindDoc="0" locked="0" layoutInCell="1" allowOverlap="1" wp14:anchorId="3D943ECD" wp14:editId="7175C5A8">
                 <wp:simplePos x="0" y="0"/>
                 <wp:positionH relativeFrom="column">
                   <wp:posOffset>-1037962</wp:posOffset>
@@ -5912,7 +5912,7 @@
         <mc:AlternateContent>
           <mc:Choice Requires="wps">
             <w:drawing>
-              <wp:anchor distT="0" distB="0" distL="114300" distR="114300" simplePos="0" relativeHeight="251675648" behindDoc="0" locked="0" layoutInCell="1" allowOverlap="1" wp14:anchorId="225AFD42" wp14:editId="4A9E8D12">
+              <wp:anchor distT="0" distB="0" distL="114300" distR="114300" simplePos="0" relativeHeight="251658269" behindDoc="0" locked="0" layoutInCell="1" allowOverlap="1" wp14:anchorId="225AFD42" wp14:editId="4A9E8D12">
                 <wp:simplePos x="0" y="0"/>
                 <wp:positionH relativeFrom="column">
                   <wp:posOffset>1829825</wp:posOffset>
@@ -5978,7 +5978,7 @@
         <mc:AlternateContent>
           <mc:Choice Requires="wps">
             <w:drawing>
-              <wp:anchor distT="0" distB="0" distL="114300" distR="114300" simplePos="0" relativeHeight="251668480" behindDoc="0" locked="0" layoutInCell="1" allowOverlap="1" wp14:anchorId="11578065" wp14:editId="74E82AA6">
+              <wp:anchor distT="0" distB="0" distL="114300" distR="114300" simplePos="0" relativeHeight="251658266" behindDoc="0" locked="0" layoutInCell="1" allowOverlap="1" wp14:anchorId="11578065" wp14:editId="74E82AA6">
                 <wp:simplePos x="0" y="0"/>
                 <wp:positionH relativeFrom="column">
                   <wp:posOffset>3423920</wp:posOffset>
@@ -6106,7 +6106,7 @@
         <mc:AlternateContent>
           <mc:Choice Requires="wps">
             <w:drawing>
-              <wp:anchor distT="0" distB="0" distL="114300" distR="114300" simplePos="0" relativeHeight="251630564" behindDoc="0" locked="0" layoutInCell="1" allowOverlap="1" wp14:anchorId="7AB1D4F7" wp14:editId="434A0A19">
+              <wp:anchor distT="0" distB="0" distL="114300" distR="114300" simplePos="0" relativeHeight="251658240" behindDoc="0" locked="0" layoutInCell="1" allowOverlap="1" wp14:anchorId="7AB1D4F7" wp14:editId="434A0A19">
                 <wp:simplePos x="0" y="0"/>
                 <wp:positionH relativeFrom="column">
                   <wp:posOffset>3738608</wp:posOffset>
@@ -6170,7 +6170,7 @@
           </mc:Choice>
           <mc:Fallback>
             <w:pict>
-              <v:shape w14:anchorId="7AB1D4F7" id="Zone de texte 47" o:spid="_x0000_s1056" type="#_x0000_t202" style="position:absolute;margin-left:294.4pt;margin-top:103.2pt;width:130.5pt;height:51.7pt;z-index:251630564;visibility:visible;mso-wrap-style:square;mso-width-percent:0;mso-height-percent:0;mso-wrap-distance-left:9pt;mso-wrap-distance-top:0;mso-wrap-distance-right:9pt;mso-wrap-distance-bottom:0;mso-position-horizontal:absolute;mso-position-horizontal-relative:text;mso-position-vertical:absolute;mso-position-vertical-relative:text;mso-width-percent:0;mso-height-percent:0;mso-width-relative:margin;mso-height-relative:margin;v-text-anchor:top" o:gfxdata="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" fillcolor="white [3201]" stroked="f" strokeweight=".5pt">
+              <v:shape w14:anchorId="7AB1D4F7" id="Zone de texte 47" o:spid="_x0000_s1056" type="#_x0000_t202" style="position:absolute;margin-left:294.4pt;margin-top:103.2pt;width:130.5pt;height:51.7pt;z-index:251658240;visibility:visible;mso-wrap-style:square;mso-width-percent:0;mso-height-percent:0;mso-wrap-distance-left:9pt;mso-wrap-distance-top:0;mso-wrap-distance-right:9pt;mso-wrap-distance-bottom:0;mso-position-horizontal:absolute;mso-position-horizontal-relative:text;mso-position-vertical:absolute;mso-position-vertical-relative:text;mso-width-percent:0;mso-height-percent:0;mso-width-relative:margin;mso-height-relative:margin;v-text-anchor:top" o:gfxdata="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" fillcolor="white [3201]" stroked="f" strokeweight=".5pt">
                 <v:textbox>
                   <w:txbxContent>
                     <w:p>
@@ -6195,7 +6195,7 @@
         <mc:AlternateContent>
           <mc:Choice Requires="wps">
             <w:drawing>
-              <wp:anchor distT="0" distB="0" distL="114300" distR="114300" simplePos="0" relativeHeight="251719680" behindDoc="0" locked="0" layoutInCell="1" allowOverlap="1" wp14:anchorId="5E400B1A" wp14:editId="2757464A">
+              <wp:anchor distT="0" distB="0" distL="114300" distR="114300" simplePos="0" relativeHeight="251658279" behindDoc="0" locked="0" layoutInCell="1" allowOverlap="1" wp14:anchorId="5E400B1A" wp14:editId="2757464A">
                 <wp:simplePos x="0" y="0"/>
                 <wp:positionH relativeFrom="column">
                   <wp:posOffset>-921559</wp:posOffset>
@@ -6269,7 +6269,7 @@
         <mc:AlternateContent>
           <mc:Choice Requires="wps">
             <w:drawing>
-              <wp:anchor distT="0" distB="0" distL="114300" distR="114300" simplePos="0" relativeHeight="251823104" behindDoc="0" locked="0" layoutInCell="1" allowOverlap="1" wp14:anchorId="4564D9BB" wp14:editId="3031AB19">
+              <wp:anchor distT="0" distB="0" distL="114300" distR="114300" simplePos="0" relativeHeight="251658339" behindDoc="0" locked="0" layoutInCell="1" allowOverlap="1" wp14:anchorId="4564D9BB" wp14:editId="3031AB19">
                 <wp:simplePos x="0" y="0"/>
                 <wp:positionH relativeFrom="column">
                   <wp:posOffset>-142084</wp:posOffset>
@@ -6335,7 +6335,7 @@
         <mc:AlternateContent>
           <mc:Choice Requires="wps">
             <w:drawing>
-              <wp:anchor distT="0" distB="0" distL="114300" distR="114300" simplePos="0" relativeHeight="251645939" behindDoc="0" locked="0" layoutInCell="1" allowOverlap="1" wp14:anchorId="7E85A7F5" wp14:editId="7AEA2278">
+              <wp:anchor distT="0" distB="0" distL="114300" distR="114300" simplePos="0" relativeHeight="251658254" behindDoc="0" locked="0" layoutInCell="1" allowOverlap="1" wp14:anchorId="7E85A7F5" wp14:editId="7AEA2278">
                 <wp:simplePos x="0" y="0"/>
                 <wp:positionH relativeFrom="column">
                   <wp:posOffset>2144616</wp:posOffset>
@@ -6396,7 +6396,7 @@
           </mc:Choice>
           <mc:Fallback>
             <w:pict>
-              <v:shape w14:anchorId="7E85A7F5" id="Zone de texte 126" o:spid="_x0000_s1057" type="#_x0000_t202" style="position:absolute;margin-left:168.85pt;margin-top:145.55pt;width:85.45pt;height:21.9pt;z-index:251645939;visibility:visible;mso-wrap-style:square;mso-width-percent:0;mso-height-percent:0;mso-wrap-distance-left:9pt;mso-wrap-distance-top:0;mso-wrap-distance-right:9pt;mso-wrap-distance-bottom:0;mso-position-horizontal:absolute;mso-position-horizontal-relative:text;mso-position-vertical:absolute;mso-position-vertical-relative:text;mso-width-percent:0;mso-height-percent:0;mso-width-relative:margin;mso-height-relative:margin;v-text-anchor:top" o:gfxdata="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" fillcolor="white [3201]" stroked="f" strokeweight=".5pt">
+              <v:shape w14:anchorId="7E85A7F5" id="Zone de texte 126" o:spid="_x0000_s1057" type="#_x0000_t202" style="position:absolute;margin-left:168.85pt;margin-top:145.55pt;width:85.45pt;height:21.9pt;z-index:251658254;visibility:visible;mso-wrap-style:square;mso-width-percent:0;mso-height-percent:0;mso-wrap-distance-left:9pt;mso-wrap-distance-top:0;mso-wrap-distance-right:9pt;mso-wrap-distance-bottom:0;mso-position-horizontal:absolute;mso-position-horizontal-relative:text;mso-position-vertical:absolute;mso-position-vertical-relative:text;mso-width-percent:0;mso-height-percent:0;mso-width-relative:margin;mso-height-relative:margin;v-text-anchor:top" o:gfxdata="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" fillcolor="white [3201]" stroked="f" strokeweight=".5pt">
                 <v:textbox>
                   <w:txbxContent>
                     <w:p>
@@ -6418,7 +6418,7 @@
         <mc:AlternateContent>
           <mc:Choice Requires="wps">
             <w:drawing>
-              <wp:anchor distT="0" distB="0" distL="114300" distR="114300" simplePos="0" relativeHeight="251651064" behindDoc="0" locked="0" layoutInCell="1" allowOverlap="1" wp14:anchorId="46428B5D" wp14:editId="4625133A">
+              <wp:anchor distT="0" distB="0" distL="114300" distR="114300" simplePos="0" relativeHeight="251658259" behindDoc="0" locked="0" layoutInCell="1" allowOverlap="1" wp14:anchorId="46428B5D" wp14:editId="4625133A">
                 <wp:simplePos x="0" y="0"/>
                 <wp:positionH relativeFrom="margin">
                   <wp:posOffset>-1183874</wp:posOffset>
@@ -6479,7 +6479,7 @@
           </mc:Choice>
           <mc:Fallback>
             <w:pict>
-              <v:shape w14:anchorId="46428B5D" id="Zone de texte 81" o:spid="_x0000_s1058" type="#_x0000_t202" style="position:absolute;margin-left:-93.2pt;margin-top:47.25pt;width:143.05pt;height:21.9pt;rotation:-90;z-index:251651064;visibility:visible;mso-wrap-style:square;mso-width-percent:0;mso-height-percent:0;mso-wrap-distance-left:9pt;mso-wrap-distance-top:0;mso-wrap-distance-right:9pt;mso-wrap-distance-bottom:0;mso-position-horizontal:absolute;mso-position-horizontal-relative:margin;mso-position-vertical:absolute;mso-position-vertical-relative:text;mso-width-percent:0;mso-height-percent:0;mso-width-relative:margin;mso-height-relative:margin;v-text-anchor:top" o:gfxdata="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" fillcolor="white [3201]" stroked="f" strokeweight=".5pt">
+              <v:shape w14:anchorId="46428B5D" id="Zone de texte 81" o:spid="_x0000_s1058" type="#_x0000_t202" style="position:absolute;margin-left:-93.2pt;margin-top:47.25pt;width:143.05pt;height:21.9pt;rotation:-90;z-index:251658259;visibility:visible;mso-wrap-style:square;mso-width-percent:0;mso-height-percent:0;mso-wrap-distance-left:9pt;mso-wrap-distance-top:0;mso-wrap-distance-right:9pt;mso-wrap-distance-bottom:0;mso-position-horizontal:absolute;mso-position-horizontal-relative:margin;mso-position-vertical:absolute;mso-position-vertical-relative:text;mso-width-percent:0;mso-height-percent:0;mso-width-relative:margin;mso-height-relative:margin;v-text-anchor:top" o:gfxdata="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" fillcolor="white [3201]" stroked="f" strokeweight=".5pt">
                 <v:textbox>
                   <w:txbxContent>
                     <w:p>
@@ -6502,7 +6502,7 @@
         <mc:AlternateContent>
           <mc:Choice Requires="wps">
             <w:drawing>
-              <wp:anchor distT="0" distB="0" distL="114300" distR="114300" simplePos="0" relativeHeight="251676672" behindDoc="0" locked="0" layoutInCell="1" allowOverlap="1" wp14:anchorId="79B87BDE" wp14:editId="5DA35A51">
+              <wp:anchor distT="0" distB="0" distL="114300" distR="114300" simplePos="0" relativeHeight="251658270" behindDoc="0" locked="0" layoutInCell="1" allowOverlap="1" wp14:anchorId="79B87BDE" wp14:editId="5DA35A51">
                 <wp:simplePos x="0" y="0"/>
                 <wp:positionH relativeFrom="column">
                   <wp:posOffset>2209134</wp:posOffset>
@@ -6624,7 +6624,7 @@
         <mc:AlternateContent>
           <mc:Choice Requires="wps">
             <w:drawing>
-              <wp:anchor distT="0" distB="0" distL="114300" distR="114300" simplePos="0" relativeHeight="251882496" behindDoc="0" locked="0" layoutInCell="1" allowOverlap="1" wp14:anchorId="3AE205FF" wp14:editId="760923E0">
+              <wp:anchor distT="0" distB="0" distL="114300" distR="114300" simplePos="0" relativeHeight="251658375" behindDoc="0" locked="0" layoutInCell="1" allowOverlap="1" wp14:anchorId="3AE205FF" wp14:editId="760923E0">
                 <wp:simplePos x="0" y="0"/>
                 <wp:positionH relativeFrom="column">
                   <wp:posOffset>4246970</wp:posOffset>
@@ -6698,7 +6698,7 @@
         <mc:AlternateContent>
           <mc:Choice Requires="wps">
             <w:drawing>
-              <wp:anchor distT="0" distB="0" distL="114300" distR="114300" simplePos="0" relativeHeight="251880448" behindDoc="0" locked="0" layoutInCell="1" allowOverlap="1" wp14:anchorId="589C9BC8" wp14:editId="6B01A8C2">
+              <wp:anchor distT="0" distB="0" distL="114300" distR="114300" simplePos="0" relativeHeight="251658374" behindDoc="0" locked="0" layoutInCell="1" allowOverlap="1" wp14:anchorId="589C9BC8" wp14:editId="6B01A8C2">
                 <wp:simplePos x="0" y="0"/>
                 <wp:positionH relativeFrom="column">
                   <wp:posOffset>4124894</wp:posOffset>
@@ -6772,7 +6772,7 @@
         <mc:AlternateContent>
           <mc:Choice Requires="wps">
             <w:drawing>
-              <wp:anchor distT="0" distB="0" distL="114300" distR="114300" simplePos="0" relativeHeight="251647989" behindDoc="0" locked="0" layoutInCell="1" allowOverlap="1" wp14:anchorId="11872538" wp14:editId="2D66D6D2">
+              <wp:anchor distT="0" distB="0" distL="114300" distR="114300" simplePos="0" relativeHeight="251658256" behindDoc="0" locked="0" layoutInCell="1" allowOverlap="1" wp14:anchorId="11872538" wp14:editId="2D66D6D2">
                 <wp:simplePos x="0" y="0"/>
                 <wp:positionH relativeFrom="column">
                   <wp:posOffset>1142953</wp:posOffset>
@@ -6836,7 +6836,7 @@
           </mc:Choice>
           <mc:Fallback>
             <w:pict>
-              <v:shape w14:anchorId="11872538" id="Zone de texte 97" o:spid="_x0000_s1059" type="#_x0000_t202" style="position:absolute;margin-left:90pt;margin-top:146.15pt;width:135.55pt;height:21.9pt;z-index:251647989;visibility:visible;mso-wrap-style:square;mso-width-percent:0;mso-height-percent:0;mso-wrap-distance-left:9pt;mso-wrap-distance-top:0;mso-wrap-distance-right:9pt;mso-wrap-distance-bottom:0;mso-position-horizontal:absolute;mso-position-horizontal-relative:text;mso-position-vertical:absolute;mso-position-vertical-relative:text;mso-width-percent:0;mso-height-percent:0;mso-width-relative:margin;mso-height-relative:margin;v-text-anchor:top" o:gfxdata="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" fillcolor="white [3201]" stroked="f" strokeweight=".5pt">
+              <v:shape w14:anchorId="11872538" id="Zone de texte 97" o:spid="_x0000_s1059" type="#_x0000_t202" style="position:absolute;margin-left:90pt;margin-top:146.15pt;width:135.55pt;height:21.9pt;z-index:251658256;visibility:visible;mso-wrap-style:square;mso-width-percent:0;mso-height-percent:0;mso-wrap-distance-left:9pt;mso-wrap-distance-top:0;mso-wrap-distance-right:9pt;mso-wrap-distance-bottom:0;mso-position-horizontal:absolute;mso-position-horizontal-relative:text;mso-position-vertical:absolute;mso-position-vertical-relative:text;mso-width-percent:0;mso-height-percent:0;mso-width-relative:margin;mso-height-relative:margin;v-text-anchor:top" o:gfxdata="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" fillcolor="white [3201]" stroked="f" strokeweight=".5pt">
                 <v:textbox>
                   <w:txbxContent>
                     <w:p>
@@ -6861,7 +6861,7 @@
         <mc:AlternateContent>
           <mc:Choice Requires="wps">
             <w:drawing>
-              <wp:anchor distT="0" distB="0" distL="114300" distR="114300" simplePos="0" relativeHeight="251722752" behindDoc="0" locked="0" layoutInCell="1" allowOverlap="1" wp14:anchorId="41DD083B" wp14:editId="1A22E540">
+              <wp:anchor distT="0" distB="0" distL="114300" distR="114300" simplePos="0" relativeHeight="251658281" behindDoc="0" locked="0" layoutInCell="1" allowOverlap="1" wp14:anchorId="41DD083B" wp14:editId="1A22E540">
                 <wp:simplePos x="0" y="0"/>
                 <wp:positionH relativeFrom="column">
                   <wp:posOffset>-187960</wp:posOffset>
@@ -6924,7 +6924,7 @@
         <mc:AlternateContent>
           <mc:Choice Requires="wps">
             <w:drawing>
-              <wp:anchor distT="0" distB="0" distL="114300" distR="114300" simplePos="0" relativeHeight="251729920" behindDoc="0" locked="0" layoutInCell="1" allowOverlap="1" wp14:anchorId="3CB78F4D" wp14:editId="6B2941AB">
+              <wp:anchor distT="0" distB="0" distL="114300" distR="114300" simplePos="0" relativeHeight="251658285" behindDoc="0" locked="0" layoutInCell="1" allowOverlap="1" wp14:anchorId="3CB78F4D" wp14:editId="6B2941AB">
                 <wp:simplePos x="0" y="0"/>
                 <wp:positionH relativeFrom="column">
                   <wp:posOffset>2678292</wp:posOffset>
@@ -6990,7 +6990,7 @@
         <mc:AlternateContent>
           <mc:Choice Requires="wps">
             <w:drawing>
-              <wp:anchor distT="0" distB="0" distL="114300" distR="114300" simplePos="0" relativeHeight="251716608" behindDoc="0" locked="0" layoutInCell="1" allowOverlap="1" wp14:anchorId="05330E84" wp14:editId="3B637248">
+              <wp:anchor distT="0" distB="0" distL="114300" distR="114300" simplePos="0" relativeHeight="251658277" behindDoc="0" locked="0" layoutInCell="1" allowOverlap="1" wp14:anchorId="05330E84" wp14:editId="3B637248">
                 <wp:simplePos x="0" y="0"/>
                 <wp:positionH relativeFrom="margin">
                   <wp:posOffset>-1212146</wp:posOffset>
@@ -7051,7 +7051,7 @@
           </mc:Choice>
           <mc:Fallback>
             <w:pict>
-              <v:shape w14:anchorId="05330E84" id="Zone de texte 82" o:spid="_x0000_s1060" type="#_x0000_t202" style="position:absolute;margin-left:-95.45pt;margin-top:50.05pt;width:143.05pt;height:21.9pt;rotation:-90;z-index:251716608;visibility:visible;mso-wrap-style:square;mso-width-percent:0;mso-height-percent:0;mso-wrap-distance-left:9pt;mso-wrap-distance-top:0;mso-wrap-distance-right:9pt;mso-wrap-distance-bottom:0;mso-position-horizontal:absolute;mso-position-horizontal-relative:margin;mso-position-vertical:absolute;mso-position-vertical-relative:text;mso-width-percent:0;mso-height-percent:0;mso-width-relative:margin;mso-height-relative:margin;v-text-anchor:top" o:gfxdata="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" fillcolor="white [3201]" stroked="f" strokeweight=".5pt">
+              <v:shape w14:anchorId="05330E84" id="Zone de texte 82" o:spid="_x0000_s1060" type="#_x0000_t202" style="position:absolute;margin-left:-95.45pt;margin-top:50.05pt;width:143.05pt;height:21.9pt;rotation:-90;z-index:251658277;visibility:visible;mso-wrap-style:square;mso-width-percent:0;mso-height-percent:0;mso-wrap-distance-left:9pt;mso-wrap-distance-top:0;mso-wrap-distance-right:9pt;mso-wrap-distance-bottom:0;mso-position-horizontal:absolute;mso-position-horizontal-relative:margin;mso-position-vertical:absolute;mso-position-vertical-relative:text;mso-width-percent:0;mso-height-percent:0;mso-width-relative:margin;mso-height-relative:margin;v-text-anchor:top" o:gfxdata="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" fillcolor="white [3201]" stroked="f" strokeweight=".5pt">
                 <v:textbox>
                   <w:txbxContent>
                     <w:p>
@@ -7074,7 +7074,7 @@
         <mc:AlternateContent>
           <mc:Choice Requires="wps">
             <w:drawing>
-              <wp:anchor distT="0" distB="0" distL="114300" distR="114300" simplePos="0" relativeHeight="251721728" behindDoc="0" locked="0" layoutInCell="1" allowOverlap="1" wp14:anchorId="6C583697" wp14:editId="52B14452">
+              <wp:anchor distT="0" distB="0" distL="114300" distR="114300" simplePos="0" relativeHeight="251658280" behindDoc="0" locked="0" layoutInCell="1" allowOverlap="1" wp14:anchorId="6C583697" wp14:editId="52B14452">
                 <wp:simplePos x="0" y="0"/>
                 <wp:positionH relativeFrom="column">
                   <wp:posOffset>-1060917</wp:posOffset>
@@ -7259,7 +7259,7 @@
         <mc:AlternateContent>
           <mc:Choice Requires="wps">
             <w:drawing>
-              <wp:anchor distT="0" distB="0" distL="114300" distR="114300" simplePos="0" relativeHeight="251631589" behindDoc="0" locked="0" layoutInCell="1" allowOverlap="1" wp14:anchorId="18E63DE1" wp14:editId="11E5C0E4">
+              <wp:anchor distT="0" distB="0" distL="114300" distR="114300" simplePos="0" relativeHeight="251658241" behindDoc="0" locked="0" layoutInCell="1" allowOverlap="1" wp14:anchorId="18E63DE1" wp14:editId="11E5C0E4">
                 <wp:simplePos x="0" y="0"/>
                 <wp:positionH relativeFrom="column">
                   <wp:posOffset>4220404</wp:posOffset>
@@ -7320,7 +7320,7 @@
           </mc:Choice>
           <mc:Fallback>
             <w:pict>
-              <v:shape w14:anchorId="18E63DE1" id="Zone de texte 15" o:spid="_x0000_s1061" type="#_x0000_t202" style="position:absolute;margin-left:332.3pt;margin-top:2pt;width:88.75pt;height:34.1pt;z-index:251631589;visibility:visible;mso-wrap-style:square;mso-width-percent:0;mso-height-percent:0;mso-wrap-distance-left:9pt;mso-wrap-distance-top:0;mso-wrap-distance-right:9pt;mso-wrap-distance-bottom:0;mso-position-horizontal:absolute;mso-position-horizontal-relative:text;mso-position-vertical:absolute;mso-position-vertical-relative:text;mso-width-percent:0;mso-height-percent:0;mso-width-relative:margin;mso-height-relative:margin;v-text-anchor:top" o:gfxdata="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" fillcolor="white [3201]" stroked="f" strokeweight=".5pt">
+              <v:shape w14:anchorId="18E63DE1" id="Zone de texte 15" o:spid="_x0000_s1061" type="#_x0000_t202" style="position:absolute;margin-left:332.3pt;margin-top:2pt;width:88.75pt;height:34.1pt;z-index:251658241;visibility:visible;mso-wrap-style:square;mso-width-percent:0;mso-height-percent:0;mso-wrap-distance-left:9pt;mso-wrap-distance-top:0;mso-wrap-distance-right:9pt;mso-wrap-distance-bottom:0;mso-position-horizontal:absolute;mso-position-horizontal-relative:text;mso-position-vertical:absolute;mso-position-vertical-relative:text;mso-width-percent:0;mso-height-percent:0;mso-width-relative:margin;mso-height-relative:margin;v-text-anchor:top" o:gfxdata="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" fillcolor="white [3201]" stroked="f" strokeweight=".5pt">
                 <v:textbox>
                   <w:txbxContent>
                     <w:p>
@@ -7348,7 +7348,7 @@
         <mc:AlternateContent>
           <mc:Choice Requires="wps">
             <w:drawing>
-              <wp:anchor distT="0" distB="0" distL="114300" distR="114300" simplePos="0" relativeHeight="251632614" behindDoc="0" locked="0" layoutInCell="1" allowOverlap="1" wp14:anchorId="716FE5DA" wp14:editId="2A5B42AA">
+              <wp:anchor distT="0" distB="0" distL="114300" distR="114300" simplePos="0" relativeHeight="251658242" behindDoc="0" locked="0" layoutInCell="1" allowOverlap="1" wp14:anchorId="716FE5DA" wp14:editId="2A5B42AA">
                 <wp:simplePos x="0" y="0"/>
                 <wp:positionH relativeFrom="margin">
                   <wp:posOffset>4499117</wp:posOffset>
@@ -7412,7 +7412,7 @@
           </mc:Choice>
           <mc:Fallback>
             <w:pict>
-              <v:shape w14:anchorId="716FE5DA" id="Zone de texte 12" o:spid="_x0000_s1062" type="#_x0000_t202" style="position:absolute;left:0;text-align:left;margin-left:354.25pt;margin-top:35.9pt;width:111.4pt;height:38.5pt;z-index:251632614;visibility:visible;mso-wrap-style:square;mso-width-percent:0;mso-height-percent:0;mso-wrap-distance-left:9pt;mso-wrap-distance-top:0;mso-wrap-distance-right:9pt;mso-wrap-distance-bottom:0;mso-position-horizontal:absolute;mso-position-horizontal-relative:margin;mso-position-vertical:absolute;mso-position-vertical-relative:text;mso-width-percent:0;mso-height-percent:0;mso-width-relative:margin;mso-height-relative:margin;v-text-anchor:top" o:gfxdata="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" fillcolor="white [3201]" stroked="f" strokeweight=".5pt">
+              <v:shape w14:anchorId="716FE5DA" id="Zone de texte 12" o:spid="_x0000_s1062" type="#_x0000_t202" style="position:absolute;left:0;text-align:left;margin-left:354.25pt;margin-top:35.9pt;width:111.4pt;height:38.5pt;z-index:251658242;visibility:visible;mso-wrap-style:square;mso-width-percent:0;mso-height-percent:0;mso-wrap-distance-left:9pt;mso-wrap-distance-top:0;mso-wrap-distance-right:9pt;mso-wrap-distance-bottom:0;mso-position-horizontal:absolute;mso-position-horizontal-relative:margin;mso-position-vertical:absolute;mso-position-vertical-relative:text;mso-width-percent:0;mso-height-percent:0;mso-width-relative:margin;mso-height-relative:margin;v-text-anchor:top" o:gfxdata="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" fillcolor="white [3201]" stroked="f" strokeweight=".5pt">
                 <v:textbox>
                   <w:txbxContent>
                     <w:p>
@@ -7438,7 +7438,7 @@
         <mc:AlternateContent>
           <mc:Choice Requires="wps">
             <w:drawing>
-              <wp:anchor distT="0" distB="0" distL="114300" distR="114300" simplePos="0" relativeHeight="251883520" behindDoc="0" locked="0" layoutInCell="1" allowOverlap="1" wp14:anchorId="7D7429AD" wp14:editId="2D483EE8">
+              <wp:anchor distT="0" distB="0" distL="114300" distR="114300" simplePos="0" relativeHeight="251658376" behindDoc="0" locked="0" layoutInCell="1" allowOverlap="1" wp14:anchorId="7D7429AD" wp14:editId="2D483EE8">
                 <wp:simplePos x="0" y="0"/>
                 <wp:positionH relativeFrom="column">
                   <wp:posOffset>3422144</wp:posOffset>
@@ -7507,7 +7507,7 @@
         <mc:AlternateContent>
           <mc:Choice Requires="wps">
             <w:drawing>
-              <wp:anchor distT="0" distB="0" distL="114300" distR="114300" simplePos="0" relativeHeight="251767808" behindDoc="0" locked="0" layoutInCell="1" allowOverlap="1" wp14:anchorId="686010A2" wp14:editId="5BEAFB7F">
+              <wp:anchor distT="0" distB="0" distL="114300" distR="114300" simplePos="0" relativeHeight="251658303" behindDoc="0" locked="0" layoutInCell="1" allowOverlap="1" wp14:anchorId="686010A2" wp14:editId="5BEAFB7F">
                 <wp:simplePos x="0" y="0"/>
                 <wp:positionH relativeFrom="margin">
                   <wp:posOffset>4651453</wp:posOffset>
@@ -7574,7 +7574,7 @@
           </mc:Choice>
           <mc:Fallback>
             <w:pict>
-              <v:shape w14:anchorId="686010A2" id="Zone de texte 129" o:spid="_x0000_s1063" type="#_x0000_t202" style="position:absolute;left:0;text-align:left;margin-left:366.25pt;margin-top:111.7pt;width:129.9pt;height:53.55pt;z-index:251767808;visibility:visible;mso-wrap-style:square;mso-width-percent:0;mso-height-percent:0;mso-wrap-distance-left:9pt;mso-wrap-distance-top:0;mso-wrap-distance-right:9pt;mso-wrap-distance-bottom:0;mso-position-horizontal:absolute;mso-position-horizontal-relative:margin;mso-position-vertical:absolute;mso-position-vertical-relative:text;mso-width-percent:0;mso-height-percent:0;mso-width-relative:margin;mso-height-relative:margin;v-text-anchor:top" o:gfxdata="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" fillcolor="white [3201]" stroked="f" strokeweight=".5pt">
+              <v:shape w14:anchorId="686010A2" id="Zone de texte 129" o:spid="_x0000_s1063" type="#_x0000_t202" style="position:absolute;left:0;text-align:left;margin-left:366.25pt;margin-top:111.7pt;width:129.9pt;height:53.55pt;z-index:251658303;visibility:visible;mso-wrap-style:square;mso-width-percent:0;mso-height-percent:0;mso-wrap-distance-left:9pt;mso-wrap-distance-top:0;mso-wrap-distance-right:9pt;mso-wrap-distance-bottom:0;mso-position-horizontal:absolute;mso-position-horizontal-relative:margin;mso-position-vertical:absolute;mso-position-vertical-relative:text;mso-width-percent:0;mso-height-percent:0;mso-width-relative:margin;mso-height-relative:margin;v-text-anchor:top" o:gfxdata="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" fillcolor="white [3201]" stroked="f" strokeweight=".5pt">
                 <v:textbox>
                   <w:txbxContent>
                     <w:p>
@@ -7603,7 +7603,7 @@
         <mc:AlternateContent>
           <mc:Choice Requires="wps">
             <w:drawing>
-              <wp:anchor distT="0" distB="0" distL="114300" distR="114300" simplePos="0" relativeHeight="251731968" behindDoc="0" locked="0" layoutInCell="1" allowOverlap="1" wp14:anchorId="47B815C1" wp14:editId="7DF79BA7">
+              <wp:anchor distT="0" distB="0" distL="114300" distR="114300" simplePos="0" relativeHeight="251658286" behindDoc="0" locked="0" layoutInCell="1" allowOverlap="1" wp14:anchorId="47B815C1" wp14:editId="7DF79BA7">
                 <wp:simplePos x="0" y="0"/>
                 <wp:positionH relativeFrom="margin">
                   <wp:posOffset>-247875</wp:posOffset>
@@ -7664,7 +7664,7 @@
           </mc:Choice>
           <mc:Fallback>
             <w:pict>
-              <v:shape w14:anchorId="47B815C1" id="Zone de texte 98" o:spid="_x0000_s1064" type="#_x0000_t202" style="position:absolute;left:0;text-align:left;margin-left:-19.5pt;margin-top:40.4pt;width:143.05pt;height:21.9pt;rotation:-90;z-index:251731968;visibility:visible;mso-wrap-style:square;mso-width-percent:0;mso-height-percent:0;mso-wrap-distance-left:9pt;mso-wrap-distance-top:0;mso-wrap-distance-right:9pt;mso-wrap-distance-bottom:0;mso-position-horizontal:absolute;mso-position-horizontal-relative:margin;mso-position-vertical:absolute;mso-position-vertical-relative:text;mso-width-percent:0;mso-height-percent:0;mso-width-relative:margin;mso-height-relative:margin;v-text-anchor:top" o:gfxdata="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" fillcolor="white [3201]" stroked="f" strokeweight=".5pt">
+              <v:shape w14:anchorId="47B815C1" id="Zone de texte 98" o:spid="_x0000_s1064" type="#_x0000_t202" style="position:absolute;left:0;text-align:left;margin-left:-19.5pt;margin-top:40.4pt;width:143.05pt;height:21.9pt;rotation:-90;z-index:251658286;visibility:visible;mso-wrap-style:square;mso-width-percent:0;mso-height-percent:0;mso-wrap-distance-left:9pt;mso-wrap-distance-top:0;mso-wrap-distance-right:9pt;mso-wrap-distance-bottom:0;mso-position-horizontal:absolute;mso-position-horizontal-relative:margin;mso-position-vertical:absolute;mso-position-vertical-relative:text;mso-width-percent:0;mso-height-percent:0;mso-width-relative:margin;mso-height-relative:margin;v-text-anchor:top" o:gfxdata="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" fillcolor="white [3201]" stroked="f" strokeweight=".5pt">
                 <v:textbox>
                   <w:txbxContent>
                     <w:p>
@@ -7687,7 +7687,7 @@
         <mc:AlternateContent>
           <mc:Choice Requires="wps">
             <w:drawing>
-              <wp:anchor distT="0" distB="0" distL="114300" distR="114300" simplePos="0" relativeHeight="251870208" behindDoc="0" locked="0" layoutInCell="1" allowOverlap="1" wp14:anchorId="0E08E83D" wp14:editId="6A297640">
+              <wp:anchor distT="0" distB="0" distL="114300" distR="114300" simplePos="0" relativeHeight="251658366" behindDoc="0" locked="0" layoutInCell="1" allowOverlap="1" wp14:anchorId="0E08E83D" wp14:editId="6A297640">
                 <wp:simplePos x="0" y="0"/>
                 <wp:positionH relativeFrom="column">
                   <wp:posOffset>289543</wp:posOffset>
@@ -7761,7 +7761,7 @@
         <mc:AlternateContent>
           <mc:Choice Requires="wps">
             <w:drawing>
-              <wp:anchor distT="0" distB="0" distL="114300" distR="114300" simplePos="0" relativeHeight="251796480" behindDoc="0" locked="0" layoutInCell="1" allowOverlap="1" wp14:anchorId="41C0738C" wp14:editId="1878AFC1">
+              <wp:anchor distT="0" distB="0" distL="114300" distR="114300" simplePos="0" relativeHeight="251658320" behindDoc="0" locked="0" layoutInCell="1" allowOverlap="1" wp14:anchorId="41C0738C" wp14:editId="1878AFC1">
                 <wp:simplePos x="0" y="0"/>
                 <wp:positionH relativeFrom="column">
                   <wp:posOffset>2694759</wp:posOffset>
@@ -7824,7 +7824,7 @@
         <mc:AlternateContent>
           <mc:Choice Requires="wps">
             <w:drawing>
-              <wp:anchor distT="0" distB="0" distL="114300" distR="114300" simplePos="0" relativeHeight="251737088" behindDoc="0" locked="0" layoutInCell="1" allowOverlap="1" wp14:anchorId="11A2C729" wp14:editId="203220DD">
+              <wp:anchor distT="0" distB="0" distL="114300" distR="114300" simplePos="0" relativeHeight="251658288" behindDoc="0" locked="0" layoutInCell="1" allowOverlap="1" wp14:anchorId="11A2C729" wp14:editId="203220DD">
                 <wp:simplePos x="0" y="0"/>
                 <wp:positionH relativeFrom="column">
                   <wp:posOffset>2066042</wp:posOffset>
@@ -7894,7 +7894,7 @@
         <mc:AlternateContent>
           <mc:Choice Requires="wps">
             <w:drawing>
-              <wp:anchor distT="0" distB="0" distL="114300" distR="114300" simplePos="0" relativeHeight="251683840" behindDoc="0" locked="0" layoutInCell="1" allowOverlap="1" wp14:anchorId="6A2DDEE7" wp14:editId="416A8137">
+              <wp:anchor distT="0" distB="0" distL="114300" distR="114300" simplePos="0" relativeHeight="251658272" behindDoc="0" locked="0" layoutInCell="1" allowOverlap="1" wp14:anchorId="6A2DDEE7" wp14:editId="416A8137">
                 <wp:simplePos x="0" y="0"/>
                 <wp:positionH relativeFrom="column">
                   <wp:posOffset>2583382</wp:posOffset>
@@ -7957,7 +7957,7 @@
         <mc:AlternateContent>
           <mc:Choice Requires="wps">
             <w:drawing>
-              <wp:anchor distT="0" distB="0" distL="114300" distR="114300" simplePos="0" relativeHeight="251682816" behindDoc="0" locked="0" layoutInCell="1" allowOverlap="1" wp14:anchorId="2129E7DB" wp14:editId="6DBD8573">
+              <wp:anchor distT="0" distB="0" distL="114300" distR="114300" simplePos="0" relativeHeight="251658271" behindDoc="0" locked="0" layoutInCell="1" allowOverlap="1" wp14:anchorId="2129E7DB" wp14:editId="6DBD8573">
                 <wp:simplePos x="0" y="0"/>
                 <wp:positionH relativeFrom="column">
                   <wp:posOffset>2144681</wp:posOffset>
@@ -8078,7 +8078,7 @@
         <mc:AlternateContent>
           <mc:Choice Requires="wps">
             <w:drawing>
-              <wp:anchor distT="0" distB="0" distL="114300" distR="114300" simplePos="0" relativeHeight="251646964" behindDoc="0" locked="0" layoutInCell="1" allowOverlap="1" wp14:anchorId="625B6663" wp14:editId="108AB749">
+              <wp:anchor distT="0" distB="0" distL="114300" distR="114300" simplePos="0" relativeHeight="251658255" behindDoc="0" locked="0" layoutInCell="1" allowOverlap="1" wp14:anchorId="625B6663" wp14:editId="108AB749">
                 <wp:simplePos x="0" y="0"/>
                 <wp:positionH relativeFrom="margin">
                   <wp:posOffset>2654351</wp:posOffset>
@@ -8172,7 +8172,7 @@
           </mc:Choice>
           <mc:Fallback>
             <w:pict>
-              <v:shape w14:anchorId="625B6663" id="Zone de texte 109" o:spid="_x0000_s1065" type="#_x0000_t202" style="position:absolute;left:0;text-align:left;margin-left:209pt;margin-top:2.85pt;width:135.6pt;height:90.6pt;z-index:251646964;visibility:visible;mso-wrap-style:square;mso-width-percent:0;mso-height-percent:0;mso-wrap-distance-left:9pt;mso-wrap-distance-top:0;mso-wrap-distance-right:9pt;mso-wrap-distance-bottom:0;mso-position-horizontal:absolute;mso-position-horizontal-relative:margin;mso-position-vertical:absolute;mso-position-vertical-relative:text;mso-width-percent:0;mso-height-percent:0;mso-width-relative:margin;mso-height-relative:margin;v-text-anchor:top" o:gfxdata="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" fillcolor="white [3201]" stroked="f" strokeweight=".5pt">
+              <v:shape w14:anchorId="625B6663" id="Zone de texte 109" o:spid="_x0000_s1065" type="#_x0000_t202" style="position:absolute;left:0;text-align:left;margin-left:209pt;margin-top:2.85pt;width:135.6pt;height:90.6pt;z-index:251658255;visibility:visible;mso-wrap-style:square;mso-width-percent:0;mso-height-percent:0;mso-wrap-distance-left:9pt;mso-wrap-distance-top:0;mso-wrap-distance-right:9pt;mso-wrap-distance-bottom:0;mso-position-horizontal:absolute;mso-position-horizontal-relative:margin;mso-position-vertical:absolute;mso-position-vertical-relative:text;mso-width-percent:0;mso-height-percent:0;mso-width-relative:margin;mso-height-relative:margin;v-text-anchor:top" o:gfxdata="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" fillcolor="white [3201]" stroked="f" strokeweight=".5pt">
                 <v:textbox>
                   <w:txbxContent>
                     <w:p>
@@ -8234,7 +8234,7 @@
         <mc:AlternateContent>
           <mc:Choice Requires="wps">
             <w:drawing>
-              <wp:anchor distT="0" distB="0" distL="114300" distR="114300" simplePos="0" relativeHeight="251692032" behindDoc="0" locked="0" layoutInCell="1" allowOverlap="1" wp14:anchorId="431D6C3E" wp14:editId="32884F91">
+              <wp:anchor distT="0" distB="0" distL="114300" distR="114300" simplePos="0" relativeHeight="251658273" behindDoc="0" locked="0" layoutInCell="1" allowOverlap="1" wp14:anchorId="431D6C3E" wp14:editId="32884F91">
                 <wp:simplePos x="0" y="0"/>
                 <wp:positionH relativeFrom="margin">
                   <wp:posOffset>3755805</wp:posOffset>
@@ -8292,7 +8292,7 @@
           </mc:Choice>
           <mc:Fallback>
             <w:pict>
-              <v:shape w14:anchorId="431D6C3E" id="Zone de texte 50" o:spid="_x0000_s1066" type="#_x0000_t202" style="position:absolute;left:0;text-align:left;margin-left:295.75pt;margin-top:-14.45pt;width:175.2pt;height:36.6pt;z-index:251692032;visibility:visible;mso-wrap-style:square;mso-height-percent:0;mso-wrap-distance-left:9pt;mso-wrap-distance-top:0;mso-wrap-distance-right:9pt;mso-wrap-distance-bottom:0;mso-position-horizontal:absolute;mso-position-horizontal-relative:margin;mso-position-vertical:absolute;mso-position-vertical-relative:text;mso-height-percent:0;mso-height-relative:margin;v-text-anchor:top" o:gfxdata="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" fillcolor="white [3201]" stroked="f" strokeweight=".5pt">
+              <v:shape w14:anchorId="431D6C3E" id="Zone de texte 50" o:spid="_x0000_s1066" type="#_x0000_t202" style="position:absolute;left:0;text-align:left;margin-left:295.75pt;margin-top:-14.45pt;width:175.2pt;height:36.6pt;z-index:251658273;visibility:visible;mso-wrap-style:square;mso-height-percent:0;mso-wrap-distance-left:9pt;mso-wrap-distance-top:0;mso-wrap-distance-right:9pt;mso-wrap-distance-bottom:0;mso-position-horizontal:absolute;mso-position-horizontal-relative:margin;mso-position-vertical:absolute;mso-position-vertical-relative:text;mso-height-percent:0;mso-height-relative:margin;v-text-anchor:top" o:gfxdata="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" fillcolor="white [3201]" stroked="f" strokeweight=".5pt">
                 <v:textbox>
                   <w:txbxContent>
                     <w:p>
@@ -8315,7 +8315,7 @@
         <mc:AlternateContent>
           <mc:Choice Requires="wps">
             <w:drawing>
-              <wp:anchor distT="0" distB="0" distL="114300" distR="114300" simplePos="0" relativeHeight="251879424" behindDoc="0" locked="0" layoutInCell="1" allowOverlap="1" wp14:anchorId="2E9925F6" wp14:editId="52A44C64">
+              <wp:anchor distT="0" distB="0" distL="114300" distR="114300" simplePos="0" relativeHeight="251658373" behindDoc="0" locked="0" layoutInCell="1" allowOverlap="1" wp14:anchorId="2E9925F6" wp14:editId="52A44C64">
                 <wp:simplePos x="0" y="0"/>
                 <wp:positionH relativeFrom="column">
                   <wp:posOffset>2660767</wp:posOffset>
@@ -8382,7 +8382,7 @@
         <mc:AlternateContent>
           <mc:Choice Requires="wps">
             <w:drawing>
-              <wp:anchor distT="0" distB="0" distL="114300" distR="114300" simplePos="0" relativeHeight="251738112" behindDoc="0" locked="0" layoutInCell="1" allowOverlap="1" wp14:anchorId="532353FE" wp14:editId="5D851516">
+              <wp:anchor distT="0" distB="0" distL="114300" distR="114300" simplePos="0" relativeHeight="251658289" behindDoc="0" locked="0" layoutInCell="1" allowOverlap="1" wp14:anchorId="532353FE" wp14:editId="5D851516">
                 <wp:simplePos x="0" y="0"/>
                 <wp:positionH relativeFrom="column">
                   <wp:posOffset>2696845</wp:posOffset>
@@ -8448,7 +8448,7 @@
         <mc:AlternateContent>
           <mc:Choice Requires="wps">
             <w:drawing>
-              <wp:anchor distT="0" distB="0" distL="114300" distR="114300" simplePos="0" relativeHeight="251736064" behindDoc="0" locked="0" layoutInCell="1" allowOverlap="1" wp14:anchorId="259BD9D1" wp14:editId="676B172C">
+              <wp:anchor distT="0" distB="0" distL="114300" distR="114300" simplePos="0" relativeHeight="251658287" behindDoc="0" locked="0" layoutInCell="1" allowOverlap="1" wp14:anchorId="259BD9D1" wp14:editId="676B172C">
                 <wp:simplePos x="0" y="0"/>
                 <wp:positionH relativeFrom="column">
                   <wp:posOffset>-485223</wp:posOffset>
@@ -8524,7 +8524,7 @@
         <mc:AlternateContent>
           <mc:Choice Requires="wps">
             <w:drawing>
-              <wp:anchor distT="0" distB="0" distL="114300" distR="114300" simplePos="0" relativeHeight="251873280" behindDoc="0" locked="0" layoutInCell="1" allowOverlap="1" wp14:anchorId="32CF55CE" wp14:editId="079226CC">
+              <wp:anchor distT="0" distB="0" distL="114300" distR="114300" simplePos="0" relativeHeight="251658369" behindDoc="0" locked="0" layoutInCell="1" allowOverlap="1" wp14:anchorId="32CF55CE" wp14:editId="079226CC">
                 <wp:simplePos x="0" y="0"/>
                 <wp:positionH relativeFrom="column">
                   <wp:posOffset>2242754</wp:posOffset>
@@ -8593,7 +8593,7 @@
         <mc:AlternateContent>
           <mc:Choice Requires="wps">
             <w:drawing>
-              <wp:anchor distT="0" distB="0" distL="114300" distR="114300" simplePos="0" relativeHeight="251634664" behindDoc="0" locked="0" layoutInCell="1" allowOverlap="1" wp14:anchorId="38016976" wp14:editId="28E87A6B">
+              <wp:anchor distT="0" distB="0" distL="114300" distR="114300" simplePos="0" relativeHeight="251658244" behindDoc="0" locked="0" layoutInCell="1" allowOverlap="1" wp14:anchorId="38016976" wp14:editId="28E87A6B">
                 <wp:simplePos x="0" y="0"/>
                 <wp:positionH relativeFrom="margin">
                   <wp:posOffset>3782436</wp:posOffset>
@@ -8674,7 +8674,7 @@
           </mc:Choice>
           <mc:Fallback>
             <w:pict>
-              <v:shape w14:anchorId="38016976" id="Zone de texte 51" o:spid="_x0000_s1067" type="#_x0000_t202" style="position:absolute;margin-left:297.85pt;margin-top:102.8pt;width:196.75pt;height:52.85pt;z-index:251634664;visibility:visible;mso-wrap-style:square;mso-width-percent:0;mso-height-percent:0;mso-wrap-distance-left:9pt;mso-wrap-distance-top:0;mso-wrap-distance-right:9pt;mso-wrap-distance-bottom:0;mso-position-horizontal:absolute;mso-position-horizontal-relative:margin;mso-position-vertical:absolute;mso-position-vertical-relative:text;mso-width-percent:0;mso-height-percent:0;mso-width-relative:margin;mso-height-relative:margin;v-text-anchor:top" o:gfxdata="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" fillcolor="white [3201]" stroked="f" strokeweight=".5pt">
+              <v:shape w14:anchorId="38016976" id="Zone de texte 51" o:spid="_x0000_s1067" type="#_x0000_t202" style="position:absolute;margin-left:297.85pt;margin-top:102.8pt;width:196.75pt;height:52.85pt;z-index:251658244;visibility:visible;mso-wrap-style:square;mso-width-percent:0;mso-height-percent:0;mso-wrap-distance-left:9pt;mso-wrap-distance-top:0;mso-wrap-distance-right:9pt;mso-wrap-distance-bottom:0;mso-position-horizontal:absolute;mso-position-horizontal-relative:margin;mso-position-vertical:absolute;mso-position-vertical-relative:text;mso-width-percent:0;mso-height-percent:0;mso-width-relative:margin;mso-height-relative:margin;v-text-anchor:top" o:gfxdata="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" fillcolor="white [3201]" stroked="f" strokeweight=".5pt">
                 <v:textbox>
                   <w:txbxContent>
                     <w:p>
@@ -8717,7 +8717,7 @@
         <mc:AlternateContent>
           <mc:Choice Requires="wps">
             <w:drawing>
-              <wp:anchor distT="0" distB="0" distL="114300" distR="114300" simplePos="0" relativeHeight="251874304" behindDoc="0" locked="0" layoutInCell="1" allowOverlap="1" wp14:anchorId="24A12998" wp14:editId="10C23C55">
+              <wp:anchor distT="0" distB="0" distL="114300" distR="114300" simplePos="0" relativeHeight="251658370" behindDoc="0" locked="0" layoutInCell="1" allowOverlap="1" wp14:anchorId="24A12998" wp14:editId="10C23C55">
                 <wp:simplePos x="0" y="0"/>
                 <wp:positionH relativeFrom="column">
                   <wp:posOffset>2638373</wp:posOffset>
@@ -8784,7 +8784,7 @@
         <mc:AlternateContent>
           <mc:Choice Requires="wps">
             <w:drawing>
-              <wp:anchor distT="0" distB="0" distL="114300" distR="114300" simplePos="0" relativeHeight="251633639" behindDoc="0" locked="0" layoutInCell="1" allowOverlap="1" wp14:anchorId="3489C4FA" wp14:editId="49649DC6">
+              <wp:anchor distT="0" distB="0" distL="114300" distR="114300" simplePos="0" relativeHeight="251658243" behindDoc="0" locked="0" layoutInCell="1" allowOverlap="1" wp14:anchorId="3489C4FA" wp14:editId="49649DC6">
                 <wp:simplePos x="0" y="0"/>
                 <wp:positionH relativeFrom="margin">
                   <wp:posOffset>3746668</wp:posOffset>
@@ -8851,7 +8851,7 @@
           </mc:Choice>
           <mc:Fallback>
             <w:pict>
-              <v:shape w14:anchorId="3489C4FA" id="Zone de texte 39" o:spid="_x0000_s1068" type="#_x0000_t202" style="position:absolute;margin-left:295pt;margin-top:14.75pt;width:241.3pt;height:78.15pt;z-index:251633639;visibility:visible;mso-wrap-style:square;mso-width-percent:0;mso-height-percent:0;mso-wrap-distance-left:9pt;mso-wrap-distance-top:0;mso-wrap-distance-right:9pt;mso-wrap-distance-bottom:0;mso-position-horizontal:absolute;mso-position-horizontal-relative:margin;mso-position-vertical:absolute;mso-position-vertical-relative:text;mso-width-percent:0;mso-height-percent:0;mso-width-relative:margin;mso-height-relative:margin;v-text-anchor:top" o:gfxdata="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" fillcolor="white [3201]" stroked="f" strokeweight=".5pt">
+              <v:shape w14:anchorId="3489C4FA" id="Zone de texte 39" o:spid="_x0000_s1068" type="#_x0000_t202" style="position:absolute;margin-left:295pt;margin-top:14.75pt;width:241.3pt;height:78.15pt;z-index:251658243;visibility:visible;mso-wrap-style:square;mso-width-percent:0;mso-height-percent:0;mso-wrap-distance-left:9pt;mso-wrap-distance-top:0;mso-wrap-distance-right:9pt;mso-wrap-distance-bottom:0;mso-position-horizontal:absolute;mso-position-horizontal-relative:margin;mso-position-vertical:absolute;mso-position-vertical-relative:text;mso-width-percent:0;mso-height-percent:0;mso-width-relative:margin;mso-height-relative:margin;v-text-anchor:top" o:gfxdata="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" fillcolor="white [3201]" stroked="f" strokeweight=".5pt">
                 <v:textbox>
                   <w:txbxContent>
                     <w:p>
@@ -8880,7 +8880,7 @@
         <mc:AlternateContent>
           <mc:Choice Requires="wps">
             <w:drawing>
-              <wp:anchor distT="0" distB="0" distL="114300" distR="114300" simplePos="0" relativeHeight="251745280" behindDoc="0" locked="0" layoutInCell="1" allowOverlap="1" wp14:anchorId="7388FE96" wp14:editId="601752C3">
+              <wp:anchor distT="0" distB="0" distL="114300" distR="114300" simplePos="0" relativeHeight="251658293" behindDoc="0" locked="0" layoutInCell="1" allowOverlap="1" wp14:anchorId="7388FE96" wp14:editId="601752C3">
                 <wp:simplePos x="0" y="0"/>
                 <wp:positionH relativeFrom="margin">
                   <wp:posOffset>2487712</wp:posOffset>
@@ -8941,7 +8941,7 @@
           </mc:Choice>
           <mc:Fallback>
             <w:pict>
-              <v:shape w14:anchorId="7388FE96" id="Zone de texte 114" o:spid="_x0000_s1069" type="#_x0000_t202" style="position:absolute;margin-left:195.9pt;margin-top:146.5pt;width:175.2pt;height:52.85pt;z-index:251745280;visibility:visible;mso-wrap-style:square;mso-height-percent:0;mso-wrap-distance-left:9pt;mso-wrap-distance-top:0;mso-wrap-distance-right:9pt;mso-wrap-distance-bottom:0;mso-position-horizontal:absolute;mso-position-horizontal-relative:margin;mso-position-vertical:absolute;mso-position-vertical-relative:text;mso-height-percent:0;mso-height-relative:margin;v-text-anchor:top" o:gfxdata="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" fillcolor="white [3201]" stroked="f" strokeweight=".5pt">
+              <v:shape w14:anchorId="7388FE96" id="Zone de texte 114" o:spid="_x0000_s1069" type="#_x0000_t202" style="position:absolute;margin-left:195.9pt;margin-top:146.5pt;width:175.2pt;height:52.85pt;z-index:251658293;visibility:visible;mso-wrap-style:square;mso-height-percent:0;mso-wrap-distance-left:9pt;mso-wrap-distance-top:0;mso-wrap-distance-right:9pt;mso-wrap-distance-bottom:0;mso-position-horizontal:absolute;mso-position-horizontal-relative:margin;mso-position-vertical:absolute;mso-position-vertical-relative:text;mso-height-percent:0;mso-height-relative:margin;v-text-anchor:top" o:gfxdata="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" fillcolor="white [3201]" stroked="f" strokeweight=".5pt">
                 <v:textbox>
                   <w:txbxContent>
                     <w:p>
@@ -8967,7 +8967,7 @@
         <mc:AlternateContent>
           <mc:Choice Requires="wps">
             <w:drawing>
-              <wp:anchor distT="0" distB="0" distL="114300" distR="114300" simplePos="0" relativeHeight="251743232" behindDoc="0" locked="0" layoutInCell="1" allowOverlap="1" wp14:anchorId="3712C800" wp14:editId="1EA9FA99">
+              <wp:anchor distT="0" distB="0" distL="114300" distR="114300" simplePos="0" relativeHeight="251658292" behindDoc="0" locked="0" layoutInCell="1" allowOverlap="1" wp14:anchorId="3712C800" wp14:editId="1EA9FA99">
                 <wp:simplePos x="0" y="0"/>
                 <wp:positionH relativeFrom="column">
                   <wp:posOffset>2443728</wp:posOffset>
@@ -9033,7 +9033,7 @@
         <mc:AlternateContent>
           <mc:Choice Requires="wps">
             <w:drawing>
-              <wp:anchor distT="0" distB="0" distL="114300" distR="114300" simplePos="0" relativeHeight="251742208" behindDoc="0" locked="0" layoutInCell="1" allowOverlap="1" wp14:anchorId="09DCE33E" wp14:editId="5C3507DF">
+              <wp:anchor distT="0" distB="0" distL="114300" distR="114300" simplePos="0" relativeHeight="251658291" behindDoc="0" locked="0" layoutInCell="1" allowOverlap="1" wp14:anchorId="09DCE33E" wp14:editId="5C3507DF">
                 <wp:simplePos x="0" y="0"/>
                 <wp:positionH relativeFrom="margin">
                   <wp:posOffset>-1169160</wp:posOffset>
@@ -9094,7 +9094,7 @@
           </mc:Choice>
           <mc:Fallback>
             <w:pict>
-              <v:shape w14:anchorId="09DCE33E" id="Zone de texte 107" o:spid="_x0000_s1070" type="#_x0000_t202" style="position:absolute;margin-left:-92.05pt;margin-top:52.9pt;width:143.05pt;height:21.9pt;rotation:-90;z-index:251742208;visibility:visible;mso-wrap-style:square;mso-width-percent:0;mso-height-percent:0;mso-wrap-distance-left:9pt;mso-wrap-distance-top:0;mso-wrap-distance-right:9pt;mso-wrap-distance-bottom:0;mso-position-horizontal:absolute;mso-position-horizontal-relative:margin;mso-position-vertical:absolute;mso-position-vertical-relative:text;mso-width-percent:0;mso-height-percent:0;mso-width-relative:margin;mso-height-relative:margin;v-text-anchor:top" o:gfxdata="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" fillcolor="white [3201]" stroked="f" strokeweight=".5pt">
+              <v:shape w14:anchorId="09DCE33E" id="Zone de texte 107" o:spid="_x0000_s1070" type="#_x0000_t202" style="position:absolute;margin-left:-92.05pt;margin-top:52.9pt;width:143.05pt;height:21.9pt;rotation:-90;z-index:251658291;visibility:visible;mso-wrap-style:square;mso-width-percent:0;mso-height-percent:0;mso-wrap-distance-left:9pt;mso-wrap-distance-top:0;mso-wrap-distance-right:9pt;mso-wrap-distance-bottom:0;mso-position-horizontal:absolute;mso-position-horizontal-relative:margin;mso-position-vertical:absolute;mso-position-vertical-relative:text;mso-width-percent:0;mso-height-percent:0;mso-width-relative:margin;mso-height-relative:margin;v-text-anchor:top" o:gfxdata="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" fillcolor="white [3201]" stroked="f" strokeweight=".5pt">
                 <v:textbox>
                   <w:txbxContent>
                     <w:p>
@@ -9117,7 +9117,7 @@
         <mc:AlternateContent>
           <mc:Choice Requires="wps">
             <w:drawing>
-              <wp:anchor distT="0" distB="0" distL="114300" distR="114300" simplePos="0" relativeHeight="251740160" behindDoc="0" locked="0" layoutInCell="1" allowOverlap="1" wp14:anchorId="3777D6BC" wp14:editId="38141AED">
+              <wp:anchor distT="0" distB="0" distL="114300" distR="114300" simplePos="0" relativeHeight="251658290" behindDoc="0" locked="0" layoutInCell="1" allowOverlap="1" wp14:anchorId="3777D6BC" wp14:editId="38141AED">
                 <wp:simplePos x="0" y="0"/>
                 <wp:positionH relativeFrom="column">
                   <wp:posOffset>-88762</wp:posOffset>
@@ -9237,7 +9237,7 @@
         <mc:AlternateContent>
           <mc:Choice Requires="wps">
             <w:drawing>
-              <wp:anchor distT="0" distB="0" distL="114300" distR="114300" simplePos="0" relativeHeight="251747328" behindDoc="0" locked="0" layoutInCell="1" allowOverlap="1" wp14:anchorId="6E75FF36" wp14:editId="10818CD4">
+              <wp:anchor distT="0" distB="0" distL="114300" distR="114300" simplePos="0" relativeHeight="251658294" behindDoc="0" locked="0" layoutInCell="1" allowOverlap="1" wp14:anchorId="6E75FF36" wp14:editId="10818CD4">
                 <wp:simplePos x="0" y="0"/>
                 <wp:positionH relativeFrom="column">
                   <wp:posOffset>-1054432</wp:posOffset>
@@ -9313,7 +9313,7 @@
         <mc:AlternateContent>
           <mc:Choice Requires="wps">
             <w:drawing>
-              <wp:anchor distT="0" distB="0" distL="114300" distR="114300" simplePos="0" relativeHeight="251762688" behindDoc="0" locked="0" layoutInCell="1" allowOverlap="1" wp14:anchorId="2165C033" wp14:editId="5ACE3F2F">
+              <wp:anchor distT="0" distB="0" distL="114300" distR="114300" simplePos="0" relativeHeight="251658301" behindDoc="0" locked="0" layoutInCell="1" allowOverlap="1" wp14:anchorId="2165C033" wp14:editId="5ACE3F2F">
                 <wp:simplePos x="0" y="0"/>
                 <wp:positionH relativeFrom="margin">
                   <wp:posOffset>3237009</wp:posOffset>
@@ -9404,7 +9404,7 @@
           </mc:Choice>
           <mc:Fallback>
             <w:pict>
-              <v:shape w14:anchorId="2165C033" id="Zone de texte 125" o:spid="_x0000_s1071" type="#_x0000_t202" style="position:absolute;margin-left:254.9pt;margin-top:145.45pt;width:182.9pt;height:67.5pt;z-index:251762688;visibility:visible;mso-wrap-style:square;mso-width-percent:0;mso-height-percent:0;mso-wrap-distance-left:9pt;mso-wrap-distance-top:0;mso-wrap-distance-right:9pt;mso-wrap-distance-bottom:0;mso-position-horizontal:absolute;mso-position-horizontal-relative:margin;mso-position-vertical:absolute;mso-position-vertical-relative:text;mso-width-percent:0;mso-height-percent:0;mso-width-relative:margin;mso-height-relative:margin;v-text-anchor:top" o:gfxdata="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" fillcolor="white [3201]" stroked="f" strokeweight=".5pt">
+              <v:shape w14:anchorId="2165C033" id="Zone de texte 125" o:spid="_x0000_s1071" type="#_x0000_t202" style="position:absolute;margin-left:254.9pt;margin-top:145.45pt;width:182.9pt;height:67.5pt;z-index:251658301;visibility:visible;mso-wrap-style:square;mso-width-percent:0;mso-height-percent:0;mso-wrap-distance-left:9pt;mso-wrap-distance-top:0;mso-wrap-distance-right:9pt;mso-wrap-distance-bottom:0;mso-position-horizontal:absolute;mso-position-horizontal-relative:margin;mso-position-vertical:absolute;mso-position-vertical-relative:text;mso-width-percent:0;mso-height-percent:0;mso-width-relative:margin;mso-height-relative:margin;v-text-anchor:top" o:gfxdata="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" fillcolor="white [3201]" stroked="f" strokeweight=".5pt">
                 <v:textbox>
                   <w:txbxContent>
                     <w:p>
@@ -9457,7 +9457,7 @@
         <mc:AlternateContent>
           <mc:Choice Requires="wps">
             <w:drawing>
-              <wp:anchor distT="0" distB="0" distL="114300" distR="114300" simplePos="0" relativeHeight="251800576" behindDoc="0" locked="0" layoutInCell="1" allowOverlap="1" wp14:anchorId="40F75142" wp14:editId="257981EC">
+              <wp:anchor distT="0" distB="0" distL="114300" distR="114300" simplePos="0" relativeHeight="251658322" behindDoc="0" locked="0" layoutInCell="1" allowOverlap="1" wp14:anchorId="40F75142" wp14:editId="257981EC">
                 <wp:simplePos x="0" y="0"/>
                 <wp:positionH relativeFrom="column">
                   <wp:posOffset>1972945</wp:posOffset>
@@ -9523,7 +9523,7 @@
         <mc:AlternateContent>
           <mc:Choice Requires="wps">
             <w:drawing>
-              <wp:anchor distT="0" distB="0" distL="114300" distR="114300" simplePos="0" relativeHeight="251798528" behindDoc="0" locked="0" layoutInCell="1" allowOverlap="1" wp14:anchorId="68A52E27" wp14:editId="7D0DBCD0">
+              <wp:anchor distT="0" distB="0" distL="114300" distR="114300" simplePos="0" relativeHeight="251658321" behindDoc="0" locked="0" layoutInCell="1" allowOverlap="1" wp14:anchorId="68A52E27" wp14:editId="7D0DBCD0">
                 <wp:simplePos x="0" y="0"/>
                 <wp:positionH relativeFrom="column">
                   <wp:posOffset>993775</wp:posOffset>
@@ -9589,7 +9589,7 @@
         <mc:AlternateContent>
           <mc:Choice Requires="wps">
             <w:drawing>
-              <wp:anchor distT="0" distB="0" distL="114300" distR="114300" simplePos="0" relativeHeight="251802624" behindDoc="0" locked="0" layoutInCell="1" allowOverlap="1" wp14:anchorId="3DBB0A6F" wp14:editId="29151E7F">
+              <wp:anchor distT="0" distB="0" distL="114300" distR="114300" simplePos="0" relativeHeight="251658323" behindDoc="0" locked="0" layoutInCell="1" allowOverlap="1" wp14:anchorId="3DBB0A6F" wp14:editId="29151E7F">
                 <wp:simplePos x="0" y="0"/>
                 <wp:positionH relativeFrom="column">
                   <wp:posOffset>2486025</wp:posOffset>
@@ -9655,7 +9655,7 @@
         <mc:AlternateContent>
           <mc:Choice Requires="wps">
             <w:drawing>
-              <wp:anchor distT="0" distB="0" distL="114300" distR="114300" simplePos="0" relativeHeight="251752448" behindDoc="0" locked="0" layoutInCell="1" allowOverlap="1" wp14:anchorId="3275FE93" wp14:editId="715ACE3B">
+              <wp:anchor distT="0" distB="0" distL="114300" distR="114300" simplePos="0" relativeHeight="251658298" behindDoc="0" locked="0" layoutInCell="1" allowOverlap="1" wp14:anchorId="3275FE93" wp14:editId="715ACE3B">
                 <wp:simplePos x="0" y="0"/>
                 <wp:positionH relativeFrom="column">
                   <wp:posOffset>1509395</wp:posOffset>
@@ -9721,7 +9721,7 @@
         <mc:AlternateContent>
           <mc:Choice Requires="wps">
             <w:drawing>
-              <wp:anchor distT="0" distB="0" distL="114300" distR="114300" simplePos="0" relativeHeight="251750400" behindDoc="0" locked="0" layoutInCell="1" allowOverlap="1" wp14:anchorId="50B88A4E" wp14:editId="01C11763">
+              <wp:anchor distT="0" distB="0" distL="114300" distR="114300" simplePos="0" relativeHeight="251658296" behindDoc="0" locked="0" layoutInCell="1" allowOverlap="1" wp14:anchorId="50B88A4E" wp14:editId="01C11763">
                 <wp:simplePos x="0" y="0"/>
                 <wp:positionH relativeFrom="column">
                   <wp:posOffset>-202565</wp:posOffset>
@@ -9790,7 +9790,7 @@
         <mc:AlternateContent>
           <mc:Choice Requires="wps">
             <w:drawing>
-              <wp:anchor distT="0" distB="0" distL="114300" distR="114300" simplePos="0" relativeHeight="251759616" behindDoc="0" locked="0" layoutInCell="1" allowOverlap="1" wp14:anchorId="53787437" wp14:editId="3EB63E21">
+              <wp:anchor distT="0" distB="0" distL="114300" distR="114300" simplePos="0" relativeHeight="251658299" behindDoc="0" locked="0" layoutInCell="1" allowOverlap="1" wp14:anchorId="53787437" wp14:editId="3EB63E21">
                 <wp:simplePos x="0" y="0"/>
                 <wp:positionH relativeFrom="column">
                   <wp:posOffset>1676400</wp:posOffset>
@@ -9853,7 +9853,7 @@
         <mc:AlternateContent>
           <mc:Choice Requires="wps">
             <w:drawing>
-              <wp:anchor distT="0" distB="0" distL="114300" distR="114300" simplePos="0" relativeHeight="251751424" behindDoc="0" locked="0" layoutInCell="1" allowOverlap="1" wp14:anchorId="2B3A5A72" wp14:editId="26F460E8">
+              <wp:anchor distT="0" distB="0" distL="114300" distR="114300" simplePos="0" relativeHeight="251658297" behindDoc="0" locked="0" layoutInCell="1" allowOverlap="1" wp14:anchorId="2B3A5A72" wp14:editId="26F460E8">
                 <wp:simplePos x="0" y="0"/>
                 <wp:positionH relativeFrom="column">
                   <wp:posOffset>992615</wp:posOffset>
@@ -9916,7 +9916,7 @@
         <mc:AlternateContent>
           <mc:Choice Requires="wps">
             <w:drawing>
-              <wp:anchor distT="0" distB="0" distL="114300" distR="114300" simplePos="0" relativeHeight="251749376" behindDoc="0" locked="0" layoutInCell="1" allowOverlap="1" wp14:anchorId="5A387D73" wp14:editId="03ECF58B">
+              <wp:anchor distT="0" distB="0" distL="114300" distR="114300" simplePos="0" relativeHeight="251658295" behindDoc="0" locked="0" layoutInCell="1" allowOverlap="1" wp14:anchorId="5A387D73" wp14:editId="03ECF58B">
                 <wp:simplePos x="0" y="0"/>
                 <wp:positionH relativeFrom="margin">
                   <wp:posOffset>-1329761</wp:posOffset>
@@ -9977,7 +9977,7 @@
           </mc:Choice>
           <mc:Fallback>
             <w:pict>
-              <v:shape w14:anchorId="5A387D73" id="Zone de texte 116" o:spid="_x0000_s1072" type="#_x0000_t202" style="position:absolute;margin-left:-104.7pt;margin-top:38.25pt;width:143.05pt;height:21.9pt;rotation:-90;z-index:251749376;visibility:visible;mso-wrap-style:square;mso-width-percent:0;mso-height-percent:0;mso-wrap-distance-left:9pt;mso-wrap-distance-top:0;mso-wrap-distance-right:9pt;mso-wrap-distance-bottom:0;mso-position-horizontal:absolute;mso-position-horizontal-relative:margin;mso-position-vertical:absolute;mso-position-vertical-relative:text;mso-width-percent:0;mso-height-percent:0;mso-width-relative:margin;mso-height-relative:margin;v-text-anchor:top" o:gfxdata="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" fillcolor="white [3201]" stroked="f" strokeweight=".5pt">
+              <v:shape w14:anchorId="5A387D73" id="Zone de texte 116" o:spid="_x0000_s1072" type="#_x0000_t202" style="position:absolute;margin-left:-104.7pt;margin-top:38.25pt;width:143.05pt;height:21.9pt;rotation:-90;z-index:251658295;visibility:visible;mso-wrap-style:square;mso-width-percent:0;mso-height-percent:0;mso-wrap-distance-left:9pt;mso-wrap-distance-top:0;mso-wrap-distance-right:9pt;mso-wrap-distance-bottom:0;mso-position-horizontal:absolute;mso-position-horizontal-relative:margin;mso-position-vertical:absolute;mso-position-vertical-relative:text;mso-width-percent:0;mso-height-percent:0;mso-width-relative:margin;mso-height-relative:margin;v-text-anchor:top" o:gfxdata="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" fillcolor="white [3201]" stroked="f" strokeweight=".5pt">
                 <v:textbox>
                   <w:txbxContent>
                     <w:p>
@@ -9998,10 +9998,10 @@
           <w:noProof/>
         </w:rPr>
         <w:drawing>
-          <wp:inline distT="0" distB="0" distL="0" distR="0" wp14:anchorId="2E3D5C12" wp14:editId="377F7C96">
-            <wp:extent cx="2844038" cy="1800000"/>
+          <wp:inline distT="0" distB="0" distL="0" distR="0" wp14:anchorId="42566B3B" wp14:editId="24B02E1C">
+            <wp:extent cx="2841924" cy="1800000"/>
             <wp:effectExtent l="0" t="0" r="0" b="0"/>
-            <wp:docPr id="48" name="Image 48"/>
+            <wp:docPr id="1" name="Image 1"/>
             <wp:cNvGraphicFramePr>
               <a:graphicFrameLocks xmlns:a="http://schemas.openxmlformats.org/drawingml/2006/main" noChangeAspect="1"/>
             </wp:cNvGraphicFramePr>
@@ -10009,7 +10009,7 @@
               <a:graphicData uri="http://schemas.openxmlformats.org/drawingml/2006/picture">
                 <pic:pic xmlns:pic="http://schemas.openxmlformats.org/drawingml/2006/picture">
                   <pic:nvPicPr>
-                    <pic:cNvPr id="0" name="Picture 3"/>
+                    <pic:cNvPr id="0" name="Picture 1"/>
                     <pic:cNvPicPr>
                       <a:picLocks noChangeAspect="1" noChangeArrowheads="1"/>
                     </pic:cNvPicPr>
@@ -10030,7 +10030,7 @@
                   <pic:spPr bwMode="auto">
                     <a:xfrm>
                       <a:off x="0" y="0"/>
-                      <a:ext cx="2844038" cy="1800000"/>
+                      <a:ext cx="2841924" cy="1800000"/>
                     </a:xfrm>
                     <a:prstGeom prst="rect">
                       <a:avLst/>
@@ -10055,7 +10055,7 @@
         <mc:AlternateContent>
           <mc:Choice Requires="wps">
             <w:drawing>
-              <wp:anchor distT="0" distB="0" distL="114300" distR="114300" simplePos="0" relativeHeight="251760640" behindDoc="0" locked="0" layoutInCell="1" allowOverlap="1" wp14:anchorId="3BF11B88" wp14:editId="03E7D491">
+              <wp:anchor distT="0" distB="0" distL="114300" distR="114300" simplePos="0" relativeHeight="251658300" behindDoc="0" locked="0" layoutInCell="1" allowOverlap="1" wp14:anchorId="3BF11B88" wp14:editId="03E7D491">
                 <wp:simplePos x="0" y="0"/>
                 <wp:positionH relativeFrom="column">
                   <wp:posOffset>1676400</wp:posOffset>
@@ -10131,7 +10131,7 @@
         <mc:AlternateContent>
           <mc:Choice Requires="wps">
             <w:drawing>
-              <wp:anchor distT="0" distB="0" distL="114300" distR="114300" simplePos="0" relativeHeight="251774976" behindDoc="0" locked="0" layoutInCell="1" allowOverlap="1" wp14:anchorId="7D80857C" wp14:editId="2D191A4F">
+              <wp:anchor distT="0" distB="0" distL="114300" distR="114300" simplePos="0" relativeHeight="251658307" behindDoc="0" locked="0" layoutInCell="1" allowOverlap="1" wp14:anchorId="7D80857C" wp14:editId="2D191A4F">
                 <wp:simplePos x="0" y="0"/>
                 <wp:positionH relativeFrom="margin">
                   <wp:posOffset>173850</wp:posOffset>
@@ -10192,7 +10192,7 @@
           </mc:Choice>
           <mc:Fallback>
             <w:pict>
-              <v:shape w14:anchorId="7D80857C" id="Zone de texte 133" o:spid="_x0000_s1073" type="#_x0000_t202" style="position:absolute;margin-left:13.7pt;margin-top:144.5pt;width:88.65pt;height:54.4pt;z-index:251774976;visibility:visible;mso-wrap-style:square;mso-width-percent:0;mso-height-percent:0;mso-wrap-distance-left:9pt;mso-wrap-distance-top:0;mso-wrap-distance-right:9pt;mso-wrap-distance-bottom:0;mso-position-horizontal:absolute;mso-position-horizontal-relative:margin;mso-position-vertical:absolute;mso-position-vertical-relative:text;mso-width-percent:0;mso-height-percent:0;mso-width-relative:margin;mso-height-relative:margin;v-text-anchor:top" o:gfxdata="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" fillcolor="white [3201]" stroked="f" strokeweight=".5pt">
+              <v:shape w14:anchorId="7D80857C" id="Zone de texte 133" o:spid="_x0000_s1073" type="#_x0000_t202" style="position:absolute;margin-left:13.7pt;margin-top:144.5pt;width:88.65pt;height:54.4pt;z-index:251658307;visibility:visible;mso-wrap-style:square;mso-width-percent:0;mso-height-percent:0;mso-wrap-distance-left:9pt;mso-wrap-distance-top:0;mso-wrap-distance-right:9pt;mso-wrap-distance-bottom:0;mso-position-horizontal:absolute;mso-position-horizontal-relative:margin;mso-position-vertical:absolute;mso-position-vertical-relative:text;mso-width-percent:0;mso-height-percent:0;mso-width-relative:margin;mso-height-relative:margin;v-text-anchor:top" o:gfxdata="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" fillcolor="white [3201]" stroked="f" strokeweight=".5pt">
                 <v:textbox>
                   <w:txbxContent>
                     <w:p>
@@ -10215,7 +10215,7 @@
         <mc:AlternateContent>
           <mc:Choice Requires="wps">
             <w:drawing>
-              <wp:anchor distT="0" distB="0" distL="114300" distR="114300" simplePos="0" relativeHeight="251803648" behindDoc="0" locked="0" layoutInCell="1" allowOverlap="1" wp14:anchorId="1841EE17" wp14:editId="0CB3B5B9">
+              <wp:anchor distT="0" distB="0" distL="114300" distR="114300" simplePos="0" relativeHeight="251658324" behindDoc="0" locked="0" layoutInCell="1" allowOverlap="1" wp14:anchorId="1841EE17" wp14:editId="0CB3B5B9">
                 <wp:simplePos x="0" y="0"/>
                 <wp:positionH relativeFrom="column">
                   <wp:posOffset>210960</wp:posOffset>
@@ -10344,7 +10344,7 @@
         <mc:AlternateContent>
           <mc:Choice Requires="wps">
             <w:drawing>
-              <wp:anchor distT="0" distB="0" distL="114300" distR="114300" simplePos="0" relativeHeight="251869184" behindDoc="0" locked="0" layoutInCell="1" allowOverlap="1" wp14:anchorId="0F2CF4CD" wp14:editId="3E117B25">
+              <wp:anchor distT="0" distB="0" distL="114300" distR="114300" simplePos="0" relativeHeight="251658365" behindDoc="0" locked="0" layoutInCell="1" allowOverlap="1" wp14:anchorId="0F2CF4CD" wp14:editId="3E117B25">
                 <wp:simplePos x="0" y="0"/>
                 <wp:positionH relativeFrom="margin">
                   <wp:posOffset>3417932</wp:posOffset>
@@ -10411,7 +10411,7 @@
           </mc:Choice>
           <mc:Fallback>
             <w:pict>
-              <v:shape w14:anchorId="0F2CF4CD" id="Zone de texte 216" o:spid="_x0000_s1074" type="#_x0000_t202" style="position:absolute;left:0;text-align:left;margin-left:269.15pt;margin-top:18.85pt;width:233.7pt;height:80.75pt;z-index:251869184;visibility:visible;mso-wrap-style:square;mso-width-percent:0;mso-height-percent:0;mso-wrap-distance-left:9pt;mso-wrap-distance-top:0;mso-wrap-distance-right:9pt;mso-wrap-distance-bottom:0;mso-position-horizontal:absolute;mso-position-horizontal-relative:margin;mso-position-vertical:absolute;mso-position-vertical-relative:text;mso-width-percent:0;mso-height-percent:0;mso-width-relative:margin;mso-height-relative:margin;v-text-anchor:top" o:gfxdata="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" fillcolor="white [3201]" stroked="f" strokeweight=".5pt">
+              <v:shape w14:anchorId="0F2CF4CD" id="Zone de texte 216" o:spid="_x0000_s1074" type="#_x0000_t202" style="position:absolute;left:0;text-align:left;margin-left:269.15pt;margin-top:18.85pt;width:233.7pt;height:80.75pt;z-index:251658365;visibility:visible;mso-wrap-style:square;mso-width-percent:0;mso-height-percent:0;mso-wrap-distance-left:9pt;mso-wrap-distance-top:0;mso-wrap-distance-right:9pt;mso-wrap-distance-bottom:0;mso-position-horizontal:absolute;mso-position-horizontal-relative:margin;mso-position-vertical:absolute;mso-position-vertical-relative:text;mso-width-percent:0;mso-height-percent:0;mso-width-relative:margin;mso-height-relative:margin;v-text-anchor:top" o:gfxdata="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" fillcolor="white [3201]" stroked="f" strokeweight=".5pt">
                 <v:textbox>
                   <w:txbxContent>
                     <w:p>
@@ -10445,7 +10445,7 @@
         <mc:AlternateContent>
           <mc:Choice Requires="wps">
             <w:drawing>
-              <wp:anchor distT="0" distB="0" distL="114300" distR="114300" simplePos="0" relativeHeight="251867136" behindDoc="0" locked="0" layoutInCell="1" allowOverlap="1" wp14:anchorId="77EA7A6C" wp14:editId="4200507B">
+              <wp:anchor distT="0" distB="0" distL="114300" distR="114300" simplePos="0" relativeHeight="251658364" behindDoc="0" locked="0" layoutInCell="1" allowOverlap="1" wp14:anchorId="77EA7A6C" wp14:editId="4200507B">
                 <wp:simplePos x="0" y="0"/>
                 <wp:positionH relativeFrom="column">
                   <wp:posOffset>2752915</wp:posOffset>
@@ -10514,7 +10514,7 @@
         <mc:AlternateContent>
           <mc:Choice Requires="wps">
             <w:drawing>
-              <wp:anchor distT="0" distB="0" distL="114300" distR="114300" simplePos="0" relativeHeight="251866112" behindDoc="0" locked="0" layoutInCell="1" allowOverlap="1" wp14:anchorId="1B14201B" wp14:editId="6CEC13AF">
+              <wp:anchor distT="0" distB="0" distL="114300" distR="114300" simplePos="0" relativeHeight="251658363" behindDoc="0" locked="0" layoutInCell="1" allowOverlap="1" wp14:anchorId="1B14201B" wp14:editId="6CEC13AF">
                 <wp:simplePos x="0" y="0"/>
                 <wp:positionH relativeFrom="column">
                   <wp:posOffset>4073172</wp:posOffset>
@@ -10580,7 +10580,7 @@
         <mc:AlternateContent>
           <mc:Choice Requires="wps">
             <w:drawing>
-              <wp:anchor distT="0" distB="0" distL="114300" distR="114300" simplePos="0" relativeHeight="251865088" behindDoc="0" locked="0" layoutInCell="1" allowOverlap="1" wp14:anchorId="5B2C80DE" wp14:editId="28910E72">
+              <wp:anchor distT="0" distB="0" distL="114300" distR="114300" simplePos="0" relativeHeight="251658362" behindDoc="0" locked="0" layoutInCell="1" allowOverlap="1" wp14:anchorId="5B2C80DE" wp14:editId="28910E72">
                 <wp:simplePos x="0" y="0"/>
                 <wp:positionH relativeFrom="column">
                   <wp:posOffset>1774947</wp:posOffset>
@@ -10646,7 +10646,7 @@
         <mc:AlternateContent>
           <mc:Choice Requires="wps">
             <w:drawing>
-              <wp:anchor distT="0" distB="0" distL="114300" distR="114300" simplePos="0" relativeHeight="251781120" behindDoc="0" locked="0" layoutInCell="1" allowOverlap="1" wp14:anchorId="3B8F03C4" wp14:editId="31BE256E">
+              <wp:anchor distT="0" distB="0" distL="114300" distR="114300" simplePos="0" relativeHeight="251658310" behindDoc="0" locked="0" layoutInCell="1" allowOverlap="1" wp14:anchorId="3B8F03C4" wp14:editId="31BE256E">
                 <wp:simplePos x="0" y="0"/>
                 <wp:positionH relativeFrom="column">
                   <wp:posOffset>2865147</wp:posOffset>
@@ -10720,7 +10720,7 @@
         <mc:AlternateContent>
           <mc:Choice Requires="wps">
             <w:drawing>
-              <wp:anchor distT="0" distB="0" distL="114300" distR="114300" simplePos="0" relativeHeight="251778048" behindDoc="0" locked="0" layoutInCell="1" allowOverlap="1" wp14:anchorId="24416695" wp14:editId="7724766C">
+              <wp:anchor distT="0" distB="0" distL="114300" distR="114300" simplePos="0" relativeHeight="251658308" behindDoc="0" locked="0" layoutInCell="1" allowOverlap="1" wp14:anchorId="24416695" wp14:editId="7724766C">
                 <wp:simplePos x="0" y="0"/>
                 <wp:positionH relativeFrom="margin">
                   <wp:posOffset>4071344</wp:posOffset>
@@ -10787,7 +10787,7 @@
           </mc:Choice>
           <mc:Fallback>
             <w:pict>
-              <v:shape w14:anchorId="24416695" id="Zone de texte 135" o:spid="_x0000_s1075" type="#_x0000_t202" style="position:absolute;margin-left:320.6pt;margin-top:68.65pt;width:98.5pt;height:80.75pt;z-index:251778048;visibility:visible;mso-wrap-style:square;mso-width-percent:0;mso-height-percent:0;mso-wrap-distance-left:9pt;mso-wrap-distance-top:0;mso-wrap-distance-right:9pt;mso-wrap-distance-bottom:0;mso-position-horizontal:absolute;mso-position-horizontal-relative:margin;mso-position-vertical:absolute;mso-position-vertical-relative:text;mso-width-percent:0;mso-height-percent:0;mso-width-relative:margin;mso-height-relative:margin;v-text-anchor:top" o:gfxdata="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" fillcolor="white [3201]" stroked="f" strokeweight=".5pt">
+              <v:shape w14:anchorId="24416695" id="Zone de texte 135" o:spid="_x0000_s1075" type="#_x0000_t202" style="position:absolute;margin-left:320.6pt;margin-top:68.65pt;width:98.5pt;height:80.75pt;z-index:251658308;visibility:visible;mso-wrap-style:square;mso-width-percent:0;mso-height-percent:0;mso-wrap-distance-left:9pt;mso-wrap-distance-top:0;mso-wrap-distance-right:9pt;mso-wrap-distance-bottom:0;mso-position-horizontal:absolute;mso-position-horizontal-relative:margin;mso-position-vertical:absolute;mso-position-vertical-relative:text;mso-width-percent:0;mso-height-percent:0;mso-width-relative:margin;mso-height-relative:margin;v-text-anchor:top" o:gfxdata="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" fillcolor="white [3201]" stroked="f" strokeweight=".5pt">
                 <v:textbox>
                   <w:txbxContent>
                     <w:p>
@@ -10816,7 +10816,7 @@
         <mc:AlternateContent>
           <mc:Choice Requires="wps">
             <w:drawing>
-              <wp:anchor distT="0" distB="0" distL="114300" distR="114300" simplePos="0" relativeHeight="251780096" behindDoc="0" locked="0" layoutInCell="1" allowOverlap="1" wp14:anchorId="18E363C6" wp14:editId="529D8F90">
+              <wp:anchor distT="0" distB="0" distL="114300" distR="114300" simplePos="0" relativeHeight="251658309" behindDoc="0" locked="0" layoutInCell="1" allowOverlap="1" wp14:anchorId="18E363C6" wp14:editId="529D8F90">
                 <wp:simplePos x="0" y="0"/>
                 <wp:positionH relativeFrom="column">
                   <wp:posOffset>2503363</wp:posOffset>
@@ -10879,7 +10879,7 @@
         <mc:AlternateContent>
           <mc:Choice Requires="wps">
             <w:drawing>
-              <wp:anchor distT="0" distB="0" distL="114300" distR="114300" simplePos="0" relativeHeight="251768832" behindDoc="0" locked="0" layoutInCell="1" allowOverlap="1" wp14:anchorId="2D811630" wp14:editId="5DDC5744">
+              <wp:anchor distT="0" distB="0" distL="114300" distR="114300" simplePos="0" relativeHeight="251658304" behindDoc="0" locked="0" layoutInCell="1" allowOverlap="1" wp14:anchorId="2D811630" wp14:editId="5DDC5744">
                 <wp:simplePos x="0" y="0"/>
                 <wp:positionH relativeFrom="column">
                   <wp:posOffset>1334522</wp:posOffset>
@@ -11003,7 +11003,7 @@
         <mc:AlternateContent>
           <mc:Choice Requires="wps">
             <w:drawing>
-              <wp:anchor distT="0" distB="0" distL="114300" distR="114300" simplePos="0" relativeHeight="251772928" behindDoc="0" locked="0" layoutInCell="1" allowOverlap="1" wp14:anchorId="0348429C" wp14:editId="25A9E76F">
+              <wp:anchor distT="0" distB="0" distL="114300" distR="114300" simplePos="0" relativeHeight="251658306" behindDoc="0" locked="0" layoutInCell="1" allowOverlap="1" wp14:anchorId="0348429C" wp14:editId="25A9E76F">
                 <wp:simplePos x="0" y="0"/>
                 <wp:positionH relativeFrom="margin">
                   <wp:posOffset>-625530</wp:posOffset>
@@ -11064,7 +11064,7 @@
           </mc:Choice>
           <mc:Fallback>
             <w:pict>
-              <v:shape w14:anchorId="0348429C" id="Zone de texte 132" o:spid="_x0000_s1076" type="#_x0000_t202" style="position:absolute;margin-left:-49.25pt;margin-top:9.95pt;width:152.15pt;height:37.25pt;z-index:251772928;visibility:visible;mso-wrap-style:square;mso-width-percent:0;mso-height-percent:0;mso-wrap-distance-left:9pt;mso-wrap-distance-top:0;mso-wrap-distance-right:9pt;mso-wrap-distance-bottom:0;mso-position-horizontal:absolute;mso-position-horizontal-relative:margin;mso-position-vertical:absolute;mso-position-vertical-relative:text;mso-width-percent:0;mso-height-percent:0;mso-width-relative:margin;mso-height-relative:margin;v-text-anchor:top" o:gfxdata="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" fillcolor="white [3201]" stroked="f" strokeweight=".5pt">
+              <v:shape w14:anchorId="0348429C" id="Zone de texte 132" o:spid="_x0000_s1076" type="#_x0000_t202" style="position:absolute;margin-left:-49.25pt;margin-top:9.95pt;width:152.15pt;height:37.25pt;z-index:251658306;visibility:visible;mso-wrap-style:square;mso-width-percent:0;mso-height-percent:0;mso-wrap-distance-left:9pt;mso-wrap-distance-top:0;mso-wrap-distance-right:9pt;mso-wrap-distance-bottom:0;mso-position-horizontal:absolute;mso-position-horizontal-relative:margin;mso-position-vertical:absolute;mso-position-vertical-relative:text;mso-width-percent:0;mso-height-percent:0;mso-width-relative:margin;mso-height-relative:margin;v-text-anchor:top" o:gfxdata="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" fillcolor="white [3201]" stroked="f" strokeweight=".5pt">
                 <v:textbox>
                   <w:txbxContent>
                     <w:p>
@@ -11087,7 +11087,7 @@
         <mc:AlternateContent>
           <mc:Choice Requires="wps">
             <w:drawing>
-              <wp:anchor distT="0" distB="0" distL="114300" distR="114300" simplePos="0" relativeHeight="251770880" behindDoc="0" locked="0" layoutInCell="1" allowOverlap="1" wp14:anchorId="754179B4" wp14:editId="22057A86">
+              <wp:anchor distT="0" distB="0" distL="114300" distR="114300" simplePos="0" relativeHeight="251658305" behindDoc="0" locked="0" layoutInCell="1" allowOverlap="1" wp14:anchorId="754179B4" wp14:editId="22057A86">
                 <wp:simplePos x="0" y="0"/>
                 <wp:positionH relativeFrom="margin">
                   <wp:posOffset>1906960</wp:posOffset>
@@ -11148,7 +11148,7 @@
           </mc:Choice>
           <mc:Fallback>
             <w:pict>
-              <v:shape w14:anchorId="754179B4" id="Zone de texte 131" o:spid="_x0000_s1077" type="#_x0000_t202" style="position:absolute;margin-left:150.15pt;margin-top:6.55pt;width:175.2pt;height:37.25pt;z-index:251770880;visibility:visible;mso-wrap-style:square;mso-height-percent:0;mso-wrap-distance-left:9pt;mso-wrap-distance-top:0;mso-wrap-distance-right:9pt;mso-wrap-distance-bottom:0;mso-position-horizontal:absolute;mso-position-horizontal-relative:margin;mso-position-vertical:absolute;mso-position-vertical-relative:text;mso-height-percent:0;mso-height-relative:margin;v-text-anchor:top" o:gfxdata="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" fillcolor="white [3201]" stroked="f" strokeweight=".5pt">
+              <v:shape w14:anchorId="754179B4" id="Zone de texte 131" o:spid="_x0000_s1077" type="#_x0000_t202" style="position:absolute;margin-left:150.15pt;margin-top:6.55pt;width:175.2pt;height:37.25pt;z-index:251658305;visibility:visible;mso-wrap-style:square;mso-height-percent:0;mso-wrap-distance-left:9pt;mso-wrap-distance-top:0;mso-wrap-distance-right:9pt;mso-wrap-distance-bottom:0;mso-position-horizontal:absolute;mso-position-horizontal-relative:margin;mso-position-vertical:absolute;mso-position-vertical-relative:text;mso-height-percent:0;mso-height-relative:margin;v-text-anchor:top" o:gfxdata="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" fillcolor="white [3201]" stroked="f" strokeweight=".5pt">
                 <v:textbox>
                   <w:txbxContent>
                     <w:p>
@@ -11177,7 +11177,7 @@
         <mc:AlternateContent>
           <mc:Choice Requires="wps">
             <w:drawing>
-              <wp:anchor distT="0" distB="0" distL="114300" distR="114300" simplePos="0" relativeHeight="251787264" behindDoc="0" locked="0" layoutInCell="1" allowOverlap="1" wp14:anchorId="42036987" wp14:editId="02CDB399">
+              <wp:anchor distT="0" distB="0" distL="114300" distR="114300" simplePos="0" relativeHeight="251658314" behindDoc="0" locked="0" layoutInCell="1" allowOverlap="1" wp14:anchorId="42036987" wp14:editId="02CDB399">
                 <wp:simplePos x="0" y="0"/>
                 <wp:positionH relativeFrom="column">
                   <wp:posOffset>1948043</wp:posOffset>
@@ -11249,7 +11249,7 @@
         <mc:AlternateContent>
           <mc:Choice Requires="wps">
             <w:drawing>
-              <wp:anchor distT="0" distB="0" distL="114300" distR="114300" simplePos="0" relativeHeight="251782144" behindDoc="0" locked="0" layoutInCell="1" allowOverlap="1" wp14:anchorId="71FAE872" wp14:editId="5CD69B0F">
+              <wp:anchor distT="0" distB="0" distL="114300" distR="114300" simplePos="0" relativeHeight="251658311" behindDoc="0" locked="0" layoutInCell="1" allowOverlap="1" wp14:anchorId="71FAE872" wp14:editId="5CD69B0F">
                 <wp:simplePos x="0" y="0"/>
                 <wp:positionH relativeFrom="column">
                   <wp:posOffset>5873636</wp:posOffset>
@@ -11314,7 +11314,7 @@
         <mc:AlternateContent>
           <mc:Choice Requires="wps">
             <w:drawing>
-              <wp:anchor distT="0" distB="0" distL="114300" distR="114300" simplePos="0" relativeHeight="251877376" behindDoc="0" locked="0" layoutInCell="1" allowOverlap="1" wp14:anchorId="4A7DFD81" wp14:editId="537BBA6D">
+              <wp:anchor distT="0" distB="0" distL="114300" distR="114300" simplePos="0" relativeHeight="251658372" behindDoc="0" locked="0" layoutInCell="1" allowOverlap="1" wp14:anchorId="4A7DFD81" wp14:editId="537BBA6D">
                 <wp:simplePos x="0" y="0"/>
                 <wp:positionH relativeFrom="margin">
                   <wp:posOffset>3754314</wp:posOffset>
@@ -11373,7 +11373,7 @@
           </mc:Choice>
           <mc:Fallback>
             <w:pict>
-              <v:shape w14:anchorId="4A7DFD81" id="Zone de texte 44" o:spid="_x0000_s1078" type="#_x0000_t202" style="position:absolute;margin-left:295.6pt;margin-top:210.35pt;width:175.2pt;height:95.8pt;z-index:251877376;visibility:visible;mso-wrap-style:square;mso-height-percent:0;mso-wrap-distance-left:9pt;mso-wrap-distance-top:0;mso-wrap-distance-right:9pt;mso-wrap-distance-bottom:0;mso-position-horizontal:absolute;mso-position-horizontal-relative:margin;mso-position-vertical:absolute;mso-position-vertical-relative:text;mso-height-percent:0;mso-height-relative:margin;v-text-anchor:top" o:gfxdata="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" fillcolor="white [3201]" stroked="f" strokeweight=".5pt">
+              <v:shape w14:anchorId="4A7DFD81" id="Zone de texte 44" o:spid="_x0000_s1078" type="#_x0000_t202" style="position:absolute;margin-left:295.6pt;margin-top:210.35pt;width:175.2pt;height:95.8pt;z-index:251658372;visibility:visible;mso-wrap-style:square;mso-height-percent:0;mso-wrap-distance-left:9pt;mso-wrap-distance-top:0;mso-wrap-distance-right:9pt;mso-wrap-distance-bottom:0;mso-position-horizontal:absolute;mso-position-horizontal-relative:margin;mso-position-vertical:absolute;mso-position-vertical-relative:text;mso-height-percent:0;mso-height-relative:margin;v-text-anchor:top" o:gfxdata="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" fillcolor="white [3201]" stroked="f" strokeweight=".5pt">
                 <v:textbox>
                   <w:txbxContent>
                     <w:p>
@@ -11397,7 +11397,7 @@
         <mc:AlternateContent>
           <mc:Choice Requires="wps">
             <w:drawing>
-              <wp:anchor distT="0" distB="0" distL="114300" distR="114300" simplePos="0" relativeHeight="251875328" behindDoc="0" locked="0" layoutInCell="1" allowOverlap="1" wp14:anchorId="42773F98" wp14:editId="566EB521">
+              <wp:anchor distT="0" distB="0" distL="114300" distR="114300" simplePos="0" relativeHeight="251658371" behindDoc="0" locked="0" layoutInCell="1" allowOverlap="1" wp14:anchorId="42773F98" wp14:editId="566EB521">
                 <wp:simplePos x="0" y="0"/>
                 <wp:positionH relativeFrom="column">
                   <wp:posOffset>4629468</wp:posOffset>
@@ -11466,7 +11466,7 @@
         <mc:AlternateContent>
           <mc:Choice Requires="wps">
             <w:drawing>
-              <wp:anchor distT="0" distB="0" distL="114300" distR="114300" simplePos="0" relativeHeight="251635689" behindDoc="0" locked="0" layoutInCell="1" allowOverlap="1" wp14:anchorId="2E441712" wp14:editId="0E5F97D8">
+              <wp:anchor distT="0" distB="0" distL="114300" distR="114300" simplePos="0" relativeHeight="251658245" behindDoc="0" locked="0" layoutInCell="1" allowOverlap="1" wp14:anchorId="2E441712" wp14:editId="0E5F97D8">
                 <wp:simplePos x="0" y="0"/>
                 <wp:positionH relativeFrom="margin">
                   <wp:posOffset>3633949</wp:posOffset>
@@ -11527,7 +11527,7 @@
           </mc:Choice>
           <mc:Fallback>
             <w:pict>
-              <v:shape w14:anchorId="2E441712" id="Zone de texte 143" o:spid="_x0000_s1079" type="#_x0000_t202" style="position:absolute;margin-left:286.15pt;margin-top:157.2pt;width:143.05pt;height:21.9pt;z-index:251635689;visibility:visible;mso-wrap-style:square;mso-width-percent:0;mso-height-percent:0;mso-wrap-distance-left:9pt;mso-wrap-distance-top:0;mso-wrap-distance-right:9pt;mso-wrap-distance-bottom:0;mso-position-horizontal:absolute;mso-position-horizontal-relative:margin;mso-position-vertical:absolute;mso-position-vertical-relative:text;mso-width-percent:0;mso-height-percent:0;mso-width-relative:margin;mso-height-relative:margin;v-text-anchor:top" o:gfxdata="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" fillcolor="white [3201]" stroked="f" strokeweight=".5pt">
+              <v:shape w14:anchorId="2E441712" id="Zone de texte 143" o:spid="_x0000_s1079" type="#_x0000_t202" style="position:absolute;margin-left:286.15pt;margin-top:157.2pt;width:143.05pt;height:21.9pt;z-index:251658245;visibility:visible;mso-wrap-style:square;mso-width-percent:0;mso-height-percent:0;mso-wrap-distance-left:9pt;mso-wrap-distance-top:0;mso-wrap-distance-right:9pt;mso-wrap-distance-bottom:0;mso-position-horizontal:absolute;mso-position-horizontal-relative:margin;mso-position-vertical:absolute;mso-position-vertical-relative:text;mso-width-percent:0;mso-height-percent:0;mso-width-relative:margin;mso-height-relative:margin;v-text-anchor:top" o:gfxdata="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" fillcolor="white [3201]" stroked="f" strokeweight=".5pt">
                 <v:textbox>
                   <w:txbxContent>
                     <w:p>
@@ -11550,7 +11550,7 @@
         <mc:AlternateContent>
           <mc:Choice Requires="wps">
             <w:drawing>
-              <wp:anchor distT="0" distB="0" distL="114300" distR="114300" simplePos="0" relativeHeight="251791360" behindDoc="0" locked="0" layoutInCell="1" allowOverlap="1" wp14:anchorId="0D98BD65" wp14:editId="28497ED3">
+              <wp:anchor distT="0" distB="0" distL="114300" distR="114300" simplePos="0" relativeHeight="251658316" behindDoc="0" locked="0" layoutInCell="1" allowOverlap="1" wp14:anchorId="0D98BD65" wp14:editId="28497ED3">
                 <wp:simplePos x="0" y="0"/>
                 <wp:positionH relativeFrom="margin">
                   <wp:posOffset>1587228</wp:posOffset>
@@ -11608,7 +11608,7 @@
           </mc:Choice>
           <mc:Fallback>
             <w:pict>
-              <v:shape w14:anchorId="0D98BD65" id="Zone de texte 146" o:spid="_x0000_s1080" type="#_x0000_t202" style="position:absolute;margin-left:125pt;margin-top:210.7pt;width:175.2pt;height:52.85pt;z-index:251791360;visibility:visible;mso-wrap-style:square;mso-height-percent:0;mso-wrap-distance-left:9pt;mso-wrap-distance-top:0;mso-wrap-distance-right:9pt;mso-wrap-distance-bottom:0;mso-position-horizontal:absolute;mso-position-horizontal-relative:margin;mso-position-vertical:absolute;mso-position-vertical-relative:text;mso-height-percent:0;mso-height-relative:margin;v-text-anchor:top" o:gfxdata="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" fillcolor="white [3201]" stroked="f" strokeweight=".5pt">
+              <v:shape w14:anchorId="0D98BD65" id="Zone de texte 146" o:spid="_x0000_s1080" type="#_x0000_t202" style="position:absolute;margin-left:125pt;margin-top:210.7pt;width:175.2pt;height:52.85pt;z-index:251658316;visibility:visible;mso-wrap-style:square;mso-height-percent:0;mso-wrap-distance-left:9pt;mso-wrap-distance-top:0;mso-wrap-distance-right:9pt;mso-wrap-distance-bottom:0;mso-position-horizontal:absolute;mso-position-horizontal-relative:margin;mso-position-vertical:absolute;mso-position-vertical-relative:text;mso-height-percent:0;mso-height-relative:margin;v-text-anchor:top" o:gfxdata="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" fillcolor="white [3201]" stroked="f" strokeweight=".5pt">
                 <v:textbox>
                   <w:txbxContent>
                     <w:p>
@@ -11631,7 +11631,7 @@
         <mc:AlternateContent>
           <mc:Choice Requires="wps">
             <w:drawing>
-              <wp:anchor distT="0" distB="0" distL="114300" distR="114300" simplePos="0" relativeHeight="251789312" behindDoc="0" locked="0" layoutInCell="1" allowOverlap="1" wp14:anchorId="51FE3838" wp14:editId="574F0C7D">
+              <wp:anchor distT="0" distB="0" distL="114300" distR="114300" simplePos="0" relativeHeight="251658315" behindDoc="0" locked="0" layoutInCell="1" allowOverlap="1" wp14:anchorId="51FE3838" wp14:editId="574F0C7D">
                 <wp:simplePos x="0" y="0"/>
                 <wp:positionH relativeFrom="column">
                   <wp:posOffset>2948279</wp:posOffset>
@@ -11703,7 +11703,7 @@
         <mc:AlternateContent>
           <mc:Choice Requires="wps">
             <w:drawing>
-              <wp:anchor distT="0" distB="0" distL="114300" distR="114300" simplePos="0" relativeHeight="251793408" behindDoc="0" locked="0" layoutInCell="1" allowOverlap="1" wp14:anchorId="3A1F4413" wp14:editId="52212A18">
+              <wp:anchor distT="0" distB="0" distL="114300" distR="114300" simplePos="0" relativeHeight="251658317" behindDoc="0" locked="0" layoutInCell="1" allowOverlap="1" wp14:anchorId="3A1F4413" wp14:editId="52212A18">
                 <wp:simplePos x="0" y="0"/>
                 <wp:positionH relativeFrom="margin">
                   <wp:posOffset>-598545</wp:posOffset>
@@ -11761,7 +11761,7 @@
           </mc:Choice>
           <mc:Fallback>
             <w:pict>
-              <v:shape w14:anchorId="3A1F4413" id="Zone de texte 147" o:spid="_x0000_s1081" type="#_x0000_t202" style="position:absolute;margin-left:-47.15pt;margin-top:210.3pt;width:175.2pt;height:52.85pt;z-index:251793408;visibility:visible;mso-wrap-style:square;mso-height-percent:0;mso-wrap-distance-left:9pt;mso-wrap-distance-top:0;mso-wrap-distance-right:9pt;mso-wrap-distance-bottom:0;mso-position-horizontal:absolute;mso-position-horizontal-relative:margin;mso-position-vertical:absolute;mso-position-vertical-relative:text;mso-height-percent:0;mso-height-relative:margin;v-text-anchor:top" o:gfxdata="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" fillcolor="white [3201]" stroked="f" strokeweight=".5pt">
+              <v:shape w14:anchorId="3A1F4413" id="Zone de texte 147" o:spid="_x0000_s1081" type="#_x0000_t202" style="position:absolute;margin-left:-47.15pt;margin-top:210.3pt;width:175.2pt;height:52.85pt;z-index:251658317;visibility:visible;mso-wrap-style:square;mso-height-percent:0;mso-wrap-distance-left:9pt;mso-wrap-distance-top:0;mso-wrap-distance-right:9pt;mso-wrap-distance-bottom:0;mso-position-horizontal:absolute;mso-position-horizontal-relative:margin;mso-position-vertical:absolute;mso-position-vertical-relative:text;mso-height-percent:0;mso-height-relative:margin;v-text-anchor:top" o:gfxdata="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" fillcolor="white [3201]" stroked="f" strokeweight=".5pt">
                 <v:textbox>
                   <w:txbxContent>
                     <w:p>
@@ -11784,7 +11784,7 @@
         <mc:AlternateContent>
           <mc:Choice Requires="wps">
             <w:drawing>
-              <wp:anchor distT="0" distB="0" distL="114300" distR="114300" simplePos="0" relativeHeight="251784192" behindDoc="0" locked="0" layoutInCell="1" allowOverlap="1" wp14:anchorId="5BC7A4E9" wp14:editId="5685872B">
+              <wp:anchor distT="0" distB="0" distL="114300" distR="114300" simplePos="0" relativeHeight="251658313" behindDoc="0" locked="0" layoutInCell="1" allowOverlap="1" wp14:anchorId="5BC7A4E9" wp14:editId="5685872B">
                 <wp:simplePos x="0" y="0"/>
                 <wp:positionH relativeFrom="column">
                   <wp:posOffset>3521567</wp:posOffset>
@@ -11847,7 +11847,7 @@
         <mc:AlternateContent>
           <mc:Choice Requires="wps">
             <w:drawing>
-              <wp:anchor distT="0" distB="0" distL="114300" distR="114300" simplePos="0" relativeHeight="251783168" behindDoc="0" locked="0" layoutInCell="1" allowOverlap="1" wp14:anchorId="3CEDC1FC" wp14:editId="1BB956B0">
+              <wp:anchor distT="0" distB="0" distL="114300" distR="114300" simplePos="0" relativeHeight="251658312" behindDoc="0" locked="0" layoutInCell="1" allowOverlap="1" wp14:anchorId="3CEDC1FC" wp14:editId="1BB956B0">
                 <wp:simplePos x="0" y="0"/>
                 <wp:positionH relativeFrom="column">
                   <wp:posOffset>3529495</wp:posOffset>

</xml_diff>